<commit_message>
Removed metrics table references
</commit_message>
<xml_diff>
--- a/Install-Deployment/ERM Application Deployment Guide.docx
+++ b/Install-Deployment/ERM Application Deployment Guide.docx
@@ -1,14 +1,12 @@
 
 <file path=word/document.xml><?xml version="1.0" encoding="utf-8"?>
-<w:document xmlns:wpc="http://schemas.microsoft.com/office/word/2010/wordprocessingCanvas" xmlns:cx="http://schemas.microsoft.com/office/drawing/2014/chartex" xmlns:cx1="http://schemas.microsoft.com/office/drawing/2015/9/8/chartex" xmlns:cx2="http://schemas.microsoft.com/office/drawing/2015/10/21/chartex" xmlns:cx3="http://schemas.microsoft.com/office/drawing/2016/5/9/chartex" xmlns:cx4="http://schemas.microsoft.com/office/drawing/2016/5/10/chartex" xmlns:cx5="http://schemas.microsoft.com/office/drawing/2016/5/11/chartex" xmlns:cx6="http://schemas.microsoft.com/office/drawing/2016/5/12/chartex" xmlns:cx7="http://schemas.microsoft.com/office/drawing/2016/5/13/chartex" xmlns:cx8="http://schemas.microsoft.com/office/drawing/2016/5/14/chartex" xmlns:mc="http://schemas.openxmlformats.org/markup-compatibility/2006" xmlns:aink="http://schemas.microsoft.com/office/drawing/2016/ink" xmlns:am3d="http://schemas.microsoft.com/office/drawing/2017/model3d" xmlns:o="urn:schemas-microsoft-com:office:office" xmlns:r="http://schemas.openxmlformats.org/officeDocument/2006/relationships" xmlns:m="http://schemas.openxmlformats.org/officeDocument/2006/math" xmlns:v="urn:schemas-microsoft-com:vml" xmlns:wp14="http://schemas.microsoft.com/office/word/2010/wordprocessingDrawing" xmlns:wp="http://schemas.openxmlformats.org/drawingml/2006/wordprocessingDrawing" xmlns:w10="urn:schemas-microsoft-com:office:word" xmlns:w="http://schemas.openxmlformats.org/wordprocessingml/2006/main" xmlns:w14="http://schemas.microsoft.com/office/word/2010/wordml" xmlns:w15="http://schemas.microsoft.com/office/word/2012/wordml" xmlns:w16cex="http://schemas.microsoft.com/office/word/2018/wordml/cex" xmlns:w16cid="http://schemas.microsoft.com/office/word/2016/wordml/cid" xmlns:w16="http://schemas.microsoft.com/office/word/2018/wordml" xmlns:w16se="http://schemas.microsoft.com/office/word/2015/wordml/symex" xmlns:wpg="http://schemas.microsoft.com/office/word/2010/wordprocessingGroup" xmlns:wpi="http://schemas.microsoft.com/office/word/2010/wordprocessingInk" xmlns:wne="http://schemas.microsoft.com/office/word/2006/wordml" xmlns:wps="http://schemas.microsoft.com/office/word/2010/wordprocessingShape" mc:Ignorable="w14 w15 w16se w16cid w16 w16cex wp14">
+<w:document xmlns:wpc="http://schemas.microsoft.com/office/word/2010/wordprocessingCanvas" xmlns:cx="http://schemas.microsoft.com/office/drawing/2014/chartex" xmlns:cx1="http://schemas.microsoft.com/office/drawing/2015/9/8/chartex" xmlns:cx2="http://schemas.microsoft.com/office/drawing/2015/10/21/chartex" xmlns:cx3="http://schemas.microsoft.com/office/drawing/2016/5/9/chartex" xmlns:cx4="http://schemas.microsoft.com/office/drawing/2016/5/10/chartex" xmlns:cx5="http://schemas.microsoft.com/office/drawing/2016/5/11/chartex" xmlns:cx6="http://schemas.microsoft.com/office/drawing/2016/5/12/chartex" xmlns:cx7="http://schemas.microsoft.com/office/drawing/2016/5/13/chartex" xmlns:cx8="http://schemas.microsoft.com/office/drawing/2016/5/14/chartex" xmlns:mc="http://schemas.openxmlformats.org/markup-compatibility/2006" xmlns:aink="http://schemas.microsoft.com/office/drawing/2016/ink" xmlns:am3d="http://schemas.microsoft.com/office/drawing/2017/model3d" xmlns:o="urn:schemas-microsoft-com:office:office" xmlns:r="http://schemas.openxmlformats.org/officeDocument/2006/relationships" xmlns:m="http://schemas.openxmlformats.org/officeDocument/2006/math" xmlns:v="urn:schemas-microsoft-com:vml" xmlns:wp14="http://schemas.microsoft.com/office/word/2010/wordprocessingDrawing" xmlns:wp="http://schemas.openxmlformats.org/drawingml/2006/wordprocessingDrawing" xmlns:w10="urn:schemas-microsoft-com:office:word" xmlns:w="http://schemas.openxmlformats.org/wordprocessingml/2006/main" xmlns:w14="http://schemas.microsoft.com/office/word/2010/wordml" xmlns:w15="http://schemas.microsoft.com/office/word/2012/wordml" xmlns:w16cid="http://schemas.microsoft.com/office/word/2016/wordml/cid" xmlns:w16se="http://schemas.microsoft.com/office/word/2015/wordml/symex" xmlns:wpg="http://schemas.microsoft.com/office/word/2010/wordprocessingGroup" xmlns:wpi="http://schemas.microsoft.com/office/word/2010/wordprocessingInk" xmlns:wne="http://schemas.microsoft.com/office/word/2006/wordml" xmlns:wps="http://schemas.microsoft.com/office/word/2010/wordprocessingShape" mc:Ignorable="w14 w15 w16se w16cid wp14">
   <w:body>
     <w:p>
       <w:pPr>
         <w:pStyle w:val="EsriSubmittalDate"/>
         <w:ind w:left="3600"/>
       </w:pPr>
-      <w:bookmarkStart w:id="0" w:name="_GoBack"/>
-      <w:bookmarkEnd w:id="0"/>
       <w:r>
         <w:t xml:space="preserve"> </w:t>
       </w:r>
@@ -2597,92 +2595,93 @@
       <w:pPr>
         <w:pStyle w:val="EsriHeading1"/>
       </w:pPr>
-      <w:bookmarkStart w:id="1" w:name="_Toc45882342"/>
-      <w:r>
+      <w:bookmarkStart w:id="0" w:name="_Toc45882342"/>
+      <w:r>
+        <w:lastRenderedPageBreak/>
         <w:t>About This Document</w:t>
       </w:r>
+      <w:bookmarkEnd w:id="0"/>
+    </w:p>
+    <w:p>
+      <w:pPr>
+        <w:pStyle w:val="EsriHeading2"/>
+      </w:pPr>
+      <w:bookmarkStart w:id="1" w:name="_Toc45882343"/>
+      <w:r>
+        <w:t>Purpose</w:t>
+      </w:r>
       <w:bookmarkEnd w:id="1"/>
+      <w:r>
+        <w:t xml:space="preserve"> </w:t>
+      </w:r>
+    </w:p>
+    <w:p>
+      <w:pPr>
+        <w:pStyle w:val="EsriProposalBodyText"/>
+      </w:pPr>
+      <w:r>
+        <w:t xml:space="preserve">This </w:t>
+      </w:r>
+      <w:r>
+        <w:t>Application Deployment</w:t>
+      </w:r>
+      <w:r>
+        <w:t xml:space="preserve"> Guide serves to document steps </w:t>
+      </w:r>
+      <w:r>
+        <w:t xml:space="preserve">for </w:t>
+      </w:r>
+      <w:r>
+        <w:t>deploy the Enterprise Route Management application.</w:t>
+      </w:r>
+    </w:p>
+    <w:p>
+      <w:pPr>
+        <w:pStyle w:val="EsriProposalBodyText"/>
+        <w:rPr>
+          <w:i/>
+        </w:rPr>
+      </w:pPr>
+      <w:r>
+        <w:t xml:space="preserve">There are </w:t>
+      </w:r>
+      <w:r>
+        <w:t>precursor</w:t>
+      </w:r>
+      <w:r>
+        <w:t xml:space="preserve"> steps for setting up the underlying environment. These steps are included in separate </w:t>
+      </w:r>
+      <w:r>
+        <w:t xml:space="preserve">document </w:t>
+      </w:r>
+      <w:r>
+        <w:rPr>
+          <w:i/>
+        </w:rPr>
+        <w:t xml:space="preserve">ERM </w:t>
+      </w:r>
+      <w:r>
+        <w:rPr>
+          <w:i/>
+        </w:rPr>
+        <w:t>Environment Setup</w:t>
+      </w:r>
+      <w:r>
+        <w:rPr>
+          <w:i/>
+        </w:rPr>
+        <w:t xml:space="preserve"> Guide.</w:t>
+      </w:r>
     </w:p>
     <w:p>
       <w:pPr>
         <w:pStyle w:val="EsriHeading2"/>
       </w:pPr>
-      <w:bookmarkStart w:id="2" w:name="_Toc45882343"/>
-      <w:r>
-        <w:t>Purpose</w:t>
+      <w:bookmarkStart w:id="2" w:name="_Toc45882344"/>
+      <w:r>
+        <w:t>Authors &amp; Contributors</w:t>
       </w:r>
       <w:bookmarkEnd w:id="2"/>
-      <w:r>
-        <w:t xml:space="preserve"> </w:t>
-      </w:r>
-    </w:p>
-    <w:p>
-      <w:pPr>
-        <w:pStyle w:val="EsriProposalBodyText"/>
-      </w:pPr>
-      <w:r>
-        <w:t xml:space="preserve">This </w:t>
-      </w:r>
-      <w:r>
-        <w:t>Application Deployment</w:t>
-      </w:r>
-      <w:r>
-        <w:t xml:space="preserve"> Guide serves to document steps </w:t>
-      </w:r>
-      <w:r>
-        <w:t xml:space="preserve">for </w:t>
-      </w:r>
-      <w:r>
-        <w:t>deploy the Enterprise Route Management application.</w:t>
-      </w:r>
-    </w:p>
-    <w:p>
-      <w:pPr>
-        <w:pStyle w:val="EsriProposalBodyText"/>
-        <w:rPr>
-          <w:i/>
-        </w:rPr>
-      </w:pPr>
-      <w:r>
-        <w:t xml:space="preserve">There are </w:t>
-      </w:r>
-      <w:r>
-        <w:t>precursor</w:t>
-      </w:r>
-      <w:r>
-        <w:t xml:space="preserve"> steps for setting up the underlying environment. These steps are included in separate </w:t>
-      </w:r>
-      <w:r>
-        <w:t xml:space="preserve">document </w:t>
-      </w:r>
-      <w:r>
-        <w:rPr>
-          <w:i/>
-        </w:rPr>
-        <w:t xml:space="preserve">ERM </w:t>
-      </w:r>
-      <w:r>
-        <w:rPr>
-          <w:i/>
-        </w:rPr>
-        <w:t>Environment Setup</w:t>
-      </w:r>
-      <w:r>
-        <w:rPr>
-          <w:i/>
-        </w:rPr>
-        <w:t xml:space="preserve"> Guide.</w:t>
-      </w:r>
-    </w:p>
-    <w:p>
-      <w:pPr>
-        <w:pStyle w:val="EsriHeading2"/>
-      </w:pPr>
-      <w:bookmarkStart w:id="3" w:name="_Toc45882344"/>
-      <w:r>
-        <w:t>Authors &amp; Contributors</w:t>
-      </w:r>
-      <w:bookmarkEnd w:id="3"/>
     </w:p>
     <w:tbl>
       <w:tblPr>
@@ -3016,11 +3015,11 @@
       <w:pPr>
         <w:pStyle w:val="EsriHeading2"/>
       </w:pPr>
-      <w:bookmarkStart w:id="4" w:name="_Toc45882345"/>
+      <w:bookmarkStart w:id="3" w:name="_Toc45882345"/>
       <w:r>
         <w:t>Revision History</w:t>
       </w:r>
-      <w:bookmarkEnd w:id="4"/>
+      <w:bookmarkEnd w:id="3"/>
     </w:p>
     <w:tbl>
       <w:tblPr>
@@ -3454,14 +3453,14 @@
       <w:pPr>
         <w:pStyle w:val="EsriHeading1"/>
       </w:pPr>
-      <w:bookmarkStart w:id="5" w:name="_Toc45882346"/>
+      <w:bookmarkStart w:id="4" w:name="_Toc45882346"/>
       <w:r>
         <w:t>Application</w:t>
       </w:r>
       <w:r>
         <w:t xml:space="preserve"> Overview</w:t>
       </w:r>
-      <w:bookmarkEnd w:id="5"/>
+      <w:bookmarkEnd w:id="4"/>
     </w:p>
     <w:p>
       <w:pPr>
@@ -3526,14 +3525,14 @@
       <w:pPr>
         <w:pStyle w:val="EsriHeading2"/>
       </w:pPr>
-      <w:bookmarkStart w:id="6" w:name="_Toc45882347"/>
+      <w:bookmarkStart w:id="5" w:name="_Toc45882347"/>
       <w:r>
         <w:t>System Prerequi</w:t>
       </w:r>
       <w:r>
         <w:t>sites</w:t>
       </w:r>
-      <w:bookmarkEnd w:id="6"/>
+      <w:bookmarkEnd w:id="5"/>
     </w:p>
     <w:p>
       <w:pPr>
@@ -3665,11 +3664,11 @@
       <w:pPr>
         <w:pStyle w:val="EsriHeading2"/>
       </w:pPr>
-      <w:bookmarkStart w:id="7" w:name="_Toc45882348"/>
+      <w:bookmarkStart w:id="6" w:name="_Toc45882348"/>
       <w:r>
         <w:t>File Prerequisites</w:t>
       </w:r>
-      <w:bookmarkEnd w:id="7"/>
+      <w:bookmarkEnd w:id="6"/>
     </w:p>
     <w:p>
       <w:pPr>
@@ -3787,84 +3786,85 @@
       <w:pPr>
         <w:pStyle w:val="EsriHeading1"/>
       </w:pPr>
-      <w:bookmarkStart w:id="8" w:name="_Toc45882349"/>
-      <w:r>
+      <w:bookmarkStart w:id="7" w:name="_Toc45882349"/>
+      <w:r>
+        <w:lastRenderedPageBreak/>
         <w:t>ArcGIS Enterprise</w:t>
       </w:r>
+      <w:bookmarkEnd w:id="7"/>
+    </w:p>
+    <w:p>
+      <w:pPr>
+        <w:pStyle w:val="EsriHeading2"/>
+      </w:pPr>
+      <w:bookmarkStart w:id="8" w:name="_Toc45882350"/>
+      <w:r>
+        <w:t>Portal Items</w:t>
+      </w:r>
       <w:bookmarkEnd w:id="8"/>
     </w:p>
     <w:p>
       <w:pPr>
-        <w:pStyle w:val="EsriHeading2"/>
-      </w:pPr>
-      <w:bookmarkStart w:id="9" w:name="_Toc45882350"/>
-      <w:r>
-        <w:t>Portal Items</w:t>
+        <w:pStyle w:val="EsriProposalBodyText"/>
+      </w:pPr>
+      <w:r>
+        <w:t xml:space="preserve">ERM requires </w:t>
+      </w:r>
+      <w:r>
+        <w:t>a few items in Portal</w:t>
+      </w:r>
+      <w:r>
+        <w:t>: Web Map, Web App, Groups for Locations</w:t>
+      </w:r>
+      <w:r>
+        <w:t>.</w:t>
+      </w:r>
+    </w:p>
+    <w:p>
+      <w:pPr>
+        <w:pStyle w:val="EsriProposalBodyText"/>
+      </w:pPr>
+      <w:r>
+        <w:t xml:space="preserve">These items can either be shared with your entire organization, or you can create </w:t>
+      </w:r>
+      <w:r>
+        <w:t>a</w:t>
+      </w:r>
+      <w:r>
+        <w:t xml:space="preserve"> group just for </w:t>
+      </w:r>
+      <w:r>
+        <w:t>ERM items and users.</w:t>
+      </w:r>
+    </w:p>
+    <w:p>
+      <w:pPr>
+        <w:pStyle w:val="EsriProposalBodyText"/>
+      </w:pPr>
+      <w:r>
+        <w:t>Recommended to create these items using same administration account that will be used to publish services later.</w:t>
+      </w:r>
+      <w:r>
+        <w:t xml:space="preserve"> Can also add additional tags such as “ERM” for organizational purposes. Only required tags are included in instructions.</w:t>
+      </w:r>
+    </w:p>
+    <w:p>
+      <w:pPr>
+        <w:pStyle w:val="EsriProposalBodyText"/>
+      </w:pPr>
+      <w:r>
+        <w:t>For organizational purposes, it is recommended these items are placed in a folder in Portal called ERM Items, or something similar.</w:t>
+      </w:r>
+    </w:p>
+    <w:p>
+      <w:pPr>
+        <w:pStyle w:val="EsriHeading3"/>
+      </w:pPr>
+      <w:bookmarkStart w:id="9" w:name="_Toc45882351"/>
+      <w:r>
+        <w:t>Web Map for App</w:t>
       </w:r>
       <w:bookmarkEnd w:id="9"/>
-    </w:p>
-    <w:p>
-      <w:pPr>
-        <w:pStyle w:val="EsriProposalBodyText"/>
-      </w:pPr>
-      <w:r>
-        <w:t xml:space="preserve">ERM requires </w:t>
-      </w:r>
-      <w:r>
-        <w:t>a few items in Portal</w:t>
-      </w:r>
-      <w:r>
-        <w:t>: Web Map, Web App, Groups for Locations</w:t>
-      </w:r>
-      <w:r>
-        <w:t>.</w:t>
-      </w:r>
-    </w:p>
-    <w:p>
-      <w:pPr>
-        <w:pStyle w:val="EsriProposalBodyText"/>
-      </w:pPr>
-      <w:r>
-        <w:t xml:space="preserve">These items can either be shared with your entire organization, or you can create </w:t>
-      </w:r>
-      <w:r>
-        <w:t>a</w:t>
-      </w:r>
-      <w:r>
-        <w:t xml:space="preserve"> group just for </w:t>
-      </w:r>
-      <w:r>
-        <w:t>ERM items and users.</w:t>
-      </w:r>
-    </w:p>
-    <w:p>
-      <w:pPr>
-        <w:pStyle w:val="EsriProposalBodyText"/>
-      </w:pPr>
-      <w:r>
-        <w:t>Recommended to create these items using same administration account that will be used to publish services later.</w:t>
-      </w:r>
-      <w:r>
-        <w:t xml:space="preserve"> Can also add additional tags such as “ERM” for organizational purposes. Only required tags are included in instructions.</w:t>
-      </w:r>
-    </w:p>
-    <w:p>
-      <w:pPr>
-        <w:pStyle w:val="EsriProposalBodyText"/>
-      </w:pPr>
-      <w:r>
-        <w:t>For organizational purposes, it is recommended these items are placed in a folder in Portal called ERM Items, or something similar.</w:t>
-      </w:r>
-    </w:p>
-    <w:p>
-      <w:pPr>
-        <w:pStyle w:val="EsriHeading3"/>
-      </w:pPr>
-      <w:bookmarkStart w:id="10" w:name="_Toc45882351"/>
-      <w:r>
-        <w:t>Web Map for App</w:t>
-      </w:r>
-      <w:bookmarkEnd w:id="10"/>
     </w:p>
     <w:p>
       <w:pPr>
@@ -4023,11 +4023,11 @@
       <w:pPr>
         <w:pStyle w:val="EsriHeading3"/>
       </w:pPr>
-      <w:bookmarkStart w:id="11" w:name="_Toc45882352"/>
+      <w:bookmarkStart w:id="10" w:name="_Toc45882352"/>
       <w:r>
         <w:t>Application Item</w:t>
       </w:r>
-      <w:bookmarkEnd w:id="11"/>
+      <w:bookmarkEnd w:id="10"/>
     </w:p>
     <w:p>
       <w:pPr>
@@ -4136,11 +4136,11 @@
       <w:pPr>
         <w:pStyle w:val="EsriHeading3"/>
       </w:pPr>
-      <w:bookmarkStart w:id="12" w:name="_Toc45882353"/>
+      <w:bookmarkStart w:id="11" w:name="_Toc45882353"/>
       <w:r>
         <w:t>Create Location Groups</w:t>
       </w:r>
-      <w:bookmarkEnd w:id="12"/>
+      <w:bookmarkEnd w:id="11"/>
     </w:p>
     <w:p>
       <w:pPr>
@@ -4335,11 +4335,11 @@
       <w:pPr>
         <w:pStyle w:val="EsriHeading3"/>
       </w:pPr>
-      <w:bookmarkStart w:id="13" w:name="_Toc45882354"/>
+      <w:bookmarkStart w:id="12" w:name="_Toc45882354"/>
       <w:r>
         <w:t>Users</w:t>
       </w:r>
-      <w:bookmarkEnd w:id="13"/>
+      <w:bookmarkEnd w:id="12"/>
     </w:p>
     <w:p>
       <w:pPr>
@@ -4451,61 +4451,62 @@
       <w:pPr>
         <w:pStyle w:val="EsriHeading1"/>
       </w:pPr>
-      <w:bookmarkStart w:id="14" w:name="_Toc45882355"/>
-      <w:r>
+      <w:bookmarkStart w:id="13" w:name="_Toc45882355"/>
+      <w:r>
+        <w:lastRenderedPageBreak/>
         <w:t>ERM Feature Services</w:t>
       </w:r>
+      <w:bookmarkEnd w:id="13"/>
+    </w:p>
+    <w:p>
+      <w:pPr>
+        <w:pStyle w:val="EsriProposalBodyText"/>
+      </w:pPr>
+      <w:r>
+        <w:t xml:space="preserve">There are several feature services that need to be published </w:t>
+      </w:r>
+      <w:r>
+        <w:t>for</w:t>
+      </w:r>
+      <w:r>
+        <w:t xml:space="preserve"> ERM. </w:t>
+      </w:r>
+      <w:r>
+        <w:t>Before publishing, t</w:t>
+      </w:r>
+      <w:r>
+        <w:t xml:space="preserve">he template feature classes will need to be </w:t>
+      </w:r>
+      <w:r>
+        <w:t>populated</w:t>
+      </w:r>
+      <w:r>
+        <w:t xml:space="preserve"> with customer data. A</w:t>
+      </w:r>
+      <w:r>
+        <w:t>n</w:t>
+      </w:r>
+      <w:r>
+        <w:t xml:space="preserve"> ArcGIS Pro project is included with release that contains maps for each feature service to be published. </w:t>
+      </w:r>
+    </w:p>
+    <w:p>
+      <w:pPr>
+        <w:pStyle w:val="EsriProposalBodyText"/>
+      </w:pPr>
+      <w:r>
+        <w:t>The same user that was used to create Portal items in section 3.0 should be used to publish the feature services.</w:t>
+      </w:r>
+    </w:p>
+    <w:p>
+      <w:pPr>
+        <w:pStyle w:val="EsriHeading2"/>
+      </w:pPr>
+      <w:bookmarkStart w:id="14" w:name="_Toc45882356"/>
+      <w:r>
+        <w:t>Sample Data</w:t>
+      </w:r>
       <w:bookmarkEnd w:id="14"/>
-    </w:p>
-    <w:p>
-      <w:pPr>
-        <w:pStyle w:val="EsriProposalBodyText"/>
-      </w:pPr>
-      <w:r>
-        <w:t xml:space="preserve">There are several feature services that need to be published </w:t>
-      </w:r>
-      <w:r>
-        <w:t>for</w:t>
-      </w:r>
-      <w:r>
-        <w:t xml:space="preserve"> ERM. </w:t>
-      </w:r>
-      <w:r>
-        <w:t>Before publishing, t</w:t>
-      </w:r>
-      <w:r>
-        <w:t xml:space="preserve">he template feature classes will need to be </w:t>
-      </w:r>
-      <w:r>
-        <w:t>populated</w:t>
-      </w:r>
-      <w:r>
-        <w:t xml:space="preserve"> with customer data. A</w:t>
-      </w:r>
-      <w:r>
-        <w:t>n</w:t>
-      </w:r>
-      <w:r>
-        <w:t xml:space="preserve"> ArcGIS Pro project is included with release that contains maps for each feature service to be published. </w:t>
-      </w:r>
-    </w:p>
-    <w:p>
-      <w:pPr>
-        <w:pStyle w:val="EsriProposalBodyText"/>
-      </w:pPr>
-      <w:r>
-        <w:t>The same user that was used to create Portal items in section 3.0 should be used to publish the feature services.</w:t>
-      </w:r>
-    </w:p>
-    <w:p>
-      <w:pPr>
-        <w:pStyle w:val="EsriHeading2"/>
-      </w:pPr>
-      <w:bookmarkStart w:id="15" w:name="_Toc45882356"/>
-      <w:r>
-        <w:t>Sample Data</w:t>
-      </w:r>
-      <w:bookmarkEnd w:id="15"/>
     </w:p>
     <w:p>
       <w:pPr>
@@ -4598,11 +4599,11 @@
       <w:pPr>
         <w:pStyle w:val="EsriHeading2"/>
       </w:pPr>
-      <w:bookmarkStart w:id="16" w:name="_Toc45882357"/>
+      <w:bookmarkStart w:id="15" w:name="_Toc45882357"/>
       <w:r>
         <w:t>Load Customer Data</w:t>
       </w:r>
-      <w:bookmarkEnd w:id="16"/>
+      <w:bookmarkEnd w:id="15"/>
     </w:p>
     <w:p>
       <w:pPr>
@@ -4791,14 +4792,16 @@
           <w:szCs w:val="20"/>
         </w:rPr>
       </w:pPr>
-      <w:r>
-        <w:rPr>
-          <w:rFonts w:asciiTheme="minorHAnsi" w:hAnsiTheme="minorHAnsi" w:cstheme="minorHAnsi"/>
-          <w:sz w:val="22"/>
-          <w:szCs w:val="20"/>
-        </w:rPr>
-        <w:t>ERM_Metrics</w:t>
-      </w:r>
+      <w:proofErr w:type="spellStart"/>
+      <w:r>
+        <w:rPr>
+          <w:rFonts w:asciiTheme="minorHAnsi" w:hAnsiTheme="minorHAnsi" w:cstheme="minorHAnsi"/>
+          <w:sz w:val="22"/>
+          <w:szCs w:val="20"/>
+        </w:rPr>
+        <w:t>ERM_Plan_Defaults</w:t>
+      </w:r>
+      <w:proofErr w:type="spellEnd"/>
     </w:p>
     <w:p>
       <w:pPr>
@@ -4820,7 +4823,7 @@
           <w:sz w:val="22"/>
           <w:szCs w:val="20"/>
         </w:rPr>
-        <w:t>ERM_Plan_Defaults</w:t>
+        <w:t>ERM_Plan_Template</w:t>
       </w:r>
     </w:p>
     <w:p>
@@ -4843,7 +4846,7 @@
           <w:sz w:val="22"/>
           <w:szCs w:val="20"/>
         </w:rPr>
-        <w:t>ERM_Plan_Template</w:t>
+        <w:t>ERM_Registry</w:t>
       </w:r>
     </w:p>
     <w:p>
@@ -4866,7 +4869,7 @@
           <w:sz w:val="22"/>
           <w:szCs w:val="20"/>
         </w:rPr>
-        <w:t>ERM_Registry</w:t>
+        <w:t>ERM_Solve_Parameters</w:t>
       </w:r>
     </w:p>
     <w:p>
@@ -4889,7 +4892,54 @@
           <w:sz w:val="22"/>
           <w:szCs w:val="20"/>
         </w:rPr>
-        <w:t>ERM_Solve_Parameters</w:t>
+        <w:t>MDM_Locations</w:t>
+      </w:r>
+    </w:p>
+    <w:p>
+      <w:pPr>
+        <w:pStyle w:val="EsriProposalBodyText"/>
+        <w:numPr>
+          <w:ilvl w:val="0"/>
+          <w:numId w:val="22"/>
+        </w:numPr>
+        <w:spacing w:before="0" w:after="0"/>
+        <w:rPr>
+          <w:rFonts w:asciiTheme="minorHAnsi" w:hAnsiTheme="minorHAnsi" w:cstheme="minorHAnsi"/>
+          <w:sz w:val="22"/>
+          <w:szCs w:val="20"/>
+        </w:rPr>
+      </w:pPr>
+      <w:r>
+        <w:rPr>
+          <w:rFonts w:asciiTheme="minorHAnsi" w:hAnsiTheme="minorHAnsi" w:cstheme="minorHAnsi"/>
+          <w:sz w:val="22"/>
+          <w:szCs w:val="20"/>
+        </w:rPr>
+        <w:t xml:space="preserve">Open the </w:t>
+      </w:r>
+      <w:r>
+        <w:rPr>
+          <w:rFonts w:asciiTheme="minorHAnsi" w:hAnsiTheme="minorHAnsi" w:cstheme="minorHAnsi"/>
+          <w:sz w:val="22"/>
+          <w:szCs w:val="20"/>
+        </w:rPr>
+        <w:t>ERM_Plan_Defaults</w:t>
+      </w:r>
+      <w:r>
+        <w:rPr>
+          <w:rFonts w:asciiTheme="minorHAnsi" w:hAnsiTheme="minorHAnsi" w:cstheme="minorHAnsi"/>
+          <w:sz w:val="22"/>
+          <w:szCs w:val="20"/>
+        </w:rPr>
+        <w:t xml:space="preserve"> map</w:t>
+      </w:r>
+      <w:r>
+        <w:rPr>
+          <w:rFonts w:asciiTheme="minorHAnsi" w:hAnsiTheme="minorHAnsi" w:cstheme="minorHAnsi"/>
+          <w:sz w:val="22"/>
+          <w:szCs w:val="20"/>
+        </w:rPr>
+        <w:t>. Verify these layers and update with data for your locations.</w:t>
       </w:r>
     </w:p>
     <w:p>
@@ -4912,7 +4962,371 @@
           <w:sz w:val="22"/>
           <w:szCs w:val="20"/>
         </w:rPr>
-        <w:t>MDM_Locations</w:t>
+        <w:lastRenderedPageBreak/>
+        <w:t xml:space="preserve">DepotTemplate </w:t>
+      </w:r>
+      <w:r>
+        <w:rPr>
+          <w:rFonts w:asciiTheme="minorHAnsi" w:hAnsiTheme="minorHAnsi" w:cstheme="minorHAnsi"/>
+          <w:sz w:val="22"/>
+          <w:szCs w:val="20"/>
+        </w:rPr>
+        <w:t>- add</w:t>
+      </w:r>
+      <w:r>
+        <w:rPr>
+          <w:rFonts w:asciiTheme="minorHAnsi" w:hAnsiTheme="minorHAnsi" w:cstheme="minorHAnsi"/>
+          <w:sz w:val="22"/>
+          <w:szCs w:val="20"/>
+        </w:rPr>
+        <w:t xml:space="preserve"> a point feature for each location</w:t>
+      </w:r>
+      <w:r>
+        <w:rPr>
+          <w:rFonts w:asciiTheme="minorHAnsi" w:hAnsiTheme="minorHAnsi" w:cstheme="minorHAnsi"/>
+          <w:sz w:val="22"/>
+          <w:szCs w:val="20"/>
+        </w:rPr>
+        <w:t>.</w:t>
+      </w:r>
+    </w:p>
+    <w:p>
+      <w:pPr>
+        <w:pStyle w:val="EsriProposalBodyText"/>
+        <w:numPr>
+          <w:ilvl w:val="2"/>
+          <w:numId w:val="22"/>
+        </w:numPr>
+        <w:spacing w:before="0" w:after="0"/>
+        <w:rPr>
+          <w:rFonts w:asciiTheme="minorHAnsi" w:hAnsiTheme="minorHAnsi" w:cstheme="minorHAnsi"/>
+          <w:sz w:val="22"/>
+          <w:szCs w:val="20"/>
+        </w:rPr>
+      </w:pPr>
+      <w:r>
+        <w:rPr>
+          <w:rFonts w:asciiTheme="minorHAnsi" w:hAnsiTheme="minorHAnsi" w:cstheme="minorHAnsi"/>
+          <w:sz w:val="22"/>
+          <w:szCs w:val="20"/>
+        </w:rPr>
+        <w:t xml:space="preserve">Core Pro tools can be used to import locations from other databases. See online help documentation </w:t>
+      </w:r>
+      <w:hyperlink r:id="rId16" w:history="1">
+        <w:r>
+          <w:rPr>
+            <w:rStyle w:val="Hyperlink"/>
+            <w:rFonts w:asciiTheme="minorHAnsi" w:hAnsiTheme="minorHAnsi" w:cstheme="minorHAnsi"/>
+            <w:sz w:val="22"/>
+            <w:szCs w:val="20"/>
+          </w:rPr>
+          <w:t>here</w:t>
+        </w:r>
+      </w:hyperlink>
+      <w:r>
+        <w:rPr>
+          <w:rFonts w:asciiTheme="minorHAnsi" w:hAnsiTheme="minorHAnsi" w:cstheme="minorHAnsi"/>
+          <w:sz w:val="22"/>
+          <w:szCs w:val="20"/>
+        </w:rPr>
+        <w:t>.</w:t>
+      </w:r>
+    </w:p>
+    <w:p>
+      <w:pPr>
+        <w:pStyle w:val="EsriProposalBodyText"/>
+        <w:numPr>
+          <w:ilvl w:val="1"/>
+          <w:numId w:val="22"/>
+        </w:numPr>
+        <w:spacing w:before="0" w:after="0"/>
+        <w:rPr>
+          <w:rFonts w:asciiTheme="minorHAnsi" w:hAnsiTheme="minorHAnsi" w:cstheme="minorHAnsi"/>
+          <w:sz w:val="22"/>
+          <w:szCs w:val="20"/>
+        </w:rPr>
+      </w:pPr>
+      <w:r>
+        <w:rPr>
+          <w:rFonts w:asciiTheme="minorHAnsi" w:hAnsiTheme="minorHAnsi" w:cstheme="minorHAnsi"/>
+          <w:sz w:val="22"/>
+          <w:szCs w:val="20"/>
+        </w:rPr>
+        <w:t>LineBarrierLibrary</w:t>
+      </w:r>
+      <w:r>
+        <w:rPr>
+          <w:rFonts w:asciiTheme="minorHAnsi" w:hAnsiTheme="minorHAnsi" w:cstheme="minorHAnsi"/>
+          <w:sz w:val="22"/>
+          <w:szCs w:val="20"/>
+        </w:rPr>
+        <w:t xml:space="preserve"> – add linear features that act as a barrier (optional)</w:t>
+      </w:r>
+      <w:r>
+        <w:rPr>
+          <w:rFonts w:asciiTheme="minorHAnsi" w:hAnsiTheme="minorHAnsi" w:cstheme="minorHAnsi"/>
+          <w:sz w:val="22"/>
+          <w:szCs w:val="20"/>
+        </w:rPr>
+        <w:t>.</w:t>
+      </w:r>
+    </w:p>
+    <w:p>
+      <w:pPr>
+        <w:pStyle w:val="EsriProposalBodyText"/>
+        <w:numPr>
+          <w:ilvl w:val="1"/>
+          <w:numId w:val="22"/>
+        </w:numPr>
+        <w:spacing w:before="0" w:after="0"/>
+        <w:rPr>
+          <w:rFonts w:asciiTheme="minorHAnsi" w:hAnsiTheme="minorHAnsi" w:cstheme="minorHAnsi"/>
+          <w:sz w:val="22"/>
+          <w:szCs w:val="20"/>
+        </w:rPr>
+      </w:pPr>
+      <w:r>
+        <w:rPr>
+          <w:rFonts w:asciiTheme="minorHAnsi" w:hAnsiTheme="minorHAnsi" w:cstheme="minorHAnsi"/>
+          <w:sz w:val="22"/>
+          <w:szCs w:val="20"/>
+        </w:rPr>
+        <w:t>Polygo</w:t>
+      </w:r>
+      <w:r>
+        <w:rPr>
+          <w:rFonts w:asciiTheme="minorHAnsi" w:hAnsiTheme="minorHAnsi" w:cstheme="minorHAnsi"/>
+          <w:sz w:val="22"/>
+          <w:szCs w:val="20"/>
+        </w:rPr>
+        <w:t>n</w:t>
+      </w:r>
+      <w:r>
+        <w:rPr>
+          <w:rFonts w:asciiTheme="minorHAnsi" w:hAnsiTheme="minorHAnsi" w:cstheme="minorHAnsi"/>
+          <w:sz w:val="22"/>
+          <w:szCs w:val="20"/>
+        </w:rPr>
+        <w:t>BarrierLibrary</w:t>
+      </w:r>
+      <w:r>
+        <w:rPr>
+          <w:rFonts w:asciiTheme="minorHAnsi" w:hAnsiTheme="minorHAnsi" w:cstheme="minorHAnsi"/>
+          <w:sz w:val="22"/>
+          <w:szCs w:val="20"/>
+        </w:rPr>
+        <w:t xml:space="preserve"> – add polygon features that act as a barrier (optional)</w:t>
+      </w:r>
+      <w:r>
+        <w:rPr>
+          <w:rFonts w:asciiTheme="minorHAnsi" w:hAnsiTheme="minorHAnsi" w:cstheme="minorHAnsi"/>
+          <w:sz w:val="22"/>
+          <w:szCs w:val="20"/>
+        </w:rPr>
+        <w:t>.</w:t>
+      </w:r>
+    </w:p>
+    <w:p>
+      <w:pPr>
+        <w:pStyle w:val="EsriProposalBodyText"/>
+        <w:numPr>
+          <w:ilvl w:val="1"/>
+          <w:numId w:val="22"/>
+        </w:numPr>
+        <w:spacing w:before="0" w:after="0"/>
+        <w:rPr>
+          <w:rFonts w:asciiTheme="minorHAnsi" w:hAnsiTheme="minorHAnsi" w:cstheme="minorHAnsi"/>
+          <w:sz w:val="22"/>
+          <w:szCs w:val="20"/>
+        </w:rPr>
+      </w:pPr>
+      <w:r>
+        <w:rPr>
+          <w:rFonts w:asciiTheme="minorHAnsi" w:hAnsiTheme="minorHAnsi" w:cstheme="minorHAnsi"/>
+          <w:sz w:val="22"/>
+          <w:szCs w:val="20"/>
+        </w:rPr>
+        <w:t>ZoneTemplate</w:t>
+      </w:r>
+      <w:r>
+        <w:rPr>
+          <w:rFonts w:asciiTheme="minorHAnsi" w:hAnsiTheme="minorHAnsi" w:cstheme="minorHAnsi"/>
+          <w:sz w:val="22"/>
+          <w:szCs w:val="20"/>
+        </w:rPr>
+        <w:t xml:space="preserve"> – add polygon features that define zones (optional)</w:t>
+      </w:r>
+      <w:r>
+        <w:rPr>
+          <w:rFonts w:asciiTheme="minorHAnsi" w:hAnsiTheme="minorHAnsi" w:cstheme="minorHAnsi"/>
+          <w:sz w:val="22"/>
+          <w:szCs w:val="20"/>
+        </w:rPr>
+        <w:t>.</w:t>
+      </w:r>
+    </w:p>
+    <w:p>
+      <w:pPr>
+        <w:pStyle w:val="EsriProposalBodyText"/>
+        <w:numPr>
+          <w:ilvl w:val="1"/>
+          <w:numId w:val="22"/>
+        </w:numPr>
+        <w:spacing w:before="0" w:after="0"/>
+        <w:rPr>
+          <w:rFonts w:asciiTheme="minorHAnsi" w:hAnsiTheme="minorHAnsi" w:cstheme="minorHAnsi"/>
+          <w:sz w:val="22"/>
+          <w:szCs w:val="20"/>
+        </w:rPr>
+      </w:pPr>
+      <w:r>
+        <w:rPr>
+          <w:rFonts w:asciiTheme="minorHAnsi" w:hAnsiTheme="minorHAnsi" w:cstheme="minorHAnsi"/>
+          <w:sz w:val="22"/>
+          <w:szCs w:val="20"/>
+        </w:rPr>
+        <w:t>BreakTemplate table</w:t>
+      </w:r>
+      <w:r>
+        <w:rPr>
+          <w:rFonts w:asciiTheme="minorHAnsi" w:hAnsiTheme="minorHAnsi" w:cstheme="minorHAnsi"/>
+          <w:sz w:val="22"/>
+          <w:szCs w:val="20"/>
+        </w:rPr>
+        <w:t xml:space="preserve"> – add break information for each route (optional)</w:t>
+      </w:r>
+      <w:r>
+        <w:rPr>
+          <w:rFonts w:asciiTheme="minorHAnsi" w:hAnsiTheme="minorHAnsi" w:cstheme="minorHAnsi"/>
+          <w:sz w:val="22"/>
+          <w:szCs w:val="20"/>
+        </w:rPr>
+        <w:t>.</w:t>
+      </w:r>
+    </w:p>
+    <w:p>
+      <w:pPr>
+        <w:pStyle w:val="EsriProposalBodyText"/>
+        <w:numPr>
+          <w:ilvl w:val="1"/>
+          <w:numId w:val="22"/>
+        </w:numPr>
+        <w:spacing w:before="0" w:after="0"/>
+        <w:rPr>
+          <w:rFonts w:asciiTheme="minorHAnsi" w:hAnsiTheme="minorHAnsi" w:cstheme="minorHAnsi"/>
+          <w:sz w:val="22"/>
+          <w:szCs w:val="20"/>
+        </w:rPr>
+      </w:pPr>
+      <w:r>
+        <w:rPr>
+          <w:rFonts w:asciiTheme="minorHAnsi" w:hAnsiTheme="minorHAnsi" w:cstheme="minorHAnsi"/>
+          <w:sz w:val="22"/>
+          <w:szCs w:val="20"/>
+        </w:rPr>
+        <w:t>DispatchLocation table</w:t>
+      </w:r>
+      <w:r>
+        <w:rPr>
+          <w:rFonts w:asciiTheme="minorHAnsi" w:hAnsiTheme="minorHAnsi" w:cstheme="minorHAnsi"/>
+          <w:sz w:val="22"/>
+          <w:szCs w:val="20"/>
+        </w:rPr>
+        <w:t xml:space="preserve"> – add information for each location.</w:t>
+      </w:r>
+    </w:p>
+    <w:p>
+      <w:pPr>
+        <w:pStyle w:val="EsriProposalBodyText"/>
+        <w:numPr>
+          <w:ilvl w:val="1"/>
+          <w:numId w:val="22"/>
+        </w:numPr>
+        <w:spacing w:before="0" w:after="0"/>
+        <w:rPr>
+          <w:rFonts w:asciiTheme="minorHAnsi" w:hAnsiTheme="minorHAnsi" w:cstheme="minorHAnsi"/>
+          <w:sz w:val="22"/>
+          <w:szCs w:val="20"/>
+        </w:rPr>
+      </w:pPr>
+      <w:r>
+        <w:rPr>
+          <w:rFonts w:asciiTheme="minorHAnsi" w:hAnsiTheme="minorHAnsi" w:cstheme="minorHAnsi"/>
+          <w:sz w:val="22"/>
+          <w:szCs w:val="20"/>
+        </w:rPr>
+        <w:t>RouteTemplate table</w:t>
+      </w:r>
+      <w:r>
+        <w:rPr>
+          <w:rFonts w:asciiTheme="minorHAnsi" w:hAnsiTheme="minorHAnsi" w:cstheme="minorHAnsi"/>
+          <w:sz w:val="22"/>
+          <w:szCs w:val="20"/>
+        </w:rPr>
+        <w:t xml:space="preserve"> – add all available routes for all locations</w:t>
+      </w:r>
+      <w:r>
+        <w:rPr>
+          <w:rFonts w:asciiTheme="minorHAnsi" w:hAnsiTheme="minorHAnsi" w:cstheme="minorHAnsi"/>
+          <w:sz w:val="22"/>
+          <w:szCs w:val="20"/>
+        </w:rPr>
+        <w:t>.</w:t>
+      </w:r>
+    </w:p>
+    <w:p>
+      <w:pPr>
+        <w:pStyle w:val="EsriProposalBodyText"/>
+        <w:numPr>
+          <w:ilvl w:val="1"/>
+          <w:numId w:val="22"/>
+        </w:numPr>
+        <w:spacing w:before="0" w:after="0"/>
+        <w:rPr>
+          <w:rFonts w:asciiTheme="minorHAnsi" w:hAnsiTheme="minorHAnsi" w:cstheme="minorHAnsi"/>
+          <w:sz w:val="22"/>
+          <w:szCs w:val="20"/>
+        </w:rPr>
+      </w:pPr>
+      <w:r>
+        <w:rPr>
+          <w:rFonts w:asciiTheme="minorHAnsi" w:hAnsiTheme="minorHAnsi" w:cstheme="minorHAnsi"/>
+          <w:sz w:val="22"/>
+          <w:szCs w:val="20"/>
+        </w:rPr>
+        <w:t xml:space="preserve">SpecialtyNameTemplate table </w:t>
+      </w:r>
+      <w:r>
+        <w:rPr>
+          <w:rFonts w:asciiTheme="minorHAnsi" w:hAnsiTheme="minorHAnsi" w:cstheme="minorHAnsi"/>
+          <w:sz w:val="22"/>
+          <w:szCs w:val="20"/>
+        </w:rPr>
+        <w:t>–</w:t>
+      </w:r>
+      <w:r>
+        <w:rPr>
+          <w:rFonts w:asciiTheme="minorHAnsi" w:hAnsiTheme="minorHAnsi" w:cstheme="minorHAnsi"/>
+          <w:sz w:val="22"/>
+          <w:szCs w:val="20"/>
+        </w:rPr>
+        <w:t xml:space="preserve"> </w:t>
+      </w:r>
+      <w:r>
+        <w:rPr>
+          <w:rFonts w:asciiTheme="minorHAnsi" w:hAnsiTheme="minorHAnsi" w:cstheme="minorHAnsi"/>
+          <w:sz w:val="22"/>
+          <w:szCs w:val="20"/>
+        </w:rPr>
+        <w:t>enter information on available specialties</w:t>
+      </w:r>
+      <w:r>
+        <w:rPr>
+          <w:rFonts w:asciiTheme="minorHAnsi" w:hAnsiTheme="minorHAnsi" w:cstheme="minorHAnsi"/>
+          <w:sz w:val="22"/>
+          <w:szCs w:val="20"/>
+        </w:rPr>
+        <w:t xml:space="preserve"> (optional).</w:t>
       </w:r>
     </w:p>
     <w:p>
@@ -4935,31 +5349,39 @@
           <w:sz w:val="22"/>
           <w:szCs w:val="20"/>
         </w:rPr>
-        <w:t xml:space="preserve">Open the </w:t>
-      </w:r>
-      <w:r>
-        <w:rPr>
-          <w:rFonts w:asciiTheme="minorHAnsi" w:hAnsiTheme="minorHAnsi" w:cstheme="minorHAnsi"/>
-          <w:sz w:val="22"/>
-          <w:szCs w:val="20"/>
-        </w:rPr>
-        <w:t>ERM_Plan_Defaults</w:t>
-      </w:r>
-      <w:r>
-        <w:rPr>
-          <w:rFonts w:asciiTheme="minorHAnsi" w:hAnsiTheme="minorHAnsi" w:cstheme="minorHAnsi"/>
-          <w:sz w:val="22"/>
-          <w:szCs w:val="20"/>
-        </w:rPr>
-        <w:t xml:space="preserve"> map</w:t>
-      </w:r>
-      <w:r>
-        <w:rPr>
-          <w:rFonts w:asciiTheme="minorHAnsi" w:hAnsiTheme="minorHAnsi" w:cstheme="minorHAnsi"/>
-          <w:sz w:val="22"/>
-          <w:szCs w:val="20"/>
-        </w:rPr>
-        <w:t>. Verify these layers and update with data for your locations.</w:t>
+        <w:t xml:space="preserve">Use the </w:t>
+      </w:r>
+      <w:r>
+        <w:rPr>
+          <w:rFonts w:asciiTheme="minorHAnsi" w:hAnsiTheme="minorHAnsi" w:cstheme="minorHAnsi"/>
+          <w:sz w:val="22"/>
+          <w:szCs w:val="20"/>
+        </w:rPr>
+        <w:t>ERM_Plan_Template map</w:t>
+      </w:r>
+      <w:r>
+        <w:rPr>
+          <w:rFonts w:asciiTheme="minorHAnsi" w:hAnsiTheme="minorHAnsi" w:cstheme="minorHAnsi"/>
+          <w:sz w:val="22"/>
+          <w:szCs w:val="20"/>
+        </w:rPr>
+        <w:t xml:space="preserve"> </w:t>
+      </w:r>
+      <w:r>
+        <w:rPr>
+          <w:rFonts w:asciiTheme="minorHAnsi" w:hAnsiTheme="minorHAnsi" w:cstheme="minorHAnsi"/>
+          <w:sz w:val="22"/>
+          <w:szCs w:val="20"/>
+        </w:rPr>
+        <w:t>for display settings of the layers.</w:t>
+      </w:r>
+      <w:r>
+        <w:rPr>
+          <w:rFonts w:asciiTheme="minorHAnsi" w:hAnsiTheme="minorHAnsi" w:cstheme="minorHAnsi"/>
+          <w:sz w:val="22"/>
+          <w:szCs w:val="20"/>
+        </w:rPr>
+        <w:t xml:space="preserve"> </w:t>
       </w:r>
     </w:p>
     <w:p>
@@ -4971,42 +5393,65 @@
         </w:numPr>
         <w:spacing w:before="0" w:after="0"/>
         <w:rPr>
-          <w:rFonts w:asciiTheme="minorHAnsi" w:hAnsiTheme="minorHAnsi" w:cstheme="minorHAnsi"/>
-          <w:sz w:val="22"/>
-          <w:szCs w:val="20"/>
-        </w:rPr>
-      </w:pPr>
-      <w:r>
-        <w:rPr>
-          <w:rFonts w:asciiTheme="minorHAnsi" w:hAnsiTheme="minorHAnsi" w:cstheme="minorHAnsi"/>
-          <w:sz w:val="22"/>
-          <w:szCs w:val="20"/>
-        </w:rPr>
-        <w:t xml:space="preserve">DepotTemplate </w:t>
-      </w:r>
-      <w:r>
-        <w:rPr>
-          <w:rFonts w:asciiTheme="minorHAnsi" w:hAnsiTheme="minorHAnsi" w:cstheme="minorHAnsi"/>
-          <w:sz w:val="22"/>
-          <w:szCs w:val="20"/>
-        </w:rPr>
-        <w:t>- add</w:t>
-      </w:r>
-      <w:r>
-        <w:rPr>
-          <w:rFonts w:asciiTheme="minorHAnsi" w:hAnsiTheme="minorHAnsi" w:cstheme="minorHAnsi"/>
-          <w:sz w:val="22"/>
-          <w:szCs w:val="20"/>
-        </w:rPr>
-        <w:t xml:space="preserve"> a point feature for each location</w:t>
-      </w:r>
-      <w:r>
-        <w:rPr>
-          <w:rFonts w:asciiTheme="minorHAnsi" w:hAnsiTheme="minorHAnsi" w:cstheme="minorHAnsi"/>
-          <w:sz w:val="22"/>
-          <w:szCs w:val="20"/>
-        </w:rPr>
-        <w:t>.</w:t>
+          <w:rFonts w:asciiTheme="minorHAnsi" w:hAnsiTheme="minorHAnsi"/>
+          <w:sz w:val="22"/>
+        </w:rPr>
+      </w:pPr>
+      <w:r>
+        <w:rPr>
+          <w:rFonts w:asciiTheme="minorHAnsi" w:hAnsiTheme="minorHAnsi"/>
+          <w:sz w:val="22"/>
+        </w:rPr>
+        <w:t xml:space="preserve">For all the </w:t>
+      </w:r>
+      <w:r>
+        <w:rPr>
+          <w:rFonts w:asciiTheme="minorHAnsi" w:hAnsiTheme="minorHAnsi"/>
+          <w:sz w:val="22"/>
+        </w:rPr>
+        <w:t>layers</w:t>
+      </w:r>
+      <w:r>
+        <w:rPr>
+          <w:rFonts w:asciiTheme="minorHAnsi" w:hAnsiTheme="minorHAnsi"/>
+          <w:sz w:val="22"/>
+        </w:rPr>
+        <w:t>, set th</w:t>
+      </w:r>
+      <w:r>
+        <w:rPr>
+          <w:rFonts w:asciiTheme="minorHAnsi" w:hAnsiTheme="minorHAnsi"/>
+          <w:sz w:val="22"/>
+        </w:rPr>
+        <w:t>e</w:t>
+      </w:r>
+      <w:r>
+        <w:rPr>
+          <w:rFonts w:asciiTheme="minorHAnsi" w:hAnsiTheme="minorHAnsi"/>
+          <w:sz w:val="22"/>
+        </w:rPr>
+        <w:t xml:space="preserve"> symbology </w:t>
+      </w:r>
+      <w:r>
+        <w:rPr>
+          <w:rFonts w:asciiTheme="minorHAnsi" w:hAnsiTheme="minorHAnsi"/>
+          <w:sz w:val="22"/>
+        </w:rPr>
+        <w:t xml:space="preserve">for how </w:t>
+      </w:r>
+      <w:r>
+        <w:rPr>
+          <w:rFonts w:asciiTheme="minorHAnsi" w:hAnsiTheme="minorHAnsi"/>
+          <w:sz w:val="22"/>
+        </w:rPr>
+        <w:t>they</w:t>
+      </w:r>
+      <w:r>
+        <w:rPr>
+          <w:rFonts w:asciiTheme="minorHAnsi" w:hAnsiTheme="minorHAnsi"/>
+          <w:sz w:val="22"/>
+        </w:rPr>
+        <w:t xml:space="preserve"> will display in the ERM application.</w:t>
       </w:r>
     </w:p>
     <w:p>
@@ -5018,37 +5463,23 @@
         </w:numPr>
         <w:spacing w:before="0" w:after="0"/>
         <w:rPr>
-          <w:rFonts w:asciiTheme="minorHAnsi" w:hAnsiTheme="minorHAnsi" w:cstheme="minorHAnsi"/>
-          <w:sz w:val="22"/>
-          <w:szCs w:val="20"/>
-        </w:rPr>
-      </w:pPr>
-      <w:r>
-        <w:rPr>
-          <w:rFonts w:asciiTheme="minorHAnsi" w:hAnsiTheme="minorHAnsi" w:cstheme="minorHAnsi"/>
-          <w:sz w:val="22"/>
-          <w:szCs w:val="20"/>
-        </w:rPr>
-        <w:t xml:space="preserve">Core Pro tools can be used to import locations from other databases. See online help documentation </w:t>
-      </w:r>
-      <w:hyperlink r:id="rId16" w:history="1">
-        <w:r>
-          <w:rPr>
-            <w:rStyle w:val="Hyperlink"/>
-            <w:rFonts w:asciiTheme="minorHAnsi" w:hAnsiTheme="minorHAnsi" w:cstheme="minorHAnsi"/>
-            <w:sz w:val="22"/>
-            <w:szCs w:val="20"/>
-          </w:rPr>
-          <w:t>here</w:t>
-        </w:r>
-      </w:hyperlink>
-      <w:r>
-        <w:rPr>
-          <w:rFonts w:asciiTheme="minorHAnsi" w:hAnsiTheme="minorHAnsi" w:cstheme="minorHAnsi"/>
-          <w:sz w:val="22"/>
-          <w:szCs w:val="20"/>
-        </w:rPr>
-        <w:t>.</w:t>
+          <w:rFonts w:asciiTheme="minorHAnsi" w:hAnsiTheme="minorHAnsi"/>
+          <w:sz w:val="22"/>
+        </w:rPr>
+      </w:pPr>
+      <w:r>
+        <w:rPr>
+          <w:rFonts w:asciiTheme="minorHAnsi" w:hAnsiTheme="minorHAnsi"/>
+          <w:sz w:val="22"/>
+        </w:rPr>
+        <w:t>Tip for 4.1.4.a: Append all rows from RouteTemplate (4.1.3.g) into Routes, symbolize on unique values of Route Name and adjust accordingly. When done, truncate Route feature class</w:t>
+      </w:r>
+      <w:r>
+        <w:rPr>
+          <w:rFonts w:asciiTheme="minorHAnsi" w:hAnsiTheme="minorHAnsi"/>
+          <w:sz w:val="22"/>
+        </w:rPr>
+        <w:t xml:space="preserve"> to remove features.</w:t>
       </w:r>
     </w:p>
     <w:p>
@@ -5060,34 +5491,47 @@
         </w:numPr>
         <w:spacing w:before="0" w:after="0"/>
         <w:rPr>
-          <w:rFonts w:asciiTheme="minorHAnsi" w:hAnsiTheme="minorHAnsi" w:cstheme="minorHAnsi"/>
-          <w:sz w:val="22"/>
-          <w:szCs w:val="20"/>
-        </w:rPr>
-      </w:pPr>
-      <w:r>
-        <w:rPr>
-          <w:rFonts w:asciiTheme="minorHAnsi" w:hAnsiTheme="minorHAnsi" w:cstheme="minorHAnsi"/>
-          <w:sz w:val="22"/>
-          <w:szCs w:val="20"/>
-        </w:rPr>
-        <w:t>LineBarrierLibrary</w:t>
-      </w:r>
-      <w:r>
-        <w:rPr>
-          <w:rFonts w:asciiTheme="minorHAnsi" w:hAnsiTheme="minorHAnsi" w:cstheme="minorHAnsi"/>
-          <w:sz w:val="22"/>
-          <w:szCs w:val="20"/>
-        </w:rPr>
-        <w:t xml:space="preserve"> – add linear features that act as a barrier (optional)</w:t>
-      </w:r>
-      <w:r>
-        <w:rPr>
-          <w:rFonts w:asciiTheme="minorHAnsi" w:hAnsiTheme="minorHAnsi" w:cstheme="minorHAnsi"/>
-          <w:sz w:val="22"/>
-          <w:szCs w:val="20"/>
-        </w:rPr>
-        <w:t>.</w:t>
+          <w:rFonts w:asciiTheme="minorHAnsi" w:hAnsiTheme="minorHAnsi"/>
+          <w:sz w:val="22"/>
+        </w:rPr>
+      </w:pPr>
+      <w:r>
+        <w:rPr>
+          <w:rFonts w:asciiTheme="minorHAnsi" w:hAnsiTheme="minorHAnsi"/>
+          <w:sz w:val="22"/>
+        </w:rPr>
+        <w:t>Field order and visibility will be set in the web application configuration file.</w:t>
+      </w:r>
+    </w:p>
+    <w:p>
+      <w:pPr>
+        <w:pStyle w:val="EsriProposalBodyText"/>
+        <w:numPr>
+          <w:ilvl w:val="0"/>
+          <w:numId w:val="22"/>
+        </w:numPr>
+        <w:spacing w:before="0" w:after="0"/>
+        <w:rPr>
+          <w:rFonts w:asciiTheme="minorHAnsi" w:hAnsiTheme="minorHAnsi" w:cstheme="minorHAnsi"/>
+          <w:sz w:val="22"/>
+          <w:szCs w:val="20"/>
+        </w:rPr>
+      </w:pPr>
+      <w:r>
+        <w:rPr>
+          <w:rFonts w:asciiTheme="minorHAnsi" w:hAnsiTheme="minorHAnsi" w:cstheme="minorHAnsi"/>
+          <w:sz w:val="22"/>
+          <w:szCs w:val="20"/>
+        </w:rPr>
+        <w:t>ERM_Registry</w:t>
+      </w:r>
+      <w:r>
+        <w:rPr>
+          <w:rFonts w:asciiTheme="minorHAnsi" w:hAnsiTheme="minorHAnsi" w:cstheme="minorHAnsi"/>
+          <w:sz w:val="22"/>
+          <w:szCs w:val="20"/>
+        </w:rPr>
+        <w:t xml:space="preserve"> map</w:t>
       </w:r>
     </w:p>
     <w:p>
@@ -5110,39 +5554,46 @@
           <w:sz w:val="22"/>
           <w:szCs w:val="20"/>
         </w:rPr>
-        <w:t>Polygo</w:t>
-      </w:r>
-      <w:r>
-        <w:rPr>
-          <w:rFonts w:asciiTheme="minorHAnsi" w:hAnsiTheme="minorHAnsi" w:cstheme="minorHAnsi"/>
-          <w:sz w:val="22"/>
-          <w:szCs w:val="20"/>
-        </w:rPr>
-        <w:t>n</w:t>
-      </w:r>
-      <w:r>
-        <w:rPr>
-          <w:rFonts w:asciiTheme="minorHAnsi" w:hAnsiTheme="minorHAnsi" w:cstheme="minorHAnsi"/>
-          <w:sz w:val="22"/>
-          <w:szCs w:val="20"/>
-        </w:rPr>
-        <w:t>BarrierLibrary</w:t>
-      </w:r>
-      <w:r>
-        <w:rPr>
-          <w:rFonts w:asciiTheme="minorHAnsi" w:hAnsiTheme="minorHAnsi" w:cstheme="minorHAnsi"/>
-          <w:sz w:val="22"/>
-          <w:szCs w:val="20"/>
-        </w:rPr>
-        <w:t xml:space="preserve"> – add polygon features that act as a barrier (optional)</w:t>
-      </w:r>
-      <w:r>
-        <w:rPr>
-          <w:rFonts w:asciiTheme="minorHAnsi" w:hAnsiTheme="minorHAnsi" w:cstheme="minorHAnsi"/>
-          <w:sz w:val="22"/>
-          <w:szCs w:val="20"/>
-        </w:rPr>
-        <w:t>.</w:t>
+        <w:t>No update needed.</w:t>
+      </w:r>
+      <w:r>
+        <w:rPr>
+          <w:rFonts w:asciiTheme="minorHAnsi" w:hAnsiTheme="minorHAnsi" w:cstheme="minorHAnsi"/>
+          <w:sz w:val="22"/>
+          <w:szCs w:val="20"/>
+        </w:rPr>
+        <w:t xml:space="preserve"> This is used by the application to store a list of all plans.</w:t>
+      </w:r>
+    </w:p>
+    <w:p>
+      <w:pPr>
+        <w:pStyle w:val="EsriProposalBodyText"/>
+        <w:numPr>
+          <w:ilvl w:val="0"/>
+          <w:numId w:val="22"/>
+        </w:numPr>
+        <w:spacing w:before="0" w:after="0"/>
+        <w:rPr>
+          <w:rFonts w:asciiTheme="minorHAnsi" w:hAnsiTheme="minorHAnsi" w:cstheme="minorHAnsi"/>
+          <w:sz w:val="22"/>
+          <w:szCs w:val="20"/>
+        </w:rPr>
+      </w:pPr>
+      <w:r>
+        <w:rPr>
+          <w:rFonts w:asciiTheme="minorHAnsi" w:hAnsiTheme="minorHAnsi" w:cstheme="minorHAnsi"/>
+          <w:sz w:val="22"/>
+          <w:szCs w:val="20"/>
+        </w:rPr>
+        <w:t>ERM_Solve_Parameters</w:t>
+      </w:r>
+      <w:r>
+        <w:rPr>
+          <w:rFonts w:asciiTheme="minorHAnsi" w:hAnsiTheme="minorHAnsi" w:cstheme="minorHAnsi"/>
+          <w:sz w:val="22"/>
+          <w:szCs w:val="20"/>
+        </w:rPr>
+        <w:t xml:space="preserve"> map</w:t>
       </w:r>
     </w:p>
     <w:p>
@@ -5165,23 +5616,15 @@
           <w:sz w:val="22"/>
           <w:szCs w:val="20"/>
         </w:rPr>
-        <w:t>ZoneTemplate</w:t>
-      </w:r>
-      <w:r>
-        <w:rPr>
-          <w:rFonts w:asciiTheme="minorHAnsi" w:hAnsiTheme="minorHAnsi" w:cstheme="minorHAnsi"/>
-          <w:sz w:val="22"/>
-          <w:szCs w:val="20"/>
-        </w:rPr>
-        <w:t xml:space="preserve"> – add polygon features that define zones (optional)</w:t>
-      </w:r>
-      <w:r>
-        <w:rPr>
-          <w:rFonts w:asciiTheme="minorHAnsi" w:hAnsiTheme="minorHAnsi" w:cstheme="minorHAnsi"/>
-          <w:sz w:val="22"/>
-          <w:szCs w:val="20"/>
-        </w:rPr>
-        <w:t>.</w:t>
+        <w:t xml:space="preserve">The </w:t>
+      </w:r>
+      <w:r>
+        <w:rPr>
+          <w:rFonts w:asciiTheme="minorHAnsi" w:hAnsiTheme="minorHAnsi" w:cstheme="minorHAnsi"/>
+          <w:sz w:val="22"/>
+          <w:szCs w:val="20"/>
+        </w:rPr>
+        <w:t>Solve_Parameters_Restrictions_DefaultValues table contains solve parameter values.</w:t>
       </w:r>
     </w:p>
     <w:p>
@@ -5193,34 +5636,44 @@
         </w:numPr>
         <w:spacing w:before="0" w:after="0"/>
         <w:rPr>
-          <w:rFonts w:asciiTheme="minorHAnsi" w:hAnsiTheme="minorHAnsi" w:cstheme="minorHAnsi"/>
-          <w:sz w:val="22"/>
-          <w:szCs w:val="20"/>
-        </w:rPr>
-      </w:pPr>
-      <w:r>
-        <w:rPr>
-          <w:rFonts w:asciiTheme="minorHAnsi" w:hAnsiTheme="minorHAnsi" w:cstheme="minorHAnsi"/>
-          <w:sz w:val="22"/>
-          <w:szCs w:val="20"/>
-        </w:rPr>
-        <w:t>BreakTemplate table</w:t>
-      </w:r>
-      <w:r>
-        <w:rPr>
-          <w:rFonts w:asciiTheme="minorHAnsi" w:hAnsiTheme="minorHAnsi" w:cstheme="minorHAnsi"/>
-          <w:sz w:val="22"/>
-          <w:szCs w:val="20"/>
-        </w:rPr>
-        <w:t xml:space="preserve"> – add break information for each route (optional)</w:t>
-      </w:r>
-      <w:r>
-        <w:rPr>
-          <w:rFonts w:asciiTheme="minorHAnsi" w:hAnsiTheme="minorHAnsi" w:cstheme="minorHAnsi"/>
-          <w:sz w:val="22"/>
-          <w:szCs w:val="20"/>
-        </w:rPr>
-        <w:t>.</w:t>
+          <w:rFonts w:asciiTheme="minorHAnsi" w:hAnsiTheme="minorHAnsi"/>
+          <w:sz w:val="22"/>
+        </w:rPr>
+      </w:pPr>
+      <w:r>
+        <w:rPr>
+          <w:rFonts w:asciiTheme="minorHAnsi" w:hAnsiTheme="minorHAnsi"/>
+          <w:sz w:val="22"/>
+        </w:rPr>
+        <w:t xml:space="preserve">Update the </w:t>
+      </w:r>
+      <w:r>
+        <w:rPr>
+          <w:rFonts w:asciiTheme="minorHAnsi" w:hAnsiTheme="minorHAnsi"/>
+          <w:sz w:val="22"/>
+        </w:rPr>
+        <w:t>Solve_Parameter_Restrictions table for each of your locations.</w:t>
+      </w:r>
+    </w:p>
+    <w:p>
+      <w:pPr>
+        <w:pStyle w:val="EsriProposalBodyText"/>
+        <w:numPr>
+          <w:ilvl w:val="2"/>
+          <w:numId w:val="22"/>
+        </w:numPr>
+        <w:spacing w:before="0" w:after="0"/>
+        <w:rPr>
+          <w:rFonts w:asciiTheme="minorHAnsi" w:hAnsiTheme="minorHAnsi"/>
+          <w:sz w:val="22"/>
+        </w:rPr>
+      </w:pPr>
+      <w:r>
+        <w:rPr>
+          <w:rFonts w:asciiTheme="minorHAnsi" w:hAnsiTheme="minorHAnsi"/>
+          <w:sz w:val="22"/>
+        </w:rPr>
+        <w:t>Tip for 4.1.6.b: Append rows from 4.1.6.a into Solve_Parameter_Restrictions for each dispatch location, setting the Dispatch Location field accordingly. Note: Restrictions can be customized on per Dispatch Location basis.</w:t>
       </w:r>
     </w:p>
     <w:p>
@@ -5243,16 +5696,31 @@
           <w:sz w:val="22"/>
           <w:szCs w:val="20"/>
         </w:rPr>
-        <w:t>DispatchLocation table</w:t>
-      </w:r>
-      <w:r>
-        <w:rPr>
-          <w:rFonts w:asciiTheme="minorHAnsi" w:hAnsiTheme="minorHAnsi" w:cstheme="minorHAnsi"/>
-          <w:sz w:val="22"/>
-          <w:szCs w:val="20"/>
-        </w:rPr>
-        <w:t xml:space="preserve"> – add information for each location.</w:t>
-      </w:r>
+        <w:t>Update the Solve_Parameter_Uturn_Policy table for each of your locations.</w:t>
+      </w:r>
+    </w:p>
+    <w:p>
+      <w:pPr>
+        <w:pStyle w:val="EsriProposalBodyText"/>
+        <w:numPr>
+          <w:ilvl w:val="0"/>
+          <w:numId w:val="22"/>
+        </w:numPr>
+        <w:spacing w:before="0" w:after="0"/>
+        <w:rPr>
+          <w:rFonts w:asciiTheme="minorHAnsi" w:hAnsiTheme="minorHAnsi"/>
+          <w:sz w:val="22"/>
+        </w:rPr>
+      </w:pPr>
+      <w:proofErr w:type="spellStart"/>
+      <w:r>
+        <w:rPr>
+          <w:rFonts w:asciiTheme="minorHAnsi" w:hAnsiTheme="minorHAnsi"/>
+          <w:sz w:val="22"/>
+        </w:rPr>
+        <w:t>MDM_Locations</w:t>
+      </w:r>
+      <w:proofErr w:type="spellEnd"/>
     </w:p>
     <w:p>
       <w:pPr>
@@ -5274,16 +5742,74 @@
           <w:sz w:val="22"/>
           <w:szCs w:val="20"/>
         </w:rPr>
-        <w:t>RouteTemplate table</w:t>
-      </w:r>
-      <w:r>
-        <w:rPr>
-          <w:rFonts w:asciiTheme="minorHAnsi" w:hAnsiTheme="minorHAnsi" w:cstheme="minorHAnsi"/>
-          <w:sz w:val="22"/>
-          <w:szCs w:val="20"/>
-        </w:rPr>
-        <w:t xml:space="preserve"> – add all available routes for all locations</w:t>
-      </w:r>
+        <w:t>Add point feature for each location.</w:t>
+      </w:r>
+    </w:p>
+    <w:p>
+      <w:pPr>
+        <w:pStyle w:val="EsriProposalBodyText"/>
+        <w:numPr>
+          <w:ilvl w:val="2"/>
+          <w:numId w:val="22"/>
+        </w:numPr>
+        <w:spacing w:before="0" w:after="0"/>
+        <w:rPr>
+          <w:rFonts w:asciiTheme="minorHAnsi" w:hAnsiTheme="minorHAnsi" w:cstheme="minorHAnsi"/>
+          <w:sz w:val="22"/>
+          <w:szCs w:val="20"/>
+        </w:rPr>
+      </w:pPr>
+      <w:r>
+        <w:rPr>
+          <w:rFonts w:asciiTheme="minorHAnsi" w:hAnsiTheme="minorHAnsi" w:cstheme="minorHAnsi"/>
+          <w:sz w:val="22"/>
+          <w:szCs w:val="20"/>
+        </w:rPr>
+        <w:t xml:space="preserve">Core Pro tools </w:t>
+      </w:r>
+      <w:r>
+        <w:rPr>
+          <w:rFonts w:asciiTheme="minorHAnsi" w:hAnsiTheme="minorHAnsi" w:cstheme="minorHAnsi"/>
+          <w:sz w:val="22"/>
+          <w:szCs w:val="20"/>
+        </w:rPr>
+        <w:t xml:space="preserve">can be used to import locations from other databases. </w:t>
+      </w:r>
+      <w:r>
+        <w:rPr>
+          <w:rFonts w:asciiTheme="minorHAnsi" w:hAnsiTheme="minorHAnsi" w:cstheme="minorHAnsi"/>
+          <w:sz w:val="22"/>
+          <w:szCs w:val="20"/>
+        </w:rPr>
+        <w:t xml:space="preserve">Or Append from the </w:t>
+      </w:r>
+      <w:r>
+        <w:rPr>
+          <w:rFonts w:asciiTheme="minorHAnsi" w:hAnsiTheme="minorHAnsi" w:cstheme="minorHAnsi"/>
+          <w:sz w:val="22"/>
+          <w:szCs w:val="20"/>
+        </w:rPr>
+        <w:t xml:space="preserve">Depot Template layer in ERM_Plan_Defaults. </w:t>
+      </w:r>
+      <w:r>
+        <w:rPr>
+          <w:rFonts w:asciiTheme="minorHAnsi" w:hAnsiTheme="minorHAnsi" w:cstheme="minorHAnsi"/>
+          <w:sz w:val="22"/>
+          <w:szCs w:val="20"/>
+        </w:rPr>
+        <w:t xml:space="preserve">See online help documentation </w:t>
+      </w:r>
+      <w:hyperlink r:id="rId17" w:history="1">
+        <w:r>
+          <w:rPr>
+            <w:rStyle w:val="Hyperlink"/>
+            <w:rFonts w:asciiTheme="minorHAnsi" w:hAnsiTheme="minorHAnsi" w:cstheme="minorHAnsi"/>
+            <w:sz w:val="22"/>
+            <w:szCs w:val="20"/>
+          </w:rPr>
+          <w:t>here</w:t>
+        </w:r>
+      </w:hyperlink>
       <w:r>
         <w:rPr>
           <w:rFonts w:asciiTheme="minorHAnsi" w:hAnsiTheme="minorHAnsi" w:cstheme="minorHAnsi"/>
@@ -5313,39 +5839,15 @@
           <w:sz w:val="22"/>
           <w:szCs w:val="20"/>
         </w:rPr>
-        <w:t xml:space="preserve">SpecialtyNameTemplate table </w:t>
-      </w:r>
-      <w:r>
-        <w:rPr>
-          <w:rFonts w:asciiTheme="minorHAnsi" w:hAnsiTheme="minorHAnsi" w:cstheme="minorHAnsi"/>
-          <w:sz w:val="22"/>
-          <w:szCs w:val="20"/>
-        </w:rPr>
-        <w:t>–</w:t>
-      </w:r>
-      <w:r>
-        <w:rPr>
-          <w:rFonts w:asciiTheme="minorHAnsi" w:hAnsiTheme="minorHAnsi" w:cstheme="minorHAnsi"/>
-          <w:sz w:val="22"/>
-          <w:szCs w:val="20"/>
-        </w:rPr>
-        <w:t xml:space="preserve"> </w:t>
-      </w:r>
-      <w:r>
-        <w:rPr>
-          <w:rFonts w:asciiTheme="minorHAnsi" w:hAnsiTheme="minorHAnsi" w:cstheme="minorHAnsi"/>
-          <w:sz w:val="22"/>
-          <w:szCs w:val="20"/>
-        </w:rPr>
-        <w:t>enter information on available specialties</w:t>
-      </w:r>
-      <w:r>
-        <w:rPr>
-          <w:rFonts w:asciiTheme="minorHAnsi" w:hAnsiTheme="minorHAnsi" w:cstheme="minorHAnsi"/>
-          <w:sz w:val="22"/>
-          <w:szCs w:val="20"/>
-        </w:rPr>
-        <w:t xml:space="preserve"> (optional).</w:t>
+        <w:t xml:space="preserve">These locations are used to </w:t>
+      </w:r>
+      <w:r>
+        <w:rPr>
+          <w:rFonts w:asciiTheme="minorHAnsi" w:hAnsiTheme="minorHAnsi" w:cstheme="minorHAnsi"/>
+          <w:sz w:val="22"/>
+          <w:szCs w:val="20"/>
+        </w:rPr>
+        <w:t>populate a pick list to select locations to move orders to.</w:t>
       </w:r>
     </w:p>
     <w:p>
@@ -5368,571 +5870,6 @@
           <w:sz w:val="22"/>
           <w:szCs w:val="20"/>
         </w:rPr>
-        <w:t xml:space="preserve">Use the </w:t>
-      </w:r>
-      <w:r>
-        <w:rPr>
-          <w:rFonts w:asciiTheme="minorHAnsi" w:hAnsiTheme="minorHAnsi" w:cstheme="minorHAnsi"/>
-          <w:sz w:val="22"/>
-          <w:szCs w:val="20"/>
-        </w:rPr>
-        <w:t>ERM_Plan_Template map</w:t>
-      </w:r>
-      <w:r>
-        <w:rPr>
-          <w:rFonts w:asciiTheme="minorHAnsi" w:hAnsiTheme="minorHAnsi" w:cstheme="minorHAnsi"/>
-          <w:sz w:val="22"/>
-          <w:szCs w:val="20"/>
-        </w:rPr>
-        <w:t xml:space="preserve"> </w:t>
-      </w:r>
-      <w:r>
-        <w:rPr>
-          <w:rFonts w:asciiTheme="minorHAnsi" w:hAnsiTheme="minorHAnsi" w:cstheme="minorHAnsi"/>
-          <w:sz w:val="22"/>
-          <w:szCs w:val="20"/>
-        </w:rPr>
-        <w:t>for display settings of the layers.</w:t>
-      </w:r>
-      <w:r>
-        <w:rPr>
-          <w:rFonts w:asciiTheme="minorHAnsi" w:hAnsiTheme="minorHAnsi" w:cstheme="minorHAnsi"/>
-          <w:sz w:val="22"/>
-          <w:szCs w:val="20"/>
-        </w:rPr>
-        <w:t xml:space="preserve"> </w:t>
-      </w:r>
-    </w:p>
-    <w:p>
-      <w:pPr>
-        <w:pStyle w:val="EsriProposalBodyText"/>
-        <w:numPr>
-          <w:ilvl w:val="1"/>
-          <w:numId w:val="22"/>
-        </w:numPr>
-        <w:spacing w:before="0" w:after="0"/>
-        <w:rPr>
-          <w:rFonts w:asciiTheme="minorHAnsi" w:hAnsiTheme="minorHAnsi"/>
-          <w:sz w:val="22"/>
-        </w:rPr>
-      </w:pPr>
-      <w:r>
-        <w:rPr>
-          <w:rFonts w:asciiTheme="minorHAnsi" w:hAnsiTheme="minorHAnsi"/>
-          <w:sz w:val="22"/>
-        </w:rPr>
-        <w:t xml:space="preserve">For all the </w:t>
-      </w:r>
-      <w:r>
-        <w:rPr>
-          <w:rFonts w:asciiTheme="minorHAnsi" w:hAnsiTheme="minorHAnsi"/>
-          <w:sz w:val="22"/>
-        </w:rPr>
-        <w:t>layers</w:t>
-      </w:r>
-      <w:r>
-        <w:rPr>
-          <w:rFonts w:asciiTheme="minorHAnsi" w:hAnsiTheme="minorHAnsi"/>
-          <w:sz w:val="22"/>
-        </w:rPr>
-        <w:t>, set th</w:t>
-      </w:r>
-      <w:r>
-        <w:rPr>
-          <w:rFonts w:asciiTheme="minorHAnsi" w:hAnsiTheme="minorHAnsi"/>
-          <w:sz w:val="22"/>
-        </w:rPr>
-        <w:t>e</w:t>
-      </w:r>
-      <w:r>
-        <w:rPr>
-          <w:rFonts w:asciiTheme="minorHAnsi" w:hAnsiTheme="minorHAnsi"/>
-          <w:sz w:val="22"/>
-        </w:rPr>
-        <w:t xml:space="preserve"> symbology </w:t>
-      </w:r>
-      <w:r>
-        <w:rPr>
-          <w:rFonts w:asciiTheme="minorHAnsi" w:hAnsiTheme="minorHAnsi"/>
-          <w:sz w:val="22"/>
-        </w:rPr>
-        <w:t xml:space="preserve">for how </w:t>
-      </w:r>
-      <w:r>
-        <w:rPr>
-          <w:rFonts w:asciiTheme="minorHAnsi" w:hAnsiTheme="minorHAnsi"/>
-          <w:sz w:val="22"/>
-        </w:rPr>
-        <w:t>they</w:t>
-      </w:r>
-      <w:r>
-        <w:rPr>
-          <w:rFonts w:asciiTheme="minorHAnsi" w:hAnsiTheme="minorHAnsi"/>
-          <w:sz w:val="22"/>
-        </w:rPr>
-        <w:t xml:space="preserve"> will display in the ERM application.</w:t>
-      </w:r>
-    </w:p>
-    <w:p>
-      <w:pPr>
-        <w:pStyle w:val="EsriProposalBodyText"/>
-        <w:numPr>
-          <w:ilvl w:val="2"/>
-          <w:numId w:val="22"/>
-        </w:numPr>
-        <w:spacing w:before="0" w:after="0"/>
-        <w:rPr>
-          <w:rFonts w:asciiTheme="minorHAnsi" w:hAnsiTheme="minorHAnsi"/>
-          <w:sz w:val="22"/>
-        </w:rPr>
-      </w:pPr>
-      <w:r>
-        <w:rPr>
-          <w:rFonts w:asciiTheme="minorHAnsi" w:hAnsiTheme="minorHAnsi"/>
-          <w:sz w:val="22"/>
-        </w:rPr>
-        <w:t>Tip for 4.1.4.a: Append all rows from RouteTemplate (4.1.3.g) into Routes, symbolize on unique values of Route Name and adjust accordingly. When done, truncate Route feature class</w:t>
-      </w:r>
-      <w:r>
-        <w:rPr>
-          <w:rFonts w:asciiTheme="minorHAnsi" w:hAnsiTheme="minorHAnsi"/>
-          <w:sz w:val="22"/>
-        </w:rPr>
-        <w:t xml:space="preserve"> to remove features.</w:t>
-      </w:r>
-    </w:p>
-    <w:p>
-      <w:pPr>
-        <w:pStyle w:val="EsriProposalBodyText"/>
-        <w:numPr>
-          <w:ilvl w:val="1"/>
-          <w:numId w:val="22"/>
-        </w:numPr>
-        <w:spacing w:before="0" w:after="0"/>
-        <w:rPr>
-          <w:rFonts w:asciiTheme="minorHAnsi" w:hAnsiTheme="minorHAnsi"/>
-          <w:sz w:val="22"/>
-        </w:rPr>
-      </w:pPr>
-      <w:r>
-        <w:rPr>
-          <w:rFonts w:asciiTheme="minorHAnsi" w:hAnsiTheme="minorHAnsi"/>
-          <w:sz w:val="22"/>
-        </w:rPr>
-        <w:t>Field order and visibility will be set in the web application configuration file.</w:t>
-      </w:r>
-    </w:p>
-    <w:p>
-      <w:pPr>
-        <w:pStyle w:val="EsriProposalBodyText"/>
-        <w:numPr>
-          <w:ilvl w:val="0"/>
-          <w:numId w:val="22"/>
-        </w:numPr>
-        <w:spacing w:before="0" w:after="0"/>
-        <w:rPr>
-          <w:rFonts w:asciiTheme="minorHAnsi" w:hAnsiTheme="minorHAnsi" w:cstheme="minorHAnsi"/>
-          <w:sz w:val="22"/>
-          <w:szCs w:val="20"/>
-        </w:rPr>
-      </w:pPr>
-      <w:r>
-        <w:rPr>
-          <w:rFonts w:asciiTheme="minorHAnsi" w:hAnsiTheme="minorHAnsi" w:cstheme="minorHAnsi"/>
-          <w:sz w:val="22"/>
-          <w:szCs w:val="20"/>
-        </w:rPr>
-        <w:t>ERM_Registry</w:t>
-      </w:r>
-      <w:r>
-        <w:rPr>
-          <w:rFonts w:asciiTheme="minorHAnsi" w:hAnsiTheme="minorHAnsi" w:cstheme="minorHAnsi"/>
-          <w:sz w:val="22"/>
-          <w:szCs w:val="20"/>
-        </w:rPr>
-        <w:t xml:space="preserve"> map</w:t>
-      </w:r>
-    </w:p>
-    <w:p>
-      <w:pPr>
-        <w:pStyle w:val="EsriProposalBodyText"/>
-        <w:numPr>
-          <w:ilvl w:val="1"/>
-          <w:numId w:val="22"/>
-        </w:numPr>
-        <w:spacing w:before="0" w:after="0"/>
-        <w:rPr>
-          <w:rFonts w:asciiTheme="minorHAnsi" w:hAnsiTheme="minorHAnsi" w:cstheme="minorHAnsi"/>
-          <w:sz w:val="22"/>
-          <w:szCs w:val="20"/>
-        </w:rPr>
-      </w:pPr>
-      <w:r>
-        <w:rPr>
-          <w:rFonts w:asciiTheme="minorHAnsi" w:hAnsiTheme="minorHAnsi" w:cstheme="minorHAnsi"/>
-          <w:sz w:val="22"/>
-          <w:szCs w:val="20"/>
-        </w:rPr>
-        <w:t>No update needed.</w:t>
-      </w:r>
-      <w:r>
-        <w:rPr>
-          <w:rFonts w:asciiTheme="minorHAnsi" w:hAnsiTheme="minorHAnsi" w:cstheme="minorHAnsi"/>
-          <w:sz w:val="22"/>
-          <w:szCs w:val="20"/>
-        </w:rPr>
-        <w:t xml:space="preserve"> This is used by the application to store a list of all plans.</w:t>
-      </w:r>
-    </w:p>
-    <w:p>
-      <w:pPr>
-        <w:pStyle w:val="EsriProposalBodyText"/>
-        <w:numPr>
-          <w:ilvl w:val="0"/>
-          <w:numId w:val="22"/>
-        </w:numPr>
-        <w:spacing w:before="0" w:after="0"/>
-        <w:rPr>
-          <w:rFonts w:asciiTheme="minorHAnsi" w:hAnsiTheme="minorHAnsi" w:cstheme="minorHAnsi"/>
-          <w:sz w:val="22"/>
-          <w:szCs w:val="20"/>
-        </w:rPr>
-      </w:pPr>
-      <w:r>
-        <w:rPr>
-          <w:rFonts w:asciiTheme="minorHAnsi" w:hAnsiTheme="minorHAnsi" w:cstheme="minorHAnsi"/>
-          <w:sz w:val="22"/>
-          <w:szCs w:val="20"/>
-        </w:rPr>
-        <w:t>ERM_Solve_Parameters</w:t>
-      </w:r>
-      <w:r>
-        <w:rPr>
-          <w:rFonts w:asciiTheme="minorHAnsi" w:hAnsiTheme="minorHAnsi" w:cstheme="minorHAnsi"/>
-          <w:sz w:val="22"/>
-          <w:szCs w:val="20"/>
-        </w:rPr>
-        <w:t xml:space="preserve"> map</w:t>
-      </w:r>
-    </w:p>
-    <w:p>
-      <w:pPr>
-        <w:pStyle w:val="EsriProposalBodyText"/>
-        <w:numPr>
-          <w:ilvl w:val="1"/>
-          <w:numId w:val="22"/>
-        </w:numPr>
-        <w:spacing w:before="0" w:after="0"/>
-        <w:rPr>
-          <w:rFonts w:asciiTheme="minorHAnsi" w:hAnsiTheme="minorHAnsi" w:cstheme="minorHAnsi"/>
-          <w:sz w:val="22"/>
-          <w:szCs w:val="20"/>
-        </w:rPr>
-      </w:pPr>
-      <w:r>
-        <w:rPr>
-          <w:rFonts w:asciiTheme="minorHAnsi" w:hAnsiTheme="minorHAnsi" w:cstheme="minorHAnsi"/>
-          <w:sz w:val="22"/>
-          <w:szCs w:val="20"/>
-        </w:rPr>
-        <w:t xml:space="preserve">The </w:t>
-      </w:r>
-      <w:r>
-        <w:rPr>
-          <w:rFonts w:asciiTheme="minorHAnsi" w:hAnsiTheme="minorHAnsi" w:cstheme="minorHAnsi"/>
-          <w:sz w:val="22"/>
-          <w:szCs w:val="20"/>
-        </w:rPr>
-        <w:t>Solve_Parameters_Restrictions_DefaultValues table contains solve parameter values.</w:t>
-      </w:r>
-    </w:p>
-    <w:p>
-      <w:pPr>
-        <w:pStyle w:val="EsriProposalBodyText"/>
-        <w:numPr>
-          <w:ilvl w:val="1"/>
-          <w:numId w:val="22"/>
-        </w:numPr>
-        <w:spacing w:before="0" w:after="0"/>
-        <w:rPr>
-          <w:rFonts w:asciiTheme="minorHAnsi" w:hAnsiTheme="minorHAnsi"/>
-          <w:sz w:val="22"/>
-        </w:rPr>
-      </w:pPr>
-      <w:r>
-        <w:rPr>
-          <w:rFonts w:asciiTheme="minorHAnsi" w:hAnsiTheme="minorHAnsi"/>
-          <w:sz w:val="22"/>
-        </w:rPr>
-        <w:t xml:space="preserve">Update the </w:t>
-      </w:r>
-      <w:r>
-        <w:rPr>
-          <w:rFonts w:asciiTheme="minorHAnsi" w:hAnsiTheme="minorHAnsi"/>
-          <w:sz w:val="22"/>
-        </w:rPr>
-        <w:t>Solve_Parameter_Restrictions table for each of your locations.</w:t>
-      </w:r>
-    </w:p>
-    <w:p>
-      <w:pPr>
-        <w:pStyle w:val="EsriProposalBodyText"/>
-        <w:numPr>
-          <w:ilvl w:val="2"/>
-          <w:numId w:val="22"/>
-        </w:numPr>
-        <w:spacing w:before="0" w:after="0"/>
-        <w:rPr>
-          <w:rFonts w:asciiTheme="minorHAnsi" w:hAnsiTheme="minorHAnsi"/>
-          <w:sz w:val="22"/>
-        </w:rPr>
-      </w:pPr>
-      <w:r>
-        <w:rPr>
-          <w:rFonts w:asciiTheme="minorHAnsi" w:hAnsiTheme="minorHAnsi"/>
-          <w:sz w:val="22"/>
-        </w:rPr>
-        <w:t>Tip for 4.1.6.b: Append rows from 4.1.6.a into Solve_Parameter_Restrictions for each dispatch location, setting the Dispatch Location field accordingly. Note: Restrictions can be customized on per Dispatch Location basis.</w:t>
-      </w:r>
-    </w:p>
-    <w:p>
-      <w:pPr>
-        <w:pStyle w:val="EsriProposalBodyText"/>
-        <w:numPr>
-          <w:ilvl w:val="1"/>
-          <w:numId w:val="22"/>
-        </w:numPr>
-        <w:spacing w:before="0" w:after="0"/>
-        <w:rPr>
-          <w:rFonts w:asciiTheme="minorHAnsi" w:hAnsiTheme="minorHAnsi" w:cstheme="minorHAnsi"/>
-          <w:sz w:val="22"/>
-          <w:szCs w:val="20"/>
-        </w:rPr>
-      </w:pPr>
-      <w:r>
-        <w:rPr>
-          <w:rFonts w:asciiTheme="minorHAnsi" w:hAnsiTheme="minorHAnsi" w:cstheme="minorHAnsi"/>
-          <w:sz w:val="22"/>
-          <w:szCs w:val="20"/>
-        </w:rPr>
-        <w:t>Update the Solve_Parameter_Uturn_Policy table for each of your locations.</w:t>
-      </w:r>
-    </w:p>
-    <w:p>
-      <w:pPr>
-        <w:pStyle w:val="EsriProposalBodyText"/>
-        <w:numPr>
-          <w:ilvl w:val="0"/>
-          <w:numId w:val="22"/>
-        </w:numPr>
-        <w:spacing w:before="0" w:after="0"/>
-        <w:rPr>
-          <w:rFonts w:asciiTheme="minorHAnsi" w:hAnsiTheme="minorHAnsi" w:cstheme="minorHAnsi"/>
-          <w:sz w:val="22"/>
-          <w:szCs w:val="20"/>
-        </w:rPr>
-      </w:pPr>
-      <w:r>
-        <w:rPr>
-          <w:rFonts w:asciiTheme="minorHAnsi" w:hAnsiTheme="minorHAnsi" w:cstheme="minorHAnsi"/>
-          <w:sz w:val="22"/>
-          <w:szCs w:val="20"/>
-        </w:rPr>
-        <w:t>ERM_Metrics map</w:t>
-      </w:r>
-    </w:p>
-    <w:p>
-      <w:pPr>
-        <w:pStyle w:val="EsriProposalBodyText"/>
-        <w:numPr>
-          <w:ilvl w:val="1"/>
-          <w:numId w:val="22"/>
-        </w:numPr>
-        <w:spacing w:before="0" w:after="0"/>
-        <w:rPr>
-          <w:rFonts w:asciiTheme="minorHAnsi" w:hAnsiTheme="minorHAnsi" w:cstheme="minorHAnsi"/>
-          <w:sz w:val="22"/>
-          <w:szCs w:val="20"/>
-        </w:rPr>
-      </w:pPr>
-      <w:r>
-        <w:rPr>
-          <w:rFonts w:asciiTheme="minorHAnsi" w:hAnsiTheme="minorHAnsi" w:cstheme="minorHAnsi"/>
-          <w:sz w:val="22"/>
-          <w:szCs w:val="20"/>
-        </w:rPr>
-        <w:t>No update needed.</w:t>
-      </w:r>
-    </w:p>
-    <w:p>
-      <w:pPr>
-        <w:pStyle w:val="EsriProposalBodyText"/>
-        <w:numPr>
-          <w:ilvl w:val="0"/>
-          <w:numId w:val="22"/>
-        </w:numPr>
-        <w:spacing w:before="0" w:after="0"/>
-        <w:rPr>
-          <w:rFonts w:asciiTheme="minorHAnsi" w:hAnsiTheme="minorHAnsi"/>
-          <w:sz w:val="22"/>
-        </w:rPr>
-      </w:pPr>
-      <w:r>
-        <w:rPr>
-          <w:rFonts w:asciiTheme="minorHAnsi" w:hAnsiTheme="minorHAnsi"/>
-          <w:sz w:val="22"/>
-        </w:rPr>
-        <w:t>MDM_Locations</w:t>
-      </w:r>
-    </w:p>
-    <w:p>
-      <w:pPr>
-        <w:pStyle w:val="EsriProposalBodyText"/>
-        <w:numPr>
-          <w:ilvl w:val="1"/>
-          <w:numId w:val="22"/>
-        </w:numPr>
-        <w:spacing w:before="0" w:after="0"/>
-        <w:rPr>
-          <w:rFonts w:asciiTheme="minorHAnsi" w:hAnsiTheme="minorHAnsi" w:cstheme="minorHAnsi"/>
-          <w:sz w:val="22"/>
-          <w:szCs w:val="20"/>
-        </w:rPr>
-      </w:pPr>
-      <w:r>
-        <w:rPr>
-          <w:rFonts w:asciiTheme="minorHAnsi" w:hAnsiTheme="minorHAnsi" w:cstheme="minorHAnsi"/>
-          <w:sz w:val="22"/>
-          <w:szCs w:val="20"/>
-        </w:rPr>
-        <w:t>Add point feature for each location.</w:t>
-      </w:r>
-    </w:p>
-    <w:p>
-      <w:pPr>
-        <w:pStyle w:val="EsriProposalBodyText"/>
-        <w:numPr>
-          <w:ilvl w:val="2"/>
-          <w:numId w:val="22"/>
-        </w:numPr>
-        <w:spacing w:before="0" w:after="0"/>
-        <w:rPr>
-          <w:rFonts w:asciiTheme="minorHAnsi" w:hAnsiTheme="minorHAnsi" w:cstheme="minorHAnsi"/>
-          <w:sz w:val="22"/>
-          <w:szCs w:val="20"/>
-        </w:rPr>
-      </w:pPr>
-      <w:r>
-        <w:rPr>
-          <w:rFonts w:asciiTheme="minorHAnsi" w:hAnsiTheme="minorHAnsi" w:cstheme="minorHAnsi"/>
-          <w:sz w:val="22"/>
-          <w:szCs w:val="20"/>
-        </w:rPr>
-        <w:t xml:space="preserve">Core Pro tools </w:t>
-      </w:r>
-      <w:r>
-        <w:rPr>
-          <w:rFonts w:asciiTheme="minorHAnsi" w:hAnsiTheme="minorHAnsi" w:cstheme="minorHAnsi"/>
-          <w:sz w:val="22"/>
-          <w:szCs w:val="20"/>
-        </w:rPr>
-        <w:t xml:space="preserve">can be used to import locations from other databases. </w:t>
-      </w:r>
-      <w:r>
-        <w:rPr>
-          <w:rFonts w:asciiTheme="minorHAnsi" w:hAnsiTheme="minorHAnsi" w:cstheme="minorHAnsi"/>
-          <w:sz w:val="22"/>
-          <w:szCs w:val="20"/>
-        </w:rPr>
-        <w:t xml:space="preserve">Or Append from the </w:t>
-      </w:r>
-      <w:r>
-        <w:rPr>
-          <w:rFonts w:asciiTheme="minorHAnsi" w:hAnsiTheme="minorHAnsi" w:cstheme="minorHAnsi"/>
-          <w:sz w:val="22"/>
-          <w:szCs w:val="20"/>
-        </w:rPr>
-        <w:t xml:space="preserve">Depot Template layer in ERM_Plan_Defaults. </w:t>
-      </w:r>
-      <w:r>
-        <w:rPr>
-          <w:rFonts w:asciiTheme="minorHAnsi" w:hAnsiTheme="minorHAnsi" w:cstheme="minorHAnsi"/>
-          <w:sz w:val="22"/>
-          <w:szCs w:val="20"/>
-        </w:rPr>
-        <w:t xml:space="preserve">See online help documentation </w:t>
-      </w:r>
-      <w:hyperlink r:id="rId17" w:history="1">
-        <w:r>
-          <w:rPr>
-            <w:rStyle w:val="Hyperlink"/>
-            <w:rFonts w:asciiTheme="minorHAnsi" w:hAnsiTheme="minorHAnsi" w:cstheme="minorHAnsi"/>
-            <w:sz w:val="22"/>
-            <w:szCs w:val="20"/>
-          </w:rPr>
-          <w:t>here</w:t>
-        </w:r>
-      </w:hyperlink>
-      <w:r>
-        <w:rPr>
-          <w:rFonts w:asciiTheme="minorHAnsi" w:hAnsiTheme="minorHAnsi" w:cstheme="minorHAnsi"/>
-          <w:sz w:val="22"/>
-          <w:szCs w:val="20"/>
-        </w:rPr>
-        <w:t>.</w:t>
-      </w:r>
-    </w:p>
-    <w:p>
-      <w:pPr>
-        <w:pStyle w:val="EsriProposalBodyText"/>
-        <w:numPr>
-          <w:ilvl w:val="1"/>
-          <w:numId w:val="22"/>
-        </w:numPr>
-        <w:spacing w:before="0" w:after="0"/>
-        <w:rPr>
-          <w:rFonts w:asciiTheme="minorHAnsi" w:hAnsiTheme="minorHAnsi" w:cstheme="minorHAnsi"/>
-          <w:sz w:val="22"/>
-          <w:szCs w:val="20"/>
-        </w:rPr>
-      </w:pPr>
-      <w:r>
-        <w:rPr>
-          <w:rFonts w:asciiTheme="minorHAnsi" w:hAnsiTheme="minorHAnsi" w:cstheme="minorHAnsi"/>
-          <w:sz w:val="22"/>
-          <w:szCs w:val="20"/>
-        </w:rPr>
-        <w:t xml:space="preserve">These locations are used to </w:t>
-      </w:r>
-      <w:r>
-        <w:rPr>
-          <w:rFonts w:asciiTheme="minorHAnsi" w:hAnsiTheme="minorHAnsi" w:cstheme="minorHAnsi"/>
-          <w:sz w:val="22"/>
-          <w:szCs w:val="20"/>
-        </w:rPr>
-        <w:t>populate a pick list to select locations to move orders to.</w:t>
-      </w:r>
-    </w:p>
-    <w:p>
-      <w:pPr>
-        <w:pStyle w:val="EsriProposalBodyText"/>
-        <w:numPr>
-          <w:ilvl w:val="0"/>
-          <w:numId w:val="22"/>
-        </w:numPr>
-        <w:spacing w:before="0" w:after="0"/>
-        <w:rPr>
-          <w:rFonts w:asciiTheme="minorHAnsi" w:hAnsiTheme="minorHAnsi" w:cstheme="minorHAnsi"/>
-          <w:sz w:val="22"/>
-          <w:szCs w:val="20"/>
-        </w:rPr>
-      </w:pPr>
-      <w:r>
-        <w:rPr>
-          <w:rFonts w:asciiTheme="minorHAnsi" w:hAnsiTheme="minorHAnsi" w:cstheme="minorHAnsi"/>
-          <w:sz w:val="22"/>
-          <w:szCs w:val="20"/>
-        </w:rPr>
         <w:t>Make sure all edits are saved and save the Pro project.</w:t>
       </w:r>
     </w:p>
@@ -5962,11 +5899,11 @@
       <w:pPr>
         <w:pStyle w:val="EsriHeading2"/>
       </w:pPr>
-      <w:bookmarkStart w:id="17" w:name="_Toc45882358"/>
+      <w:bookmarkStart w:id="16" w:name="_Toc45882358"/>
       <w:r>
         <w:t>Batch Publish</w:t>
       </w:r>
-      <w:bookmarkEnd w:id="17"/>
+      <w:bookmarkEnd w:id="16"/>
     </w:p>
     <w:p>
       <w:pPr>
@@ -6031,6 +5968,7 @@
           <w:rFonts w:asciiTheme="minorHAnsi" w:hAnsiTheme="minorHAnsi"/>
           <w:sz w:val="22"/>
         </w:rPr>
+        <w:lastRenderedPageBreak/>
         <w:t>From Catalog</w:t>
       </w:r>
       <w:r>
@@ -6263,36 +6201,25 @@
           <w:szCs w:val="20"/>
         </w:rPr>
       </w:pPr>
-      <w:r>
-        <w:rPr>
-          <w:rFonts w:asciiTheme="minorHAnsi" w:hAnsiTheme="minorHAnsi" w:cstheme="minorHAnsi"/>
-          <w:sz w:val="22"/>
-          <w:szCs w:val="20"/>
-        </w:rPr>
-        <w:t>ERM_Metrics table</w:t>
-      </w:r>
-    </w:p>
-    <w:p>
-      <w:pPr>
-        <w:pStyle w:val="EsriProposalBodyText"/>
-        <w:numPr>
-          <w:ilvl w:val="1"/>
-          <w:numId w:val="31"/>
-        </w:numPr>
-        <w:spacing w:before="0" w:after="0"/>
-        <w:rPr>
-          <w:rFonts w:asciiTheme="minorHAnsi" w:hAnsiTheme="minorHAnsi" w:cstheme="minorHAnsi"/>
-          <w:sz w:val="22"/>
-          <w:szCs w:val="20"/>
-        </w:rPr>
-      </w:pPr>
-      <w:r>
-        <w:rPr>
-          <w:rFonts w:asciiTheme="minorHAnsi" w:hAnsiTheme="minorHAnsi" w:cstheme="minorHAnsi"/>
-          <w:sz w:val="22"/>
-          <w:szCs w:val="20"/>
-        </w:rPr>
-        <w:t>ERM_Plan_Defaults feature layer</w:t>
+      <w:bookmarkStart w:id="17" w:name="_GoBack"/>
+      <w:bookmarkEnd w:id="17"/>
+      <w:proofErr w:type="spellStart"/>
+      <w:r>
+        <w:rPr>
+          <w:rFonts w:asciiTheme="minorHAnsi" w:hAnsiTheme="minorHAnsi" w:cstheme="minorHAnsi"/>
+          <w:sz w:val="22"/>
+          <w:szCs w:val="20"/>
+        </w:rPr>
+        <w:t>ERM_Plan_Defaults</w:t>
+      </w:r>
+      <w:proofErr w:type="spellEnd"/>
+      <w:r>
+        <w:rPr>
+          <w:rFonts w:asciiTheme="minorHAnsi" w:hAnsiTheme="minorHAnsi" w:cstheme="minorHAnsi"/>
+          <w:sz w:val="22"/>
+          <w:szCs w:val="20"/>
+        </w:rPr>
+        <w:t xml:space="preserve"> feature layer</w:t>
       </w:r>
     </w:p>
     <w:p>
@@ -6812,6 +6739,7 @@
           <w:sz w:val="22"/>
           <w:szCs w:val="20"/>
         </w:rPr>
+        <w:lastRenderedPageBreak/>
         <w:t>Set "Feature" option in the Layer Type section.</w:t>
       </w:r>
     </w:p>
@@ -7467,6 +7395,7 @@
       </w:pPr>
       <w:bookmarkStart w:id="20" w:name="_Toc45882361"/>
       <w:r>
+        <w:lastRenderedPageBreak/>
         <w:t xml:space="preserve">ERM </w:t>
       </w:r>
       <w:r>
@@ -8237,6 +8166,7 @@
         <w:pStyle w:val="EsriProposalBodyText"/>
       </w:pPr>
       <w:r>
+        <w:lastRenderedPageBreak/>
         <w:t>Follow these steps when having to redeploy the API service due to an update.</w:t>
       </w:r>
     </w:p>
@@ -8600,6 +8530,7 @@
       </w:pPr>
       <w:bookmarkStart w:id="23" w:name="_Toc45882364"/>
       <w:r>
+        <w:lastRenderedPageBreak/>
         <w:t xml:space="preserve">Web </w:t>
       </w:r>
       <w:r>
@@ -8877,6 +8808,7 @@
       </w:pPr>
       <w:bookmarkStart w:id="26" w:name="_Toc45882367"/>
       <w:r>
+        <w:lastRenderedPageBreak/>
         <w:t>Business System Integration</w:t>
       </w:r>
       <w:bookmarkEnd w:id="26"/>
@@ -9602,6 +9534,7 @@
       </w:pPr>
       <w:bookmarkStart w:id="28" w:name="_Toc45882369"/>
       <w:r>
+        <w:lastRenderedPageBreak/>
         <w:t>Sanity Test</w:t>
       </w:r>
       <w:bookmarkEnd w:id="28"/>
@@ -9931,6 +9864,7 @@
       </w:pPr>
       <w:bookmarkStart w:id="29" w:name="_Toc45882370"/>
       <w:r>
+        <w:lastRenderedPageBreak/>
         <w:t>Readiness Checklist</w:t>
       </w:r>
       <w:bookmarkEnd w:id="29"/>
@@ -11329,6 +11263,7 @@
       </w:pPr>
       <w:bookmarkStart w:id="30" w:name="_Toc45882371"/>
       <w:r>
+        <w:lastRenderedPageBreak/>
         <w:t>App Deployment Checklist</w:t>
       </w:r>
       <w:bookmarkEnd w:id="30"/>
@@ -13227,7 +13162,7 @@
 </file>
 
 <file path=word/endnotes.xml><?xml version="1.0" encoding="utf-8"?>
-<w:endnotes xmlns:wpc="http://schemas.microsoft.com/office/word/2010/wordprocessingCanvas" xmlns:cx="http://schemas.microsoft.com/office/drawing/2014/chartex" xmlns:cx1="http://schemas.microsoft.com/office/drawing/2015/9/8/chartex" xmlns:cx2="http://schemas.microsoft.com/office/drawing/2015/10/21/chartex" xmlns:cx3="http://schemas.microsoft.com/office/drawing/2016/5/9/chartex" xmlns:cx4="http://schemas.microsoft.com/office/drawing/2016/5/10/chartex" xmlns:cx5="http://schemas.microsoft.com/office/drawing/2016/5/11/chartex" xmlns:cx6="http://schemas.microsoft.com/office/drawing/2016/5/12/chartex" xmlns:cx7="http://schemas.microsoft.com/office/drawing/2016/5/13/chartex" xmlns:cx8="http://schemas.microsoft.com/office/drawing/2016/5/14/chartex" xmlns:mc="http://schemas.openxmlformats.org/markup-compatibility/2006" xmlns:aink="http://schemas.microsoft.com/office/drawing/2016/ink" xmlns:am3d="http://schemas.microsoft.com/office/drawing/2017/model3d" xmlns:o="urn:schemas-microsoft-com:office:office" xmlns:r="http://schemas.openxmlformats.org/officeDocument/2006/relationships" xmlns:m="http://schemas.openxmlformats.org/officeDocument/2006/math" xmlns:v="urn:schemas-microsoft-com:vml" xmlns:wp14="http://schemas.microsoft.com/office/word/2010/wordprocessingDrawing" xmlns:wp="http://schemas.openxmlformats.org/drawingml/2006/wordprocessingDrawing" xmlns:w10="urn:schemas-microsoft-com:office:word" xmlns:w="http://schemas.openxmlformats.org/wordprocessingml/2006/main" xmlns:w14="http://schemas.microsoft.com/office/word/2010/wordml" xmlns:w15="http://schemas.microsoft.com/office/word/2012/wordml" xmlns:w16cex="http://schemas.microsoft.com/office/word/2018/wordml/cex" xmlns:w16cid="http://schemas.microsoft.com/office/word/2016/wordml/cid" xmlns:w16="http://schemas.microsoft.com/office/word/2018/wordml" xmlns:w16se="http://schemas.microsoft.com/office/word/2015/wordml/symex" xmlns:wpg="http://schemas.microsoft.com/office/word/2010/wordprocessingGroup" xmlns:wpi="http://schemas.microsoft.com/office/word/2010/wordprocessingInk" xmlns:wne="http://schemas.microsoft.com/office/word/2006/wordml" xmlns:wps="http://schemas.microsoft.com/office/word/2010/wordprocessingShape" mc:Ignorable="w14 w15 w16se w16cid w16 w16cex wp14">
+<w:endnotes xmlns:wpc="http://schemas.microsoft.com/office/word/2010/wordprocessingCanvas" xmlns:cx="http://schemas.microsoft.com/office/drawing/2014/chartex" xmlns:cx1="http://schemas.microsoft.com/office/drawing/2015/9/8/chartex" xmlns:cx2="http://schemas.microsoft.com/office/drawing/2015/10/21/chartex" xmlns:cx3="http://schemas.microsoft.com/office/drawing/2016/5/9/chartex" xmlns:cx4="http://schemas.microsoft.com/office/drawing/2016/5/10/chartex" xmlns:cx5="http://schemas.microsoft.com/office/drawing/2016/5/11/chartex" xmlns:cx6="http://schemas.microsoft.com/office/drawing/2016/5/12/chartex" xmlns:cx7="http://schemas.microsoft.com/office/drawing/2016/5/13/chartex" xmlns:cx8="http://schemas.microsoft.com/office/drawing/2016/5/14/chartex" xmlns:mc="http://schemas.openxmlformats.org/markup-compatibility/2006" xmlns:aink="http://schemas.microsoft.com/office/drawing/2016/ink" xmlns:am3d="http://schemas.microsoft.com/office/drawing/2017/model3d" xmlns:o="urn:schemas-microsoft-com:office:office" xmlns:r="http://schemas.openxmlformats.org/officeDocument/2006/relationships" xmlns:m="http://schemas.openxmlformats.org/officeDocument/2006/math" xmlns:v="urn:schemas-microsoft-com:vml" xmlns:wp14="http://schemas.microsoft.com/office/word/2010/wordprocessingDrawing" xmlns:wp="http://schemas.openxmlformats.org/drawingml/2006/wordprocessingDrawing" xmlns:w10="urn:schemas-microsoft-com:office:word" xmlns:w="http://schemas.openxmlformats.org/wordprocessingml/2006/main" xmlns:w14="http://schemas.microsoft.com/office/word/2010/wordml" xmlns:w15="http://schemas.microsoft.com/office/word/2012/wordml" xmlns:w16cid="http://schemas.microsoft.com/office/word/2016/wordml/cid" xmlns:w16se="http://schemas.microsoft.com/office/word/2015/wordml/symex" xmlns:wpg="http://schemas.microsoft.com/office/word/2010/wordprocessingGroup" xmlns:wpi="http://schemas.microsoft.com/office/word/2010/wordprocessingInk" xmlns:wne="http://schemas.microsoft.com/office/word/2006/wordml" xmlns:wps="http://schemas.microsoft.com/office/word/2010/wordprocessingShape" mc:Ignorable="w14 w15 w16se w16cid wp14">
   <w:endnote w:type="separator" w:id="-1">
     <w:p>
       <w:pPr>
@@ -13259,7 +13194,7 @@
 </file>
 
 <file path=word/footer1.xml><?xml version="1.0" encoding="utf-8"?>
-<w:ftr xmlns:wpc="http://schemas.microsoft.com/office/word/2010/wordprocessingCanvas" xmlns:cx="http://schemas.microsoft.com/office/drawing/2014/chartex" xmlns:cx1="http://schemas.microsoft.com/office/drawing/2015/9/8/chartex" xmlns:cx2="http://schemas.microsoft.com/office/drawing/2015/10/21/chartex" xmlns:cx3="http://schemas.microsoft.com/office/drawing/2016/5/9/chartex" xmlns:cx4="http://schemas.microsoft.com/office/drawing/2016/5/10/chartex" xmlns:cx5="http://schemas.microsoft.com/office/drawing/2016/5/11/chartex" xmlns:cx6="http://schemas.microsoft.com/office/drawing/2016/5/12/chartex" xmlns:cx7="http://schemas.microsoft.com/office/drawing/2016/5/13/chartex" xmlns:cx8="http://schemas.microsoft.com/office/drawing/2016/5/14/chartex" xmlns:mc="http://schemas.openxmlformats.org/markup-compatibility/2006" xmlns:aink="http://schemas.microsoft.com/office/drawing/2016/ink" xmlns:am3d="http://schemas.microsoft.com/office/drawing/2017/model3d" xmlns:o="urn:schemas-microsoft-com:office:office" xmlns:r="http://schemas.openxmlformats.org/officeDocument/2006/relationships" xmlns:m="http://schemas.openxmlformats.org/officeDocument/2006/math" xmlns:v="urn:schemas-microsoft-com:vml" xmlns:wp14="http://schemas.microsoft.com/office/word/2010/wordprocessingDrawing" xmlns:wp="http://schemas.openxmlformats.org/drawingml/2006/wordprocessingDrawing" xmlns:w10="urn:schemas-microsoft-com:office:word" xmlns:w="http://schemas.openxmlformats.org/wordprocessingml/2006/main" xmlns:w14="http://schemas.microsoft.com/office/word/2010/wordml" xmlns:w15="http://schemas.microsoft.com/office/word/2012/wordml" xmlns:w16cex="http://schemas.microsoft.com/office/word/2018/wordml/cex" xmlns:w16cid="http://schemas.microsoft.com/office/word/2016/wordml/cid" xmlns:w16="http://schemas.microsoft.com/office/word/2018/wordml" xmlns:w16se="http://schemas.microsoft.com/office/word/2015/wordml/symex" xmlns:wpg="http://schemas.microsoft.com/office/word/2010/wordprocessingGroup" xmlns:wpi="http://schemas.microsoft.com/office/word/2010/wordprocessingInk" xmlns:wne="http://schemas.microsoft.com/office/word/2006/wordml" xmlns:wps="http://schemas.microsoft.com/office/word/2010/wordprocessingShape" mc:Ignorable="w14 w15 w16se w16cid w16 w16cex wp14">
+<w:ftr xmlns:wpc="http://schemas.microsoft.com/office/word/2010/wordprocessingCanvas" xmlns:cx="http://schemas.microsoft.com/office/drawing/2014/chartex" xmlns:cx1="http://schemas.microsoft.com/office/drawing/2015/9/8/chartex" xmlns:cx2="http://schemas.microsoft.com/office/drawing/2015/10/21/chartex" xmlns:cx3="http://schemas.microsoft.com/office/drawing/2016/5/9/chartex" xmlns:cx4="http://schemas.microsoft.com/office/drawing/2016/5/10/chartex" xmlns:cx5="http://schemas.microsoft.com/office/drawing/2016/5/11/chartex" xmlns:cx6="http://schemas.microsoft.com/office/drawing/2016/5/12/chartex" xmlns:cx7="http://schemas.microsoft.com/office/drawing/2016/5/13/chartex" xmlns:cx8="http://schemas.microsoft.com/office/drawing/2016/5/14/chartex" xmlns:mc="http://schemas.openxmlformats.org/markup-compatibility/2006" xmlns:aink="http://schemas.microsoft.com/office/drawing/2016/ink" xmlns:am3d="http://schemas.microsoft.com/office/drawing/2017/model3d" xmlns:o="urn:schemas-microsoft-com:office:office" xmlns:r="http://schemas.openxmlformats.org/officeDocument/2006/relationships" xmlns:m="http://schemas.openxmlformats.org/officeDocument/2006/math" xmlns:v="urn:schemas-microsoft-com:vml" xmlns:wp14="http://schemas.microsoft.com/office/word/2010/wordprocessingDrawing" xmlns:wp="http://schemas.openxmlformats.org/drawingml/2006/wordprocessingDrawing" xmlns:w10="urn:schemas-microsoft-com:office:word" xmlns:w="http://schemas.openxmlformats.org/wordprocessingml/2006/main" xmlns:w14="http://schemas.microsoft.com/office/word/2010/wordml" xmlns:w15="http://schemas.microsoft.com/office/word/2012/wordml" xmlns:w16cid="http://schemas.microsoft.com/office/word/2016/wordml/cid" xmlns:w16se="http://schemas.microsoft.com/office/word/2015/wordml/symex" xmlns:wpg="http://schemas.microsoft.com/office/word/2010/wordprocessingGroup" xmlns:wpi="http://schemas.microsoft.com/office/word/2010/wordprocessingInk" xmlns:wne="http://schemas.microsoft.com/office/word/2006/wordml" xmlns:wps="http://schemas.microsoft.com/office/word/2010/wordprocessingShape" mc:Ignorable="w14 w15 w16se w16cid wp14">
   <w:p>
     <w:pPr>
       <w:pStyle w:val="Footer"/>
@@ -13319,7 +13254,7 @@
 </file>
 
 <file path=word/footer2.xml><?xml version="1.0" encoding="utf-8"?>
-<w:ftr xmlns:wpc="http://schemas.microsoft.com/office/word/2010/wordprocessingCanvas" xmlns:cx="http://schemas.microsoft.com/office/drawing/2014/chartex" xmlns:cx1="http://schemas.microsoft.com/office/drawing/2015/9/8/chartex" xmlns:cx2="http://schemas.microsoft.com/office/drawing/2015/10/21/chartex" xmlns:cx3="http://schemas.microsoft.com/office/drawing/2016/5/9/chartex" xmlns:cx4="http://schemas.microsoft.com/office/drawing/2016/5/10/chartex" xmlns:cx5="http://schemas.microsoft.com/office/drawing/2016/5/11/chartex" xmlns:cx6="http://schemas.microsoft.com/office/drawing/2016/5/12/chartex" xmlns:cx7="http://schemas.microsoft.com/office/drawing/2016/5/13/chartex" xmlns:cx8="http://schemas.microsoft.com/office/drawing/2016/5/14/chartex" xmlns:mc="http://schemas.openxmlformats.org/markup-compatibility/2006" xmlns:aink="http://schemas.microsoft.com/office/drawing/2016/ink" xmlns:am3d="http://schemas.microsoft.com/office/drawing/2017/model3d" xmlns:o="urn:schemas-microsoft-com:office:office" xmlns:r="http://schemas.openxmlformats.org/officeDocument/2006/relationships" xmlns:m="http://schemas.openxmlformats.org/officeDocument/2006/math" xmlns:v="urn:schemas-microsoft-com:vml" xmlns:wp14="http://schemas.microsoft.com/office/word/2010/wordprocessingDrawing" xmlns:wp="http://schemas.openxmlformats.org/drawingml/2006/wordprocessingDrawing" xmlns:w10="urn:schemas-microsoft-com:office:word" xmlns:w="http://schemas.openxmlformats.org/wordprocessingml/2006/main" xmlns:w14="http://schemas.microsoft.com/office/word/2010/wordml" xmlns:w15="http://schemas.microsoft.com/office/word/2012/wordml" xmlns:w16cex="http://schemas.microsoft.com/office/word/2018/wordml/cex" xmlns:w16cid="http://schemas.microsoft.com/office/word/2016/wordml/cid" xmlns:w16="http://schemas.microsoft.com/office/word/2018/wordml" xmlns:w16se="http://schemas.microsoft.com/office/word/2015/wordml/symex" xmlns:wpg="http://schemas.microsoft.com/office/word/2010/wordprocessingGroup" xmlns:wpi="http://schemas.microsoft.com/office/word/2010/wordprocessingInk" xmlns:wne="http://schemas.microsoft.com/office/word/2006/wordml" xmlns:wps="http://schemas.microsoft.com/office/word/2010/wordprocessingShape" mc:Ignorable="w14 w15 w16se w16cid w16 w16cex wp14">
+<w:ftr xmlns:wpc="http://schemas.microsoft.com/office/word/2010/wordprocessingCanvas" xmlns:cx="http://schemas.microsoft.com/office/drawing/2014/chartex" xmlns:cx1="http://schemas.microsoft.com/office/drawing/2015/9/8/chartex" xmlns:cx2="http://schemas.microsoft.com/office/drawing/2015/10/21/chartex" xmlns:cx3="http://schemas.microsoft.com/office/drawing/2016/5/9/chartex" xmlns:cx4="http://schemas.microsoft.com/office/drawing/2016/5/10/chartex" xmlns:cx5="http://schemas.microsoft.com/office/drawing/2016/5/11/chartex" xmlns:cx6="http://schemas.microsoft.com/office/drawing/2016/5/12/chartex" xmlns:cx7="http://schemas.microsoft.com/office/drawing/2016/5/13/chartex" xmlns:cx8="http://schemas.microsoft.com/office/drawing/2016/5/14/chartex" xmlns:mc="http://schemas.openxmlformats.org/markup-compatibility/2006" xmlns:aink="http://schemas.microsoft.com/office/drawing/2016/ink" xmlns:am3d="http://schemas.microsoft.com/office/drawing/2017/model3d" xmlns:o="urn:schemas-microsoft-com:office:office" xmlns:r="http://schemas.openxmlformats.org/officeDocument/2006/relationships" xmlns:m="http://schemas.openxmlformats.org/officeDocument/2006/math" xmlns:v="urn:schemas-microsoft-com:vml" xmlns:wp14="http://schemas.microsoft.com/office/word/2010/wordprocessingDrawing" xmlns:wp="http://schemas.openxmlformats.org/drawingml/2006/wordprocessingDrawing" xmlns:w10="urn:schemas-microsoft-com:office:word" xmlns:w="http://schemas.openxmlformats.org/wordprocessingml/2006/main" xmlns:w14="http://schemas.microsoft.com/office/word/2010/wordml" xmlns:w15="http://schemas.microsoft.com/office/word/2012/wordml" xmlns:w16cid="http://schemas.microsoft.com/office/word/2016/wordml/cid" xmlns:w16se="http://schemas.microsoft.com/office/word/2015/wordml/symex" xmlns:wpg="http://schemas.microsoft.com/office/word/2010/wordprocessingGroup" xmlns:wpi="http://schemas.microsoft.com/office/word/2010/wordprocessingInk" xmlns:wne="http://schemas.microsoft.com/office/word/2006/wordml" xmlns:wps="http://schemas.microsoft.com/office/word/2010/wordprocessingShape" mc:Ignorable="w14 w15 w16se w16cid wp14">
   <w:p>
     <w:pPr>
       <w:pStyle w:val="Footer"/>
@@ -13428,7 +13363,7 @@
 </file>
 
 <file path=word/footnotes.xml><?xml version="1.0" encoding="utf-8"?>
-<w:footnotes xmlns:wpc="http://schemas.microsoft.com/office/word/2010/wordprocessingCanvas" xmlns:cx="http://schemas.microsoft.com/office/drawing/2014/chartex" xmlns:cx1="http://schemas.microsoft.com/office/drawing/2015/9/8/chartex" xmlns:cx2="http://schemas.microsoft.com/office/drawing/2015/10/21/chartex" xmlns:cx3="http://schemas.microsoft.com/office/drawing/2016/5/9/chartex" xmlns:cx4="http://schemas.microsoft.com/office/drawing/2016/5/10/chartex" xmlns:cx5="http://schemas.microsoft.com/office/drawing/2016/5/11/chartex" xmlns:cx6="http://schemas.microsoft.com/office/drawing/2016/5/12/chartex" xmlns:cx7="http://schemas.microsoft.com/office/drawing/2016/5/13/chartex" xmlns:cx8="http://schemas.microsoft.com/office/drawing/2016/5/14/chartex" xmlns:mc="http://schemas.openxmlformats.org/markup-compatibility/2006" xmlns:aink="http://schemas.microsoft.com/office/drawing/2016/ink" xmlns:am3d="http://schemas.microsoft.com/office/drawing/2017/model3d" xmlns:o="urn:schemas-microsoft-com:office:office" xmlns:r="http://schemas.openxmlformats.org/officeDocument/2006/relationships" xmlns:m="http://schemas.openxmlformats.org/officeDocument/2006/math" xmlns:v="urn:schemas-microsoft-com:vml" xmlns:wp14="http://schemas.microsoft.com/office/word/2010/wordprocessingDrawing" xmlns:wp="http://schemas.openxmlformats.org/drawingml/2006/wordprocessingDrawing" xmlns:w10="urn:schemas-microsoft-com:office:word" xmlns:w="http://schemas.openxmlformats.org/wordprocessingml/2006/main" xmlns:w14="http://schemas.microsoft.com/office/word/2010/wordml" xmlns:w15="http://schemas.microsoft.com/office/word/2012/wordml" xmlns:w16cex="http://schemas.microsoft.com/office/word/2018/wordml/cex" xmlns:w16cid="http://schemas.microsoft.com/office/word/2016/wordml/cid" xmlns:w16="http://schemas.microsoft.com/office/word/2018/wordml" xmlns:w16se="http://schemas.microsoft.com/office/word/2015/wordml/symex" xmlns:wpg="http://schemas.microsoft.com/office/word/2010/wordprocessingGroup" xmlns:wpi="http://schemas.microsoft.com/office/word/2010/wordprocessingInk" xmlns:wne="http://schemas.microsoft.com/office/word/2006/wordml" xmlns:wps="http://schemas.microsoft.com/office/word/2010/wordprocessingShape" mc:Ignorable="w14 w15 w16se w16cid w16 w16cex wp14">
+<w:footnotes xmlns:wpc="http://schemas.microsoft.com/office/word/2010/wordprocessingCanvas" xmlns:cx="http://schemas.microsoft.com/office/drawing/2014/chartex" xmlns:cx1="http://schemas.microsoft.com/office/drawing/2015/9/8/chartex" xmlns:cx2="http://schemas.microsoft.com/office/drawing/2015/10/21/chartex" xmlns:cx3="http://schemas.microsoft.com/office/drawing/2016/5/9/chartex" xmlns:cx4="http://schemas.microsoft.com/office/drawing/2016/5/10/chartex" xmlns:cx5="http://schemas.microsoft.com/office/drawing/2016/5/11/chartex" xmlns:cx6="http://schemas.microsoft.com/office/drawing/2016/5/12/chartex" xmlns:cx7="http://schemas.microsoft.com/office/drawing/2016/5/13/chartex" xmlns:cx8="http://schemas.microsoft.com/office/drawing/2016/5/14/chartex" xmlns:mc="http://schemas.openxmlformats.org/markup-compatibility/2006" xmlns:aink="http://schemas.microsoft.com/office/drawing/2016/ink" xmlns:am3d="http://schemas.microsoft.com/office/drawing/2017/model3d" xmlns:o="urn:schemas-microsoft-com:office:office" xmlns:r="http://schemas.openxmlformats.org/officeDocument/2006/relationships" xmlns:m="http://schemas.openxmlformats.org/officeDocument/2006/math" xmlns:v="urn:schemas-microsoft-com:vml" xmlns:wp14="http://schemas.microsoft.com/office/word/2010/wordprocessingDrawing" xmlns:wp="http://schemas.openxmlformats.org/drawingml/2006/wordprocessingDrawing" xmlns:w10="urn:schemas-microsoft-com:office:word" xmlns:w="http://schemas.openxmlformats.org/wordprocessingml/2006/main" xmlns:w14="http://schemas.microsoft.com/office/word/2010/wordml" xmlns:w15="http://schemas.microsoft.com/office/word/2012/wordml" xmlns:w16cid="http://schemas.microsoft.com/office/word/2016/wordml/cid" xmlns:w16se="http://schemas.microsoft.com/office/word/2015/wordml/symex" xmlns:wpg="http://schemas.microsoft.com/office/word/2010/wordprocessingGroup" xmlns:wpi="http://schemas.microsoft.com/office/word/2010/wordprocessingInk" xmlns:wne="http://schemas.microsoft.com/office/word/2006/wordml" xmlns:wps="http://schemas.microsoft.com/office/word/2010/wordprocessingShape" mc:Ignorable="w14 w15 w16se w16cid wp14">
   <w:footnote w:type="separator" w:id="-1">
     <w:p>
       <w:pPr>
@@ -13460,7 +13395,7 @@
 </file>
 
 <file path=word/header1.xml><?xml version="1.0" encoding="utf-8"?>
-<w:hdr xmlns:wpc="http://schemas.microsoft.com/office/word/2010/wordprocessingCanvas" xmlns:cx="http://schemas.microsoft.com/office/drawing/2014/chartex" xmlns:cx1="http://schemas.microsoft.com/office/drawing/2015/9/8/chartex" xmlns:cx2="http://schemas.microsoft.com/office/drawing/2015/10/21/chartex" xmlns:cx3="http://schemas.microsoft.com/office/drawing/2016/5/9/chartex" xmlns:cx4="http://schemas.microsoft.com/office/drawing/2016/5/10/chartex" xmlns:cx5="http://schemas.microsoft.com/office/drawing/2016/5/11/chartex" xmlns:cx6="http://schemas.microsoft.com/office/drawing/2016/5/12/chartex" xmlns:cx7="http://schemas.microsoft.com/office/drawing/2016/5/13/chartex" xmlns:cx8="http://schemas.microsoft.com/office/drawing/2016/5/14/chartex" xmlns:mc="http://schemas.openxmlformats.org/markup-compatibility/2006" xmlns:aink="http://schemas.microsoft.com/office/drawing/2016/ink" xmlns:am3d="http://schemas.microsoft.com/office/drawing/2017/model3d" xmlns:o="urn:schemas-microsoft-com:office:office" xmlns:r="http://schemas.openxmlformats.org/officeDocument/2006/relationships" xmlns:m="http://schemas.openxmlformats.org/officeDocument/2006/math" xmlns:v="urn:schemas-microsoft-com:vml" xmlns:wp14="http://schemas.microsoft.com/office/word/2010/wordprocessingDrawing" xmlns:wp="http://schemas.openxmlformats.org/drawingml/2006/wordprocessingDrawing" xmlns:w10="urn:schemas-microsoft-com:office:word" xmlns:w="http://schemas.openxmlformats.org/wordprocessingml/2006/main" xmlns:w14="http://schemas.microsoft.com/office/word/2010/wordml" xmlns:w15="http://schemas.microsoft.com/office/word/2012/wordml" xmlns:w16cex="http://schemas.microsoft.com/office/word/2018/wordml/cex" xmlns:w16cid="http://schemas.microsoft.com/office/word/2016/wordml/cid" xmlns:w16="http://schemas.microsoft.com/office/word/2018/wordml" xmlns:w16se="http://schemas.microsoft.com/office/word/2015/wordml/symex" xmlns:wpg="http://schemas.microsoft.com/office/word/2010/wordprocessingGroup" xmlns:wpi="http://schemas.microsoft.com/office/word/2010/wordprocessingInk" xmlns:wne="http://schemas.microsoft.com/office/word/2006/wordml" xmlns:wps="http://schemas.microsoft.com/office/word/2010/wordprocessingShape" mc:Ignorable="w14 w15 w16se w16cid w16 w16cex wp14">
+<w:hdr xmlns:wpc="http://schemas.microsoft.com/office/word/2010/wordprocessingCanvas" xmlns:cx="http://schemas.microsoft.com/office/drawing/2014/chartex" xmlns:cx1="http://schemas.microsoft.com/office/drawing/2015/9/8/chartex" xmlns:cx2="http://schemas.microsoft.com/office/drawing/2015/10/21/chartex" xmlns:cx3="http://schemas.microsoft.com/office/drawing/2016/5/9/chartex" xmlns:cx4="http://schemas.microsoft.com/office/drawing/2016/5/10/chartex" xmlns:cx5="http://schemas.microsoft.com/office/drawing/2016/5/11/chartex" xmlns:cx6="http://schemas.microsoft.com/office/drawing/2016/5/12/chartex" xmlns:cx7="http://schemas.microsoft.com/office/drawing/2016/5/13/chartex" xmlns:cx8="http://schemas.microsoft.com/office/drawing/2016/5/14/chartex" xmlns:mc="http://schemas.openxmlformats.org/markup-compatibility/2006" xmlns:aink="http://schemas.microsoft.com/office/drawing/2016/ink" xmlns:am3d="http://schemas.microsoft.com/office/drawing/2017/model3d" xmlns:o="urn:schemas-microsoft-com:office:office" xmlns:r="http://schemas.openxmlformats.org/officeDocument/2006/relationships" xmlns:m="http://schemas.openxmlformats.org/officeDocument/2006/math" xmlns:v="urn:schemas-microsoft-com:vml" xmlns:wp14="http://schemas.microsoft.com/office/word/2010/wordprocessingDrawing" xmlns:wp="http://schemas.openxmlformats.org/drawingml/2006/wordprocessingDrawing" xmlns:w10="urn:schemas-microsoft-com:office:word" xmlns:w="http://schemas.openxmlformats.org/wordprocessingml/2006/main" xmlns:w14="http://schemas.microsoft.com/office/word/2010/wordml" xmlns:w15="http://schemas.microsoft.com/office/word/2012/wordml" xmlns:w16cid="http://schemas.microsoft.com/office/word/2016/wordml/cid" xmlns:w16se="http://schemas.microsoft.com/office/word/2015/wordml/symex" xmlns:wpg="http://schemas.microsoft.com/office/word/2010/wordprocessingGroup" xmlns:wpi="http://schemas.microsoft.com/office/word/2010/wordprocessingInk" xmlns:wne="http://schemas.microsoft.com/office/word/2006/wordml" xmlns:wps="http://schemas.microsoft.com/office/word/2010/wordprocessingShape" mc:Ignorable="w14 w15 w16se w16cid wp14">
   <w:p>
     <w:pPr>
       <w:pStyle w:val="Header"/>
@@ -13521,7 +13456,7 @@
                   </a:ln>
                   <a:extLst>
                     <a:ext uri="{FAA26D3D-D897-4be2-8F04-BA451C77F1D7}">
-                      <ma14:placeholderFlag xmlns:a14="http://schemas.microsoft.com/office/drawing/2010/main" xmlns:arto="http://schemas.microsoft.com/office/word/2006/arto" xmlns="" xmlns:mo="http://schemas.microsoft.com/office/mac/office/2008/main" xmlns:mv="urn:schemas-microsoft-com:mac:vml" xmlns:o="urn:schemas-microsoft-com:office:office" xmlns:v="urn:schemas-microsoft-com:vml" xmlns:w10="urn:schemas-microsoft-com:office:word" xmlns:w="http://schemas.openxmlformats.org/wordprocessingml/2006/main" xmlns:ma14="http://schemas.microsoft.com/office/mac/drawingml/2011/main"/>
+                      <ma14:placeholderFlag xmlns:ma14="http://schemas.microsoft.com/office/mac/drawingml/2011/main" xmlns:w="http://schemas.openxmlformats.org/wordprocessingml/2006/main" xmlns:w10="urn:schemas-microsoft-com:office:word" xmlns:v="urn:schemas-microsoft-com:vml" xmlns:o="urn:schemas-microsoft-com:office:office" xmlns:mv="urn:schemas-microsoft-com:mac:vml" xmlns:mo="http://schemas.microsoft.com/office/mac/office/2008/main" xmlns="" xmlns:arto="http://schemas.microsoft.com/office/word/2006/arto" xmlns:a14="http://schemas.microsoft.com/office/drawing/2010/main"/>
                     </a:ext>
                   </a:extLst>
                 </pic:spPr>
@@ -13542,7 +13477,7 @@
 </file>
 
 <file path=word/header2.xml><?xml version="1.0" encoding="utf-8"?>
-<w:hdr xmlns:wpc="http://schemas.microsoft.com/office/word/2010/wordprocessingCanvas" xmlns:cx="http://schemas.microsoft.com/office/drawing/2014/chartex" xmlns:cx1="http://schemas.microsoft.com/office/drawing/2015/9/8/chartex" xmlns:cx2="http://schemas.microsoft.com/office/drawing/2015/10/21/chartex" xmlns:cx3="http://schemas.microsoft.com/office/drawing/2016/5/9/chartex" xmlns:cx4="http://schemas.microsoft.com/office/drawing/2016/5/10/chartex" xmlns:cx5="http://schemas.microsoft.com/office/drawing/2016/5/11/chartex" xmlns:cx6="http://schemas.microsoft.com/office/drawing/2016/5/12/chartex" xmlns:cx7="http://schemas.microsoft.com/office/drawing/2016/5/13/chartex" xmlns:cx8="http://schemas.microsoft.com/office/drawing/2016/5/14/chartex" xmlns:mc="http://schemas.openxmlformats.org/markup-compatibility/2006" xmlns:aink="http://schemas.microsoft.com/office/drawing/2016/ink" xmlns:am3d="http://schemas.microsoft.com/office/drawing/2017/model3d" xmlns:o="urn:schemas-microsoft-com:office:office" xmlns:r="http://schemas.openxmlformats.org/officeDocument/2006/relationships" xmlns:m="http://schemas.openxmlformats.org/officeDocument/2006/math" xmlns:v="urn:schemas-microsoft-com:vml" xmlns:wp14="http://schemas.microsoft.com/office/word/2010/wordprocessingDrawing" xmlns:wp="http://schemas.openxmlformats.org/drawingml/2006/wordprocessingDrawing" xmlns:w10="urn:schemas-microsoft-com:office:word" xmlns:w="http://schemas.openxmlformats.org/wordprocessingml/2006/main" xmlns:w14="http://schemas.microsoft.com/office/word/2010/wordml" xmlns:w15="http://schemas.microsoft.com/office/word/2012/wordml" xmlns:w16cex="http://schemas.microsoft.com/office/word/2018/wordml/cex" xmlns:w16cid="http://schemas.microsoft.com/office/word/2016/wordml/cid" xmlns:w16="http://schemas.microsoft.com/office/word/2018/wordml" xmlns:w16se="http://schemas.microsoft.com/office/word/2015/wordml/symex" xmlns:wpg="http://schemas.microsoft.com/office/word/2010/wordprocessingGroup" xmlns:wpi="http://schemas.microsoft.com/office/word/2010/wordprocessingInk" xmlns:wne="http://schemas.microsoft.com/office/word/2006/wordml" xmlns:wps="http://schemas.microsoft.com/office/word/2010/wordprocessingShape" mc:Ignorable="w14 w15 w16se w16cid w16 w16cex wp14">
+<w:hdr xmlns:wpc="http://schemas.microsoft.com/office/word/2010/wordprocessingCanvas" xmlns:cx="http://schemas.microsoft.com/office/drawing/2014/chartex" xmlns:cx1="http://schemas.microsoft.com/office/drawing/2015/9/8/chartex" xmlns:cx2="http://schemas.microsoft.com/office/drawing/2015/10/21/chartex" xmlns:cx3="http://schemas.microsoft.com/office/drawing/2016/5/9/chartex" xmlns:cx4="http://schemas.microsoft.com/office/drawing/2016/5/10/chartex" xmlns:cx5="http://schemas.microsoft.com/office/drawing/2016/5/11/chartex" xmlns:cx6="http://schemas.microsoft.com/office/drawing/2016/5/12/chartex" xmlns:cx7="http://schemas.microsoft.com/office/drawing/2016/5/13/chartex" xmlns:cx8="http://schemas.microsoft.com/office/drawing/2016/5/14/chartex" xmlns:mc="http://schemas.openxmlformats.org/markup-compatibility/2006" xmlns:aink="http://schemas.microsoft.com/office/drawing/2016/ink" xmlns:am3d="http://schemas.microsoft.com/office/drawing/2017/model3d" xmlns:o="urn:schemas-microsoft-com:office:office" xmlns:r="http://schemas.openxmlformats.org/officeDocument/2006/relationships" xmlns:m="http://schemas.openxmlformats.org/officeDocument/2006/math" xmlns:v="urn:schemas-microsoft-com:vml" xmlns:wp14="http://schemas.microsoft.com/office/word/2010/wordprocessingDrawing" xmlns:wp="http://schemas.openxmlformats.org/drawingml/2006/wordprocessingDrawing" xmlns:w10="urn:schemas-microsoft-com:office:word" xmlns:w="http://schemas.openxmlformats.org/wordprocessingml/2006/main" xmlns:w14="http://schemas.microsoft.com/office/word/2010/wordml" xmlns:w15="http://schemas.microsoft.com/office/word/2012/wordml" xmlns:w16cid="http://schemas.microsoft.com/office/word/2016/wordml/cid" xmlns:w16se="http://schemas.microsoft.com/office/word/2015/wordml/symex" xmlns:wpg="http://schemas.microsoft.com/office/word/2010/wordprocessingGroup" xmlns:wpi="http://schemas.microsoft.com/office/word/2010/wordprocessingInk" xmlns:wne="http://schemas.microsoft.com/office/word/2006/wordml" xmlns:wps="http://schemas.microsoft.com/office/word/2010/wordprocessingShape" mc:Ignorable="w14 w15 w16se w16cid wp14">
   <w:p>
     <w:pPr>
       <w:pStyle w:val="Header"/>
@@ -13552,7 +13487,7 @@
 </file>
 
 <file path=word/header3.xml><?xml version="1.0" encoding="utf-8"?>
-<w:hdr xmlns:wpc="http://schemas.microsoft.com/office/word/2010/wordprocessingCanvas" xmlns:cx="http://schemas.microsoft.com/office/drawing/2014/chartex" xmlns:cx1="http://schemas.microsoft.com/office/drawing/2015/9/8/chartex" xmlns:cx2="http://schemas.microsoft.com/office/drawing/2015/10/21/chartex" xmlns:cx3="http://schemas.microsoft.com/office/drawing/2016/5/9/chartex" xmlns:cx4="http://schemas.microsoft.com/office/drawing/2016/5/10/chartex" xmlns:cx5="http://schemas.microsoft.com/office/drawing/2016/5/11/chartex" xmlns:cx6="http://schemas.microsoft.com/office/drawing/2016/5/12/chartex" xmlns:cx7="http://schemas.microsoft.com/office/drawing/2016/5/13/chartex" xmlns:cx8="http://schemas.microsoft.com/office/drawing/2016/5/14/chartex" xmlns:mc="http://schemas.openxmlformats.org/markup-compatibility/2006" xmlns:aink="http://schemas.microsoft.com/office/drawing/2016/ink" xmlns:am3d="http://schemas.microsoft.com/office/drawing/2017/model3d" xmlns:o="urn:schemas-microsoft-com:office:office" xmlns:r="http://schemas.openxmlformats.org/officeDocument/2006/relationships" xmlns:m="http://schemas.openxmlformats.org/officeDocument/2006/math" xmlns:v="urn:schemas-microsoft-com:vml" xmlns:wp14="http://schemas.microsoft.com/office/word/2010/wordprocessingDrawing" xmlns:wp="http://schemas.openxmlformats.org/drawingml/2006/wordprocessingDrawing" xmlns:w10="urn:schemas-microsoft-com:office:word" xmlns:w="http://schemas.openxmlformats.org/wordprocessingml/2006/main" xmlns:w14="http://schemas.microsoft.com/office/word/2010/wordml" xmlns:w15="http://schemas.microsoft.com/office/word/2012/wordml" xmlns:w16cex="http://schemas.microsoft.com/office/word/2018/wordml/cex" xmlns:w16cid="http://schemas.microsoft.com/office/word/2016/wordml/cid" xmlns:w16="http://schemas.microsoft.com/office/word/2018/wordml" xmlns:w16se="http://schemas.microsoft.com/office/word/2015/wordml/symex" xmlns:wpg="http://schemas.microsoft.com/office/word/2010/wordprocessingGroup" xmlns:wpi="http://schemas.microsoft.com/office/word/2010/wordprocessingInk" xmlns:wne="http://schemas.microsoft.com/office/word/2006/wordml" xmlns:wps="http://schemas.microsoft.com/office/word/2010/wordprocessingShape" mc:Ignorable="w14 w15 w16se w16cid w16 w16cex wp14">
+<w:hdr xmlns:wpc="http://schemas.microsoft.com/office/word/2010/wordprocessingCanvas" xmlns:cx="http://schemas.microsoft.com/office/drawing/2014/chartex" xmlns:cx1="http://schemas.microsoft.com/office/drawing/2015/9/8/chartex" xmlns:cx2="http://schemas.microsoft.com/office/drawing/2015/10/21/chartex" xmlns:cx3="http://schemas.microsoft.com/office/drawing/2016/5/9/chartex" xmlns:cx4="http://schemas.microsoft.com/office/drawing/2016/5/10/chartex" xmlns:cx5="http://schemas.microsoft.com/office/drawing/2016/5/11/chartex" xmlns:cx6="http://schemas.microsoft.com/office/drawing/2016/5/12/chartex" xmlns:cx7="http://schemas.microsoft.com/office/drawing/2016/5/13/chartex" xmlns:cx8="http://schemas.microsoft.com/office/drawing/2016/5/14/chartex" xmlns:mc="http://schemas.openxmlformats.org/markup-compatibility/2006" xmlns:aink="http://schemas.microsoft.com/office/drawing/2016/ink" xmlns:am3d="http://schemas.microsoft.com/office/drawing/2017/model3d" xmlns:o="urn:schemas-microsoft-com:office:office" xmlns:r="http://schemas.openxmlformats.org/officeDocument/2006/relationships" xmlns:m="http://schemas.openxmlformats.org/officeDocument/2006/math" xmlns:v="urn:schemas-microsoft-com:vml" xmlns:wp14="http://schemas.microsoft.com/office/word/2010/wordprocessingDrawing" xmlns:wp="http://schemas.openxmlformats.org/drawingml/2006/wordprocessingDrawing" xmlns:w10="urn:schemas-microsoft-com:office:word" xmlns:w="http://schemas.openxmlformats.org/wordprocessingml/2006/main" xmlns:w14="http://schemas.microsoft.com/office/word/2010/wordml" xmlns:w15="http://schemas.microsoft.com/office/word/2012/wordml" xmlns:w16cid="http://schemas.microsoft.com/office/word/2016/wordml/cid" xmlns:w16se="http://schemas.microsoft.com/office/word/2015/wordml/symex" xmlns:wpg="http://schemas.microsoft.com/office/word/2010/wordprocessingGroup" xmlns:wpi="http://schemas.microsoft.com/office/word/2010/wordprocessingInk" xmlns:wne="http://schemas.microsoft.com/office/word/2006/wordml" xmlns:wps="http://schemas.microsoft.com/office/word/2010/wordprocessingShape" mc:Ignorable="w14 w15 w16se w16cid wp14">
   <w:p>
     <w:pPr>
       <w:pStyle w:val="Header"/>
@@ -13562,7 +13497,7 @@
 </file>
 
 <file path=word/numbering.xml><?xml version="1.0" encoding="utf-8"?>
-<w:numbering xmlns:wpc="http://schemas.microsoft.com/office/word/2010/wordprocessingCanvas" xmlns:cx="http://schemas.microsoft.com/office/drawing/2014/chartex" xmlns:cx1="http://schemas.microsoft.com/office/drawing/2015/9/8/chartex" xmlns:cx2="http://schemas.microsoft.com/office/drawing/2015/10/21/chartex" xmlns:cx3="http://schemas.microsoft.com/office/drawing/2016/5/9/chartex" xmlns:cx4="http://schemas.microsoft.com/office/drawing/2016/5/10/chartex" xmlns:cx5="http://schemas.microsoft.com/office/drawing/2016/5/11/chartex" xmlns:cx6="http://schemas.microsoft.com/office/drawing/2016/5/12/chartex" xmlns:cx7="http://schemas.microsoft.com/office/drawing/2016/5/13/chartex" xmlns:cx8="http://schemas.microsoft.com/office/drawing/2016/5/14/chartex" xmlns:mc="http://schemas.openxmlformats.org/markup-compatibility/2006" xmlns:aink="http://schemas.microsoft.com/office/drawing/2016/ink" xmlns:am3d="http://schemas.microsoft.com/office/drawing/2017/model3d" xmlns:o="urn:schemas-microsoft-com:office:office" xmlns:r="http://schemas.openxmlformats.org/officeDocument/2006/relationships" xmlns:m="http://schemas.openxmlformats.org/officeDocument/2006/math" xmlns:v="urn:schemas-microsoft-com:vml" xmlns:wp14="http://schemas.microsoft.com/office/word/2010/wordprocessingDrawing" xmlns:wp="http://schemas.openxmlformats.org/drawingml/2006/wordprocessingDrawing" xmlns:w10="urn:schemas-microsoft-com:office:word" xmlns:w="http://schemas.openxmlformats.org/wordprocessingml/2006/main" xmlns:w14="http://schemas.microsoft.com/office/word/2010/wordml" xmlns:w15="http://schemas.microsoft.com/office/word/2012/wordml" xmlns:w16cex="http://schemas.microsoft.com/office/word/2018/wordml/cex" xmlns:w16cid="http://schemas.microsoft.com/office/word/2016/wordml/cid" xmlns:w16="http://schemas.microsoft.com/office/word/2018/wordml" xmlns:w16se="http://schemas.microsoft.com/office/word/2015/wordml/symex" xmlns:wpg="http://schemas.microsoft.com/office/word/2010/wordprocessingGroup" xmlns:wpi="http://schemas.microsoft.com/office/word/2010/wordprocessingInk" xmlns:wne="http://schemas.microsoft.com/office/word/2006/wordml" xmlns:wps="http://schemas.microsoft.com/office/word/2010/wordprocessingShape" mc:Ignorable="w14 w15 w16se w16cid w16 w16cex wp14">
+<w:numbering xmlns:wpc="http://schemas.microsoft.com/office/word/2010/wordprocessingCanvas" xmlns:cx="http://schemas.microsoft.com/office/drawing/2014/chartex" xmlns:cx1="http://schemas.microsoft.com/office/drawing/2015/9/8/chartex" xmlns:cx2="http://schemas.microsoft.com/office/drawing/2015/10/21/chartex" xmlns:cx3="http://schemas.microsoft.com/office/drawing/2016/5/9/chartex" xmlns:cx4="http://schemas.microsoft.com/office/drawing/2016/5/10/chartex" xmlns:cx5="http://schemas.microsoft.com/office/drawing/2016/5/11/chartex" xmlns:cx6="http://schemas.microsoft.com/office/drawing/2016/5/12/chartex" xmlns:cx7="http://schemas.microsoft.com/office/drawing/2016/5/13/chartex" xmlns:cx8="http://schemas.microsoft.com/office/drawing/2016/5/14/chartex" xmlns:mc="http://schemas.openxmlformats.org/markup-compatibility/2006" xmlns:aink="http://schemas.microsoft.com/office/drawing/2016/ink" xmlns:am3d="http://schemas.microsoft.com/office/drawing/2017/model3d" xmlns:o="urn:schemas-microsoft-com:office:office" xmlns:r="http://schemas.openxmlformats.org/officeDocument/2006/relationships" xmlns:m="http://schemas.openxmlformats.org/officeDocument/2006/math" xmlns:v="urn:schemas-microsoft-com:vml" xmlns:wp14="http://schemas.microsoft.com/office/word/2010/wordprocessingDrawing" xmlns:wp="http://schemas.openxmlformats.org/drawingml/2006/wordprocessingDrawing" xmlns:w10="urn:schemas-microsoft-com:office:word" xmlns:w="http://schemas.openxmlformats.org/wordprocessingml/2006/main" xmlns:w14="http://schemas.microsoft.com/office/word/2010/wordml" xmlns:w15="http://schemas.microsoft.com/office/word/2012/wordml" xmlns:w16cid="http://schemas.microsoft.com/office/word/2016/wordml/cid" xmlns:w16se="http://schemas.microsoft.com/office/word/2015/wordml/symex" xmlns:wpg="http://schemas.microsoft.com/office/word/2010/wordprocessingGroup" xmlns:wpi="http://schemas.microsoft.com/office/word/2010/wordprocessingInk" xmlns:wne="http://schemas.microsoft.com/office/word/2006/wordml" xmlns:wps="http://schemas.microsoft.com/office/word/2010/wordprocessingShape" mc:Ignorable="w14 w15 w16se w16cid wp14">
   <w:abstractNum w:abstractNumId="0" w15:restartNumberingAfterBreak="0">
     <w:nsid w:val="FFFFFF89"/>
     <w:multiLevelType w:val="singleLevel"/>
@@ -17024,7 +16959,7 @@
 </file>
 
 <file path=word/styles.xml><?xml version="1.0" encoding="utf-8"?>
-<w:styles xmlns:mc="http://schemas.openxmlformats.org/markup-compatibility/2006" xmlns:r="http://schemas.openxmlformats.org/officeDocument/2006/relationships" xmlns:w="http://schemas.openxmlformats.org/wordprocessingml/2006/main" xmlns:w14="http://schemas.microsoft.com/office/word/2010/wordml" xmlns:w15="http://schemas.microsoft.com/office/word/2012/wordml" xmlns:w16cex="http://schemas.microsoft.com/office/word/2018/wordml/cex" xmlns:w16cid="http://schemas.microsoft.com/office/word/2016/wordml/cid" xmlns:w16="http://schemas.microsoft.com/office/word/2018/wordml" xmlns:w16se="http://schemas.microsoft.com/office/word/2015/wordml/symex" mc:Ignorable="w14 w15 w16se w16cid w16 w16cex">
+<w:styles xmlns:mc="http://schemas.openxmlformats.org/markup-compatibility/2006" xmlns:r="http://schemas.openxmlformats.org/officeDocument/2006/relationships" xmlns:w="http://schemas.openxmlformats.org/wordprocessingml/2006/main" xmlns:w14="http://schemas.microsoft.com/office/word/2010/wordml" xmlns:w15="http://schemas.microsoft.com/office/word/2012/wordml" xmlns:w16cid="http://schemas.microsoft.com/office/word/2016/wordml/cid" xmlns:w16se="http://schemas.microsoft.com/office/word/2015/wordml/symex" mc:Ignorable="w14 w15 w16se w16cid">
   <w:docDefaults>
     <w:rPrDefault>
       <w:rPr>
@@ -17040,7 +16975,7 @@
       </w:pPr>
     </w:pPrDefault>
   </w:docDefaults>
-  <w:latentStyles w:defLockedState="0" w:defUIPriority="99" w:defSemiHidden="0" w:defUnhideWhenUsed="0" w:defQFormat="0" w:count="376">
+  <w:latentStyles w:defLockedState="0" w:defUIPriority="99" w:defSemiHidden="0" w:defUnhideWhenUsed="0" w:defQFormat="0" w:count="377">
     <w:lsdException w:name="Normal" w:uiPriority="7"/>
     <w:lsdException w:name="heading 1" w:uiPriority="9"/>
     <w:lsdException w:name="heading 2" w:semiHidden="1" w:uiPriority="9" w:unhideWhenUsed="1"/>
@@ -17414,6 +17349,7 @@
     <w:lsdException w:name="Hashtag" w:semiHidden="1" w:unhideWhenUsed="1"/>
     <w:lsdException w:name="Unresolved Mention" w:semiHidden="1" w:unhideWhenUsed="1"/>
     <w:lsdException w:name="Smart Link" w:semiHidden="1" w:unhideWhenUsed="1"/>
+    <w:lsdException w:name="Smart Link Error" w:semiHidden="1" w:unhideWhenUsed="1"/>
   </w:latentStyles>
   <w:style w:type="paragraph" w:default="1" w:styleId="Normal">
     <w:name w:val="Normal"/>
@@ -19173,19 +19109,6 @@
 </file>
 
 <file path=customXml/item2.xml><?xml version="1.0" encoding="utf-8"?>
-<b:Sources xmlns:b="http://schemas.openxmlformats.org/officeDocument/2006/bibliography" xmlns="http://schemas.openxmlformats.org/officeDocument/2006/bibliography" SelectedStyle="\APASixthEditionOfficeOnline.xsl" StyleName="APA" Version="6"/>
-</file>
-
-<file path=customXml/item3.xml><?xml version="1.0" encoding="utf-8"?>
-<?mso-contentType ?>
-<FormTemplates xmlns="http://schemas.microsoft.com/sharepoint/v3/contenttype/forms">
-  <Display>DocumentLibraryForm</Display>
-  <Edit>DocumentLibraryForm</Edit>
-  <New>DocumentLibraryForm</New>
-</FormTemplates>
-</file>
-
-<file path=customXml/item4.xml><?xml version="1.0" encoding="utf-8"?>
 <ct:contentTypeSchema xmlns:ct="http://schemas.microsoft.com/office/2006/metadata/contentType" xmlns:ma="http://schemas.microsoft.com/office/2006/metadata/properties/metaAttributes" ct:_="" ma:_="" ma:contentTypeName="Document" ma:contentTypeID="0x0101001474C48ACCEBF74AB6B5D245D4F75B4D" ma:contentTypeVersion="6" ma:contentTypeDescription="Create a new document." ma:contentTypeScope="" ma:versionID="cfb2b3cecc4fd86634b0eefd445ad739">
   <xsd:schema xmlns:xsd="http://www.w3.org/2001/XMLSchema" xmlns:xs="http://www.w3.org/2001/XMLSchema" xmlns:p="http://schemas.microsoft.com/office/2006/metadata/properties" xmlns:ns2="3b231bd9-362e-4b4a-b934-a8e14959ce6d" xmlns:ns3="969634b1-bb27-4400-acd6-86276217b3b6" targetNamespace="http://schemas.microsoft.com/office/2006/metadata/properties" ma:root="true" ma:fieldsID="fb887d7d243a748f2847413208ae4df7" ns2:_="" ns3:_="">
     <xsd:import namespace="3b231bd9-362e-4b4a-b934-a8e14959ce6d"/>
@@ -19364,26 +19287,43 @@
 </ct:contentTypeSchema>
 </file>
 
+<file path=customXml/item3.xml><?xml version="1.0" encoding="utf-8"?>
+<?mso-contentType ?>
+<FormTemplates xmlns="http://schemas.microsoft.com/sharepoint/v3/contenttype/forms">
+  <Display>DocumentLibraryForm</Display>
+  <Edit>DocumentLibraryForm</Edit>
+  <New>DocumentLibraryForm</New>
+</FormTemplates>
+</file>
+
+<file path=customXml/item4.xml><?xml version="1.0" encoding="utf-8"?>
+<b:Sources xmlns:b="http://schemas.openxmlformats.org/officeDocument/2006/bibliography" xmlns="http://schemas.openxmlformats.org/officeDocument/2006/bibliography" SelectedStyle="\APASixthEditionOfficeOnline.xsl" StyleName="APA" Version="6"/>
+</file>
+
 <file path=customXml/itemProps1.xml><?xml version="1.0" encoding="utf-8"?>
 <ds:datastoreItem xmlns:ds="http://schemas.openxmlformats.org/officeDocument/2006/customXml" ds:itemID="{9A6A423B-6D1A-4ACF-BF35-FBE1F9A0D140}">
   <ds:schemaRefs>
-    <ds:schemaRef ds:uri="http://schemas.microsoft.com/office/2006/documentManagement/types"/>
-    <ds:schemaRef ds:uri="http://schemas.openxmlformats.org/package/2006/metadata/core-properties"/>
-    <ds:schemaRef ds:uri="http://purl.org/dc/dcmitype/"/>
+    <ds:schemaRef ds:uri="http://schemas.microsoft.com/office/2006/metadata/properties"/>
     <ds:schemaRef ds:uri="http://schemas.microsoft.com/office/infopath/2007/PartnerControls"/>
-    <ds:schemaRef ds:uri="http://purl.org/dc/elements/1.1/"/>
-    <ds:schemaRef ds:uri="http://schemas.microsoft.com/office/2006/metadata/properties"/>
-    <ds:schemaRef ds:uri="3b231bd9-362e-4b4a-b934-a8e14959ce6d"/>
-    <ds:schemaRef ds:uri="http://www.w3.org/XML/1998/namespace"/>
-    <ds:schemaRef ds:uri="http://purl.org/dc/terms/"/>
   </ds:schemaRefs>
 </ds:datastoreItem>
 </file>
 
 <file path=customXml/itemProps2.xml><?xml version="1.0" encoding="utf-8"?>
-<ds:datastoreItem xmlns:ds="http://schemas.openxmlformats.org/officeDocument/2006/customXml" ds:itemID="{30F91FAF-751E-4DEE-8FD9-C1293A19BBBD}">
+<ds:datastoreItem xmlns:ds="http://schemas.openxmlformats.org/officeDocument/2006/customXml" ds:itemID="{64B44297-81AA-4C7A-B320-0F39DD1FC704}">
   <ds:schemaRefs>
-    <ds:schemaRef ds:uri="http://schemas.openxmlformats.org/officeDocument/2006/bibliography"/>
+    <ds:schemaRef ds:uri="http://schemas.microsoft.com/office/2006/metadata/contentType"/>
+    <ds:schemaRef ds:uri="http://schemas.microsoft.com/office/2006/metadata/properties/metaAttributes"/>
+    <ds:schemaRef ds:uri="http://www.w3.org/2001/XMLSchema"/>
+    <ds:schemaRef ds:uri="http://schemas.microsoft.com/office/2006/metadata/properties"/>
+    <ds:schemaRef ds:uri="3b231bd9-362e-4b4a-b934-a8e14959ce6d"/>
+    <ds:schemaRef ds:uri="969634b1-bb27-4400-acd6-86276217b3b6"/>
+    <ds:schemaRef ds:uri="http://schemas.microsoft.com/office/2006/documentManagement/types"/>
+    <ds:schemaRef ds:uri="http://schemas.microsoft.com/office/infopath/2007/PartnerControls"/>
+    <ds:schemaRef ds:uri="http://schemas.openxmlformats.org/package/2006/metadata/core-properties"/>
+    <ds:schemaRef ds:uri="http://purl.org/dc/elements/1.1/"/>
+    <ds:schemaRef ds:uri="http://purl.org/dc/terms/"/>
+    <ds:schemaRef ds:uri="http://schemas.microsoft.com/internal/obd"/>
   </ds:schemaRefs>
 </ds:datastoreItem>
 </file>
@@ -19397,5 +19337,9 @@
 </file>
 
 <file path=customXml/itemProps4.xml><?xml version="1.0" encoding="utf-8"?>
-<ds:datastoreItem xmlns:ds="http://schemas.openxmlformats.org/officeDocument/2006/customXml" ds:itemID="{64B44297-81AA-4C7A-B320-0F39DD1FC704}"/>
+<ds:datastoreItem xmlns:ds="http://schemas.openxmlformats.org/officeDocument/2006/customXml" ds:itemID="{73B3ECF2-2D22-4E21-A1DE-CE661B63F6CD}">
+  <ds:schemaRefs>
+    <ds:schemaRef ds:uri="http://schemas.openxmlformats.org/officeDocument/2006/bibliography"/>
+  </ds:schemaRefs>
+</ds:datastoreItem>
 </file>
</xml_diff>

<commit_message>
Intial Workfoce doc updates
</commit_message>
<xml_diff>
--- a/Install-Deployment/ERM Application Deployment Guide.docx
+++ b/Install-Deployment/ERM Application Deployment Guide.docx
@@ -6435,8 +6435,6 @@
         </w:rPr>
         <w:t>GPS_Template feature layer</w:t>
       </w:r>
-      <w:bookmarkStart w:id="17" w:name="_GoBack"/>
-      <w:bookmarkEnd w:id="17"/>
     </w:p>
     <w:p>
       <w:pPr>
@@ -6600,11 +6598,11 @@
       <w:pPr>
         <w:pStyle w:val="EsriHeading2"/>
       </w:pPr>
-      <w:bookmarkStart w:id="18" w:name="_Toc45882359"/>
+      <w:bookmarkStart w:id="17" w:name="_Toc45882359"/>
       <w:r>
         <w:t>Manual Publish</w:t>
       </w:r>
-      <w:bookmarkEnd w:id="18"/>
+      <w:bookmarkEnd w:id="17"/>
     </w:p>
     <w:p>
       <w:pPr>
@@ -7096,14 +7094,14 @@
       <w:pPr>
         <w:pStyle w:val="EsriHeading3"/>
       </w:pPr>
-      <w:bookmarkStart w:id="19" w:name="_Toc45882360"/>
+      <w:bookmarkStart w:id="18" w:name="_Toc45882360"/>
       <w:r>
         <w:t xml:space="preserve">Updating - </w:t>
       </w:r>
       <w:r>
         <w:t>Overwrite Existing</w:t>
       </w:r>
-      <w:bookmarkEnd w:id="19"/>
+      <w:bookmarkEnd w:id="18"/>
       <w:r>
         <w:t xml:space="preserve"> </w:t>
       </w:r>
@@ -7471,7 +7469,7 @@
       <w:pPr>
         <w:pStyle w:val="EsriHeading1"/>
       </w:pPr>
-      <w:bookmarkStart w:id="20" w:name="_Toc45882361"/>
+      <w:bookmarkStart w:id="19" w:name="_Toc45882361"/>
       <w:r>
         <w:lastRenderedPageBreak/>
         <w:t xml:space="preserve">ERM </w:t>
@@ -7479,17 +7477,17 @@
       <w:r>
         <w:t>Middleware</w:t>
       </w:r>
+      <w:bookmarkEnd w:id="19"/>
+    </w:p>
+    <w:p>
+      <w:pPr>
+        <w:pStyle w:val="EsriHeading2"/>
+      </w:pPr>
+      <w:bookmarkStart w:id="20" w:name="_Toc45882362"/>
+      <w:r>
+        <w:t>Initial Install</w:t>
+      </w:r>
       <w:bookmarkEnd w:id="20"/>
-    </w:p>
-    <w:p>
-      <w:pPr>
-        <w:pStyle w:val="EsriHeading2"/>
-      </w:pPr>
-      <w:bookmarkStart w:id="21" w:name="_Toc45882362"/>
-      <w:r>
-        <w:t>Initial Install</w:t>
-      </w:r>
-      <w:bookmarkEnd w:id="21"/>
     </w:p>
     <w:p>
       <w:pPr>
@@ -8222,14 +8220,14 @@
       <w:pPr>
         <w:pStyle w:val="EsriHeading2"/>
       </w:pPr>
-      <w:bookmarkStart w:id="22" w:name="_Toc45882363"/>
+      <w:bookmarkStart w:id="21" w:name="_Toc45882363"/>
       <w:r>
         <w:t>Updat</w:t>
       </w:r>
       <w:r>
         <w:t>ing the Middleware</w:t>
       </w:r>
-      <w:bookmarkEnd w:id="22"/>
+      <w:bookmarkEnd w:id="21"/>
     </w:p>
     <w:p>
       <w:pPr>
@@ -8275,6 +8273,29 @@
         </w:rPr>
         <w:t xml:space="preserve"> in the Windows Service console.</w:t>
       </w:r>
+    </w:p>
+    <w:p>
+      <w:pPr>
+        <w:numPr>
+          <w:ilvl w:val="0"/>
+          <w:numId w:val="21"/>
+        </w:numPr>
+        <w:spacing w:before="0" w:after="0" w:line="240" w:lineRule="auto"/>
+        <w:textAlignment w:val="center"/>
+        <w:rPr>
+          <w:rFonts w:ascii="Calibri" w:eastAsia="Times New Roman" w:hAnsi="Calibri" w:cs="Calibri"/>
+          <w:sz w:val="22"/>
+        </w:rPr>
+      </w:pPr>
+      <w:r>
+        <w:rPr>
+          <w:rFonts w:ascii="Calibri" w:eastAsia="Times New Roman" w:hAnsi="Calibri" w:cs="Calibri"/>
+          <w:sz w:val="22"/>
+        </w:rPr>
+        <w:t>If you have the ERM Workforce Sync service also installed, stop that service as well.</w:t>
+      </w:r>
+      <w:bookmarkStart w:id="22" w:name="_GoBack"/>
+      <w:bookmarkEnd w:id="22"/>
     </w:p>
     <w:p>
       <w:pPr>
@@ -13534,7 +13555,7 @@
                   </a:ln>
                   <a:extLst>
                     <a:ext uri="{FAA26D3D-D897-4be2-8F04-BA451C77F1D7}">
-                      <ma14:placeholderFlag xmlns:a14="http://schemas.microsoft.com/office/drawing/2010/main" xmlns:arto="http://schemas.microsoft.com/office/word/2006/arto" xmlns="" xmlns:mo="http://schemas.microsoft.com/office/mac/office/2008/main" xmlns:mv="urn:schemas-microsoft-com:mac:vml" xmlns:o="urn:schemas-microsoft-com:office:office" xmlns:v="urn:schemas-microsoft-com:vml" xmlns:w10="urn:schemas-microsoft-com:office:word" xmlns:w="http://schemas.openxmlformats.org/wordprocessingml/2006/main" xmlns:ma14="http://schemas.microsoft.com/office/mac/drawingml/2011/main"/>
+                      <ma14:placeholderFlag xmlns:ma14="http://schemas.microsoft.com/office/mac/drawingml/2011/main" xmlns:w="http://schemas.openxmlformats.org/wordprocessingml/2006/main" xmlns:w10="urn:schemas-microsoft-com:office:word" xmlns:v="urn:schemas-microsoft-com:vml" xmlns:o="urn:schemas-microsoft-com:office:office" xmlns:mv="urn:schemas-microsoft-com:mac:vml" xmlns:mo="http://schemas.microsoft.com/office/mac/office/2008/main" xmlns="" xmlns:arto="http://schemas.microsoft.com/office/word/2006/arto" xmlns:a14="http://schemas.microsoft.com/office/drawing/2010/main"/>
                     </a:ext>
                   </a:extLst>
                 </pic:spPr>
@@ -19184,6 +19205,12 @@
 </file>
 
 <file path=customXml/item1.xml><?xml version="1.0" encoding="utf-8"?>
+<p:properties xmlns:p="http://schemas.microsoft.com/office/2006/metadata/properties" xmlns:xsi="http://www.w3.org/2001/XMLSchema-instance" xmlns:pc="http://schemas.microsoft.com/office/infopath/2007/PartnerControls">
+  <documentManagement/>
+</p:properties>
+</file>
+
+<file path=customXml/item2.xml><?xml version="1.0" encoding="utf-8"?>
 <ct:contentTypeSchema xmlns:ct="http://schemas.microsoft.com/office/2006/metadata/contentType" xmlns:ma="http://schemas.microsoft.com/office/2006/metadata/properties/metaAttributes" ct:_="" ma:_="" ma:contentTypeName="Document" ma:contentTypeID="0x0101001474C48ACCEBF74AB6B5D245D4F75B4D" ma:contentTypeVersion="6" ma:contentTypeDescription="Create a new document." ma:contentTypeScope="" ma:versionID="cfb2b3cecc4fd86634b0eefd445ad739">
   <xsd:schema xmlns:xsd="http://www.w3.org/2001/XMLSchema" xmlns:xs="http://www.w3.org/2001/XMLSchema" xmlns:p="http://schemas.microsoft.com/office/2006/metadata/properties" xmlns:ns2="3b231bd9-362e-4b4a-b934-a8e14959ce6d" xmlns:ns3="969634b1-bb27-4400-acd6-86276217b3b6" targetNamespace="http://schemas.microsoft.com/office/2006/metadata/properties" ma:root="true" ma:fieldsID="fb887d7d243a748f2847413208ae4df7" ns2:_="" ns3:_="">
     <xsd:import namespace="3b231bd9-362e-4b4a-b934-a8e14959ce6d"/>
@@ -19362,12 +19389,6 @@
 </ct:contentTypeSchema>
 </file>
 
-<file path=customXml/item2.xml><?xml version="1.0" encoding="utf-8"?>
-<p:properties xmlns:p="http://schemas.microsoft.com/office/2006/metadata/properties" xmlns:xsi="http://www.w3.org/2001/XMLSchema-instance" xmlns:pc="http://schemas.microsoft.com/office/infopath/2007/PartnerControls">
-  <documentManagement/>
-</p:properties>
-</file>
-
 <file path=customXml/item3.xml><?xml version="1.0" encoding="utf-8"?>
 <?mso-contentType ?>
 <FormTemplates xmlns="http://schemas.microsoft.com/sharepoint/v3/contenttype/forms">
@@ -19382,6 +19403,15 @@
 </file>
 
 <file path=customXml/itemProps1.xml><?xml version="1.0" encoding="utf-8"?>
+<ds:datastoreItem xmlns:ds="http://schemas.openxmlformats.org/officeDocument/2006/customXml" ds:itemID="{9A6A423B-6D1A-4ACF-BF35-FBE1F9A0D140}">
+  <ds:schemaRefs>
+    <ds:schemaRef ds:uri="http://schemas.microsoft.com/office/2006/metadata/properties"/>
+    <ds:schemaRef ds:uri="http://schemas.microsoft.com/office/infopath/2007/PartnerControls"/>
+  </ds:schemaRefs>
+</ds:datastoreItem>
+</file>
+
+<file path=customXml/itemProps2.xml><?xml version="1.0" encoding="utf-8"?>
 <ds:datastoreItem xmlns:ds="http://schemas.openxmlformats.org/officeDocument/2006/customXml" ds:itemID="{64B44297-81AA-4C7A-B320-0F39DD1FC704}">
   <ds:schemaRefs>
     <ds:schemaRef ds:uri="http://schemas.microsoft.com/office/2006/metadata/contentType"/>
@@ -19400,15 +19430,6 @@
 </ds:datastoreItem>
 </file>
 
-<file path=customXml/itemProps2.xml><?xml version="1.0" encoding="utf-8"?>
-<ds:datastoreItem xmlns:ds="http://schemas.openxmlformats.org/officeDocument/2006/customXml" ds:itemID="{9A6A423B-6D1A-4ACF-BF35-FBE1F9A0D140}">
-  <ds:schemaRefs>
-    <ds:schemaRef ds:uri="http://schemas.microsoft.com/office/2006/metadata/properties"/>
-    <ds:schemaRef ds:uri="http://schemas.microsoft.com/office/infopath/2007/PartnerControls"/>
-  </ds:schemaRefs>
-</ds:datastoreItem>
-</file>
-
 <file path=customXml/itemProps3.xml><?xml version="1.0" encoding="utf-8"?>
 <ds:datastoreItem xmlns:ds="http://schemas.openxmlformats.org/officeDocument/2006/customXml" ds:itemID="{49B6B7B5-1764-4EA5-B951-584BF8EEB49D}">
   <ds:schemaRefs>
@@ -19418,7 +19439,7 @@
 </file>
 
 <file path=customXml/itemProps4.xml><?xml version="1.0" encoding="utf-8"?>
-<ds:datastoreItem xmlns:ds="http://schemas.openxmlformats.org/officeDocument/2006/customXml" ds:itemID="{8F9A9487-D341-42B0-915B-FD7A384987A6}">
+<ds:datastoreItem xmlns:ds="http://schemas.openxmlformats.org/officeDocument/2006/customXml" ds:itemID="{8180FE16-1D8C-4097-85AB-6919D5217927}">
   <ds:schemaRefs>
     <ds:schemaRef ds:uri="http://schemas.openxmlformats.org/officeDocument/2006/bibliography"/>
   </ds:schemaRefs>

</xml_diff>

<commit_message>
updates to loading Solve Parameters procedure
</commit_message>
<xml_diff>
--- a/Install-Deployment/ERM Application Deployment Guide.docx
+++ b/Install-Deployment/ERM Application Deployment Guide.docx
@@ -5637,15 +5637,64 @@
           <w:sz w:val="22"/>
           <w:szCs w:val="20"/>
         </w:rPr>
-        <w:t xml:space="preserve">The </w:t>
-      </w:r>
-      <w:r>
-        <w:rPr>
-          <w:rFonts w:asciiTheme="minorHAnsi" w:hAnsiTheme="minorHAnsi" w:cstheme="minorHAnsi"/>
-          <w:sz w:val="22"/>
-          <w:szCs w:val="20"/>
-        </w:rPr>
-        <w:t>Solve_Parameters_Restrictions_DefaultValues table contains solve parameter values.</w:t>
+        <w:t xml:space="preserve">The Solve_Parameters_Restrictions_DefaultValues table contains </w:t>
+      </w:r>
+      <w:r>
+        <w:rPr>
+          <w:rFonts w:asciiTheme="minorHAnsi" w:hAnsiTheme="minorHAnsi" w:cstheme="minorHAnsi"/>
+          <w:sz w:val="22"/>
+          <w:szCs w:val="20"/>
+        </w:rPr>
+        <w:t>all</w:t>
+      </w:r>
+      <w:r>
+        <w:rPr>
+          <w:rFonts w:asciiTheme="minorHAnsi" w:hAnsiTheme="minorHAnsi" w:cstheme="minorHAnsi"/>
+          <w:sz w:val="22"/>
+          <w:szCs w:val="20"/>
+        </w:rPr>
+        <w:t xml:space="preserve"> the solve parameter values used by the VRP.</w:t>
+      </w:r>
+    </w:p>
+    <w:p>
+      <w:pPr>
+        <w:pStyle w:val="EsriProposalBodyText"/>
+        <w:numPr>
+          <w:ilvl w:val="2"/>
+          <w:numId w:val="22"/>
+        </w:numPr>
+        <w:spacing w:before="0" w:after="0"/>
+        <w:rPr>
+          <w:rFonts w:asciiTheme="minorHAnsi" w:hAnsiTheme="minorHAnsi" w:cstheme="minorHAnsi"/>
+          <w:sz w:val="22"/>
+          <w:szCs w:val="20"/>
+        </w:rPr>
+      </w:pPr>
+      <w:r>
+        <w:rPr>
+          <w:rFonts w:asciiTheme="minorHAnsi" w:hAnsiTheme="minorHAnsi" w:cstheme="minorHAnsi"/>
+          <w:sz w:val="22"/>
+          <w:szCs w:val="20"/>
+        </w:rPr>
+        <w:t xml:space="preserve">Update the Restriction Parameter Value for each parameter to match how all or </w:t>
+      </w:r>
+      <w:r>
+        <w:rPr>
+          <w:rFonts w:asciiTheme="minorHAnsi" w:hAnsiTheme="minorHAnsi" w:cstheme="minorHAnsi"/>
+          <w:sz w:val="22"/>
+          <w:szCs w:val="20"/>
+        </w:rPr>
+        <w:t>most</w:t>
+      </w:r>
+      <w:bookmarkStart w:id="16" w:name="_GoBack"/>
+      <w:bookmarkEnd w:id="16"/>
+      <w:r>
+        <w:rPr>
+          <w:rFonts w:asciiTheme="minorHAnsi" w:hAnsiTheme="minorHAnsi" w:cstheme="minorHAnsi"/>
+          <w:sz w:val="22"/>
+          <w:szCs w:val="20"/>
+        </w:rPr>
+        <w:t xml:space="preserve"> locations should be.</w:t>
       </w:r>
     </w:p>
     <w:p>
@@ -5657,23 +5706,18 @@
         </w:numPr>
         <w:spacing w:before="0" w:after="0"/>
         <w:rPr>
-          <w:rFonts w:asciiTheme="minorHAnsi" w:hAnsiTheme="minorHAnsi"/>
-          <w:sz w:val="22"/>
-        </w:rPr>
-      </w:pPr>
-      <w:r>
-        <w:rPr>
-          <w:rFonts w:asciiTheme="minorHAnsi" w:hAnsiTheme="minorHAnsi"/>
-          <w:sz w:val="22"/>
-        </w:rPr>
-        <w:t xml:space="preserve">Update the </w:t>
-      </w:r>
-      <w:r>
-        <w:rPr>
-          <w:rFonts w:asciiTheme="minorHAnsi" w:hAnsiTheme="minorHAnsi"/>
-          <w:sz w:val="22"/>
-        </w:rPr>
-        <w:t>Solve_Parameter_Restrictions table for each of your locations.</w:t>
+          <w:rFonts w:asciiTheme="minorHAnsi" w:hAnsiTheme="minorHAnsi" w:cstheme="minorHAnsi"/>
+          <w:sz w:val="22"/>
+          <w:szCs w:val="20"/>
+        </w:rPr>
+      </w:pPr>
+      <w:r>
+        <w:rPr>
+          <w:rFonts w:asciiTheme="minorHAnsi" w:hAnsiTheme="minorHAnsi" w:cstheme="minorHAnsi"/>
+          <w:sz w:val="22"/>
+          <w:szCs w:val="20"/>
+        </w:rPr>
+        <w:t>Update the Solve_Parameter_Restrictions table for each of your locations.</w:t>
       </w:r>
     </w:p>
     <w:p>
@@ -5685,16 +5729,87 @@
         </w:numPr>
         <w:spacing w:before="0" w:after="0"/>
         <w:rPr>
-          <w:rFonts w:asciiTheme="minorHAnsi" w:hAnsiTheme="minorHAnsi"/>
-          <w:sz w:val="22"/>
-        </w:rPr>
-      </w:pPr>
-      <w:r>
-        <w:rPr>
-          <w:rFonts w:asciiTheme="minorHAnsi" w:hAnsiTheme="minorHAnsi"/>
-          <w:sz w:val="22"/>
-        </w:rPr>
-        <w:t>Tip for 4.1.6.b: Append rows from 4.1.6.a into Solve_Parameter_Restrictions for each dispatch location, setting the Dispatch Location field accordingly. Note: Restrictions can be customized on per Dispatch Location basis.</w:t>
+          <w:rFonts w:asciiTheme="minorHAnsi" w:hAnsiTheme="minorHAnsi" w:cstheme="minorHAnsi"/>
+          <w:sz w:val="22"/>
+          <w:szCs w:val="20"/>
+        </w:rPr>
+      </w:pPr>
+      <w:r>
+        <w:rPr>
+          <w:rFonts w:asciiTheme="minorHAnsi" w:hAnsiTheme="minorHAnsi" w:cstheme="minorHAnsi"/>
+          <w:sz w:val="22"/>
+          <w:szCs w:val="20"/>
+        </w:rPr>
+        <w:t>Use the Append tool to load all rows from Solve_Parameters_Restrictions_DefaultValues table into the Solve_Parameter_Restrictions table.</w:t>
+      </w:r>
+    </w:p>
+    <w:p>
+      <w:pPr>
+        <w:pStyle w:val="EsriProposalBodyText"/>
+        <w:numPr>
+          <w:ilvl w:val="2"/>
+          <w:numId w:val="22"/>
+        </w:numPr>
+        <w:spacing w:before="0" w:after="0"/>
+        <w:rPr>
+          <w:rFonts w:asciiTheme="minorHAnsi" w:hAnsiTheme="minorHAnsi" w:cstheme="minorHAnsi"/>
+          <w:sz w:val="22"/>
+          <w:szCs w:val="20"/>
+        </w:rPr>
+      </w:pPr>
+      <w:r>
+        <w:rPr>
+          <w:rFonts w:asciiTheme="minorHAnsi" w:hAnsiTheme="minorHAnsi" w:cstheme="minorHAnsi"/>
+          <w:sz w:val="22"/>
+          <w:szCs w:val="20"/>
+        </w:rPr>
+        <w:t>Calculate the Dispatch Location name for all rows just loaded in to your first Location.</w:t>
+      </w:r>
+    </w:p>
+    <w:p>
+      <w:pPr>
+        <w:pStyle w:val="EsriProposalBodyText"/>
+        <w:numPr>
+          <w:ilvl w:val="2"/>
+          <w:numId w:val="22"/>
+        </w:numPr>
+        <w:spacing w:before="0" w:after="0"/>
+        <w:rPr>
+          <w:rFonts w:asciiTheme="minorHAnsi" w:hAnsiTheme="minorHAnsi" w:cstheme="minorHAnsi"/>
+          <w:sz w:val="22"/>
+          <w:szCs w:val="20"/>
+        </w:rPr>
+      </w:pPr>
+      <w:r>
+        <w:rPr>
+          <w:rFonts w:asciiTheme="minorHAnsi" w:hAnsiTheme="minorHAnsi" w:cstheme="minorHAnsi"/>
+          <w:sz w:val="22"/>
+          <w:szCs w:val="20"/>
+        </w:rPr>
+        <w:t>Repeat the append and calculate name process for each location. If there are many locations, it may be better to script the process.</w:t>
+      </w:r>
+    </w:p>
+    <w:p>
+      <w:pPr>
+        <w:pStyle w:val="EsriProposalBodyText"/>
+        <w:numPr>
+          <w:ilvl w:val="2"/>
+          <w:numId w:val="22"/>
+        </w:numPr>
+        <w:spacing w:before="0" w:after="0"/>
+        <w:rPr>
+          <w:rFonts w:asciiTheme="minorHAnsi" w:hAnsiTheme="minorHAnsi" w:cstheme="minorHAnsi"/>
+          <w:sz w:val="22"/>
+          <w:szCs w:val="20"/>
+        </w:rPr>
+      </w:pPr>
+      <w:r>
+        <w:rPr>
+          <w:rFonts w:asciiTheme="minorHAnsi" w:hAnsiTheme="minorHAnsi" w:cstheme="minorHAnsi"/>
+          <w:sz w:val="22"/>
+          <w:szCs w:val="20"/>
+        </w:rPr>
+        <w:t>If an individual or subset of locations need a solve parameter changed, it would be done in the Solve_Parameter_Restrictions table.</w:t>
       </w:r>
     </w:p>
     <w:p>
@@ -5724,6 +5839,52 @@
       <w:pPr>
         <w:pStyle w:val="EsriProposalBodyText"/>
         <w:numPr>
+          <w:ilvl w:val="2"/>
+          <w:numId w:val="22"/>
+        </w:numPr>
+        <w:spacing w:before="0" w:after="0"/>
+        <w:rPr>
+          <w:rFonts w:asciiTheme="minorHAnsi" w:hAnsiTheme="minorHAnsi" w:cstheme="minorHAnsi"/>
+          <w:sz w:val="22"/>
+          <w:szCs w:val="20"/>
+        </w:rPr>
+      </w:pPr>
+      <w:r>
+        <w:rPr>
+          <w:rFonts w:asciiTheme="minorHAnsi" w:hAnsiTheme="minorHAnsi" w:cstheme="minorHAnsi"/>
+          <w:sz w:val="22"/>
+          <w:szCs w:val="20"/>
+        </w:rPr>
+        <w:t>Add a row for each location. Set Dispatch Location to name of location.</w:t>
+      </w:r>
+    </w:p>
+    <w:p>
+      <w:pPr>
+        <w:pStyle w:val="EsriProposalBodyText"/>
+        <w:numPr>
+          <w:ilvl w:val="2"/>
+          <w:numId w:val="22"/>
+        </w:numPr>
+        <w:spacing w:before="0" w:after="0"/>
+        <w:rPr>
+          <w:rFonts w:asciiTheme="minorHAnsi" w:hAnsiTheme="minorHAnsi" w:cstheme="minorHAnsi"/>
+          <w:sz w:val="22"/>
+          <w:szCs w:val="20"/>
+        </w:rPr>
+      </w:pPr>
+      <w:r>
+        <w:rPr>
+          <w:rFonts w:asciiTheme="minorHAnsi" w:hAnsiTheme="minorHAnsi" w:cstheme="minorHAnsi"/>
+          <w:sz w:val="22"/>
+          <w:szCs w:val="20"/>
+        </w:rPr>
+        <w:t>Set the U-turn policy for each location.</w:t>
+      </w:r>
+    </w:p>
+    <w:p>
+      <w:pPr>
+        <w:pStyle w:val="EsriProposalBodyText"/>
+        <w:numPr>
           <w:ilvl w:val="0"/>
           <w:numId w:val="22"/>
         </w:numPr>
@@ -5889,6 +6050,7 @@
           <w:sz w:val="22"/>
           <w:szCs w:val="20"/>
         </w:rPr>
+        <w:lastRenderedPageBreak/>
         <w:t>GPS_Template</w:t>
       </w:r>
     </w:p>
@@ -5964,12 +6126,11 @@
       <w:pPr>
         <w:pStyle w:val="EsriHeading2"/>
       </w:pPr>
-      <w:bookmarkStart w:id="16" w:name="_Toc45882358"/>
-      <w:r>
-        <w:lastRenderedPageBreak/>
+      <w:bookmarkStart w:id="17" w:name="_Toc45882358"/>
+      <w:r>
         <w:t>Batch Publish</w:t>
       </w:r>
-      <w:bookmarkEnd w:id="16"/>
+      <w:bookmarkEnd w:id="17"/>
     </w:p>
     <w:p>
       <w:pPr>
@@ -6551,6 +6712,7 @@
         <w:rPr>
           <w:noProof/>
         </w:rPr>
+        <w:lastRenderedPageBreak/>
         <w:drawing>
           <wp:inline distT="0" distB="0" distL="0" distR="0" wp14:anchorId="1BA10CFB" wp14:editId="7E7D1AB1">
             <wp:extent cx="2558955" cy="1684645"/>
@@ -6598,11 +6760,11 @@
       <w:pPr>
         <w:pStyle w:val="EsriHeading2"/>
       </w:pPr>
-      <w:bookmarkStart w:id="17" w:name="_Toc45882359"/>
+      <w:bookmarkStart w:id="18" w:name="_Toc45882359"/>
       <w:r>
         <w:t>Manual Publish</w:t>
       </w:r>
-      <w:bookmarkEnd w:id="17"/>
+      <w:bookmarkEnd w:id="18"/>
     </w:p>
     <w:p>
       <w:pPr>
@@ -6669,7 +6831,6 @@
           <w:sz w:val="22"/>
           <w:szCs w:val="20"/>
         </w:rPr>
-        <w:lastRenderedPageBreak/>
         <w:t>In Pro, sign into the Portal that the services will be published to.</w:t>
       </w:r>
     </w:p>
@@ -7094,14 +7255,15 @@
       <w:pPr>
         <w:pStyle w:val="EsriHeading3"/>
       </w:pPr>
-      <w:bookmarkStart w:id="18" w:name="_Toc45882360"/>
-      <w:r>
+      <w:bookmarkStart w:id="19" w:name="_Toc45882360"/>
+      <w:r>
+        <w:lastRenderedPageBreak/>
         <w:t xml:space="preserve">Updating - </w:t>
       </w:r>
       <w:r>
         <w:t>Overwrite Existing</w:t>
       </w:r>
-      <w:bookmarkEnd w:id="18"/>
+      <w:bookmarkEnd w:id="19"/>
       <w:r>
         <w:t xml:space="preserve"> </w:t>
       </w:r>
@@ -7469,7 +7631,7 @@
       <w:pPr>
         <w:pStyle w:val="EsriHeading1"/>
       </w:pPr>
-      <w:bookmarkStart w:id="19" w:name="_Toc45882361"/>
+      <w:bookmarkStart w:id="20" w:name="_Toc45882361"/>
       <w:r>
         <w:lastRenderedPageBreak/>
         <w:t xml:space="preserve">ERM </w:t>
@@ -7477,17 +7639,17 @@
       <w:r>
         <w:t>Middleware</w:t>
       </w:r>
-      <w:bookmarkEnd w:id="19"/>
+      <w:bookmarkEnd w:id="20"/>
     </w:p>
     <w:p>
       <w:pPr>
         <w:pStyle w:val="EsriHeading2"/>
       </w:pPr>
-      <w:bookmarkStart w:id="20" w:name="_Toc45882362"/>
+      <w:bookmarkStart w:id="21" w:name="_Toc45882362"/>
       <w:r>
         <w:t>Initial Install</w:t>
       </w:r>
-      <w:bookmarkEnd w:id="20"/>
+      <w:bookmarkEnd w:id="21"/>
     </w:p>
     <w:p>
       <w:pPr>
@@ -8220,14 +8382,14 @@
       <w:pPr>
         <w:pStyle w:val="EsriHeading2"/>
       </w:pPr>
-      <w:bookmarkStart w:id="21" w:name="_Toc45882363"/>
+      <w:bookmarkStart w:id="22" w:name="_Toc45882363"/>
       <w:r>
         <w:t>Updat</w:t>
       </w:r>
       <w:r>
         <w:t>ing the Middleware</w:t>
       </w:r>
-      <w:bookmarkEnd w:id="21"/>
+      <w:bookmarkEnd w:id="22"/>
     </w:p>
     <w:p>
       <w:pPr>
@@ -8294,8 +8456,6 @@
         </w:rPr>
         <w:t>If you have the ERM Workforce Sync service also installed, stop that service as well.</w:t>
       </w:r>
-      <w:bookmarkStart w:id="22" w:name="_GoBack"/>
-      <w:bookmarkEnd w:id="22"/>
     </w:p>
     <w:p>
       <w:pPr>
@@ -13555,7 +13715,7 @@
                   </a:ln>
                   <a:extLst>
                     <a:ext uri="{FAA26D3D-D897-4be2-8F04-BA451C77F1D7}">
-                      <ma14:placeholderFlag xmlns:ma14="http://schemas.microsoft.com/office/mac/drawingml/2011/main" xmlns:w="http://schemas.openxmlformats.org/wordprocessingml/2006/main" xmlns:w10="urn:schemas-microsoft-com:office:word" xmlns:v="urn:schemas-microsoft-com:vml" xmlns:o="urn:schemas-microsoft-com:office:office" xmlns:mv="urn:schemas-microsoft-com:mac:vml" xmlns:mo="http://schemas.microsoft.com/office/mac/office/2008/main" xmlns="" xmlns:arto="http://schemas.microsoft.com/office/word/2006/arto" xmlns:a14="http://schemas.microsoft.com/office/drawing/2010/main"/>
+                      <ma14:placeholderFlag xmlns:a14="http://schemas.microsoft.com/office/drawing/2010/main" xmlns:arto="http://schemas.microsoft.com/office/word/2006/arto" xmlns="" xmlns:mo="http://schemas.microsoft.com/office/mac/office/2008/main" xmlns:mv="urn:schemas-microsoft-com:mac:vml" xmlns:o="urn:schemas-microsoft-com:office:office" xmlns:v="urn:schemas-microsoft-com:vml" xmlns:w10="urn:schemas-microsoft-com:office:word" xmlns:w="http://schemas.openxmlformats.org/wordprocessingml/2006/main" xmlns:ma14="http://schemas.microsoft.com/office/mac/drawingml/2011/main"/>
                     </a:ext>
                   </a:extLst>
                 </pic:spPr>
@@ -19205,12 +19365,6 @@
 </file>
 
 <file path=customXml/item1.xml><?xml version="1.0" encoding="utf-8"?>
-<p:properties xmlns:p="http://schemas.microsoft.com/office/2006/metadata/properties" xmlns:xsi="http://www.w3.org/2001/XMLSchema-instance" xmlns:pc="http://schemas.microsoft.com/office/infopath/2007/PartnerControls">
-  <documentManagement/>
-</p:properties>
-</file>
-
-<file path=customXml/item2.xml><?xml version="1.0" encoding="utf-8"?>
 <ct:contentTypeSchema xmlns:ct="http://schemas.microsoft.com/office/2006/metadata/contentType" xmlns:ma="http://schemas.microsoft.com/office/2006/metadata/properties/metaAttributes" ct:_="" ma:_="" ma:contentTypeName="Document" ma:contentTypeID="0x0101001474C48ACCEBF74AB6B5D245D4F75B4D" ma:contentTypeVersion="6" ma:contentTypeDescription="Create a new document." ma:contentTypeScope="" ma:versionID="cfb2b3cecc4fd86634b0eefd445ad739">
   <xsd:schema xmlns:xsd="http://www.w3.org/2001/XMLSchema" xmlns:xs="http://www.w3.org/2001/XMLSchema" xmlns:p="http://schemas.microsoft.com/office/2006/metadata/properties" xmlns:ns2="3b231bd9-362e-4b4a-b934-a8e14959ce6d" xmlns:ns3="969634b1-bb27-4400-acd6-86276217b3b6" targetNamespace="http://schemas.microsoft.com/office/2006/metadata/properties" ma:root="true" ma:fieldsID="fb887d7d243a748f2847413208ae4df7" ns2:_="" ns3:_="">
     <xsd:import namespace="3b231bd9-362e-4b4a-b934-a8e14959ce6d"/>
@@ -19389,6 +19543,12 @@
 </ct:contentTypeSchema>
 </file>
 
+<file path=customXml/item2.xml><?xml version="1.0" encoding="utf-8"?>
+<p:properties xmlns:p="http://schemas.microsoft.com/office/2006/metadata/properties" xmlns:xsi="http://www.w3.org/2001/XMLSchema-instance" xmlns:pc="http://schemas.microsoft.com/office/infopath/2007/PartnerControls">
+  <documentManagement/>
+</p:properties>
+</file>
+
 <file path=customXml/item3.xml><?xml version="1.0" encoding="utf-8"?>
 <?mso-contentType ?>
 <FormTemplates xmlns="http://schemas.microsoft.com/sharepoint/v3/contenttype/forms">
@@ -19403,15 +19563,6 @@
 </file>
 
 <file path=customXml/itemProps1.xml><?xml version="1.0" encoding="utf-8"?>
-<ds:datastoreItem xmlns:ds="http://schemas.openxmlformats.org/officeDocument/2006/customXml" ds:itemID="{9A6A423B-6D1A-4ACF-BF35-FBE1F9A0D140}">
-  <ds:schemaRefs>
-    <ds:schemaRef ds:uri="http://schemas.microsoft.com/office/2006/metadata/properties"/>
-    <ds:schemaRef ds:uri="http://schemas.microsoft.com/office/infopath/2007/PartnerControls"/>
-  </ds:schemaRefs>
-</ds:datastoreItem>
-</file>
-
-<file path=customXml/itemProps2.xml><?xml version="1.0" encoding="utf-8"?>
 <ds:datastoreItem xmlns:ds="http://schemas.openxmlformats.org/officeDocument/2006/customXml" ds:itemID="{64B44297-81AA-4C7A-B320-0F39DD1FC704}">
   <ds:schemaRefs>
     <ds:schemaRef ds:uri="http://schemas.microsoft.com/office/2006/metadata/contentType"/>
@@ -19430,6 +19581,15 @@
 </ds:datastoreItem>
 </file>
 
+<file path=customXml/itemProps2.xml><?xml version="1.0" encoding="utf-8"?>
+<ds:datastoreItem xmlns:ds="http://schemas.openxmlformats.org/officeDocument/2006/customXml" ds:itemID="{9A6A423B-6D1A-4ACF-BF35-FBE1F9A0D140}">
+  <ds:schemaRefs>
+    <ds:schemaRef ds:uri="http://schemas.microsoft.com/office/2006/metadata/properties"/>
+    <ds:schemaRef ds:uri="http://schemas.microsoft.com/office/infopath/2007/PartnerControls"/>
+  </ds:schemaRefs>
+</ds:datastoreItem>
+</file>
+
 <file path=customXml/itemProps3.xml><?xml version="1.0" encoding="utf-8"?>
 <ds:datastoreItem xmlns:ds="http://schemas.openxmlformats.org/officeDocument/2006/customXml" ds:itemID="{49B6B7B5-1764-4EA5-B951-584BF8EEB49D}">
   <ds:schemaRefs>
@@ -19439,7 +19599,7 @@
 </file>
 
 <file path=customXml/itemProps4.xml><?xml version="1.0" encoding="utf-8"?>
-<ds:datastoreItem xmlns:ds="http://schemas.openxmlformats.org/officeDocument/2006/customXml" ds:itemID="{8180FE16-1D8C-4097-85AB-6919D5217927}">
+<ds:datastoreItem xmlns:ds="http://schemas.openxmlformats.org/officeDocument/2006/customXml" ds:itemID="{9CE90D98-706F-44D7-B244-6B770EDC2280}">
   <ds:schemaRefs>
     <ds:schemaRef ds:uri="http://schemas.openxmlformats.org/officeDocument/2006/bibliography"/>
   </ds:schemaRefs>

</xml_diff>

<commit_message>
Updates - route symbols and workforce users
</commit_message>
<xml_diff>
--- a/Install-Deployment/ERM Application Deployment Guide.docx
+++ b/Install-Deployment/ERM Application Deployment Guide.docx
@@ -11,7 +11,7 @@
         <w:t xml:space="preserve"> </w:t>
       </w:r>
       <w:r>
-        <w:t>July</w:t>
+        <w:t>September</w:t>
       </w:r>
       <w:r>
         <w:t xml:space="preserve"> 2020</w:t>
@@ -3029,7 +3029,6 @@
       </w:tblPr>
       <w:tblGrid>
         <w:gridCol w:w="1355"/>
-        <w:gridCol w:w="1340"/>
         <w:gridCol w:w="4527"/>
         <w:gridCol w:w="2128"/>
       </w:tblGrid>
@@ -3048,20 +3047,6 @@
             </w:pPr>
             <w:r>
               <w:t>Date</w:t>
-            </w:r>
-          </w:p>
-        </w:tc>
-        <w:tc>
-          <w:tcPr>
-            <w:tcW w:w="1340" w:type="dxa"/>
-          </w:tcPr>
-          <w:p>
-            <w:pPr>
-              <w:pStyle w:val="EsriProposalBodyText"/>
-              <w:cnfStyle w:val="100000000000" w:firstRow="1" w:lastRow="0" w:firstColumn="0" w:lastColumn="0" w:oddVBand="0" w:evenVBand="0" w:oddHBand="0" w:evenHBand="0" w:firstRowFirstColumn="0" w:firstRowLastColumn="0" w:lastRowFirstColumn="0" w:lastRowLastColumn="0"/>
-            </w:pPr>
-            <w:r>
-              <w:t>Version</w:t>
             </w:r>
           </w:p>
         </w:tc>
@@ -3114,26 +3099,6 @@
         </w:tc>
         <w:tc>
           <w:tcPr>
-            <w:tcW w:w="1340" w:type="dxa"/>
-          </w:tcPr>
-          <w:p>
-            <w:pPr>
-              <w:pStyle w:val="EsriProposalBodyText"/>
-              <w:cnfStyle w:val="000000000000" w:firstRow="0" w:lastRow="0" w:firstColumn="0" w:lastColumn="0" w:oddVBand="0" w:evenVBand="0" w:oddHBand="0" w:evenHBand="0" w:firstRowFirstColumn="0" w:firstRowLastColumn="0" w:lastRowFirstColumn="0" w:lastRowLastColumn="0"/>
-              <w:rPr>
-                <w:sz w:val="20"/>
-              </w:rPr>
-            </w:pPr>
-            <w:r>
-              <w:rPr>
-                <w:sz w:val="20"/>
-              </w:rPr>
-              <w:t>0.1</w:t>
-            </w:r>
-          </w:p>
-        </w:tc>
-        <w:tc>
-          <w:tcPr>
             <w:tcW w:w="4527" w:type="dxa"/>
           </w:tcPr>
           <w:p>
@@ -3200,28 +3165,6 @@
                 <w:szCs w:val="18"/>
               </w:rPr>
               <w:t>/2020</w:t>
-            </w:r>
-          </w:p>
-        </w:tc>
-        <w:tc>
-          <w:tcPr>
-            <w:tcW w:w="1340" w:type="dxa"/>
-          </w:tcPr>
-          <w:p>
-            <w:pPr>
-              <w:pStyle w:val="EsriProposalBodyText"/>
-              <w:cnfStyle w:val="000000000000" w:firstRow="0" w:lastRow="0" w:firstColumn="0" w:lastColumn="0" w:oddVBand="0" w:evenVBand="0" w:oddHBand="0" w:evenHBand="0" w:firstRowFirstColumn="0" w:firstRowLastColumn="0" w:lastRowFirstColumn="0" w:lastRowLastColumn="0"/>
-              <w:rPr>
-                <w:sz w:val="20"/>
-                <w:szCs w:val="18"/>
-              </w:rPr>
-            </w:pPr>
-            <w:r>
-              <w:rPr>
-                <w:sz w:val="20"/>
-                <w:szCs w:val="18"/>
-              </w:rPr>
-              <w:t>1.0</w:t>
             </w:r>
           </w:p>
         </w:tc>
@@ -3291,28 +3234,6 @@
         </w:tc>
         <w:tc>
           <w:tcPr>
-            <w:tcW w:w="1340" w:type="dxa"/>
-          </w:tcPr>
-          <w:p>
-            <w:pPr>
-              <w:pStyle w:val="EsriProposalBodyText"/>
-              <w:cnfStyle w:val="000000000000" w:firstRow="0" w:lastRow="0" w:firstColumn="0" w:lastColumn="0" w:oddVBand="0" w:evenVBand="0" w:oddHBand="0" w:evenHBand="0" w:firstRowFirstColumn="0" w:firstRowLastColumn="0" w:lastRowFirstColumn="0" w:lastRowLastColumn="0"/>
-              <w:rPr>
-                <w:sz w:val="20"/>
-                <w:szCs w:val="18"/>
-              </w:rPr>
-            </w:pPr>
-            <w:r>
-              <w:rPr>
-                <w:sz w:val="20"/>
-                <w:szCs w:val="18"/>
-              </w:rPr>
-              <w:t>2.0</w:t>
-            </w:r>
-          </w:p>
-        </w:tc>
-        <w:tc>
-          <w:tcPr>
             <w:tcW w:w="4527" w:type="dxa"/>
           </w:tcPr>
           <w:p>
@@ -3373,28 +3294,6 @@
         </w:tc>
         <w:tc>
           <w:tcPr>
-            <w:tcW w:w="1340" w:type="dxa"/>
-          </w:tcPr>
-          <w:p>
-            <w:pPr>
-              <w:pStyle w:val="EsriProposalBodyText"/>
-              <w:cnfStyle w:val="000000000000" w:firstRow="0" w:lastRow="0" w:firstColumn="0" w:lastColumn="0" w:oddVBand="0" w:evenVBand="0" w:oddHBand="0" w:evenHBand="0" w:firstRowFirstColumn="0" w:firstRowLastColumn="0" w:lastRowFirstColumn="0" w:lastRowLastColumn="0"/>
-              <w:rPr>
-                <w:sz w:val="20"/>
-                <w:szCs w:val="18"/>
-              </w:rPr>
-            </w:pPr>
-            <w:r>
-              <w:rPr>
-                <w:sz w:val="20"/>
-                <w:szCs w:val="18"/>
-              </w:rPr>
-              <w:t>3.0</w:t>
-            </w:r>
-          </w:p>
-        </w:tc>
-        <w:tc>
-          <w:tcPr>
             <w:tcW w:w="4527" w:type="dxa"/>
           </w:tcPr>
           <w:p>
@@ -3438,12 +3337,75 @@
           </w:p>
         </w:tc>
       </w:tr>
+      <w:tr>
+        <w:tc>
+          <w:tcPr>
+            <w:cnfStyle w:val="001000000000" w:firstRow="0" w:lastRow="0" w:firstColumn="1" w:lastColumn="0" w:oddVBand="0" w:evenVBand="0" w:oddHBand="0" w:evenHBand="0" w:firstRowFirstColumn="0" w:firstRowLastColumn="0" w:lastRowFirstColumn="0" w:lastRowLastColumn="0"/>
+            <w:tcW w:w="1355" w:type="dxa"/>
+          </w:tcPr>
+          <w:p>
+            <w:pPr>
+              <w:pStyle w:val="EsriProposalBodyText"/>
+              <w:rPr>
+                <w:sz w:val="20"/>
+                <w:szCs w:val="18"/>
+              </w:rPr>
+            </w:pPr>
+            <w:r>
+              <w:rPr>
+                <w:sz w:val="20"/>
+                <w:szCs w:val="18"/>
+              </w:rPr>
+              <w:t>9/10/2020</w:t>
+            </w:r>
+          </w:p>
+        </w:tc>
+        <w:tc>
+          <w:tcPr>
+            <w:tcW w:w="4527" w:type="dxa"/>
+          </w:tcPr>
+          <w:p>
+            <w:pPr>
+              <w:pStyle w:val="EsriProposalBodyText"/>
+              <w:cnfStyle w:val="000000000000" w:firstRow="0" w:lastRow="0" w:firstColumn="0" w:lastColumn="0" w:oddVBand="0" w:evenVBand="0" w:oddHBand="0" w:evenHBand="0" w:firstRowFirstColumn="0" w:firstRowLastColumn="0" w:lastRowFirstColumn="0" w:lastRowLastColumn="0"/>
+              <w:rPr>
+                <w:sz w:val="20"/>
+                <w:szCs w:val="18"/>
+              </w:rPr>
+            </w:pPr>
+            <w:r>
+              <w:rPr>
+                <w:sz w:val="20"/>
+                <w:szCs w:val="18"/>
+              </w:rPr>
+              <w:t>Updates for how Routes are symbolized</w:t>
+            </w:r>
+          </w:p>
+        </w:tc>
+        <w:tc>
+          <w:tcPr>
+            <w:tcW w:w="2128" w:type="dxa"/>
+          </w:tcPr>
+          <w:p>
+            <w:pPr>
+              <w:pStyle w:val="EsriProposalBodyText"/>
+              <w:cnfStyle w:val="000000000000" w:firstRow="0" w:lastRow="0" w:firstColumn="0" w:lastColumn="0" w:oddVBand="0" w:evenVBand="0" w:oddHBand="0" w:evenHBand="0" w:firstRowFirstColumn="0" w:firstRowLastColumn="0" w:lastRowFirstColumn="0" w:lastRowLastColumn="0"/>
+              <w:rPr>
+                <w:sz w:val="20"/>
+                <w:szCs w:val="18"/>
+              </w:rPr>
+            </w:pPr>
+            <w:r>
+              <w:rPr>
+                <w:sz w:val="20"/>
+                <w:szCs w:val="18"/>
+              </w:rPr>
+              <w:t>Mike Nelson</w:t>
+            </w:r>
+          </w:p>
+        </w:tc>
+      </w:tr>
     </w:tbl>
-    <w:p>
-      <w:pPr>
-        <w:pStyle w:val="EsriProposalBodyText"/>
-      </w:pPr>
-    </w:p>
     <w:p>
       <w:pPr>
         <w:pStyle w:val="EsriProposalBodyText"/>
@@ -5437,6 +5399,13 @@
           <w:rFonts w:asciiTheme="minorHAnsi" w:hAnsiTheme="minorHAnsi"/>
           <w:sz w:val="22"/>
         </w:rPr>
+        <w:t xml:space="preserve"> except Routes</w:t>
+      </w:r>
+      <w:r>
+        <w:rPr>
+          <w:rFonts w:asciiTheme="minorHAnsi" w:hAnsiTheme="minorHAnsi"/>
+          <w:sz w:val="22"/>
+        </w:rPr>
         <w:t>, set th</w:t>
       </w:r>
       <w:r>
@@ -5473,6 +5442,166 @@
           <w:sz w:val="22"/>
         </w:rPr>
         <w:t xml:space="preserve"> will display in the ERM application.</w:t>
+      </w:r>
+    </w:p>
+    <w:p>
+      <w:pPr>
+        <w:pStyle w:val="EsriProposalBodyText"/>
+        <w:numPr>
+          <w:ilvl w:val="1"/>
+          <w:numId w:val="22"/>
+        </w:numPr>
+        <w:spacing w:before="0" w:after="0"/>
+        <w:rPr>
+          <w:rFonts w:asciiTheme="minorHAnsi" w:hAnsiTheme="minorHAnsi"/>
+          <w:sz w:val="22"/>
+        </w:rPr>
+      </w:pPr>
+      <w:r>
+        <w:rPr>
+          <w:rFonts w:asciiTheme="minorHAnsi" w:hAnsiTheme="minorHAnsi"/>
+          <w:sz w:val="22"/>
+        </w:rPr>
+        <w:t>The default symbology for Routes is generated when Plan is created. The symbol shown in map is not used.</w:t>
+      </w:r>
+      <w:bookmarkStart w:id="16" w:name="_GoBack"/>
+      <w:bookmarkEnd w:id="16"/>
+    </w:p>
+    <w:p>
+      <w:pPr>
+        <w:pStyle w:val="EsriProposalBodyText"/>
+        <w:numPr>
+          <w:ilvl w:val="1"/>
+          <w:numId w:val="22"/>
+        </w:numPr>
+        <w:spacing w:before="0" w:after="0"/>
+        <w:rPr>
+          <w:rFonts w:asciiTheme="minorHAnsi" w:hAnsiTheme="minorHAnsi"/>
+          <w:sz w:val="22"/>
+        </w:rPr>
+      </w:pPr>
+      <w:r>
+        <w:rPr>
+          <w:rFonts w:asciiTheme="minorHAnsi" w:hAnsiTheme="minorHAnsi"/>
+          <w:sz w:val="22"/>
+        </w:rPr>
+        <w:t>Field order and visibility will be set in the web application configuration file.</w:t>
+      </w:r>
+    </w:p>
+    <w:p>
+      <w:pPr>
+        <w:pStyle w:val="EsriProposalBodyText"/>
+        <w:numPr>
+          <w:ilvl w:val="0"/>
+          <w:numId w:val="22"/>
+        </w:numPr>
+        <w:spacing w:before="0" w:after="0"/>
+        <w:rPr>
+          <w:rFonts w:asciiTheme="minorHAnsi" w:hAnsiTheme="minorHAnsi" w:cstheme="minorHAnsi"/>
+          <w:sz w:val="22"/>
+          <w:szCs w:val="20"/>
+        </w:rPr>
+      </w:pPr>
+      <w:r>
+        <w:rPr>
+          <w:rFonts w:asciiTheme="minorHAnsi" w:hAnsiTheme="minorHAnsi" w:cstheme="minorHAnsi"/>
+          <w:sz w:val="22"/>
+          <w:szCs w:val="20"/>
+        </w:rPr>
+        <w:t>ERM_Registry</w:t>
+      </w:r>
+      <w:r>
+        <w:rPr>
+          <w:rFonts w:asciiTheme="minorHAnsi" w:hAnsiTheme="minorHAnsi" w:cstheme="minorHAnsi"/>
+          <w:sz w:val="22"/>
+          <w:szCs w:val="20"/>
+        </w:rPr>
+        <w:t xml:space="preserve"> map</w:t>
+      </w:r>
+    </w:p>
+    <w:p>
+      <w:pPr>
+        <w:pStyle w:val="EsriProposalBodyText"/>
+        <w:numPr>
+          <w:ilvl w:val="1"/>
+          <w:numId w:val="22"/>
+        </w:numPr>
+        <w:spacing w:before="0" w:after="0"/>
+        <w:rPr>
+          <w:rFonts w:asciiTheme="minorHAnsi" w:hAnsiTheme="minorHAnsi" w:cstheme="minorHAnsi"/>
+          <w:sz w:val="22"/>
+          <w:szCs w:val="20"/>
+        </w:rPr>
+      </w:pPr>
+      <w:r>
+        <w:rPr>
+          <w:rFonts w:asciiTheme="minorHAnsi" w:hAnsiTheme="minorHAnsi" w:cstheme="minorHAnsi"/>
+          <w:sz w:val="22"/>
+          <w:szCs w:val="20"/>
+        </w:rPr>
+        <w:t>No update needed.</w:t>
+      </w:r>
+      <w:r>
+        <w:rPr>
+          <w:rFonts w:asciiTheme="minorHAnsi" w:hAnsiTheme="minorHAnsi" w:cstheme="minorHAnsi"/>
+          <w:sz w:val="22"/>
+          <w:szCs w:val="20"/>
+        </w:rPr>
+        <w:t xml:space="preserve"> This is used by the application to store a list of all plans.</w:t>
+      </w:r>
+    </w:p>
+    <w:p>
+      <w:pPr>
+        <w:pStyle w:val="EsriProposalBodyText"/>
+        <w:numPr>
+          <w:ilvl w:val="0"/>
+          <w:numId w:val="22"/>
+        </w:numPr>
+        <w:spacing w:before="0" w:after="0"/>
+        <w:rPr>
+          <w:rFonts w:asciiTheme="minorHAnsi" w:hAnsiTheme="minorHAnsi" w:cstheme="minorHAnsi"/>
+          <w:sz w:val="22"/>
+          <w:szCs w:val="20"/>
+        </w:rPr>
+      </w:pPr>
+      <w:r>
+        <w:rPr>
+          <w:rFonts w:asciiTheme="minorHAnsi" w:hAnsiTheme="minorHAnsi" w:cstheme="minorHAnsi"/>
+          <w:sz w:val="22"/>
+          <w:szCs w:val="20"/>
+        </w:rPr>
+        <w:t>ERM_Solve_Parameters</w:t>
+      </w:r>
+      <w:r>
+        <w:rPr>
+          <w:rFonts w:asciiTheme="minorHAnsi" w:hAnsiTheme="minorHAnsi" w:cstheme="minorHAnsi"/>
+          <w:sz w:val="22"/>
+          <w:szCs w:val="20"/>
+        </w:rPr>
+        <w:t xml:space="preserve"> map</w:t>
+      </w:r>
+    </w:p>
+    <w:p>
+      <w:pPr>
+        <w:pStyle w:val="EsriProposalBodyText"/>
+        <w:numPr>
+          <w:ilvl w:val="1"/>
+          <w:numId w:val="22"/>
+        </w:numPr>
+        <w:spacing w:before="0" w:after="0"/>
+        <w:rPr>
+          <w:rFonts w:asciiTheme="minorHAnsi" w:hAnsiTheme="minorHAnsi" w:cstheme="minorHAnsi"/>
+          <w:sz w:val="22"/>
+          <w:szCs w:val="20"/>
+        </w:rPr>
+      </w:pPr>
+      <w:r>
+        <w:rPr>
+          <w:rFonts w:asciiTheme="minorHAnsi" w:hAnsiTheme="minorHAnsi" w:cstheme="minorHAnsi"/>
+          <w:sz w:val="22"/>
+          <w:szCs w:val="20"/>
+        </w:rPr>
+        <w:t>The Solve_Parameters_Restrictions_DefaultValues table contains all the solve parameter values used by the VRP.</w:t>
       </w:r>
     </w:p>
     <w:p>
@@ -5484,217 +5613,18 @@
         </w:numPr>
         <w:spacing w:before="0" w:after="0"/>
         <w:rPr>
-          <w:rFonts w:asciiTheme="minorHAnsi" w:hAnsiTheme="minorHAnsi"/>
-          <w:sz w:val="22"/>
-        </w:rPr>
-      </w:pPr>
-      <w:r>
-        <w:rPr>
-          <w:rFonts w:asciiTheme="minorHAnsi" w:hAnsiTheme="minorHAnsi"/>
-          <w:sz w:val="22"/>
-        </w:rPr>
-        <w:t>Tip for 4.1.4.a: Append all rows from RouteTemplate (4.1.3.g) into Routes, symbolize on unique values of Route Name and adjust accordingly. When done, truncate Route feature class</w:t>
-      </w:r>
-      <w:r>
-        <w:rPr>
-          <w:rFonts w:asciiTheme="minorHAnsi" w:hAnsiTheme="minorHAnsi"/>
-          <w:sz w:val="22"/>
-        </w:rPr>
-        <w:t xml:space="preserve"> to remove features.</w:t>
-      </w:r>
-    </w:p>
-    <w:p>
-      <w:pPr>
-        <w:pStyle w:val="EsriProposalBodyText"/>
-        <w:numPr>
-          <w:ilvl w:val="1"/>
-          <w:numId w:val="22"/>
-        </w:numPr>
-        <w:spacing w:before="0" w:after="0"/>
-        <w:rPr>
-          <w:rFonts w:asciiTheme="minorHAnsi" w:hAnsiTheme="minorHAnsi"/>
-          <w:sz w:val="22"/>
-        </w:rPr>
-      </w:pPr>
-      <w:r>
-        <w:rPr>
-          <w:rFonts w:asciiTheme="minorHAnsi" w:hAnsiTheme="minorHAnsi"/>
-          <w:sz w:val="22"/>
-        </w:rPr>
-        <w:t>Field order and visibility will be set in the web application configuration file.</w:t>
-      </w:r>
-    </w:p>
-    <w:p>
-      <w:pPr>
-        <w:pStyle w:val="EsriProposalBodyText"/>
-        <w:numPr>
-          <w:ilvl w:val="0"/>
-          <w:numId w:val="22"/>
-        </w:numPr>
-        <w:spacing w:before="0" w:after="0"/>
-        <w:rPr>
-          <w:rFonts w:asciiTheme="minorHAnsi" w:hAnsiTheme="minorHAnsi" w:cstheme="minorHAnsi"/>
-          <w:sz w:val="22"/>
-          <w:szCs w:val="20"/>
-        </w:rPr>
-      </w:pPr>
-      <w:r>
-        <w:rPr>
-          <w:rFonts w:asciiTheme="minorHAnsi" w:hAnsiTheme="minorHAnsi" w:cstheme="minorHAnsi"/>
-          <w:sz w:val="22"/>
-          <w:szCs w:val="20"/>
-        </w:rPr>
-        <w:t>ERM_Registry</w:t>
-      </w:r>
-      <w:r>
-        <w:rPr>
-          <w:rFonts w:asciiTheme="minorHAnsi" w:hAnsiTheme="minorHAnsi" w:cstheme="minorHAnsi"/>
-          <w:sz w:val="22"/>
-          <w:szCs w:val="20"/>
-        </w:rPr>
-        <w:t xml:space="preserve"> map</w:t>
-      </w:r>
-    </w:p>
-    <w:p>
-      <w:pPr>
-        <w:pStyle w:val="EsriProposalBodyText"/>
-        <w:numPr>
-          <w:ilvl w:val="1"/>
-          <w:numId w:val="22"/>
-        </w:numPr>
-        <w:spacing w:before="0" w:after="0"/>
-        <w:rPr>
-          <w:rFonts w:asciiTheme="minorHAnsi" w:hAnsiTheme="minorHAnsi" w:cstheme="minorHAnsi"/>
-          <w:sz w:val="22"/>
-          <w:szCs w:val="20"/>
-        </w:rPr>
-      </w:pPr>
-      <w:r>
-        <w:rPr>
-          <w:rFonts w:asciiTheme="minorHAnsi" w:hAnsiTheme="minorHAnsi" w:cstheme="minorHAnsi"/>
-          <w:sz w:val="22"/>
-          <w:szCs w:val="20"/>
-        </w:rPr>
-        <w:t>No update needed.</w:t>
-      </w:r>
-      <w:r>
-        <w:rPr>
-          <w:rFonts w:asciiTheme="minorHAnsi" w:hAnsiTheme="minorHAnsi" w:cstheme="minorHAnsi"/>
-          <w:sz w:val="22"/>
-          <w:szCs w:val="20"/>
-        </w:rPr>
-        <w:t xml:space="preserve"> This is used by the application to store a list of all plans.</w:t>
-      </w:r>
-    </w:p>
-    <w:p>
-      <w:pPr>
-        <w:pStyle w:val="EsriProposalBodyText"/>
-        <w:numPr>
-          <w:ilvl w:val="0"/>
-          <w:numId w:val="22"/>
-        </w:numPr>
-        <w:spacing w:before="0" w:after="0"/>
-        <w:rPr>
-          <w:rFonts w:asciiTheme="minorHAnsi" w:hAnsiTheme="minorHAnsi" w:cstheme="minorHAnsi"/>
-          <w:sz w:val="22"/>
-          <w:szCs w:val="20"/>
-        </w:rPr>
-      </w:pPr>
-      <w:r>
-        <w:rPr>
-          <w:rFonts w:asciiTheme="minorHAnsi" w:hAnsiTheme="minorHAnsi" w:cstheme="minorHAnsi"/>
-          <w:sz w:val="22"/>
-          <w:szCs w:val="20"/>
-        </w:rPr>
-        <w:t>ERM_Solve_Parameters</w:t>
-      </w:r>
-      <w:r>
-        <w:rPr>
-          <w:rFonts w:asciiTheme="minorHAnsi" w:hAnsiTheme="minorHAnsi" w:cstheme="minorHAnsi"/>
-          <w:sz w:val="22"/>
-          <w:szCs w:val="20"/>
-        </w:rPr>
-        <w:t xml:space="preserve"> map</w:t>
-      </w:r>
-    </w:p>
-    <w:p>
-      <w:pPr>
-        <w:pStyle w:val="EsriProposalBodyText"/>
-        <w:numPr>
-          <w:ilvl w:val="1"/>
-          <w:numId w:val="22"/>
-        </w:numPr>
-        <w:spacing w:before="0" w:after="0"/>
-        <w:rPr>
-          <w:rFonts w:asciiTheme="minorHAnsi" w:hAnsiTheme="minorHAnsi" w:cstheme="minorHAnsi"/>
-          <w:sz w:val="22"/>
-          <w:szCs w:val="20"/>
-        </w:rPr>
-      </w:pPr>
-      <w:r>
-        <w:rPr>
-          <w:rFonts w:asciiTheme="minorHAnsi" w:hAnsiTheme="minorHAnsi" w:cstheme="minorHAnsi"/>
-          <w:sz w:val="22"/>
-          <w:szCs w:val="20"/>
-        </w:rPr>
-        <w:t xml:space="preserve">The Solve_Parameters_Restrictions_DefaultValues table contains </w:t>
-      </w:r>
-      <w:r>
-        <w:rPr>
-          <w:rFonts w:asciiTheme="minorHAnsi" w:hAnsiTheme="minorHAnsi" w:cstheme="minorHAnsi"/>
-          <w:sz w:val="22"/>
-          <w:szCs w:val="20"/>
-        </w:rPr>
-        <w:t>all</w:t>
-      </w:r>
-      <w:r>
-        <w:rPr>
-          <w:rFonts w:asciiTheme="minorHAnsi" w:hAnsiTheme="minorHAnsi" w:cstheme="minorHAnsi"/>
-          <w:sz w:val="22"/>
-          <w:szCs w:val="20"/>
-        </w:rPr>
-        <w:t xml:space="preserve"> the solve parameter values used by the VRP.</w:t>
-      </w:r>
-    </w:p>
-    <w:p>
-      <w:pPr>
-        <w:pStyle w:val="EsriProposalBodyText"/>
-        <w:numPr>
-          <w:ilvl w:val="2"/>
-          <w:numId w:val="22"/>
-        </w:numPr>
-        <w:spacing w:before="0" w:after="0"/>
-        <w:rPr>
-          <w:rFonts w:asciiTheme="minorHAnsi" w:hAnsiTheme="minorHAnsi" w:cstheme="minorHAnsi"/>
-          <w:sz w:val="22"/>
-          <w:szCs w:val="20"/>
-        </w:rPr>
-      </w:pPr>
-      <w:r>
-        <w:rPr>
-          <w:rFonts w:asciiTheme="minorHAnsi" w:hAnsiTheme="minorHAnsi" w:cstheme="minorHAnsi"/>
-          <w:sz w:val="22"/>
-          <w:szCs w:val="20"/>
-        </w:rPr>
-        <w:t xml:space="preserve">Update the Restriction Parameter Value for each parameter to match how all or </w:t>
-      </w:r>
-      <w:r>
-        <w:rPr>
-          <w:rFonts w:asciiTheme="minorHAnsi" w:hAnsiTheme="minorHAnsi" w:cstheme="minorHAnsi"/>
-          <w:sz w:val="22"/>
-          <w:szCs w:val="20"/>
-        </w:rPr>
-        <w:t>most</w:t>
-      </w:r>
-      <w:bookmarkStart w:id="16" w:name="_GoBack"/>
-      <w:bookmarkEnd w:id="16"/>
-      <w:r>
-        <w:rPr>
-          <w:rFonts w:asciiTheme="minorHAnsi" w:hAnsiTheme="minorHAnsi" w:cstheme="minorHAnsi"/>
-          <w:sz w:val="22"/>
-          <w:szCs w:val="20"/>
-        </w:rPr>
-        <w:t xml:space="preserve"> locations should be.</w:t>
+          <w:rFonts w:asciiTheme="minorHAnsi" w:hAnsiTheme="minorHAnsi" w:cstheme="minorHAnsi"/>
+          <w:sz w:val="22"/>
+          <w:szCs w:val="20"/>
+        </w:rPr>
+      </w:pPr>
+      <w:r>
+        <w:rPr>
+          <w:rFonts w:asciiTheme="minorHAnsi" w:hAnsiTheme="minorHAnsi" w:cstheme="minorHAnsi"/>
+          <w:sz w:val="22"/>
+          <w:szCs w:val="20"/>
+        </w:rPr>
+        <w:t>Update the Restriction Parameter Value for each parameter to match how all or most locations should be.</w:t>
       </w:r>
     </w:p>
     <w:p>
@@ -13715,7 +13645,7 @@
                   </a:ln>
                   <a:extLst>
                     <a:ext uri="{FAA26D3D-D897-4be2-8F04-BA451C77F1D7}">
-                      <ma14:placeholderFlag xmlns:a14="http://schemas.microsoft.com/office/drawing/2010/main" xmlns:arto="http://schemas.microsoft.com/office/word/2006/arto" xmlns="" xmlns:mo="http://schemas.microsoft.com/office/mac/office/2008/main" xmlns:mv="urn:schemas-microsoft-com:mac:vml" xmlns:o="urn:schemas-microsoft-com:office:office" xmlns:v="urn:schemas-microsoft-com:vml" xmlns:w10="urn:schemas-microsoft-com:office:word" xmlns:w="http://schemas.openxmlformats.org/wordprocessingml/2006/main" xmlns:ma14="http://schemas.microsoft.com/office/mac/drawingml/2011/main"/>
+                      <ma14:placeholderFlag xmlns:ma14="http://schemas.microsoft.com/office/mac/drawingml/2011/main" xmlns:w="http://schemas.openxmlformats.org/wordprocessingml/2006/main" xmlns:w10="urn:schemas-microsoft-com:office:word" xmlns:v="urn:schemas-microsoft-com:vml" xmlns:o="urn:schemas-microsoft-com:office:office" xmlns:mv="urn:schemas-microsoft-com:mac:vml" xmlns:mo="http://schemas.microsoft.com/office/mac/office/2008/main" xmlns="" xmlns:arto="http://schemas.microsoft.com/office/word/2006/arto" xmlns:a14="http://schemas.microsoft.com/office/drawing/2010/main"/>
                     </a:ext>
                   </a:extLst>
                 </pic:spPr>
@@ -19365,6 +19295,12 @@
 </file>
 
 <file path=customXml/item1.xml><?xml version="1.0" encoding="utf-8"?>
+<p:properties xmlns:p="http://schemas.microsoft.com/office/2006/metadata/properties" xmlns:xsi="http://www.w3.org/2001/XMLSchema-instance" xmlns:pc="http://schemas.microsoft.com/office/infopath/2007/PartnerControls">
+  <documentManagement/>
+</p:properties>
+</file>
+
+<file path=customXml/item2.xml><?xml version="1.0" encoding="utf-8"?>
 <ct:contentTypeSchema xmlns:ct="http://schemas.microsoft.com/office/2006/metadata/contentType" xmlns:ma="http://schemas.microsoft.com/office/2006/metadata/properties/metaAttributes" ct:_="" ma:_="" ma:contentTypeName="Document" ma:contentTypeID="0x0101001474C48ACCEBF74AB6B5D245D4F75B4D" ma:contentTypeVersion="6" ma:contentTypeDescription="Create a new document." ma:contentTypeScope="" ma:versionID="cfb2b3cecc4fd86634b0eefd445ad739">
   <xsd:schema xmlns:xsd="http://www.w3.org/2001/XMLSchema" xmlns:xs="http://www.w3.org/2001/XMLSchema" xmlns:p="http://schemas.microsoft.com/office/2006/metadata/properties" xmlns:ns2="3b231bd9-362e-4b4a-b934-a8e14959ce6d" xmlns:ns3="969634b1-bb27-4400-acd6-86276217b3b6" targetNamespace="http://schemas.microsoft.com/office/2006/metadata/properties" ma:root="true" ma:fieldsID="fb887d7d243a748f2847413208ae4df7" ns2:_="" ns3:_="">
     <xsd:import namespace="3b231bd9-362e-4b4a-b934-a8e14959ce6d"/>
@@ -19543,12 +19479,6 @@
 </ct:contentTypeSchema>
 </file>
 
-<file path=customXml/item2.xml><?xml version="1.0" encoding="utf-8"?>
-<p:properties xmlns:p="http://schemas.microsoft.com/office/2006/metadata/properties" xmlns:xsi="http://www.w3.org/2001/XMLSchema-instance" xmlns:pc="http://schemas.microsoft.com/office/infopath/2007/PartnerControls">
-  <documentManagement/>
-</p:properties>
-</file>
-
 <file path=customXml/item3.xml><?xml version="1.0" encoding="utf-8"?>
 <?mso-contentType ?>
 <FormTemplates xmlns="http://schemas.microsoft.com/sharepoint/v3/contenttype/forms">
@@ -19563,6 +19493,15 @@
 </file>
 
 <file path=customXml/itemProps1.xml><?xml version="1.0" encoding="utf-8"?>
+<ds:datastoreItem xmlns:ds="http://schemas.openxmlformats.org/officeDocument/2006/customXml" ds:itemID="{9A6A423B-6D1A-4ACF-BF35-FBE1F9A0D140}">
+  <ds:schemaRefs>
+    <ds:schemaRef ds:uri="http://schemas.microsoft.com/office/2006/metadata/properties"/>
+    <ds:schemaRef ds:uri="http://schemas.microsoft.com/office/infopath/2007/PartnerControls"/>
+  </ds:schemaRefs>
+</ds:datastoreItem>
+</file>
+
+<file path=customXml/itemProps2.xml><?xml version="1.0" encoding="utf-8"?>
 <ds:datastoreItem xmlns:ds="http://schemas.openxmlformats.org/officeDocument/2006/customXml" ds:itemID="{64B44297-81AA-4C7A-B320-0F39DD1FC704}">
   <ds:schemaRefs>
     <ds:schemaRef ds:uri="http://schemas.microsoft.com/office/2006/metadata/contentType"/>
@@ -19581,15 +19520,6 @@
 </ds:datastoreItem>
 </file>
 
-<file path=customXml/itemProps2.xml><?xml version="1.0" encoding="utf-8"?>
-<ds:datastoreItem xmlns:ds="http://schemas.openxmlformats.org/officeDocument/2006/customXml" ds:itemID="{9A6A423B-6D1A-4ACF-BF35-FBE1F9A0D140}">
-  <ds:schemaRefs>
-    <ds:schemaRef ds:uri="http://schemas.microsoft.com/office/2006/metadata/properties"/>
-    <ds:schemaRef ds:uri="http://schemas.microsoft.com/office/infopath/2007/PartnerControls"/>
-  </ds:schemaRefs>
-</ds:datastoreItem>
-</file>
-
 <file path=customXml/itemProps3.xml><?xml version="1.0" encoding="utf-8"?>
 <ds:datastoreItem xmlns:ds="http://schemas.openxmlformats.org/officeDocument/2006/customXml" ds:itemID="{49B6B7B5-1764-4EA5-B951-584BF8EEB49D}">
   <ds:schemaRefs>
@@ -19599,7 +19529,7 @@
 </file>
 
 <file path=customXml/itemProps4.xml><?xml version="1.0" encoding="utf-8"?>
-<ds:datastoreItem xmlns:ds="http://schemas.openxmlformats.org/officeDocument/2006/customXml" ds:itemID="{9CE90D98-706F-44D7-B244-6B770EDC2280}">
+<ds:datastoreItem xmlns:ds="http://schemas.openxmlformats.org/officeDocument/2006/customXml" ds:itemID="{78A2297F-3F26-4595-A71C-1D8FD9BCD4D8}">
   <ds:schemaRefs>
     <ds:schemaRef ds:uri="http://schemas.openxmlformats.org/officeDocument/2006/bibliography"/>
   </ds:schemaRefs>

</xml_diff>

<commit_message>
add scripts to aid deployment, updated doc
</commit_message>
<xml_diff>
--- a/Install-Deployment/ERM Application Deployment Guide.docx
+++ b/Install-Deployment/ERM Application Deployment Guide.docx
@@ -194,7 +194,7 @@
         </w:rPr>
         <w:fldChar w:fldCharType="separate"/>
       </w:r>
-      <w:hyperlink w:anchor="_Toc45882342" w:history="1">
+      <w:hyperlink w:anchor="_Toc51076132" w:history="1">
         <w:r>
           <w:rPr>
             <w:rStyle w:val="Hyperlink"/>
@@ -232,7 +232,7 @@
           <w:rPr>
             <w:webHidden/>
           </w:rPr>
-          <w:instrText xml:space="preserve"> PAGEREF _Toc45882342 \h </w:instrText>
+          <w:instrText xml:space="preserve"> PAGEREF _Toc51076132 \h </w:instrText>
         </w:r>
         <w:r>
           <w:rPr>
@@ -272,7 +272,7 @@
           <w:sz w:val="22"/>
         </w:rPr>
       </w:pPr>
-      <w:hyperlink w:anchor="_Toc45882343" w:history="1">
+      <w:hyperlink w:anchor="_Toc51076133" w:history="1">
         <w:r>
           <w:rPr>
             <w:rStyle w:val="Hyperlink"/>
@@ -314,7 +314,7 @@
             <w:noProof/>
             <w:webHidden/>
           </w:rPr>
-          <w:instrText xml:space="preserve"> PAGEREF _Toc45882343 \h </w:instrText>
+          <w:instrText xml:space="preserve"> PAGEREF _Toc51076133 \h </w:instrText>
         </w:r>
         <w:r>
           <w:rPr>
@@ -358,7 +358,7 @@
           <w:sz w:val="22"/>
         </w:rPr>
       </w:pPr>
-      <w:hyperlink w:anchor="_Toc45882344" w:history="1">
+      <w:hyperlink w:anchor="_Toc51076134" w:history="1">
         <w:r>
           <w:rPr>
             <w:rStyle w:val="Hyperlink"/>
@@ -400,7 +400,7 @@
             <w:noProof/>
             <w:webHidden/>
           </w:rPr>
-          <w:instrText xml:space="preserve"> PAGEREF _Toc45882344 \h </w:instrText>
+          <w:instrText xml:space="preserve"> PAGEREF _Toc51076134 \h </w:instrText>
         </w:r>
         <w:r>
           <w:rPr>
@@ -444,7 +444,7 @@
           <w:sz w:val="22"/>
         </w:rPr>
       </w:pPr>
-      <w:hyperlink w:anchor="_Toc45882345" w:history="1">
+      <w:hyperlink w:anchor="_Toc51076135" w:history="1">
         <w:r>
           <w:rPr>
             <w:rStyle w:val="Hyperlink"/>
@@ -486,7 +486,7 @@
             <w:noProof/>
             <w:webHidden/>
           </w:rPr>
-          <w:instrText xml:space="preserve"> PAGEREF _Toc45882345 \h </w:instrText>
+          <w:instrText xml:space="preserve"> PAGEREF _Toc51076135 \h </w:instrText>
         </w:r>
         <w:r>
           <w:rPr>
@@ -527,7 +527,7 @@
           <w:szCs w:val="22"/>
         </w:rPr>
       </w:pPr>
-      <w:hyperlink w:anchor="_Toc45882346" w:history="1">
+      <w:hyperlink w:anchor="_Toc51076136" w:history="1">
         <w:r>
           <w:rPr>
             <w:rStyle w:val="Hyperlink"/>
@@ -565,7 +565,7 @@
           <w:rPr>
             <w:webHidden/>
           </w:rPr>
-          <w:instrText xml:space="preserve"> PAGEREF _Toc45882346 \h </w:instrText>
+          <w:instrText xml:space="preserve"> PAGEREF _Toc51076136 \h </w:instrText>
         </w:r>
         <w:r>
           <w:rPr>
@@ -605,7 +605,7 @@
           <w:sz w:val="22"/>
         </w:rPr>
       </w:pPr>
-      <w:hyperlink w:anchor="_Toc45882347" w:history="1">
+      <w:hyperlink w:anchor="_Toc51076137" w:history="1">
         <w:r>
           <w:rPr>
             <w:rStyle w:val="Hyperlink"/>
@@ -647,7 +647,7 @@
             <w:noProof/>
             <w:webHidden/>
           </w:rPr>
-          <w:instrText xml:space="preserve"> PAGEREF _Toc45882347 \h </w:instrText>
+          <w:instrText xml:space="preserve"> PAGEREF _Toc51076137 \h </w:instrText>
         </w:r>
         <w:r>
           <w:rPr>
@@ -691,7 +691,7 @@
           <w:sz w:val="22"/>
         </w:rPr>
       </w:pPr>
-      <w:hyperlink w:anchor="_Toc45882348" w:history="1">
+      <w:hyperlink w:anchor="_Toc51076138" w:history="1">
         <w:r>
           <w:rPr>
             <w:rStyle w:val="Hyperlink"/>
@@ -733,7 +733,7 @@
             <w:noProof/>
             <w:webHidden/>
           </w:rPr>
-          <w:instrText xml:space="preserve"> PAGEREF _Toc45882348 \h </w:instrText>
+          <w:instrText xml:space="preserve"> PAGEREF _Toc51076138 \h </w:instrText>
         </w:r>
         <w:r>
           <w:rPr>
@@ -774,7 +774,7 @@
           <w:szCs w:val="22"/>
         </w:rPr>
       </w:pPr>
-      <w:hyperlink w:anchor="_Toc45882349" w:history="1">
+      <w:hyperlink w:anchor="_Toc51076139" w:history="1">
         <w:r>
           <w:rPr>
             <w:rStyle w:val="Hyperlink"/>
@@ -812,7 +812,7 @@
           <w:rPr>
             <w:webHidden/>
           </w:rPr>
-          <w:instrText xml:space="preserve"> PAGEREF _Toc45882349 \h </w:instrText>
+          <w:instrText xml:space="preserve"> PAGEREF _Toc51076139 \h </w:instrText>
         </w:r>
         <w:r>
           <w:rPr>
@@ -852,7 +852,7 @@
           <w:sz w:val="22"/>
         </w:rPr>
       </w:pPr>
-      <w:hyperlink w:anchor="_Toc45882350" w:history="1">
+      <w:hyperlink w:anchor="_Toc51076140" w:history="1">
         <w:r>
           <w:rPr>
             <w:rStyle w:val="Hyperlink"/>
@@ -894,7 +894,7 @@
             <w:noProof/>
             <w:webHidden/>
           </w:rPr>
-          <w:instrText xml:space="preserve"> PAGEREF _Toc45882350 \h </w:instrText>
+          <w:instrText xml:space="preserve"> PAGEREF _Toc51076140 \h </w:instrText>
         </w:r>
         <w:r>
           <w:rPr>
@@ -933,7 +933,7 @@
           <w:sz w:val="22"/>
         </w:rPr>
       </w:pPr>
-      <w:hyperlink w:anchor="_Toc45882351" w:history="1">
+      <w:hyperlink w:anchor="_Toc51076141" w:history="1">
         <w:r>
           <w:rPr>
             <w:rStyle w:val="Hyperlink"/>
@@ -969,7 +969,7 @@
           <w:rPr>
             <w:webHidden/>
           </w:rPr>
-          <w:instrText xml:space="preserve"> PAGEREF _Toc45882351 \h </w:instrText>
+          <w:instrText xml:space="preserve"> PAGEREF _Toc51076141 \h </w:instrText>
         </w:r>
         <w:r>
           <w:rPr>
@@ -1004,7 +1004,7 @@
           <w:sz w:val="22"/>
         </w:rPr>
       </w:pPr>
-      <w:hyperlink w:anchor="_Toc45882352" w:history="1">
+      <w:hyperlink w:anchor="_Toc51076142" w:history="1">
         <w:r>
           <w:rPr>
             <w:rStyle w:val="Hyperlink"/>
@@ -1040,7 +1040,7 @@
           <w:rPr>
             <w:webHidden/>
           </w:rPr>
-          <w:instrText xml:space="preserve"> PAGEREF _Toc45882352 \h </w:instrText>
+          <w:instrText xml:space="preserve"> PAGEREF _Toc51076142 \h </w:instrText>
         </w:r>
         <w:r>
           <w:rPr>
@@ -1075,7 +1075,7 @@
           <w:sz w:val="22"/>
         </w:rPr>
       </w:pPr>
-      <w:hyperlink w:anchor="_Toc45882353" w:history="1">
+      <w:hyperlink w:anchor="_Toc51076143" w:history="1">
         <w:r>
           <w:rPr>
             <w:rStyle w:val="Hyperlink"/>
@@ -1111,7 +1111,7 @@
           <w:rPr>
             <w:webHidden/>
           </w:rPr>
-          <w:instrText xml:space="preserve"> PAGEREF _Toc45882353 \h </w:instrText>
+          <w:instrText xml:space="preserve"> PAGEREF _Toc51076143 \h </w:instrText>
         </w:r>
         <w:r>
           <w:rPr>
@@ -1146,7 +1146,7 @@
           <w:sz w:val="22"/>
         </w:rPr>
       </w:pPr>
-      <w:hyperlink w:anchor="_Toc45882354" w:history="1">
+      <w:hyperlink w:anchor="_Toc51076144" w:history="1">
         <w:r>
           <w:rPr>
             <w:rStyle w:val="Hyperlink"/>
@@ -1182,7 +1182,7 @@
           <w:rPr>
             <w:webHidden/>
           </w:rPr>
-          <w:instrText xml:space="preserve"> PAGEREF _Toc45882354 \h </w:instrText>
+          <w:instrText xml:space="preserve"> PAGEREF _Toc51076144 \h </w:instrText>
         </w:r>
         <w:r>
           <w:rPr>
@@ -1219,7 +1219,7 @@
           <w:szCs w:val="22"/>
         </w:rPr>
       </w:pPr>
-      <w:hyperlink w:anchor="_Toc45882355" w:history="1">
+      <w:hyperlink w:anchor="_Toc51076145" w:history="1">
         <w:r>
           <w:rPr>
             <w:rStyle w:val="Hyperlink"/>
@@ -1257,7 +1257,7 @@
           <w:rPr>
             <w:webHidden/>
           </w:rPr>
-          <w:instrText xml:space="preserve"> PAGEREF _Toc45882355 \h </w:instrText>
+          <w:instrText xml:space="preserve"> PAGEREF _Toc51076145 \h </w:instrText>
         </w:r>
         <w:r>
           <w:rPr>
@@ -1297,7 +1297,7 @@
           <w:sz w:val="22"/>
         </w:rPr>
       </w:pPr>
-      <w:hyperlink w:anchor="_Toc45882356" w:history="1">
+      <w:hyperlink w:anchor="_Toc51076146" w:history="1">
         <w:r>
           <w:rPr>
             <w:rStyle w:val="Hyperlink"/>
@@ -1339,7 +1339,7 @@
             <w:noProof/>
             <w:webHidden/>
           </w:rPr>
-          <w:instrText xml:space="preserve"> PAGEREF _Toc45882356 \h </w:instrText>
+          <w:instrText xml:space="preserve"> PAGEREF _Toc51076146 \h </w:instrText>
         </w:r>
         <w:r>
           <w:rPr>
@@ -1383,7 +1383,7 @@
           <w:sz w:val="22"/>
         </w:rPr>
       </w:pPr>
-      <w:hyperlink w:anchor="_Toc45882357" w:history="1">
+      <w:hyperlink w:anchor="_Toc51076147" w:history="1">
         <w:r>
           <w:rPr>
             <w:rStyle w:val="Hyperlink"/>
@@ -1425,7 +1425,7 @@
             <w:noProof/>
             <w:webHidden/>
           </w:rPr>
-          <w:instrText xml:space="preserve"> PAGEREF _Toc45882357 \h </w:instrText>
+          <w:instrText xml:space="preserve"> PAGEREF _Toc51076147 \h </w:instrText>
         </w:r>
         <w:r>
           <w:rPr>
@@ -1469,7 +1469,7 @@
           <w:sz w:val="22"/>
         </w:rPr>
       </w:pPr>
-      <w:hyperlink w:anchor="_Toc45882358" w:history="1">
+      <w:hyperlink w:anchor="_Toc51076148" w:history="1">
         <w:r>
           <w:rPr>
             <w:rStyle w:val="Hyperlink"/>
@@ -1511,7 +1511,7 @@
             <w:noProof/>
             <w:webHidden/>
           </w:rPr>
-          <w:instrText xml:space="preserve"> PAGEREF _Toc45882358 \h </w:instrText>
+          <w:instrText xml:space="preserve"> PAGEREF _Toc51076148 \h </w:instrText>
         </w:r>
         <w:r>
           <w:rPr>
@@ -1555,7 +1555,7 @@
           <w:sz w:val="22"/>
         </w:rPr>
       </w:pPr>
-      <w:hyperlink w:anchor="_Toc45882359" w:history="1">
+      <w:hyperlink w:anchor="_Toc51076149" w:history="1">
         <w:r>
           <w:rPr>
             <w:rStyle w:val="Hyperlink"/>
@@ -1597,7 +1597,7 @@
             <w:noProof/>
             <w:webHidden/>
           </w:rPr>
-          <w:instrText xml:space="preserve"> PAGEREF _Toc45882359 \h </w:instrText>
+          <w:instrText xml:space="preserve"> PAGEREF _Toc51076149 \h </w:instrText>
         </w:r>
         <w:r>
           <w:rPr>
@@ -1617,7 +1617,7 @@
             <w:noProof/>
             <w:webHidden/>
           </w:rPr>
-          <w:t>9</w:t>
+          <w:t>10</w:t>
         </w:r>
         <w:r>
           <w:rPr>
@@ -1636,7 +1636,7 @@
           <w:sz w:val="22"/>
         </w:rPr>
       </w:pPr>
-      <w:hyperlink w:anchor="_Toc45882360" w:history="1">
+      <w:hyperlink w:anchor="_Toc51076150" w:history="1">
         <w:r>
           <w:rPr>
             <w:rStyle w:val="Hyperlink"/>
@@ -1672,7 +1672,7 @@
           <w:rPr>
             <w:webHidden/>
           </w:rPr>
-          <w:instrText xml:space="preserve"> PAGEREF _Toc45882360 \h </w:instrText>
+          <w:instrText xml:space="preserve"> PAGEREF _Toc51076150 \h </w:instrText>
         </w:r>
         <w:r>
           <w:rPr>
@@ -1709,7 +1709,7 @@
           <w:szCs w:val="22"/>
         </w:rPr>
       </w:pPr>
-      <w:hyperlink w:anchor="_Toc45882361" w:history="1">
+      <w:hyperlink w:anchor="_Toc51076151" w:history="1">
         <w:r>
           <w:rPr>
             <w:rStyle w:val="Hyperlink"/>
@@ -1747,7 +1747,7 @@
           <w:rPr>
             <w:webHidden/>
           </w:rPr>
-          <w:instrText xml:space="preserve"> PAGEREF _Toc45882361 \h </w:instrText>
+          <w:instrText xml:space="preserve"> PAGEREF _Toc51076151 \h </w:instrText>
         </w:r>
         <w:r>
           <w:rPr>
@@ -1764,7 +1764,7 @@
           <w:rPr>
             <w:webHidden/>
           </w:rPr>
-          <w:t>11</w:t>
+          <w:t>12</w:t>
         </w:r>
         <w:r>
           <w:rPr>
@@ -1787,7 +1787,7 @@
           <w:sz w:val="22"/>
         </w:rPr>
       </w:pPr>
-      <w:hyperlink w:anchor="_Toc45882362" w:history="1">
+      <w:hyperlink w:anchor="_Toc51076152" w:history="1">
         <w:r>
           <w:rPr>
             <w:rStyle w:val="Hyperlink"/>
@@ -1829,7 +1829,7 @@
             <w:noProof/>
             <w:webHidden/>
           </w:rPr>
-          <w:instrText xml:space="preserve"> PAGEREF _Toc45882362 \h </w:instrText>
+          <w:instrText xml:space="preserve"> PAGEREF _Toc51076152 \h </w:instrText>
         </w:r>
         <w:r>
           <w:rPr>
@@ -1849,7 +1849,7 @@
             <w:noProof/>
             <w:webHidden/>
           </w:rPr>
-          <w:t>11</w:t>
+          <w:t>12</w:t>
         </w:r>
         <w:r>
           <w:rPr>
@@ -1873,7 +1873,7 @@
           <w:sz w:val="22"/>
         </w:rPr>
       </w:pPr>
-      <w:hyperlink w:anchor="_Toc45882363" w:history="1">
+      <w:hyperlink w:anchor="_Toc51076153" w:history="1">
         <w:r>
           <w:rPr>
             <w:rStyle w:val="Hyperlink"/>
@@ -1915,7 +1915,7 @@
             <w:noProof/>
             <w:webHidden/>
           </w:rPr>
-          <w:instrText xml:space="preserve"> PAGEREF _Toc45882363 \h </w:instrText>
+          <w:instrText xml:space="preserve"> PAGEREF _Toc51076153 \h </w:instrText>
         </w:r>
         <w:r>
           <w:rPr>
@@ -1935,7 +1935,7 @@
             <w:noProof/>
             <w:webHidden/>
           </w:rPr>
-          <w:t>11</w:t>
+          <w:t>12</w:t>
         </w:r>
         <w:r>
           <w:rPr>
@@ -1956,7 +1956,7 @@
           <w:szCs w:val="22"/>
         </w:rPr>
       </w:pPr>
-      <w:hyperlink w:anchor="_Toc45882364" w:history="1">
+      <w:hyperlink w:anchor="_Toc51076154" w:history="1">
         <w:r>
           <w:rPr>
             <w:rStyle w:val="Hyperlink"/>
@@ -1994,7 +1994,7 @@
           <w:rPr>
             <w:webHidden/>
           </w:rPr>
-          <w:instrText xml:space="preserve"> PAGEREF _Toc45882364 \h </w:instrText>
+          <w:instrText xml:space="preserve"> PAGEREF _Toc51076154 \h </w:instrText>
         </w:r>
         <w:r>
           <w:rPr>
@@ -2011,7 +2011,7 @@
           <w:rPr>
             <w:webHidden/>
           </w:rPr>
-          <w:t>13</w:t>
+          <w:t>14</w:t>
         </w:r>
         <w:r>
           <w:rPr>
@@ -2034,7 +2034,7 @@
           <w:sz w:val="22"/>
         </w:rPr>
       </w:pPr>
-      <w:hyperlink w:anchor="_Toc45882365" w:history="1">
+      <w:hyperlink w:anchor="_Toc51076155" w:history="1">
         <w:r>
           <w:rPr>
             <w:rStyle w:val="Hyperlink"/>
@@ -2076,7 +2076,7 @@
             <w:noProof/>
             <w:webHidden/>
           </w:rPr>
-          <w:instrText xml:space="preserve"> PAGEREF _Toc45882365 \h </w:instrText>
+          <w:instrText xml:space="preserve"> PAGEREF _Toc51076155 \h </w:instrText>
         </w:r>
         <w:r>
           <w:rPr>
@@ -2096,7 +2096,7 @@
             <w:noProof/>
             <w:webHidden/>
           </w:rPr>
-          <w:t>13</w:t>
+          <w:t>14</w:t>
         </w:r>
         <w:r>
           <w:rPr>
@@ -2120,7 +2120,7 @@
           <w:sz w:val="22"/>
         </w:rPr>
       </w:pPr>
-      <w:hyperlink w:anchor="_Toc45882366" w:history="1">
+      <w:hyperlink w:anchor="_Toc51076156" w:history="1">
         <w:r>
           <w:rPr>
             <w:rStyle w:val="Hyperlink"/>
@@ -2163,7 +2163,7 @@
             <w:noProof/>
             <w:webHidden/>
           </w:rPr>
-          <w:instrText xml:space="preserve"> PAGEREF _Toc45882366 \h </w:instrText>
+          <w:instrText xml:space="preserve"> PAGEREF _Toc51076156 \h </w:instrText>
         </w:r>
         <w:r>
           <w:rPr>
@@ -2183,7 +2183,7 @@
             <w:noProof/>
             <w:webHidden/>
           </w:rPr>
-          <w:t>13</w:t>
+          <w:t>14</w:t>
         </w:r>
         <w:r>
           <w:rPr>
@@ -2204,7 +2204,7 @@
           <w:szCs w:val="22"/>
         </w:rPr>
       </w:pPr>
-      <w:hyperlink w:anchor="_Toc45882367" w:history="1">
+      <w:hyperlink w:anchor="_Toc51076157" w:history="1">
         <w:r>
           <w:rPr>
             <w:rStyle w:val="Hyperlink"/>
@@ -2242,7 +2242,7 @@
           <w:rPr>
             <w:webHidden/>
           </w:rPr>
-          <w:instrText xml:space="preserve"> PAGEREF _Toc45882367 \h </w:instrText>
+          <w:instrText xml:space="preserve"> PAGEREF _Toc51076157 \h </w:instrText>
         </w:r>
         <w:r>
           <w:rPr>
@@ -2259,7 +2259,7 @@
           <w:rPr>
             <w:webHidden/>
           </w:rPr>
-          <w:t>14</w:t>
+          <w:t>15</w:t>
         </w:r>
         <w:r>
           <w:rPr>
@@ -2282,7 +2282,7 @@
           <w:sz w:val="22"/>
         </w:rPr>
       </w:pPr>
-      <w:hyperlink w:anchor="_Toc45882368" w:history="1">
+      <w:hyperlink w:anchor="_Toc51076158" w:history="1">
         <w:r>
           <w:rPr>
             <w:rStyle w:val="Hyperlink"/>
@@ -2324,7 +2324,7 @@
             <w:noProof/>
             <w:webHidden/>
           </w:rPr>
-          <w:instrText xml:space="preserve"> PAGEREF _Toc45882368 \h </w:instrText>
+          <w:instrText xml:space="preserve"> PAGEREF _Toc51076158 \h </w:instrText>
         </w:r>
         <w:r>
           <w:rPr>
@@ -2344,7 +2344,7 @@
             <w:noProof/>
             <w:webHidden/>
           </w:rPr>
-          <w:t>14</w:t>
+          <w:t>15</w:t>
         </w:r>
         <w:r>
           <w:rPr>
@@ -2365,7 +2365,7 @@
           <w:szCs w:val="22"/>
         </w:rPr>
       </w:pPr>
-      <w:hyperlink w:anchor="_Toc45882369" w:history="1">
+      <w:hyperlink w:anchor="_Toc51076159" w:history="1">
         <w:r>
           <w:rPr>
             <w:rStyle w:val="Hyperlink"/>
@@ -2403,7 +2403,7 @@
           <w:rPr>
             <w:webHidden/>
           </w:rPr>
-          <w:instrText xml:space="preserve"> PAGEREF _Toc45882369 \h </w:instrText>
+          <w:instrText xml:space="preserve"> PAGEREF _Toc51076159 \h </w:instrText>
         </w:r>
         <w:r>
           <w:rPr>
@@ -2420,7 +2420,7 @@
           <w:rPr>
             <w:webHidden/>
           </w:rPr>
-          <w:t>15</w:t>
+          <w:t>16</w:t>
         </w:r>
         <w:r>
           <w:rPr>
@@ -2440,7 +2440,7 @@
           <w:szCs w:val="22"/>
         </w:rPr>
       </w:pPr>
-      <w:hyperlink w:anchor="_Toc45882370" w:history="1">
+      <w:hyperlink w:anchor="_Toc51076160" w:history="1">
         <w:r>
           <w:rPr>
             <w:rStyle w:val="Hyperlink"/>
@@ -2463,7 +2463,7 @@
           <w:rPr>
             <w:webHidden/>
           </w:rPr>
-          <w:instrText xml:space="preserve"> PAGEREF _Toc45882370 \h </w:instrText>
+          <w:instrText xml:space="preserve"> PAGEREF _Toc51076160 \h </w:instrText>
         </w:r>
         <w:r>
           <w:rPr>
@@ -2480,7 +2480,7 @@
           <w:rPr>
             <w:webHidden/>
           </w:rPr>
-          <w:t>16</w:t>
+          <w:t>17</w:t>
         </w:r>
         <w:r>
           <w:rPr>
@@ -2500,7 +2500,7 @@
           <w:szCs w:val="22"/>
         </w:rPr>
       </w:pPr>
-      <w:hyperlink w:anchor="_Toc45882371" w:history="1">
+      <w:hyperlink w:anchor="_Toc51076161" w:history="1">
         <w:r>
           <w:rPr>
             <w:rStyle w:val="Hyperlink"/>
@@ -2523,7 +2523,7 @@
           <w:rPr>
             <w:webHidden/>
           </w:rPr>
-          <w:instrText xml:space="preserve"> PAGEREF _Toc45882371 \h </w:instrText>
+          <w:instrText xml:space="preserve"> PAGEREF _Toc51076161 \h </w:instrText>
         </w:r>
         <w:r>
           <w:rPr>
@@ -2540,7 +2540,7 @@
           <w:rPr>
             <w:webHidden/>
           </w:rPr>
-          <w:t>17</w:t>
+          <w:t>18</w:t>
         </w:r>
         <w:r>
           <w:rPr>
@@ -2595,7 +2595,7 @@
       <w:pPr>
         <w:pStyle w:val="EsriHeading1"/>
       </w:pPr>
-      <w:bookmarkStart w:id="0" w:name="_Toc45882342"/>
+      <w:bookmarkStart w:id="0" w:name="_Toc51076132"/>
       <w:r>
         <w:lastRenderedPageBreak/>
         <w:t>About This Document</w:t>
@@ -2606,7 +2606,7 @@
       <w:pPr>
         <w:pStyle w:val="EsriHeading2"/>
       </w:pPr>
-      <w:bookmarkStart w:id="1" w:name="_Toc45882343"/>
+      <w:bookmarkStart w:id="1" w:name="_Toc51076133"/>
       <w:r>
         <w:t>Purpose</w:t>
       </w:r>
@@ -2677,7 +2677,7 @@
       <w:pPr>
         <w:pStyle w:val="EsriHeading2"/>
       </w:pPr>
-      <w:bookmarkStart w:id="2" w:name="_Toc45882344"/>
+      <w:bookmarkStart w:id="2" w:name="_Toc51076134"/>
       <w:r>
         <w:t>Authors &amp; Contributors</w:t>
       </w:r>
@@ -3015,7 +3015,7 @@
       <w:pPr>
         <w:pStyle w:val="EsriHeading2"/>
       </w:pPr>
-      <w:bookmarkStart w:id="3" w:name="_Toc45882345"/>
+      <w:bookmarkStart w:id="3" w:name="_Toc51076135"/>
       <w:r>
         <w:t>Revision History</w:t>
       </w:r>
@@ -3415,7 +3415,7 @@
       <w:pPr>
         <w:pStyle w:val="EsriHeading1"/>
       </w:pPr>
-      <w:bookmarkStart w:id="4" w:name="_Toc45882346"/>
+      <w:bookmarkStart w:id="4" w:name="_Toc51076136"/>
       <w:r>
         <w:t>Application</w:t>
       </w:r>
@@ -3487,7 +3487,7 @@
       <w:pPr>
         <w:pStyle w:val="EsriHeading2"/>
       </w:pPr>
-      <w:bookmarkStart w:id="5" w:name="_Toc45882347"/>
+      <w:bookmarkStart w:id="5" w:name="_Toc51076137"/>
       <w:r>
         <w:t>System Prerequi</w:t>
       </w:r>
@@ -3626,7 +3626,7 @@
       <w:pPr>
         <w:pStyle w:val="EsriHeading2"/>
       </w:pPr>
-      <w:bookmarkStart w:id="6" w:name="_Toc45882348"/>
+      <w:bookmarkStart w:id="6" w:name="_Toc51076138"/>
       <w:r>
         <w:t>File Prerequisites</w:t>
       </w:r>
@@ -3748,7 +3748,7 @@
       <w:pPr>
         <w:pStyle w:val="EsriHeading1"/>
       </w:pPr>
-      <w:bookmarkStart w:id="7" w:name="_Toc45882349"/>
+      <w:bookmarkStart w:id="7" w:name="_Toc51076139"/>
       <w:r>
         <w:lastRenderedPageBreak/>
         <w:t>ArcGIS Enterprise</w:t>
@@ -3759,7 +3759,7 @@
       <w:pPr>
         <w:pStyle w:val="EsriHeading2"/>
       </w:pPr>
-      <w:bookmarkStart w:id="8" w:name="_Toc45882350"/>
+      <w:bookmarkStart w:id="8" w:name="_Toc51076140"/>
       <w:r>
         <w:t>Portal Items</w:t>
       </w:r>
@@ -3822,7 +3822,7 @@
       <w:pPr>
         <w:pStyle w:val="EsriHeading3"/>
       </w:pPr>
-      <w:bookmarkStart w:id="9" w:name="_Toc45882351"/>
+      <w:bookmarkStart w:id="9" w:name="_Toc51076141"/>
       <w:r>
         <w:t>Web Map for App</w:t>
       </w:r>
@@ -3985,7 +3985,7 @@
       <w:pPr>
         <w:pStyle w:val="EsriHeading3"/>
       </w:pPr>
-      <w:bookmarkStart w:id="10" w:name="_Toc45882352"/>
+      <w:bookmarkStart w:id="10" w:name="_Toc51076142"/>
       <w:r>
         <w:t>Application Item</w:t>
       </w:r>
@@ -4096,10 +4096,16 @@
     </w:p>
     <w:p>
       <w:pPr>
+        <w:pStyle w:val="NoSpacing"/>
+      </w:pPr>
+    </w:p>
+    <w:p>
+      <w:pPr>
         <w:pStyle w:val="EsriHeading3"/>
       </w:pPr>
-      <w:bookmarkStart w:id="11" w:name="_Toc45882353"/>
-      <w:r>
+      <w:bookmarkStart w:id="11" w:name="_Toc51076143"/>
+      <w:r>
+        <w:lastRenderedPageBreak/>
         <w:t>Create Location Groups</w:t>
       </w:r>
       <w:bookmarkEnd w:id="11"/>
@@ -4235,10 +4241,24 @@
         <w:pStyle w:val="NoSpacing"/>
       </w:pPr>
       <w:r>
-        <w:t>With the install package there is a</w:t>
-      </w:r>
-      <w:r>
-        <w:t xml:space="preserve">n ERM_CreateGroups.py script. This can be adjusted to create groups for </w:t>
+        <w:t>A</w:t>
+      </w:r>
+      <w:r>
+        <w:t xml:space="preserve"> ERM_CreateGroups.py script</w:t>
+      </w:r>
+      <w:r>
+        <w:t xml:space="preserve"> is available in the </w:t>
+      </w:r>
+      <w:hyperlink r:id="rId16" w:history="1">
+        <w:r>
+          <w:rPr>
+            <w:rStyle w:val="Hyperlink"/>
+          </w:rPr>
+          <w:t>GitHub document repository</w:t>
+        </w:r>
+      </w:hyperlink>
+      <w:r>
+        <w:t xml:space="preserve">. This can be adjusted to create groups for </w:t>
       </w:r>
       <w:r>
         <w:t>all</w:t>
@@ -4297,7 +4317,7 @@
       <w:pPr>
         <w:pStyle w:val="EsriHeading3"/>
       </w:pPr>
-      <w:bookmarkStart w:id="12" w:name="_Toc45882354"/>
+      <w:bookmarkStart w:id="12" w:name="_Toc51076144"/>
       <w:r>
         <w:t>Users</w:t>
       </w:r>
@@ -4413,7 +4433,7 @@
       <w:pPr>
         <w:pStyle w:val="EsriHeading1"/>
       </w:pPr>
-      <w:bookmarkStart w:id="13" w:name="_Toc45882355"/>
+      <w:bookmarkStart w:id="13" w:name="_Toc51076145"/>
       <w:r>
         <w:lastRenderedPageBreak/>
         <w:t>ERM Feature Services</w:t>
@@ -4464,7 +4484,7 @@
       <w:pPr>
         <w:pStyle w:val="EsriHeading2"/>
       </w:pPr>
-      <w:bookmarkStart w:id="14" w:name="_Toc45882356"/>
+      <w:bookmarkStart w:id="14" w:name="_Toc51076146"/>
       <w:r>
         <w:t>Sample Data</w:t>
       </w:r>
@@ -4501,32 +4521,16 @@
         <w:pStyle w:val="EsriProposalBodyText"/>
       </w:pPr>
       <w:r>
-        <w:t>If the sample data needs to be published</w:t>
-      </w:r>
-      <w:r>
-        <w:t xml:space="preserve">, it will have to be done manually. The scripts provided only publish the maps without “_Sample” suffix. See </w:t>
-      </w:r>
-      <w:r>
-        <w:t>S</w:t>
-      </w:r>
-      <w:r>
-        <w:t>ection 4.</w:t>
-      </w:r>
-      <w:r>
-        <w:t xml:space="preserve">4 </w:t>
-      </w:r>
-      <w:r>
-        <w:rPr>
-          <w:i/>
-          <w:iCs/>
-        </w:rPr>
-        <w:t xml:space="preserve">Manual </w:t>
-      </w:r>
-      <w:r>
-        <w:t xml:space="preserve">for </w:t>
-      </w:r>
-      <w:r>
-        <w:t>steps.</w:t>
+        <w:t xml:space="preserve">If these sample services are published it is recommended to leave the “_Sample” suffix on the name and update the </w:t>
+      </w:r>
+      <w:r>
+        <w:t xml:space="preserve">names in the </w:t>
+      </w:r>
+      <w:r>
+        <w:t>middleware and web app configurations</w:t>
+      </w:r>
+      <w:r>
+        <w:t>.</w:t>
       </w:r>
     </w:p>
     <w:p>
@@ -4534,23 +4538,6 @@
         <w:pStyle w:val="EsriProposalBodyText"/>
       </w:pPr>
       <w:r>
-        <w:t xml:space="preserve">If these sample services are published it is recommended to leave the “_Sample” suffix on the name and update the </w:t>
-      </w:r>
-      <w:r>
-        <w:t xml:space="preserve">names in the </w:t>
-      </w:r>
-      <w:r>
-        <w:t>middleware and web app configurations</w:t>
-      </w:r>
-      <w:r>
-        <w:t>.</w:t>
-      </w:r>
-    </w:p>
-    <w:p>
-      <w:pPr>
-        <w:pStyle w:val="EsriProposalBodyText"/>
-      </w:pPr>
-      <w:r>
         <w:t xml:space="preserve">This data only needs to be published if using the </w:t>
       </w:r>
       <w:r>
@@ -4561,7 +4548,7 @@
       <w:pPr>
         <w:pStyle w:val="EsriHeading2"/>
       </w:pPr>
-      <w:bookmarkStart w:id="15" w:name="_Toc45882357"/>
+      <w:bookmarkStart w:id="15" w:name="_Toc51076147"/>
       <w:r>
         <w:t>Load Customer Data</w:t>
       </w:r>
@@ -4898,7 +4885,6 @@
           <w:sz w:val="22"/>
           <w:szCs w:val="20"/>
         </w:rPr>
-        <w:lastRenderedPageBreak/>
         <w:t xml:space="preserve">Open the </w:t>
       </w:r>
       <w:r>
@@ -4993,9 +4979,10 @@
           <w:sz w:val="22"/>
           <w:szCs w:val="20"/>
         </w:rPr>
+        <w:lastRenderedPageBreak/>
         <w:t xml:space="preserve">Core Pro tools can be used to import locations from other databases. See online help documentation </w:t>
       </w:r>
-      <w:hyperlink r:id="rId16" w:history="1">
+      <w:hyperlink r:id="rId17" w:history="1">
         <w:r>
           <w:rPr>
             <w:rStyle w:val="Hyperlink"/>
@@ -5464,8 +5451,6 @@
         </w:rPr>
         <w:t>The default symbology for Routes is generated when Plan is created. The symbol shown in map is not used.</w:t>
       </w:r>
-      <w:bookmarkStart w:id="16" w:name="_GoBack"/>
-      <w:bookmarkEnd w:id="16"/>
     </w:p>
     <w:p>
       <w:pPr>
@@ -5649,6 +5634,14 @@
         </w:rPr>
         <w:t>Update the Solve_Parameter_Restrictions table for each of your locations.</w:t>
       </w:r>
+      <w:r>
+        <w:rPr>
+          <w:rFonts w:asciiTheme="minorHAnsi" w:hAnsiTheme="minorHAnsi" w:cstheme="minorHAnsi"/>
+          <w:sz w:val="22"/>
+          <w:szCs w:val="20"/>
+        </w:rPr>
+        <w:t xml:space="preserve"> </w:t>
+      </w:r>
     </w:p>
     <w:p>
       <w:pPr>
@@ -5746,29 +5739,6 @@
       <w:pPr>
         <w:pStyle w:val="EsriProposalBodyText"/>
         <w:numPr>
-          <w:ilvl w:val="1"/>
-          <w:numId w:val="22"/>
-        </w:numPr>
-        <w:spacing w:before="0" w:after="0"/>
-        <w:rPr>
-          <w:rFonts w:asciiTheme="minorHAnsi" w:hAnsiTheme="minorHAnsi" w:cstheme="minorHAnsi"/>
-          <w:sz w:val="22"/>
-          <w:szCs w:val="20"/>
-        </w:rPr>
-      </w:pPr>
-      <w:r>
-        <w:rPr>
-          <w:rFonts w:asciiTheme="minorHAnsi" w:hAnsiTheme="minorHAnsi" w:cstheme="minorHAnsi"/>
-          <w:sz w:val="22"/>
-          <w:szCs w:val="20"/>
-        </w:rPr>
-        <w:t>Update the Solve_Parameter_Uturn_Policy table for each of your locations.</w:t>
-      </w:r>
-    </w:p>
-    <w:p>
-      <w:pPr>
-        <w:pStyle w:val="EsriProposalBodyText"/>
-        <w:numPr>
           <w:ilvl w:val="2"/>
           <w:numId w:val="22"/>
         </w:numPr>
@@ -5785,131 +5755,25 @@
           <w:sz w:val="22"/>
           <w:szCs w:val="20"/>
         </w:rPr>
-        <w:t>Add a row for each location. Set Dispatch Location to name of location.</w:t>
-      </w:r>
-    </w:p>
-    <w:p>
-      <w:pPr>
-        <w:pStyle w:val="EsriProposalBodyText"/>
-        <w:numPr>
-          <w:ilvl w:val="2"/>
-          <w:numId w:val="22"/>
-        </w:numPr>
-        <w:spacing w:before="0" w:after="0"/>
-        <w:rPr>
-          <w:rFonts w:asciiTheme="minorHAnsi" w:hAnsiTheme="minorHAnsi" w:cstheme="minorHAnsi"/>
-          <w:sz w:val="22"/>
-          <w:szCs w:val="20"/>
-        </w:rPr>
-      </w:pPr>
-      <w:r>
-        <w:rPr>
-          <w:rFonts w:asciiTheme="minorHAnsi" w:hAnsiTheme="minorHAnsi" w:cstheme="minorHAnsi"/>
-          <w:sz w:val="22"/>
-          <w:szCs w:val="20"/>
-        </w:rPr>
-        <w:t>Set the U-turn policy for each location.</w:t>
-      </w:r>
-    </w:p>
-    <w:p>
-      <w:pPr>
-        <w:pStyle w:val="EsriProposalBodyText"/>
-        <w:numPr>
-          <w:ilvl w:val="0"/>
-          <w:numId w:val="22"/>
-        </w:numPr>
-        <w:spacing w:before="0" w:after="0"/>
-        <w:rPr>
-          <w:rFonts w:asciiTheme="minorHAnsi" w:hAnsiTheme="minorHAnsi"/>
-          <w:sz w:val="22"/>
-        </w:rPr>
-      </w:pPr>
-      <w:r>
-        <w:rPr>
-          <w:rFonts w:asciiTheme="minorHAnsi" w:hAnsiTheme="minorHAnsi"/>
-          <w:sz w:val="22"/>
-        </w:rPr>
-        <w:t>MDM_Locations</w:t>
-      </w:r>
-    </w:p>
-    <w:p>
-      <w:pPr>
-        <w:pStyle w:val="EsriProposalBodyText"/>
-        <w:numPr>
-          <w:ilvl w:val="1"/>
-          <w:numId w:val="22"/>
-        </w:numPr>
-        <w:spacing w:before="0" w:after="0"/>
-        <w:rPr>
-          <w:rFonts w:asciiTheme="minorHAnsi" w:hAnsiTheme="minorHAnsi" w:cstheme="minorHAnsi"/>
-          <w:sz w:val="22"/>
-          <w:szCs w:val="20"/>
-        </w:rPr>
-      </w:pPr>
-      <w:r>
-        <w:rPr>
-          <w:rFonts w:asciiTheme="minorHAnsi" w:hAnsiTheme="minorHAnsi" w:cstheme="minorHAnsi"/>
-          <w:sz w:val="22"/>
-          <w:szCs w:val="20"/>
-        </w:rPr>
-        <w:t>Add point feature for each location.</w:t>
-      </w:r>
-    </w:p>
-    <w:p>
-      <w:pPr>
-        <w:pStyle w:val="EsriProposalBodyText"/>
-        <w:numPr>
-          <w:ilvl w:val="2"/>
-          <w:numId w:val="22"/>
-        </w:numPr>
-        <w:spacing w:before="0" w:after="0"/>
-        <w:rPr>
-          <w:rFonts w:asciiTheme="minorHAnsi" w:hAnsiTheme="minorHAnsi" w:cstheme="minorHAnsi"/>
-          <w:sz w:val="22"/>
-          <w:szCs w:val="20"/>
-        </w:rPr>
-      </w:pPr>
-      <w:r>
-        <w:rPr>
-          <w:rFonts w:asciiTheme="minorHAnsi" w:hAnsiTheme="minorHAnsi" w:cstheme="minorHAnsi"/>
-          <w:sz w:val="22"/>
-          <w:szCs w:val="20"/>
-        </w:rPr>
-        <w:t xml:space="preserve">Core Pro tools </w:t>
-      </w:r>
-      <w:r>
-        <w:rPr>
-          <w:rFonts w:asciiTheme="minorHAnsi" w:hAnsiTheme="minorHAnsi" w:cstheme="minorHAnsi"/>
-          <w:sz w:val="22"/>
-          <w:szCs w:val="20"/>
-        </w:rPr>
-        <w:t xml:space="preserve">can be used to import locations from other databases. </w:t>
-      </w:r>
-      <w:r>
-        <w:rPr>
-          <w:rFonts w:asciiTheme="minorHAnsi" w:hAnsiTheme="minorHAnsi" w:cstheme="minorHAnsi"/>
-          <w:sz w:val="22"/>
-          <w:szCs w:val="20"/>
-        </w:rPr>
-        <w:t xml:space="preserve">Or Append from the </w:t>
-      </w:r>
-      <w:r>
-        <w:rPr>
-          <w:rFonts w:asciiTheme="minorHAnsi" w:hAnsiTheme="minorHAnsi" w:cstheme="minorHAnsi"/>
-          <w:sz w:val="22"/>
-          <w:szCs w:val="20"/>
-        </w:rPr>
-        <w:t xml:space="preserve">Depot Template layer in ERM_Plan_Defaults. </w:t>
-      </w:r>
-      <w:r>
-        <w:rPr>
-          <w:rFonts w:asciiTheme="minorHAnsi" w:hAnsiTheme="minorHAnsi" w:cstheme="minorHAnsi"/>
-          <w:sz w:val="22"/>
-          <w:szCs w:val="20"/>
-        </w:rPr>
-        <w:t xml:space="preserve">See online help documentation </w:t>
-      </w:r>
-      <w:hyperlink r:id="rId17" w:history="1">
+        <w:t>A ERM_</w:t>
+      </w:r>
+      <w:r>
+        <w:rPr>
+          <w:rFonts w:asciiTheme="minorHAnsi" w:hAnsiTheme="minorHAnsi" w:cstheme="minorHAnsi"/>
+          <w:sz w:val="22"/>
+          <w:szCs w:val="20"/>
+        </w:rPr>
+        <w:t>CopySolveParameters.</w:t>
+      </w:r>
+      <w:r>
+        <w:rPr>
+          <w:rFonts w:asciiTheme="minorHAnsi" w:hAnsiTheme="minorHAnsi" w:cstheme="minorHAnsi"/>
+          <w:sz w:val="22"/>
+          <w:szCs w:val="20"/>
+        </w:rPr>
+        <w:t xml:space="preserve">py script is available in the </w:t>
+      </w:r>
+      <w:hyperlink r:id="rId18" w:history="1">
         <w:r>
           <w:rPr>
             <w:rStyle w:val="Hyperlink"/>
@@ -5917,7 +5781,7 @@
             <w:sz w:val="22"/>
             <w:szCs w:val="20"/>
           </w:rPr>
-          <w:t>here</w:t>
+          <w:t>GitHub document repository</w:t>
         </w:r>
       </w:hyperlink>
       <w:r>
@@ -5926,7 +5790,7 @@
           <w:sz w:val="22"/>
           <w:szCs w:val="20"/>
         </w:rPr>
-        <w:t>.</w:t>
+        <w:t xml:space="preserve"> to batch copy parameters for each depot (steps i-iv)</w:t>
       </w:r>
     </w:p>
     <w:p>
@@ -5949,15 +5813,53 @@
           <w:sz w:val="22"/>
           <w:szCs w:val="20"/>
         </w:rPr>
-        <w:t xml:space="preserve">These locations are used to </w:t>
-      </w:r>
-      <w:r>
-        <w:rPr>
-          <w:rFonts w:asciiTheme="minorHAnsi" w:hAnsiTheme="minorHAnsi" w:cstheme="minorHAnsi"/>
-          <w:sz w:val="22"/>
-          <w:szCs w:val="20"/>
-        </w:rPr>
-        <w:t>populate a pick list to select locations to move orders to.</w:t>
+        <w:t>Update the Solve_Parameter_Uturn_Policy table for each of your locations.</w:t>
+      </w:r>
+    </w:p>
+    <w:p>
+      <w:pPr>
+        <w:pStyle w:val="EsriProposalBodyText"/>
+        <w:numPr>
+          <w:ilvl w:val="2"/>
+          <w:numId w:val="22"/>
+        </w:numPr>
+        <w:spacing w:before="0" w:after="0"/>
+        <w:rPr>
+          <w:rFonts w:asciiTheme="minorHAnsi" w:hAnsiTheme="minorHAnsi" w:cstheme="minorHAnsi"/>
+          <w:sz w:val="22"/>
+          <w:szCs w:val="20"/>
+        </w:rPr>
+      </w:pPr>
+      <w:r>
+        <w:rPr>
+          <w:rFonts w:asciiTheme="minorHAnsi" w:hAnsiTheme="minorHAnsi" w:cstheme="minorHAnsi"/>
+          <w:sz w:val="22"/>
+          <w:szCs w:val="20"/>
+        </w:rPr>
+        <w:t>Add a row for each location. Set Dispatch Location to name of location.</w:t>
+      </w:r>
+    </w:p>
+    <w:p>
+      <w:pPr>
+        <w:pStyle w:val="EsriProposalBodyText"/>
+        <w:numPr>
+          <w:ilvl w:val="2"/>
+          <w:numId w:val="22"/>
+        </w:numPr>
+        <w:spacing w:before="0" w:after="0"/>
+        <w:rPr>
+          <w:rFonts w:asciiTheme="minorHAnsi" w:hAnsiTheme="minorHAnsi" w:cstheme="minorHAnsi"/>
+          <w:sz w:val="22"/>
+          <w:szCs w:val="20"/>
+        </w:rPr>
+      </w:pPr>
+      <w:r>
+        <w:rPr>
+          <w:rFonts w:asciiTheme="minorHAnsi" w:hAnsiTheme="minorHAnsi" w:cstheme="minorHAnsi"/>
+          <w:sz w:val="22"/>
+          <w:szCs w:val="20"/>
+        </w:rPr>
+        <w:t>Set the U-turn policy for each location.</w:t>
       </w:r>
     </w:p>
     <w:p>
@@ -5969,6 +5871,155 @@
         </w:numPr>
         <w:spacing w:before="0" w:after="0"/>
         <w:rPr>
+          <w:rFonts w:asciiTheme="minorHAnsi" w:hAnsiTheme="minorHAnsi"/>
+          <w:sz w:val="22"/>
+        </w:rPr>
+      </w:pPr>
+      <w:r>
+        <w:rPr>
+          <w:rFonts w:asciiTheme="minorHAnsi" w:hAnsiTheme="minorHAnsi"/>
+          <w:sz w:val="22"/>
+        </w:rPr>
+        <w:t>MDM_Locations</w:t>
+      </w:r>
+    </w:p>
+    <w:p>
+      <w:pPr>
+        <w:pStyle w:val="EsriProposalBodyText"/>
+        <w:numPr>
+          <w:ilvl w:val="1"/>
+          <w:numId w:val="22"/>
+        </w:numPr>
+        <w:spacing w:before="0" w:after="0"/>
+        <w:rPr>
+          <w:rFonts w:asciiTheme="minorHAnsi" w:hAnsiTheme="minorHAnsi" w:cstheme="minorHAnsi"/>
+          <w:sz w:val="22"/>
+          <w:szCs w:val="20"/>
+        </w:rPr>
+      </w:pPr>
+      <w:r>
+        <w:rPr>
+          <w:rFonts w:asciiTheme="minorHAnsi" w:hAnsiTheme="minorHAnsi" w:cstheme="minorHAnsi"/>
+          <w:sz w:val="22"/>
+          <w:szCs w:val="20"/>
+        </w:rPr>
+        <w:t>Add point feature for each location.</w:t>
+      </w:r>
+    </w:p>
+    <w:p>
+      <w:pPr>
+        <w:pStyle w:val="EsriProposalBodyText"/>
+        <w:numPr>
+          <w:ilvl w:val="2"/>
+          <w:numId w:val="22"/>
+        </w:numPr>
+        <w:spacing w:before="0" w:after="0"/>
+        <w:rPr>
+          <w:rFonts w:asciiTheme="minorHAnsi" w:hAnsiTheme="minorHAnsi" w:cstheme="minorHAnsi"/>
+          <w:sz w:val="22"/>
+          <w:szCs w:val="20"/>
+        </w:rPr>
+      </w:pPr>
+      <w:r>
+        <w:rPr>
+          <w:rFonts w:asciiTheme="minorHAnsi" w:hAnsiTheme="minorHAnsi" w:cstheme="minorHAnsi"/>
+          <w:sz w:val="22"/>
+          <w:szCs w:val="20"/>
+        </w:rPr>
+        <w:t xml:space="preserve">Core Pro tools </w:t>
+      </w:r>
+      <w:r>
+        <w:rPr>
+          <w:rFonts w:asciiTheme="minorHAnsi" w:hAnsiTheme="minorHAnsi" w:cstheme="minorHAnsi"/>
+          <w:sz w:val="22"/>
+          <w:szCs w:val="20"/>
+        </w:rPr>
+        <w:t xml:space="preserve">can be used to import locations from other databases. </w:t>
+      </w:r>
+      <w:r>
+        <w:rPr>
+          <w:rFonts w:asciiTheme="minorHAnsi" w:hAnsiTheme="minorHAnsi" w:cstheme="minorHAnsi"/>
+          <w:sz w:val="22"/>
+          <w:szCs w:val="20"/>
+        </w:rPr>
+        <w:t xml:space="preserve">Or Append from the </w:t>
+      </w:r>
+      <w:r>
+        <w:rPr>
+          <w:rFonts w:asciiTheme="minorHAnsi" w:hAnsiTheme="minorHAnsi" w:cstheme="minorHAnsi"/>
+          <w:sz w:val="22"/>
+          <w:szCs w:val="20"/>
+        </w:rPr>
+        <w:t xml:space="preserve">Depot Template layer in ERM_Plan_Defaults. </w:t>
+      </w:r>
+      <w:r>
+        <w:rPr>
+          <w:rFonts w:asciiTheme="minorHAnsi" w:hAnsiTheme="minorHAnsi" w:cstheme="minorHAnsi"/>
+          <w:sz w:val="22"/>
+          <w:szCs w:val="20"/>
+        </w:rPr>
+        <w:t xml:space="preserve">See online help documentation </w:t>
+      </w:r>
+      <w:hyperlink r:id="rId19" w:history="1">
+        <w:r>
+          <w:rPr>
+            <w:rStyle w:val="Hyperlink"/>
+            <w:rFonts w:asciiTheme="minorHAnsi" w:hAnsiTheme="minorHAnsi" w:cstheme="minorHAnsi"/>
+            <w:sz w:val="22"/>
+            <w:szCs w:val="20"/>
+          </w:rPr>
+          <w:t>here</w:t>
+        </w:r>
+      </w:hyperlink>
+      <w:r>
+        <w:rPr>
+          <w:rFonts w:asciiTheme="minorHAnsi" w:hAnsiTheme="minorHAnsi" w:cstheme="minorHAnsi"/>
+          <w:sz w:val="22"/>
+          <w:szCs w:val="20"/>
+        </w:rPr>
+        <w:t>.</w:t>
+      </w:r>
+    </w:p>
+    <w:p>
+      <w:pPr>
+        <w:pStyle w:val="EsriProposalBodyText"/>
+        <w:numPr>
+          <w:ilvl w:val="1"/>
+          <w:numId w:val="22"/>
+        </w:numPr>
+        <w:spacing w:before="0" w:after="0"/>
+        <w:rPr>
+          <w:rFonts w:asciiTheme="minorHAnsi" w:hAnsiTheme="minorHAnsi" w:cstheme="minorHAnsi"/>
+          <w:sz w:val="22"/>
+          <w:szCs w:val="20"/>
+        </w:rPr>
+      </w:pPr>
+      <w:r>
+        <w:rPr>
+          <w:rFonts w:asciiTheme="minorHAnsi" w:hAnsiTheme="minorHAnsi" w:cstheme="minorHAnsi"/>
+          <w:sz w:val="22"/>
+          <w:szCs w:val="20"/>
+        </w:rPr>
+        <w:t xml:space="preserve">These locations are used to </w:t>
+      </w:r>
+      <w:r>
+        <w:rPr>
+          <w:rFonts w:asciiTheme="minorHAnsi" w:hAnsiTheme="minorHAnsi" w:cstheme="minorHAnsi"/>
+          <w:sz w:val="22"/>
+          <w:szCs w:val="20"/>
+        </w:rPr>
+        <w:t>populate a pick list to select locations to move orders to.</w:t>
+      </w:r>
+    </w:p>
+    <w:p>
+      <w:pPr>
+        <w:pStyle w:val="EsriProposalBodyText"/>
+        <w:numPr>
+          <w:ilvl w:val="0"/>
+          <w:numId w:val="22"/>
+        </w:numPr>
+        <w:spacing w:before="0" w:after="0"/>
+        <w:rPr>
           <w:rFonts w:asciiTheme="minorHAnsi" w:hAnsiTheme="minorHAnsi" w:cstheme="minorHAnsi"/>
           <w:sz w:val="22"/>
           <w:szCs w:val="20"/>
@@ -6032,6 +6083,527 @@
     </w:p>
     <w:p>
       <w:pPr>
+        <w:pStyle w:val="EsriHeading2"/>
+      </w:pPr>
+      <w:bookmarkStart w:id="16" w:name="_Toc51076148"/>
+      <w:r>
+        <w:t>Batch Publish</w:t>
+      </w:r>
+      <w:bookmarkEnd w:id="16"/>
+    </w:p>
+    <w:p>
+      <w:pPr>
+        <w:pStyle w:val="EsriProposalBodyText"/>
+      </w:pPr>
+      <w:r>
+        <w:t>If publishing all maps at once, scripts are available to batch the process.</w:t>
+      </w:r>
+      <w:r>
+        <w:t xml:space="preserve"> </w:t>
+      </w:r>
+      <w:r>
+        <w:t>If publishing the Sample data, check the “Use Sample” checkbox on the tools.</w:t>
+      </w:r>
+    </w:p>
+    <w:p>
+      <w:pPr>
+        <w:pStyle w:val="EsriProposalBodyText"/>
+        <w:numPr>
+          <w:ilvl w:val="0"/>
+          <w:numId w:val="31"/>
+        </w:numPr>
+        <w:spacing w:before="0" w:after="0"/>
+        <w:rPr>
+          <w:rFonts w:asciiTheme="minorHAnsi" w:hAnsiTheme="minorHAnsi" w:cstheme="minorHAnsi"/>
+          <w:sz w:val="22"/>
+          <w:szCs w:val="20"/>
+        </w:rPr>
+      </w:pPr>
+      <w:r>
+        <w:rPr>
+          <w:rFonts w:asciiTheme="minorHAnsi" w:hAnsiTheme="minorHAnsi" w:cstheme="minorHAnsi"/>
+          <w:sz w:val="22"/>
+          <w:szCs w:val="20"/>
+        </w:rPr>
+        <w:t>Open the ERM_services Pro project included with release</w:t>
+      </w:r>
+      <w:r>
+        <w:rPr>
+          <w:rFonts w:asciiTheme="minorHAnsi" w:hAnsiTheme="minorHAnsi" w:cstheme="minorHAnsi"/>
+          <w:sz w:val="22"/>
+          <w:szCs w:val="20"/>
+        </w:rPr>
+        <w:t xml:space="preserve"> that was used to populate the data.</w:t>
+      </w:r>
+    </w:p>
+    <w:p>
+      <w:pPr>
+        <w:pStyle w:val="EsriProposalBodyText"/>
+        <w:numPr>
+          <w:ilvl w:val="0"/>
+          <w:numId w:val="31"/>
+        </w:numPr>
+        <w:spacing w:before="0" w:after="0"/>
+        <w:rPr>
+          <w:rFonts w:asciiTheme="minorHAnsi" w:hAnsiTheme="minorHAnsi"/>
+          <w:sz w:val="22"/>
+        </w:rPr>
+      </w:pPr>
+      <w:r>
+        <w:rPr>
+          <w:rFonts w:asciiTheme="minorHAnsi" w:hAnsiTheme="minorHAnsi"/>
+          <w:sz w:val="22"/>
+        </w:rPr>
+        <w:t>From Catalog</w:t>
+      </w:r>
+      <w:r>
+        <w:rPr>
+          <w:rFonts w:asciiTheme="minorHAnsi" w:hAnsiTheme="minorHAnsi"/>
+          <w:sz w:val="22"/>
+        </w:rPr>
+        <w:t xml:space="preserve"> View</w:t>
+      </w:r>
+      <w:r>
+        <w:rPr>
+          <w:rFonts w:asciiTheme="minorHAnsi" w:hAnsiTheme="minorHAnsi"/>
+          <w:sz w:val="22"/>
+        </w:rPr>
+        <w:t>, open the ERM_services toolbox</w:t>
+      </w:r>
+      <w:r>
+        <w:rPr>
+          <w:rFonts w:asciiTheme="minorHAnsi" w:hAnsiTheme="minorHAnsi"/>
+          <w:sz w:val="22"/>
+        </w:rPr>
+        <w:t>.</w:t>
+      </w:r>
+    </w:p>
+    <w:p>
+      <w:pPr>
+        <w:pStyle w:val="EsriProposalBodyText"/>
+        <w:numPr>
+          <w:ilvl w:val="0"/>
+          <w:numId w:val="31"/>
+        </w:numPr>
+        <w:spacing w:before="0" w:after="0"/>
+        <w:rPr>
+          <w:rFonts w:asciiTheme="minorHAnsi" w:hAnsiTheme="minorHAnsi" w:cstheme="minorHAnsi"/>
+          <w:sz w:val="22"/>
+          <w:szCs w:val="20"/>
+        </w:rPr>
+      </w:pPr>
+      <w:r>
+        <w:rPr>
+          <w:rFonts w:asciiTheme="minorHAnsi" w:hAnsiTheme="minorHAnsi" w:cstheme="minorHAnsi"/>
+          <w:sz w:val="22"/>
+          <w:szCs w:val="20"/>
+        </w:rPr>
+        <w:t>Open the Create ERM SD files tool.</w:t>
+      </w:r>
+    </w:p>
+    <w:p>
+      <w:pPr>
+        <w:pStyle w:val="EsriProposalBodyText"/>
+        <w:numPr>
+          <w:ilvl w:val="0"/>
+          <w:numId w:val="31"/>
+        </w:numPr>
+        <w:spacing w:before="0" w:after="0"/>
+        <w:rPr>
+          <w:rFonts w:asciiTheme="minorHAnsi" w:hAnsiTheme="minorHAnsi" w:cstheme="minorHAnsi"/>
+          <w:sz w:val="22"/>
+          <w:szCs w:val="20"/>
+        </w:rPr>
+      </w:pPr>
+      <w:r>
+        <w:rPr>
+          <w:rFonts w:asciiTheme="minorHAnsi" w:hAnsiTheme="minorHAnsi" w:cstheme="minorHAnsi"/>
+          <w:sz w:val="22"/>
+          <w:szCs w:val="20"/>
+        </w:rPr>
+        <w:t>Check “Create All” and run tool.</w:t>
+      </w:r>
+    </w:p>
+    <w:p>
+      <w:pPr>
+        <w:pStyle w:val="EsriProposalBodyText"/>
+        <w:numPr>
+          <w:ilvl w:val="1"/>
+          <w:numId w:val="31"/>
+        </w:numPr>
+        <w:spacing w:before="0" w:after="0"/>
+        <w:rPr>
+          <w:rFonts w:asciiTheme="minorHAnsi" w:hAnsiTheme="minorHAnsi" w:cstheme="minorHAnsi"/>
+          <w:sz w:val="22"/>
+          <w:szCs w:val="20"/>
+        </w:rPr>
+      </w:pPr>
+      <w:r>
+        <w:rPr>
+          <w:rFonts w:asciiTheme="minorHAnsi" w:hAnsiTheme="minorHAnsi" w:cstheme="minorHAnsi"/>
+          <w:sz w:val="22"/>
+          <w:szCs w:val="20"/>
+        </w:rPr>
+        <w:t xml:space="preserve">This will create </w:t>
+      </w:r>
+      <w:r>
+        <w:rPr>
+          <w:rFonts w:asciiTheme="minorHAnsi" w:hAnsiTheme="minorHAnsi" w:cstheme="minorHAnsi"/>
+          <w:sz w:val="22"/>
+          <w:szCs w:val="20"/>
+        </w:rPr>
+        <w:t>service definition files in the sd_drafts folder.</w:t>
+      </w:r>
+    </w:p>
+    <w:p>
+      <w:pPr>
+        <w:pStyle w:val="EsriProposalBodyText"/>
+        <w:numPr>
+          <w:ilvl w:val="1"/>
+          <w:numId w:val="31"/>
+        </w:numPr>
+        <w:spacing w:before="0" w:after="0"/>
+        <w:rPr>
+          <w:rFonts w:asciiTheme="minorHAnsi" w:hAnsiTheme="minorHAnsi" w:cstheme="minorHAnsi"/>
+          <w:sz w:val="22"/>
+          <w:szCs w:val="20"/>
+        </w:rPr>
+      </w:pPr>
+      <w:r>
+        <w:rPr>
+          <w:rFonts w:asciiTheme="minorHAnsi" w:hAnsiTheme="minorHAnsi" w:cstheme="minorHAnsi"/>
+          <w:sz w:val="22"/>
+          <w:szCs w:val="20"/>
+        </w:rPr>
+        <w:t>If Use Sample is checked, the sample data will be used to create sd files.</w:t>
+      </w:r>
+    </w:p>
+    <w:p>
+      <w:pPr>
+        <w:pStyle w:val="EsriProposalBodyText"/>
+        <w:numPr>
+          <w:ilvl w:val="0"/>
+          <w:numId w:val="31"/>
+        </w:numPr>
+        <w:spacing w:before="0" w:after="0"/>
+        <w:rPr>
+          <w:rFonts w:asciiTheme="minorHAnsi" w:hAnsiTheme="minorHAnsi" w:cstheme="minorHAnsi"/>
+          <w:sz w:val="22"/>
+          <w:szCs w:val="20"/>
+        </w:rPr>
+      </w:pPr>
+      <w:r>
+        <w:rPr>
+          <w:rFonts w:asciiTheme="minorHAnsi" w:hAnsiTheme="minorHAnsi" w:cstheme="minorHAnsi"/>
+          <w:sz w:val="22"/>
+          <w:szCs w:val="20"/>
+        </w:rPr>
+        <w:t>Open</w:t>
+      </w:r>
+      <w:r>
+        <w:rPr>
+          <w:rFonts w:asciiTheme="minorHAnsi" w:hAnsiTheme="minorHAnsi" w:cstheme="minorHAnsi"/>
+          <w:sz w:val="22"/>
+          <w:szCs w:val="20"/>
+        </w:rPr>
+        <w:t xml:space="preserve"> the Publish SD Files tool.</w:t>
+      </w:r>
+    </w:p>
+    <w:p>
+      <w:pPr>
+        <w:pStyle w:val="EsriProposalBodyText"/>
+        <w:numPr>
+          <w:ilvl w:val="1"/>
+          <w:numId w:val="31"/>
+        </w:numPr>
+        <w:spacing w:before="0" w:after="0"/>
+        <w:rPr>
+          <w:rFonts w:asciiTheme="minorHAnsi" w:hAnsiTheme="minorHAnsi" w:cstheme="minorHAnsi"/>
+          <w:sz w:val="22"/>
+          <w:szCs w:val="20"/>
+        </w:rPr>
+      </w:pPr>
+      <w:r>
+        <w:rPr>
+          <w:rFonts w:asciiTheme="minorHAnsi" w:hAnsiTheme="minorHAnsi" w:cstheme="minorHAnsi"/>
+          <w:sz w:val="22"/>
+          <w:szCs w:val="20"/>
+        </w:rPr>
+        <w:t>Enter the Portal information and run tool.</w:t>
+      </w:r>
+      <w:r>
+        <w:rPr>
+          <w:rFonts w:asciiTheme="minorHAnsi" w:hAnsiTheme="minorHAnsi" w:cstheme="minorHAnsi"/>
+          <w:sz w:val="22"/>
+          <w:szCs w:val="20"/>
+        </w:rPr>
+        <w:t xml:space="preserve"> </w:t>
+      </w:r>
+      <w:r>
+        <w:rPr>
+          <w:rFonts w:asciiTheme="minorHAnsi" w:hAnsiTheme="minorHAnsi" w:cstheme="minorHAnsi"/>
+          <w:sz w:val="22"/>
+          <w:szCs w:val="20"/>
+        </w:rPr>
+        <w:t>Use a publisher or admin level user</w:t>
+      </w:r>
+      <w:r>
+        <w:rPr>
+          <w:rFonts w:asciiTheme="minorHAnsi" w:hAnsiTheme="minorHAnsi" w:cstheme="minorHAnsi"/>
+          <w:sz w:val="22"/>
+          <w:szCs w:val="20"/>
+        </w:rPr>
+        <w:t>.</w:t>
+      </w:r>
+    </w:p>
+    <w:p>
+      <w:pPr>
+        <w:pStyle w:val="EsriProposalBodyText"/>
+        <w:numPr>
+          <w:ilvl w:val="1"/>
+          <w:numId w:val="31"/>
+        </w:numPr>
+        <w:spacing w:before="0" w:after="0"/>
+        <w:rPr>
+          <w:rFonts w:asciiTheme="minorHAnsi" w:hAnsiTheme="minorHAnsi" w:cstheme="minorHAnsi"/>
+          <w:sz w:val="22"/>
+          <w:szCs w:val="20"/>
+        </w:rPr>
+      </w:pPr>
+      <w:r>
+        <w:rPr>
+          <w:rFonts w:asciiTheme="minorHAnsi" w:hAnsiTheme="minorHAnsi" w:cstheme="minorHAnsi"/>
+          <w:sz w:val="22"/>
+          <w:szCs w:val="20"/>
+        </w:rPr>
+        <w:t>Check the Use Sample box if publishing sample data.</w:t>
+      </w:r>
+    </w:p>
+    <w:p>
+      <w:pPr>
+        <w:pStyle w:val="ListParagraph"/>
+        <w:numPr>
+          <w:ilvl w:val="0"/>
+          <w:numId w:val="31"/>
+        </w:numPr>
+        <w:spacing w:before="0" w:after="0"/>
+        <w:rPr>
+          <w:rFonts w:asciiTheme="minorHAnsi" w:hAnsiTheme="minorHAnsi" w:cstheme="minorHAnsi"/>
+          <w:sz w:val="22"/>
+          <w:szCs w:val="20"/>
+        </w:rPr>
+      </w:pPr>
+      <w:r>
+        <w:rPr>
+          <w:rFonts w:asciiTheme="minorHAnsi" w:hAnsiTheme="minorHAnsi" w:cstheme="minorHAnsi"/>
+          <w:sz w:val="22"/>
+          <w:szCs w:val="20"/>
+        </w:rPr>
+        <w:t>Verify in Portal that an ERM Services folder is created and contains the following items</w:t>
+      </w:r>
+      <w:r>
+        <w:rPr>
+          <w:rFonts w:asciiTheme="minorHAnsi" w:hAnsiTheme="minorHAnsi" w:cstheme="minorHAnsi"/>
+          <w:sz w:val="22"/>
+          <w:szCs w:val="20"/>
+        </w:rPr>
+        <w:t xml:space="preserve"> (there will also be a service definition file for each layer)</w:t>
+      </w:r>
+      <w:r>
+        <w:rPr>
+          <w:rFonts w:asciiTheme="minorHAnsi" w:hAnsiTheme="minorHAnsi" w:cstheme="minorHAnsi"/>
+          <w:sz w:val="22"/>
+          <w:szCs w:val="20"/>
+        </w:rPr>
+        <w:t>:</w:t>
+      </w:r>
+    </w:p>
+    <w:p>
+      <w:pPr>
+        <w:pStyle w:val="EsriProposalBodyText"/>
+        <w:numPr>
+          <w:ilvl w:val="1"/>
+          <w:numId w:val="31"/>
+        </w:numPr>
+        <w:spacing w:before="0" w:after="0"/>
+        <w:rPr>
+          <w:rFonts w:asciiTheme="minorHAnsi" w:hAnsiTheme="minorHAnsi" w:cstheme="minorHAnsi"/>
+          <w:sz w:val="22"/>
+          <w:szCs w:val="20"/>
+        </w:rPr>
+      </w:pPr>
+      <w:r>
+        <w:rPr>
+          <w:rFonts w:asciiTheme="minorHAnsi" w:hAnsiTheme="minorHAnsi" w:cstheme="minorHAnsi"/>
+          <w:sz w:val="22"/>
+          <w:szCs w:val="20"/>
+        </w:rPr>
+        <w:t>ERM_Plan_Defaults feature layer</w:t>
+      </w:r>
+    </w:p>
+    <w:p>
+      <w:pPr>
+        <w:pStyle w:val="EsriProposalBodyText"/>
+        <w:numPr>
+          <w:ilvl w:val="1"/>
+          <w:numId w:val="31"/>
+        </w:numPr>
+        <w:spacing w:before="0" w:after="0"/>
+        <w:rPr>
+          <w:rFonts w:asciiTheme="minorHAnsi" w:hAnsiTheme="minorHAnsi" w:cstheme="minorHAnsi"/>
+          <w:sz w:val="22"/>
+          <w:szCs w:val="20"/>
+        </w:rPr>
+      </w:pPr>
+      <w:r>
+        <w:rPr>
+          <w:rFonts w:asciiTheme="minorHAnsi" w:hAnsiTheme="minorHAnsi" w:cstheme="minorHAnsi"/>
+          <w:sz w:val="22"/>
+          <w:szCs w:val="20"/>
+        </w:rPr>
+        <w:t>ERM_Plan_Template feature layer</w:t>
+      </w:r>
+    </w:p>
+    <w:p>
+      <w:pPr>
+        <w:pStyle w:val="EsriProposalBodyText"/>
+        <w:numPr>
+          <w:ilvl w:val="1"/>
+          <w:numId w:val="31"/>
+        </w:numPr>
+        <w:spacing w:before="0" w:after="0"/>
+        <w:rPr>
+          <w:rFonts w:asciiTheme="minorHAnsi" w:hAnsiTheme="minorHAnsi" w:cstheme="minorHAnsi"/>
+          <w:sz w:val="22"/>
+          <w:szCs w:val="20"/>
+        </w:rPr>
+      </w:pPr>
+      <w:r>
+        <w:rPr>
+          <w:rFonts w:asciiTheme="minorHAnsi" w:hAnsiTheme="minorHAnsi" w:cstheme="minorHAnsi"/>
+          <w:sz w:val="22"/>
+          <w:szCs w:val="20"/>
+        </w:rPr>
+        <w:t>ERM_Registry table</w:t>
+      </w:r>
+    </w:p>
+    <w:p>
+      <w:pPr>
+        <w:pStyle w:val="EsriProposalBodyText"/>
+        <w:numPr>
+          <w:ilvl w:val="1"/>
+          <w:numId w:val="31"/>
+        </w:numPr>
+        <w:spacing w:before="0" w:after="0"/>
+        <w:rPr>
+          <w:rFonts w:asciiTheme="minorHAnsi" w:hAnsiTheme="minorHAnsi" w:cstheme="minorHAnsi"/>
+          <w:sz w:val="22"/>
+          <w:szCs w:val="20"/>
+        </w:rPr>
+      </w:pPr>
+      <w:r>
+        <w:rPr>
+          <w:rFonts w:asciiTheme="minorHAnsi" w:hAnsiTheme="minorHAnsi" w:cstheme="minorHAnsi"/>
+          <w:sz w:val="22"/>
+          <w:szCs w:val="20"/>
+        </w:rPr>
+        <w:t>ERM_Solve_Parameters table</w:t>
+      </w:r>
+    </w:p>
+    <w:p>
+      <w:pPr>
+        <w:pStyle w:val="EsriProposalBodyText"/>
+        <w:numPr>
+          <w:ilvl w:val="1"/>
+          <w:numId w:val="31"/>
+        </w:numPr>
+        <w:spacing w:before="0" w:after="0"/>
+        <w:rPr>
+          <w:rFonts w:asciiTheme="minorHAnsi" w:hAnsiTheme="minorHAnsi" w:cstheme="minorHAnsi"/>
+          <w:sz w:val="22"/>
+          <w:szCs w:val="20"/>
+        </w:rPr>
+      </w:pPr>
+      <w:r>
+        <w:rPr>
+          <w:rFonts w:asciiTheme="minorHAnsi" w:hAnsiTheme="minorHAnsi" w:cstheme="minorHAnsi"/>
+          <w:sz w:val="22"/>
+          <w:szCs w:val="20"/>
+        </w:rPr>
+        <w:t>ERM_Solve_Parameters_View – view created from ERM_Solve_Parameters table</w:t>
+      </w:r>
+    </w:p>
+    <w:p>
+      <w:pPr>
+        <w:pStyle w:val="EsriProposalBodyText"/>
+        <w:numPr>
+          <w:ilvl w:val="2"/>
+          <w:numId w:val="31"/>
+        </w:numPr>
+        <w:spacing w:before="0" w:after="0"/>
+        <w:rPr>
+          <w:rFonts w:asciiTheme="minorHAnsi" w:hAnsiTheme="minorHAnsi" w:cstheme="minorHAnsi"/>
+          <w:sz w:val="22"/>
+          <w:szCs w:val="20"/>
+        </w:rPr>
+      </w:pPr>
+      <w:r>
+        <w:rPr>
+          <w:rFonts w:asciiTheme="minorHAnsi" w:hAnsiTheme="minorHAnsi" w:cstheme="minorHAnsi"/>
+          <w:sz w:val="22"/>
+          <w:szCs w:val="20"/>
+        </w:rPr>
+        <w:t>See note below on validating view.</w:t>
+      </w:r>
+    </w:p>
+    <w:p>
+      <w:pPr>
+        <w:pStyle w:val="EsriProposalBodyText"/>
+        <w:numPr>
+          <w:ilvl w:val="1"/>
+          <w:numId w:val="31"/>
+        </w:numPr>
+        <w:spacing w:before="0" w:after="0"/>
+        <w:rPr>
+          <w:rFonts w:asciiTheme="minorHAnsi" w:hAnsiTheme="minorHAnsi" w:cstheme="minorHAnsi"/>
+          <w:sz w:val="22"/>
+          <w:szCs w:val="20"/>
+        </w:rPr>
+      </w:pPr>
+      <w:r>
+        <w:rPr>
+          <w:rFonts w:asciiTheme="minorHAnsi" w:hAnsiTheme="minorHAnsi" w:cstheme="minorHAnsi"/>
+          <w:sz w:val="22"/>
+          <w:szCs w:val="20"/>
+        </w:rPr>
+        <w:t>MDM_Locations feature layer</w:t>
+      </w:r>
+    </w:p>
+    <w:p>
+      <w:pPr>
+        <w:pStyle w:val="EsriProposalBodyText"/>
+        <w:numPr>
+          <w:ilvl w:val="1"/>
+          <w:numId w:val="31"/>
+        </w:numPr>
+        <w:spacing w:before="0" w:after="0"/>
+        <w:rPr>
+          <w:rFonts w:asciiTheme="minorHAnsi" w:hAnsiTheme="minorHAnsi" w:cstheme="minorHAnsi"/>
+          <w:sz w:val="22"/>
+          <w:szCs w:val="20"/>
+        </w:rPr>
+      </w:pPr>
+      <w:r>
+        <w:rPr>
+          <w:rFonts w:asciiTheme="minorHAnsi" w:hAnsiTheme="minorHAnsi" w:cstheme="minorHAnsi"/>
+          <w:sz w:val="22"/>
+          <w:szCs w:val="20"/>
+        </w:rPr>
+        <w:t>GPS_Template feature layer</w:t>
+      </w:r>
+    </w:p>
+    <w:p>
+      <w:pPr>
         <w:pStyle w:val="EsriProposalBodyText"/>
         <w:spacing w:before="0" w:after="0"/>
         <w:rPr>
@@ -6051,233 +6623,49 @@
           <w:szCs w:val="20"/>
         </w:rPr>
       </w:pPr>
-    </w:p>
-    <w:p>
-      <w:pPr>
-        <w:pStyle w:val="EsriHeading2"/>
-      </w:pPr>
-      <w:bookmarkStart w:id="17" w:name="_Toc45882358"/>
-      <w:r>
-        <w:t>Batch Publish</w:t>
-      </w:r>
-      <w:bookmarkEnd w:id="17"/>
-    </w:p>
-    <w:p>
-      <w:pPr>
-        <w:pStyle w:val="EsriProposalBodyText"/>
-      </w:pPr>
-      <w:r>
-        <w:t>If publishing all maps at once, scripts are available to batch the process.</w:t>
-      </w:r>
-      <w:r>
-        <w:t xml:space="preserve"> Only applicable for the </w:t>
-      </w:r>
-      <w:r>
-        <w:t>maps without “_Sample” suffix.</w:t>
-      </w:r>
-    </w:p>
-    <w:p>
-      <w:pPr>
-        <w:pStyle w:val="EsriProposalBodyText"/>
-        <w:numPr>
-          <w:ilvl w:val="0"/>
-          <w:numId w:val="31"/>
-        </w:numPr>
-        <w:spacing w:before="0" w:after="0"/>
-        <w:rPr>
-          <w:rFonts w:asciiTheme="minorHAnsi" w:hAnsiTheme="minorHAnsi" w:cstheme="minorHAnsi"/>
-          <w:sz w:val="22"/>
-          <w:szCs w:val="20"/>
-        </w:rPr>
-      </w:pPr>
-      <w:r>
-        <w:rPr>
-          <w:rFonts w:asciiTheme="minorHAnsi" w:hAnsiTheme="minorHAnsi" w:cstheme="minorHAnsi"/>
-          <w:sz w:val="22"/>
-          <w:szCs w:val="20"/>
-        </w:rPr>
-        <w:t>Open the ERM_services Pro project included with release</w:t>
-      </w:r>
-      <w:r>
-        <w:rPr>
-          <w:rFonts w:asciiTheme="minorHAnsi" w:hAnsiTheme="minorHAnsi" w:cstheme="minorHAnsi"/>
-          <w:sz w:val="22"/>
-          <w:szCs w:val="20"/>
-        </w:rPr>
-        <w:t xml:space="preserve"> that was used to populate the data.</w:t>
-      </w:r>
-    </w:p>
-    <w:p>
-      <w:pPr>
-        <w:pStyle w:val="EsriProposalBodyText"/>
-        <w:numPr>
-          <w:ilvl w:val="0"/>
-          <w:numId w:val="31"/>
-        </w:numPr>
-        <w:spacing w:before="0" w:after="0"/>
-        <w:rPr>
-          <w:rFonts w:asciiTheme="minorHAnsi" w:hAnsiTheme="minorHAnsi"/>
-          <w:sz w:val="22"/>
-        </w:rPr>
-      </w:pPr>
-      <w:r>
-        <w:rPr>
-          <w:rFonts w:asciiTheme="minorHAnsi" w:hAnsiTheme="minorHAnsi"/>
-          <w:sz w:val="22"/>
-        </w:rPr>
-        <w:t>From Catalog</w:t>
-      </w:r>
-      <w:r>
-        <w:rPr>
-          <w:rFonts w:asciiTheme="minorHAnsi" w:hAnsiTheme="minorHAnsi"/>
-          <w:sz w:val="22"/>
-        </w:rPr>
-        <w:t xml:space="preserve"> View</w:t>
-      </w:r>
-      <w:r>
-        <w:rPr>
-          <w:rFonts w:asciiTheme="minorHAnsi" w:hAnsiTheme="minorHAnsi"/>
-          <w:sz w:val="22"/>
-        </w:rPr>
-        <w:t>, open the ERM_services toolbox</w:t>
-      </w:r>
-      <w:r>
-        <w:rPr>
-          <w:rFonts w:asciiTheme="minorHAnsi" w:hAnsiTheme="minorHAnsi"/>
-          <w:sz w:val="22"/>
-        </w:rPr>
-        <w:t>.</w:t>
-      </w:r>
-    </w:p>
-    <w:p>
-      <w:pPr>
-        <w:pStyle w:val="EsriProposalBodyText"/>
-        <w:numPr>
-          <w:ilvl w:val="0"/>
-          <w:numId w:val="31"/>
-        </w:numPr>
-        <w:spacing w:before="0" w:after="0"/>
-        <w:rPr>
-          <w:rFonts w:asciiTheme="minorHAnsi" w:hAnsiTheme="minorHAnsi" w:cstheme="minorHAnsi"/>
-          <w:sz w:val="22"/>
-          <w:szCs w:val="20"/>
-        </w:rPr>
-      </w:pPr>
-      <w:r>
-        <w:rPr>
-          <w:rFonts w:asciiTheme="minorHAnsi" w:hAnsiTheme="minorHAnsi" w:cstheme="minorHAnsi"/>
-          <w:sz w:val="22"/>
-          <w:szCs w:val="20"/>
-        </w:rPr>
-        <w:t>Open the Create ERM SD files tool.</w:t>
-      </w:r>
-    </w:p>
-    <w:p>
-      <w:pPr>
-        <w:pStyle w:val="EsriProposalBodyText"/>
-        <w:numPr>
-          <w:ilvl w:val="0"/>
-          <w:numId w:val="31"/>
-        </w:numPr>
-        <w:spacing w:before="0" w:after="0"/>
-        <w:rPr>
-          <w:rFonts w:asciiTheme="minorHAnsi" w:hAnsiTheme="minorHAnsi" w:cstheme="minorHAnsi"/>
-          <w:sz w:val="22"/>
-          <w:szCs w:val="20"/>
-        </w:rPr>
-      </w:pPr>
-      <w:r>
-        <w:rPr>
-          <w:rFonts w:asciiTheme="minorHAnsi" w:hAnsiTheme="minorHAnsi" w:cstheme="minorHAnsi"/>
-          <w:sz w:val="22"/>
-          <w:szCs w:val="20"/>
-        </w:rPr>
-        <w:t>Check “Create All” and run tool.</w:t>
-      </w:r>
-    </w:p>
-    <w:p>
-      <w:pPr>
-        <w:pStyle w:val="EsriProposalBodyText"/>
-        <w:numPr>
-          <w:ilvl w:val="1"/>
-          <w:numId w:val="31"/>
-        </w:numPr>
-        <w:spacing w:before="0" w:after="0"/>
-        <w:rPr>
-          <w:rFonts w:asciiTheme="minorHAnsi" w:hAnsiTheme="minorHAnsi" w:cstheme="minorHAnsi"/>
-          <w:sz w:val="22"/>
-          <w:szCs w:val="20"/>
-        </w:rPr>
-      </w:pPr>
-      <w:r>
-        <w:rPr>
-          <w:rFonts w:asciiTheme="minorHAnsi" w:hAnsiTheme="minorHAnsi" w:cstheme="minorHAnsi"/>
-          <w:sz w:val="22"/>
-          <w:szCs w:val="20"/>
-        </w:rPr>
-        <w:t xml:space="preserve">This will create </w:t>
-      </w:r>
-      <w:r>
-        <w:rPr>
-          <w:rFonts w:asciiTheme="minorHAnsi" w:hAnsiTheme="minorHAnsi" w:cstheme="minorHAnsi"/>
-          <w:sz w:val="22"/>
-          <w:szCs w:val="20"/>
-        </w:rPr>
-        <w:t>service definition files in the sd_drafts folder.</w:t>
-      </w:r>
-    </w:p>
-    <w:p>
-      <w:pPr>
-        <w:pStyle w:val="EsriProposalBodyText"/>
-        <w:numPr>
-          <w:ilvl w:val="0"/>
-          <w:numId w:val="31"/>
-        </w:numPr>
-        <w:spacing w:before="0" w:after="0"/>
-        <w:rPr>
-          <w:rFonts w:asciiTheme="minorHAnsi" w:hAnsiTheme="minorHAnsi" w:cstheme="minorHAnsi"/>
-          <w:sz w:val="22"/>
-          <w:szCs w:val="20"/>
-        </w:rPr>
-      </w:pPr>
-      <w:r>
-        <w:rPr>
-          <w:rFonts w:asciiTheme="minorHAnsi" w:hAnsiTheme="minorHAnsi" w:cstheme="minorHAnsi"/>
-          <w:sz w:val="22"/>
-          <w:szCs w:val="20"/>
-        </w:rPr>
-        <w:t>Open</w:t>
-      </w:r>
-      <w:r>
-        <w:rPr>
-          <w:rFonts w:asciiTheme="minorHAnsi" w:hAnsiTheme="minorHAnsi" w:cstheme="minorHAnsi"/>
-          <w:sz w:val="22"/>
-          <w:szCs w:val="20"/>
-        </w:rPr>
-        <w:t xml:space="preserve"> the Publish SD Files tool.</w:t>
-      </w:r>
-    </w:p>
-    <w:p>
-      <w:pPr>
-        <w:pStyle w:val="EsriProposalBodyText"/>
-        <w:numPr>
-          <w:ilvl w:val="1"/>
-          <w:numId w:val="31"/>
-        </w:numPr>
-        <w:spacing w:before="0" w:after="0"/>
-        <w:rPr>
-          <w:rFonts w:asciiTheme="minorHAnsi" w:hAnsiTheme="minorHAnsi" w:cstheme="minorHAnsi"/>
-          <w:sz w:val="22"/>
-          <w:szCs w:val="20"/>
-        </w:rPr>
-      </w:pPr>
-      <w:r>
-        <w:rPr>
-          <w:rFonts w:asciiTheme="minorHAnsi" w:hAnsiTheme="minorHAnsi" w:cstheme="minorHAnsi"/>
-          <w:sz w:val="22"/>
-          <w:szCs w:val="20"/>
-        </w:rPr>
-        <w:t>Enter the Portal information and run tool.</w:t>
+      <w:r>
+        <w:rPr>
+          <w:rFonts w:asciiTheme="minorHAnsi" w:hAnsiTheme="minorHAnsi" w:cstheme="minorHAnsi"/>
+          <w:b/>
+          <w:bCs/>
+          <w:sz w:val="22"/>
+          <w:szCs w:val="20"/>
+        </w:rPr>
+        <w:t>N</w:t>
+      </w:r>
+      <w:r>
+        <w:rPr>
+          <w:rFonts w:asciiTheme="minorHAnsi" w:hAnsiTheme="minorHAnsi" w:cstheme="minorHAnsi"/>
+          <w:b/>
+          <w:bCs/>
+          <w:sz w:val="22"/>
+          <w:szCs w:val="20"/>
+        </w:rPr>
+        <w:t>ote</w:t>
+      </w:r>
+      <w:r>
+        <w:rPr>
+          <w:rFonts w:asciiTheme="minorHAnsi" w:hAnsiTheme="minorHAnsi" w:cstheme="minorHAnsi"/>
+          <w:sz w:val="22"/>
+          <w:szCs w:val="20"/>
+        </w:rPr>
+        <w:t>:</w:t>
+      </w:r>
+      <w:r>
+        <w:rPr>
+          <w:rFonts w:asciiTheme="minorHAnsi" w:hAnsiTheme="minorHAnsi" w:cstheme="minorHAnsi"/>
+          <w:sz w:val="22"/>
+          <w:szCs w:val="20"/>
+        </w:rPr>
+        <w:t xml:space="preserve"> If Python API is version is before 1.8, the View may not get published </w:t>
+      </w:r>
+      <w:r>
+        <w:rPr>
+          <w:rFonts w:asciiTheme="minorHAnsi" w:hAnsiTheme="minorHAnsi" w:cstheme="minorHAnsi"/>
+          <w:sz w:val="22"/>
+          <w:szCs w:val="20"/>
+        </w:rPr>
+        <w:t xml:space="preserve">correctly. </w:t>
       </w:r>
       <w:r>
         <w:rPr>
@@ -6293,238 +6681,15 @@
           <w:sz w:val="22"/>
           <w:szCs w:val="20"/>
         </w:rPr>
-        <w:t>Use a publisher or admin level user</w:t>
-      </w:r>
-      <w:r>
-        <w:rPr>
-          <w:rFonts w:asciiTheme="minorHAnsi" w:hAnsiTheme="minorHAnsi" w:cstheme="minorHAnsi"/>
-          <w:sz w:val="22"/>
-          <w:szCs w:val="20"/>
-        </w:rPr>
-        <w:t>.</w:t>
-      </w:r>
-    </w:p>
-    <w:p>
-      <w:pPr>
-        <w:pStyle w:val="ListParagraph"/>
-        <w:numPr>
-          <w:ilvl w:val="0"/>
-          <w:numId w:val="31"/>
-        </w:numPr>
-        <w:spacing w:before="0" w:after="0"/>
-        <w:rPr>
-          <w:rFonts w:asciiTheme="minorHAnsi" w:hAnsiTheme="minorHAnsi" w:cstheme="minorHAnsi"/>
-          <w:sz w:val="22"/>
-          <w:szCs w:val="20"/>
-        </w:rPr>
-      </w:pPr>
-      <w:r>
-        <w:rPr>
-          <w:rFonts w:asciiTheme="minorHAnsi" w:hAnsiTheme="minorHAnsi" w:cstheme="minorHAnsi"/>
-          <w:sz w:val="22"/>
-          <w:szCs w:val="20"/>
-        </w:rPr>
-        <w:t>Verify in Portal that an ERM Services folder is created and contains the following items</w:t>
-      </w:r>
-      <w:r>
-        <w:rPr>
-          <w:rFonts w:asciiTheme="minorHAnsi" w:hAnsiTheme="minorHAnsi" w:cstheme="minorHAnsi"/>
-          <w:sz w:val="22"/>
-          <w:szCs w:val="20"/>
-        </w:rPr>
-        <w:t xml:space="preserve"> (there will also be a service definition file for each layer)</w:t>
-      </w:r>
-      <w:r>
-        <w:rPr>
-          <w:rFonts w:asciiTheme="minorHAnsi" w:hAnsiTheme="minorHAnsi" w:cstheme="minorHAnsi"/>
-          <w:sz w:val="22"/>
-          <w:szCs w:val="20"/>
-        </w:rPr>
-        <w:t>:</w:t>
-      </w:r>
-    </w:p>
-    <w:p>
-      <w:pPr>
-        <w:pStyle w:val="EsriProposalBodyText"/>
-        <w:numPr>
-          <w:ilvl w:val="1"/>
-          <w:numId w:val="31"/>
-        </w:numPr>
-        <w:spacing w:before="0" w:after="0"/>
-        <w:rPr>
-          <w:rFonts w:asciiTheme="minorHAnsi" w:hAnsiTheme="minorHAnsi" w:cstheme="minorHAnsi"/>
-          <w:sz w:val="22"/>
-          <w:szCs w:val="20"/>
-        </w:rPr>
-      </w:pPr>
-      <w:r>
-        <w:rPr>
-          <w:rFonts w:asciiTheme="minorHAnsi" w:hAnsiTheme="minorHAnsi" w:cstheme="minorHAnsi"/>
-          <w:sz w:val="22"/>
-          <w:szCs w:val="20"/>
-        </w:rPr>
-        <w:t>ERM_Plan_Defaults feature layer</w:t>
-      </w:r>
-    </w:p>
-    <w:p>
-      <w:pPr>
-        <w:pStyle w:val="EsriProposalBodyText"/>
-        <w:numPr>
-          <w:ilvl w:val="1"/>
-          <w:numId w:val="31"/>
-        </w:numPr>
-        <w:spacing w:before="0" w:after="0"/>
-        <w:rPr>
-          <w:rFonts w:asciiTheme="minorHAnsi" w:hAnsiTheme="minorHAnsi" w:cstheme="minorHAnsi"/>
-          <w:sz w:val="22"/>
-          <w:szCs w:val="20"/>
-        </w:rPr>
-      </w:pPr>
-      <w:r>
-        <w:rPr>
-          <w:rFonts w:asciiTheme="minorHAnsi" w:hAnsiTheme="minorHAnsi" w:cstheme="minorHAnsi"/>
-          <w:sz w:val="22"/>
-          <w:szCs w:val="20"/>
-        </w:rPr>
-        <w:t>ERM_Plan_Template feature layer</w:t>
-      </w:r>
-    </w:p>
-    <w:p>
-      <w:pPr>
-        <w:pStyle w:val="EsriProposalBodyText"/>
-        <w:numPr>
-          <w:ilvl w:val="1"/>
-          <w:numId w:val="31"/>
-        </w:numPr>
-        <w:spacing w:before="0" w:after="0"/>
-        <w:rPr>
-          <w:rFonts w:asciiTheme="minorHAnsi" w:hAnsiTheme="minorHAnsi" w:cstheme="minorHAnsi"/>
-          <w:sz w:val="22"/>
-          <w:szCs w:val="20"/>
-        </w:rPr>
-      </w:pPr>
-      <w:r>
-        <w:rPr>
-          <w:rFonts w:asciiTheme="minorHAnsi" w:hAnsiTheme="minorHAnsi" w:cstheme="minorHAnsi"/>
-          <w:sz w:val="22"/>
-          <w:szCs w:val="20"/>
-        </w:rPr>
-        <w:t>ERM_Registry table</w:t>
-      </w:r>
-    </w:p>
-    <w:p>
-      <w:pPr>
-        <w:pStyle w:val="EsriProposalBodyText"/>
-        <w:numPr>
-          <w:ilvl w:val="1"/>
-          <w:numId w:val="31"/>
-        </w:numPr>
-        <w:spacing w:before="0" w:after="0"/>
-        <w:rPr>
-          <w:rFonts w:asciiTheme="minorHAnsi" w:hAnsiTheme="minorHAnsi" w:cstheme="minorHAnsi"/>
-          <w:sz w:val="22"/>
-          <w:szCs w:val="20"/>
-        </w:rPr>
-      </w:pPr>
-      <w:r>
-        <w:rPr>
-          <w:rFonts w:asciiTheme="minorHAnsi" w:hAnsiTheme="minorHAnsi" w:cstheme="minorHAnsi"/>
-          <w:sz w:val="22"/>
-          <w:szCs w:val="20"/>
-        </w:rPr>
-        <w:t>ERM_Solve_Parameters table</w:t>
-      </w:r>
-    </w:p>
-    <w:p>
-      <w:pPr>
-        <w:pStyle w:val="EsriProposalBodyText"/>
-        <w:numPr>
-          <w:ilvl w:val="1"/>
-          <w:numId w:val="31"/>
-        </w:numPr>
-        <w:spacing w:before="0" w:after="0"/>
-        <w:rPr>
-          <w:rFonts w:asciiTheme="minorHAnsi" w:hAnsiTheme="minorHAnsi" w:cstheme="minorHAnsi"/>
-          <w:sz w:val="22"/>
-          <w:szCs w:val="20"/>
-        </w:rPr>
-      </w:pPr>
-      <w:r>
-        <w:rPr>
-          <w:rFonts w:asciiTheme="minorHAnsi" w:hAnsiTheme="minorHAnsi" w:cstheme="minorHAnsi"/>
-          <w:sz w:val="22"/>
-          <w:szCs w:val="20"/>
-        </w:rPr>
-        <w:t>ERM_Solve_Parameters_View – view created from ERM_Solve_Parameters table</w:t>
-      </w:r>
-    </w:p>
-    <w:p>
-      <w:pPr>
-        <w:pStyle w:val="EsriProposalBodyText"/>
-        <w:numPr>
-          <w:ilvl w:val="2"/>
-          <w:numId w:val="31"/>
-        </w:numPr>
-        <w:spacing w:before="0" w:after="0"/>
-        <w:rPr>
-          <w:rFonts w:asciiTheme="minorHAnsi" w:hAnsiTheme="minorHAnsi" w:cstheme="minorHAnsi"/>
-          <w:sz w:val="22"/>
-          <w:szCs w:val="20"/>
-        </w:rPr>
-      </w:pPr>
-      <w:r>
-        <w:rPr>
-          <w:rFonts w:asciiTheme="minorHAnsi" w:hAnsiTheme="minorHAnsi" w:cstheme="minorHAnsi"/>
-          <w:sz w:val="22"/>
-          <w:szCs w:val="20"/>
-        </w:rPr>
-        <w:t>See note below on validating view.</w:t>
-      </w:r>
-    </w:p>
-    <w:p>
-      <w:pPr>
-        <w:pStyle w:val="EsriProposalBodyText"/>
-        <w:numPr>
-          <w:ilvl w:val="1"/>
-          <w:numId w:val="31"/>
-        </w:numPr>
-        <w:spacing w:before="0" w:after="0"/>
-        <w:rPr>
-          <w:rFonts w:asciiTheme="minorHAnsi" w:hAnsiTheme="minorHAnsi" w:cstheme="minorHAnsi"/>
-          <w:sz w:val="22"/>
-          <w:szCs w:val="20"/>
-        </w:rPr>
-      </w:pPr>
-      <w:r>
-        <w:rPr>
-          <w:rFonts w:asciiTheme="minorHAnsi" w:hAnsiTheme="minorHAnsi" w:cstheme="minorHAnsi"/>
-          <w:sz w:val="22"/>
-          <w:szCs w:val="20"/>
-        </w:rPr>
-        <w:t>MDM_Locations feature layer</w:t>
-      </w:r>
-    </w:p>
-    <w:p>
-      <w:pPr>
-        <w:pStyle w:val="EsriProposalBodyText"/>
-        <w:numPr>
-          <w:ilvl w:val="1"/>
-          <w:numId w:val="31"/>
-        </w:numPr>
-        <w:spacing w:before="0" w:after="0"/>
-        <w:rPr>
-          <w:rFonts w:asciiTheme="minorHAnsi" w:hAnsiTheme="minorHAnsi" w:cstheme="minorHAnsi"/>
-          <w:sz w:val="22"/>
-          <w:szCs w:val="20"/>
-        </w:rPr>
-      </w:pPr>
-      <w:r>
-        <w:rPr>
-          <w:rFonts w:asciiTheme="minorHAnsi" w:hAnsiTheme="minorHAnsi" w:cstheme="minorHAnsi"/>
-          <w:sz w:val="22"/>
-          <w:szCs w:val="20"/>
-        </w:rPr>
-        <w:t>GPS_Template feature layer</w:t>
+        <w:t xml:space="preserve">To validate, open the view and verify there are 3 tables listed. </w:t>
+      </w:r>
+      <w:r>
+        <w:rPr>
+          <w:rFonts w:asciiTheme="minorHAnsi" w:hAnsiTheme="minorHAnsi" w:cstheme="minorHAnsi"/>
+          <w:sz w:val="22"/>
+          <w:szCs w:val="20"/>
+        </w:rPr>
+        <w:t>If not, can delete the view and recreate using the steps found in section 4.4.</w:t>
       </w:r>
     </w:p>
     <w:p>
@@ -6542,96 +6707,7 @@
       <w:pPr>
         <w:pStyle w:val="EsriProposalBodyText"/>
         <w:spacing w:before="0" w:after="0"/>
-        <w:rPr>
-          <w:rFonts w:asciiTheme="minorHAnsi" w:hAnsiTheme="minorHAnsi" w:cstheme="minorHAnsi"/>
-          <w:sz w:val="22"/>
-          <w:szCs w:val="20"/>
-        </w:rPr>
-      </w:pPr>
-      <w:r>
-        <w:rPr>
-          <w:rFonts w:asciiTheme="minorHAnsi" w:hAnsiTheme="minorHAnsi" w:cstheme="minorHAnsi"/>
-          <w:b/>
-          <w:bCs/>
-          <w:sz w:val="22"/>
-          <w:szCs w:val="20"/>
-        </w:rPr>
-        <w:t>N</w:t>
-      </w:r>
-      <w:r>
-        <w:rPr>
-          <w:rFonts w:asciiTheme="minorHAnsi" w:hAnsiTheme="minorHAnsi" w:cstheme="minorHAnsi"/>
-          <w:b/>
-          <w:bCs/>
-          <w:sz w:val="22"/>
-          <w:szCs w:val="20"/>
-        </w:rPr>
-        <w:t>ote</w:t>
-      </w:r>
-      <w:r>
-        <w:rPr>
-          <w:rFonts w:asciiTheme="minorHAnsi" w:hAnsiTheme="minorHAnsi" w:cstheme="minorHAnsi"/>
-          <w:sz w:val="22"/>
-          <w:szCs w:val="20"/>
-        </w:rPr>
-        <w:t>:</w:t>
-      </w:r>
-      <w:r>
-        <w:rPr>
-          <w:rFonts w:asciiTheme="minorHAnsi" w:hAnsiTheme="minorHAnsi" w:cstheme="minorHAnsi"/>
-          <w:sz w:val="22"/>
-          <w:szCs w:val="20"/>
-        </w:rPr>
-        <w:t xml:space="preserve"> If Python API is version is before 1.8, the View may not get published </w:t>
-      </w:r>
-      <w:r>
-        <w:rPr>
-          <w:rFonts w:asciiTheme="minorHAnsi" w:hAnsiTheme="minorHAnsi" w:cstheme="minorHAnsi"/>
-          <w:sz w:val="22"/>
-          <w:szCs w:val="20"/>
-        </w:rPr>
-        <w:t xml:space="preserve">correctly. </w:t>
-      </w:r>
-      <w:r>
-        <w:rPr>
-          <w:rFonts w:asciiTheme="minorHAnsi" w:hAnsiTheme="minorHAnsi" w:cstheme="minorHAnsi"/>
-          <w:sz w:val="22"/>
-          <w:szCs w:val="20"/>
-        </w:rPr>
-        <w:t xml:space="preserve"> </w:t>
-      </w:r>
-      <w:r>
-        <w:rPr>
-          <w:rFonts w:asciiTheme="minorHAnsi" w:hAnsiTheme="minorHAnsi" w:cstheme="minorHAnsi"/>
-          <w:sz w:val="22"/>
-          <w:szCs w:val="20"/>
-        </w:rPr>
-        <w:t xml:space="preserve">To validate, open the view and verify there are 3 tables listed. </w:t>
-      </w:r>
-      <w:r>
-        <w:rPr>
-          <w:rFonts w:asciiTheme="minorHAnsi" w:hAnsiTheme="minorHAnsi" w:cstheme="minorHAnsi"/>
-          <w:sz w:val="22"/>
-          <w:szCs w:val="20"/>
-        </w:rPr>
-        <w:t>If not, can delete the view and recreate using the steps found in section 4.4.</w:t>
-      </w:r>
-    </w:p>
-    <w:p>
-      <w:pPr>
-        <w:pStyle w:val="EsriProposalBodyText"/>
-        <w:spacing w:before="0" w:after="0"/>
-        <w:rPr>
-          <w:rFonts w:asciiTheme="minorHAnsi" w:hAnsiTheme="minorHAnsi" w:cstheme="minorHAnsi"/>
-          <w:sz w:val="22"/>
-          <w:szCs w:val="20"/>
-        </w:rPr>
-      </w:pPr>
-    </w:p>
-    <w:p>
-      <w:pPr>
-        <w:pStyle w:val="EsriProposalBodyText"/>
-        <w:spacing w:before="0" w:after="0"/>
+        <w:jc w:val="center"/>
         <w:rPr>
           <w:rFonts w:asciiTheme="minorHAnsi" w:hAnsiTheme="minorHAnsi" w:cstheme="minorHAnsi"/>
           <w:sz w:val="22"/>
@@ -6642,11 +6718,10 @@
         <w:rPr>
           <w:noProof/>
         </w:rPr>
-        <w:lastRenderedPageBreak/>
         <w:drawing>
-          <wp:inline distT="0" distB="0" distL="0" distR="0" wp14:anchorId="1BA10CFB" wp14:editId="7E7D1AB1">
-            <wp:extent cx="2558955" cy="1684645"/>
-            <wp:effectExtent l="0" t="0" r="0" b="0"/>
+          <wp:inline distT="0" distB="0" distL="0" distR="0" wp14:anchorId="1BA10CFB" wp14:editId="7E8A68B5">
+            <wp:extent cx="2107096" cy="1387171"/>
+            <wp:effectExtent l="0" t="0" r="7620" b="3810"/>
             <wp:docPr id="1011439788" name="Picture 2"/>
             <wp:cNvGraphicFramePr>
               <a:graphicFrameLocks xmlns:a="http://schemas.openxmlformats.org/drawingml/2006/main" noChangeAspect="1"/>
@@ -6659,7 +6734,7 @@
                     <pic:cNvPicPr/>
                   </pic:nvPicPr>
                   <pic:blipFill>
-                    <a:blip r:embed="rId18" cstate="print">
+                    <a:blip r:embed="rId20" cstate="print">
                       <a:extLst>
                         <a:ext uri="{28A0092B-C50C-407E-A947-70E740481C1C}">
                           <a14:useLocalDpi xmlns:a14="http://schemas.microsoft.com/office/drawing/2010/main" val="0"/>
@@ -6673,7 +6748,7 @@
                   <pic:spPr>
                     <a:xfrm>
                       <a:off x="0" y="0"/>
-                      <a:ext cx="2558955" cy="1684645"/>
+                      <a:ext cx="2124064" cy="1398342"/>
                     </a:xfrm>
                     <a:prstGeom prst="rect">
                       <a:avLst/>
@@ -6690,10 +6765,13 @@
       <w:pPr>
         <w:pStyle w:val="EsriHeading2"/>
       </w:pPr>
-      <w:bookmarkStart w:id="18" w:name="_Toc45882359"/>
-      <w:r>
+      <w:bookmarkStart w:id="17" w:name="_Toc51076149"/>
+      <w:r>
+        <w:lastRenderedPageBreak/>
         <w:t>Manual Publish</w:t>
       </w:r>
+      <w:bookmarkStart w:id="18" w:name="_GoBack"/>
+      <w:bookmarkEnd w:id="17"/>
       <w:bookmarkEnd w:id="18"/>
     </w:p>
     <w:p>
@@ -6884,7 +6962,15 @@
           <w:sz w:val="22"/>
           <w:szCs w:val="20"/>
         </w:rPr>
-        <w:t>Make sure "Copy all data" option is set in the Data section.</w:t>
+        <w:t>Select</w:t>
+      </w:r>
+      <w:r>
+        <w:rPr>
+          <w:rFonts w:asciiTheme="minorHAnsi" w:hAnsiTheme="minorHAnsi" w:cstheme="minorHAnsi"/>
+          <w:sz w:val="22"/>
+          <w:szCs w:val="20"/>
+        </w:rPr>
+        <w:t xml:space="preserve"> "Copy all data" option in the Data section.</w:t>
       </w:r>
     </w:p>
     <w:p>
@@ -6930,7 +7016,7 @@
           <w:sz w:val="22"/>
           <w:szCs w:val="20"/>
         </w:rPr>
-        <w:t>In the Feature Properties of the Configuration section, enable editing and export data.</w:t>
+        <w:t>Share with Organization (Except for ERM Solve Parameters)</w:t>
       </w:r>
     </w:p>
     <w:p>
@@ -6953,7 +7039,7 @@
           <w:sz w:val="22"/>
           <w:szCs w:val="20"/>
         </w:rPr>
-        <w:t>Share with Organization (Except for ERM Solve Parameters)</w:t>
+        <w:t>Select Configuration tab and click pencil icon for Feature layer</w:t>
       </w:r>
     </w:p>
     <w:p>
@@ -6976,6 +7062,29 @@
           <w:sz w:val="22"/>
           <w:szCs w:val="20"/>
         </w:rPr>
+        <w:t>Check Enabled Editing and Export Data options</w:t>
+      </w:r>
+    </w:p>
+    <w:p>
+      <w:pPr>
+        <w:pStyle w:val="EsriProposalBodyText"/>
+        <w:numPr>
+          <w:ilvl w:val="1"/>
+          <w:numId w:val="18"/>
+        </w:numPr>
+        <w:spacing w:before="0" w:after="0"/>
+        <w:rPr>
+          <w:rFonts w:asciiTheme="minorHAnsi" w:hAnsiTheme="minorHAnsi" w:cstheme="minorHAnsi"/>
+          <w:sz w:val="22"/>
+          <w:szCs w:val="20"/>
+        </w:rPr>
+      </w:pPr>
+      <w:r>
+        <w:rPr>
+          <w:rFonts w:asciiTheme="minorHAnsi" w:hAnsiTheme="minorHAnsi" w:cstheme="minorHAnsi"/>
+          <w:sz w:val="22"/>
+          <w:szCs w:val="20"/>
+        </w:rPr>
         <w:t>Analyze the service.</w:t>
       </w:r>
     </w:p>
@@ -7185,9 +7294,8 @@
       <w:pPr>
         <w:pStyle w:val="EsriHeading3"/>
       </w:pPr>
-      <w:bookmarkStart w:id="19" w:name="_Toc45882360"/>
-      <w:r>
-        <w:lastRenderedPageBreak/>
+      <w:bookmarkStart w:id="19" w:name="_Toc51076150"/>
+      <w:r>
         <w:t xml:space="preserve">Updating - </w:t>
       </w:r>
       <w:r>
@@ -7222,6 +7330,9 @@
       </w:r>
       <w:r>
         <w:t>ERM_Plan_Defaults, ERM_Plan_Template, and MDM_Locations.</w:t>
+      </w:r>
+      <w:r>
+        <w:t xml:space="preserve"> For Table layers need to delete the existing service and republish.</w:t>
       </w:r>
     </w:p>
     <w:p>
@@ -7469,6 +7580,7 @@
           <w:sz w:val="22"/>
           <w:szCs w:val="20"/>
         </w:rPr>
+        <w:lastRenderedPageBreak/>
         <w:t>Adjust any settings as needed.</w:t>
       </w:r>
     </w:p>
@@ -7561,7 +7673,7 @@
       <w:pPr>
         <w:pStyle w:val="EsriHeading1"/>
       </w:pPr>
-      <w:bookmarkStart w:id="20" w:name="_Toc45882361"/>
+      <w:bookmarkStart w:id="20" w:name="_Toc51076151"/>
       <w:r>
         <w:lastRenderedPageBreak/>
         <w:t xml:space="preserve">ERM </w:t>
@@ -7575,7 +7687,7 @@
       <w:pPr>
         <w:pStyle w:val="EsriHeading2"/>
       </w:pPr>
-      <w:bookmarkStart w:id="21" w:name="_Toc45882362"/>
+      <w:bookmarkStart w:id="21" w:name="_Toc51076152"/>
       <w:r>
         <w:t>Initial Install</w:t>
       </w:r>
@@ -8312,7 +8424,7 @@
       <w:pPr>
         <w:pStyle w:val="EsriHeading2"/>
       </w:pPr>
-      <w:bookmarkStart w:id="22" w:name="_Toc45882363"/>
+      <w:bookmarkStart w:id="22" w:name="_Toc51076153"/>
       <w:r>
         <w:t>Updat</w:t>
       </w:r>
@@ -8717,7 +8829,7 @@
       <w:pPr>
         <w:pStyle w:val="EsriHeading1"/>
       </w:pPr>
-      <w:bookmarkStart w:id="23" w:name="_Toc45882364"/>
+      <w:bookmarkStart w:id="23" w:name="_Toc51076154"/>
       <w:r>
         <w:lastRenderedPageBreak/>
         <w:t xml:space="preserve">Web </w:t>
@@ -8731,7 +8843,7 @@
       <w:pPr>
         <w:pStyle w:val="EsriHeading2"/>
       </w:pPr>
-      <w:bookmarkStart w:id="24" w:name="_Toc45882365"/>
+      <w:bookmarkStart w:id="24" w:name="_Toc51076155"/>
       <w:r>
         <w:t>Initial Install</w:t>
       </w:r>
@@ -8917,7 +9029,7 @@
           <w:sz w:val="22"/>
         </w:rPr>
       </w:pPr>
-      <w:bookmarkStart w:id="25" w:name="_Toc45882366"/>
+      <w:bookmarkStart w:id="25" w:name="_Toc51076156"/>
       <w:r>
         <w:t>Updat</w:t>
       </w:r>
@@ -8995,7 +9107,7 @@
       <w:pPr>
         <w:pStyle w:val="EsriHeading1"/>
       </w:pPr>
-      <w:bookmarkStart w:id="26" w:name="_Toc45882367"/>
+      <w:bookmarkStart w:id="26" w:name="_Toc51076157"/>
       <w:r>
         <w:lastRenderedPageBreak/>
         <w:t>Business System Integration</w:t>
@@ -9058,7 +9170,7 @@
       <w:pPr>
         <w:pStyle w:val="EsriHeading2"/>
       </w:pPr>
-      <w:bookmarkStart w:id="27" w:name="_Toc45882368"/>
+      <w:bookmarkStart w:id="27" w:name="_Toc51076158"/>
       <w:r>
         <w:t>Sample BSI Service</w:t>
       </w:r>
@@ -9721,7 +9833,7 @@
       <w:pPr>
         <w:pStyle w:val="EsriHeading1"/>
       </w:pPr>
-      <w:bookmarkStart w:id="28" w:name="_Toc45882369"/>
+      <w:bookmarkStart w:id="28" w:name="_Toc51076159"/>
       <w:r>
         <w:lastRenderedPageBreak/>
         <w:t>Sanity Test</w:t>
@@ -10051,7 +10163,7 @@
       <w:pPr>
         <w:pStyle w:val="EsriNumberedAppendixHeading"/>
       </w:pPr>
-      <w:bookmarkStart w:id="29" w:name="_Toc45882370"/>
+      <w:bookmarkStart w:id="29" w:name="_Toc51076160"/>
       <w:r>
         <w:lastRenderedPageBreak/>
         <w:t>Readiness Checklist</w:t>
@@ -11450,7 +11562,7 @@
       <w:pPr>
         <w:pStyle w:val="EsriNumberedAppendixHeading"/>
       </w:pPr>
-      <w:bookmarkStart w:id="30" w:name="_Toc45882371"/>
+      <w:bookmarkStart w:id="30" w:name="_Toc51076161"/>
       <w:r>
         <w:lastRenderedPageBreak/>
         <w:t>App Deployment Checklist</w:t>
@@ -13339,8 +13451,8 @@
       </w:pPr>
     </w:p>
     <w:sectPr>
-      <w:headerReference w:type="default" r:id="rId19"/>
-      <w:footerReference w:type="default" r:id="rId20"/>
+      <w:headerReference w:type="default" r:id="rId21"/>
+      <w:footerReference w:type="default" r:id="rId22"/>
       <w:pgSz w:w="12240" w:h="15840"/>
       <w:pgMar w:top="1440" w:right="1440" w:bottom="1440" w:left="1440" w:header="720" w:footer="936" w:gutter="0"/>
       <w:cols w:space="720"/>
@@ -19295,12 +19407,6 @@
 </file>
 
 <file path=customXml/item1.xml><?xml version="1.0" encoding="utf-8"?>
-<p:properties xmlns:p="http://schemas.microsoft.com/office/2006/metadata/properties" xmlns:xsi="http://www.w3.org/2001/XMLSchema-instance" xmlns:pc="http://schemas.microsoft.com/office/infopath/2007/PartnerControls">
-  <documentManagement/>
-</p:properties>
-</file>
-
-<file path=customXml/item2.xml><?xml version="1.0" encoding="utf-8"?>
 <ct:contentTypeSchema xmlns:ct="http://schemas.microsoft.com/office/2006/metadata/contentType" xmlns:ma="http://schemas.microsoft.com/office/2006/metadata/properties/metaAttributes" ct:_="" ma:_="" ma:contentTypeName="Document" ma:contentTypeID="0x0101001474C48ACCEBF74AB6B5D245D4F75B4D" ma:contentTypeVersion="6" ma:contentTypeDescription="Create a new document." ma:contentTypeScope="" ma:versionID="cfb2b3cecc4fd86634b0eefd445ad739">
   <xsd:schema xmlns:xsd="http://www.w3.org/2001/XMLSchema" xmlns:xs="http://www.w3.org/2001/XMLSchema" xmlns:p="http://schemas.microsoft.com/office/2006/metadata/properties" xmlns:ns2="3b231bd9-362e-4b4a-b934-a8e14959ce6d" xmlns:ns3="969634b1-bb27-4400-acd6-86276217b3b6" targetNamespace="http://schemas.microsoft.com/office/2006/metadata/properties" ma:root="true" ma:fieldsID="fb887d7d243a748f2847413208ae4df7" ns2:_="" ns3:_="">
     <xsd:import namespace="3b231bd9-362e-4b4a-b934-a8e14959ce6d"/>
@@ -19479,7 +19585,7 @@
 </ct:contentTypeSchema>
 </file>
 
-<file path=customXml/item3.xml><?xml version="1.0" encoding="utf-8"?>
+<file path=customXml/item2.xml><?xml version="1.0" encoding="utf-8"?>
 <?mso-contentType ?>
 <FormTemplates xmlns="http://schemas.microsoft.com/sharepoint/v3/contenttype/forms">
   <Display>DocumentLibraryForm</Display>
@@ -19488,20 +19594,17 @@
 </FormTemplates>
 </file>
 
+<file path=customXml/item3.xml><?xml version="1.0" encoding="utf-8"?>
+<p:properties xmlns:p="http://schemas.microsoft.com/office/2006/metadata/properties" xmlns:xsi="http://www.w3.org/2001/XMLSchema-instance" xmlns:pc="http://schemas.microsoft.com/office/infopath/2007/PartnerControls">
+  <documentManagement/>
+</p:properties>
+</file>
+
 <file path=customXml/item4.xml><?xml version="1.0" encoding="utf-8"?>
 <b:Sources xmlns:b="http://schemas.openxmlformats.org/officeDocument/2006/bibliography" xmlns="http://schemas.openxmlformats.org/officeDocument/2006/bibliography" SelectedStyle="\APASixthEditionOfficeOnline.xsl" StyleName="APA" Version="6"/>
 </file>
 
 <file path=customXml/itemProps1.xml><?xml version="1.0" encoding="utf-8"?>
-<ds:datastoreItem xmlns:ds="http://schemas.openxmlformats.org/officeDocument/2006/customXml" ds:itemID="{9A6A423B-6D1A-4ACF-BF35-FBE1F9A0D140}">
-  <ds:schemaRefs>
-    <ds:schemaRef ds:uri="http://schemas.microsoft.com/office/2006/metadata/properties"/>
-    <ds:schemaRef ds:uri="http://schemas.microsoft.com/office/infopath/2007/PartnerControls"/>
-  </ds:schemaRefs>
-</ds:datastoreItem>
-</file>
-
-<file path=customXml/itemProps2.xml><?xml version="1.0" encoding="utf-8"?>
 <ds:datastoreItem xmlns:ds="http://schemas.openxmlformats.org/officeDocument/2006/customXml" ds:itemID="{64B44297-81AA-4C7A-B320-0F39DD1FC704}">
   <ds:schemaRefs>
     <ds:schemaRef ds:uri="http://schemas.microsoft.com/office/2006/metadata/contentType"/>
@@ -19520,7 +19623,7 @@
 </ds:datastoreItem>
 </file>
 
-<file path=customXml/itemProps3.xml><?xml version="1.0" encoding="utf-8"?>
+<file path=customXml/itemProps2.xml><?xml version="1.0" encoding="utf-8"?>
 <ds:datastoreItem xmlns:ds="http://schemas.openxmlformats.org/officeDocument/2006/customXml" ds:itemID="{49B6B7B5-1764-4EA5-B951-584BF8EEB49D}">
   <ds:schemaRefs>
     <ds:schemaRef ds:uri="http://schemas.microsoft.com/sharepoint/v3/contenttype/forms"/>
@@ -19528,8 +19631,17 @@
 </ds:datastoreItem>
 </file>
 
+<file path=customXml/itemProps3.xml><?xml version="1.0" encoding="utf-8"?>
+<ds:datastoreItem xmlns:ds="http://schemas.openxmlformats.org/officeDocument/2006/customXml" ds:itemID="{9A6A423B-6D1A-4ACF-BF35-FBE1F9A0D140}">
+  <ds:schemaRefs>
+    <ds:schemaRef ds:uri="http://schemas.microsoft.com/office/2006/metadata/properties"/>
+    <ds:schemaRef ds:uri="http://schemas.microsoft.com/office/infopath/2007/PartnerControls"/>
+  </ds:schemaRefs>
+</ds:datastoreItem>
+</file>
+
 <file path=customXml/itemProps4.xml><?xml version="1.0" encoding="utf-8"?>
-<ds:datastoreItem xmlns:ds="http://schemas.openxmlformats.org/officeDocument/2006/customXml" ds:itemID="{78A2297F-3F26-4595-A71C-1D8FD9BCD4D8}">
+<ds:datastoreItem xmlns:ds="http://schemas.openxmlformats.org/officeDocument/2006/customXml" ds:itemID="{53C20126-0EFF-4198-A3D4-1A48C0CE913C}">
   <ds:schemaRefs>
     <ds:schemaRef ds:uri="http://schemas.openxmlformats.org/officeDocument/2006/bibliography"/>
   </ds:schemaRefs>

</xml_diff>

<commit_message>
note and date tag update
</commit_message>
<xml_diff>
--- a/Install-Deployment/ERM Application Deployment Guide.docx
+++ b/Install-Deployment/ERM Application Deployment Guide.docx
@@ -8,10 +8,25 @@
         <w:ind w:left="3600"/>
       </w:pPr>
       <w:r>
-        <w:t>September</w:t>
-      </w:r>
-      <w:r>
-        <w:t xml:space="preserve"> 2020</w:t>
+        <w:t xml:space="preserve">Last Update: </w:t>
+      </w:r>
+      <w:r>
+        <w:fldChar w:fldCharType="begin"/>
+      </w:r>
+      <w:r>
+        <w:instrText xml:space="preserve"> SAVEDATE  \@ "MMMM d, yyyy"  \* MERGEFORMAT </w:instrText>
+      </w:r>
+      <w:r>
+        <w:fldChar w:fldCharType="separate"/>
+      </w:r>
+      <w:r>
+        <w:rPr>
+          <w:noProof/>
+        </w:rPr>
+        <w:t>November 3, 2020</w:t>
+      </w:r>
+      <w:r>
+        <w:fldChar w:fldCharType="end"/>
       </w:r>
     </w:p>
     <w:p>
@@ -163,6 +178,8 @@
         <w:t>Page</w:t>
       </w:r>
     </w:p>
+    <w:bookmarkStart w:id="0" w:name="_GoBack"/>
+    <w:bookmarkEnd w:id="0"/>
     <w:p>
       <w:pPr>
         <w:pStyle w:val="TOC1"/>
@@ -191,7 +208,7 @@
         </w:rPr>
         <w:fldChar w:fldCharType="separate"/>
       </w:r>
-      <w:hyperlink w:anchor="_Toc51076132" w:history="1">
+      <w:hyperlink w:anchor="_Toc58403754" w:history="1">
         <w:r>
           <w:rPr>
             <w:rStyle w:val="Hyperlink"/>
@@ -229,7 +246,7 @@
           <w:rPr>
             <w:webHidden/>
           </w:rPr>
-          <w:instrText xml:space="preserve"> PAGEREF _Toc51076132 \h </w:instrText>
+          <w:instrText xml:space="preserve"> PAGEREF _Toc58403754 \h </w:instrText>
         </w:r>
         <w:r>
           <w:rPr>
@@ -269,7 +286,7 @@
           <w:sz w:val="22"/>
         </w:rPr>
       </w:pPr>
-      <w:hyperlink w:anchor="_Toc51076133" w:history="1">
+      <w:hyperlink w:anchor="_Toc58403755" w:history="1">
         <w:r>
           <w:rPr>
             <w:rStyle w:val="Hyperlink"/>
@@ -311,7 +328,7 @@
             <w:noProof/>
             <w:webHidden/>
           </w:rPr>
-          <w:instrText xml:space="preserve"> PAGEREF _Toc51076133 \h </w:instrText>
+          <w:instrText xml:space="preserve"> PAGEREF _Toc58403755 \h </w:instrText>
         </w:r>
         <w:r>
           <w:rPr>
@@ -355,7 +372,7 @@
           <w:sz w:val="22"/>
         </w:rPr>
       </w:pPr>
-      <w:hyperlink w:anchor="_Toc51076134" w:history="1">
+      <w:hyperlink w:anchor="_Toc58403756" w:history="1">
         <w:r>
           <w:rPr>
             <w:rStyle w:val="Hyperlink"/>
@@ -397,7 +414,7 @@
             <w:noProof/>
             <w:webHidden/>
           </w:rPr>
-          <w:instrText xml:space="preserve"> PAGEREF _Toc51076134 \h </w:instrText>
+          <w:instrText xml:space="preserve"> PAGEREF _Toc58403756 \h </w:instrText>
         </w:r>
         <w:r>
           <w:rPr>
@@ -441,7 +458,7 @@
           <w:sz w:val="22"/>
         </w:rPr>
       </w:pPr>
-      <w:hyperlink w:anchor="_Toc51076135" w:history="1">
+      <w:hyperlink w:anchor="_Toc58403757" w:history="1">
         <w:r>
           <w:rPr>
             <w:rStyle w:val="Hyperlink"/>
@@ -483,7 +500,7 @@
             <w:noProof/>
             <w:webHidden/>
           </w:rPr>
-          <w:instrText xml:space="preserve"> PAGEREF _Toc51076135 \h </w:instrText>
+          <w:instrText xml:space="preserve"> PAGEREF _Toc58403757 \h </w:instrText>
         </w:r>
         <w:r>
           <w:rPr>
@@ -524,7 +541,7 @@
           <w:szCs w:val="22"/>
         </w:rPr>
       </w:pPr>
-      <w:hyperlink w:anchor="_Toc51076136" w:history="1">
+      <w:hyperlink w:anchor="_Toc58403758" w:history="1">
         <w:r>
           <w:rPr>
             <w:rStyle w:val="Hyperlink"/>
@@ -562,7 +579,7 @@
           <w:rPr>
             <w:webHidden/>
           </w:rPr>
-          <w:instrText xml:space="preserve"> PAGEREF _Toc51076136 \h </w:instrText>
+          <w:instrText xml:space="preserve"> PAGEREF _Toc58403758 \h </w:instrText>
         </w:r>
         <w:r>
           <w:rPr>
@@ -579,7 +596,7 @@
           <w:rPr>
             <w:webHidden/>
           </w:rPr>
-          <w:t>4</w:t>
+          <w:t>5</w:t>
         </w:r>
         <w:r>
           <w:rPr>
@@ -602,7 +619,7 @@
           <w:sz w:val="22"/>
         </w:rPr>
       </w:pPr>
-      <w:hyperlink w:anchor="_Toc51076137" w:history="1">
+      <w:hyperlink w:anchor="_Toc58403759" w:history="1">
         <w:r>
           <w:rPr>
             <w:rStyle w:val="Hyperlink"/>
@@ -644,7 +661,7 @@
             <w:noProof/>
             <w:webHidden/>
           </w:rPr>
-          <w:instrText xml:space="preserve"> PAGEREF _Toc51076137 \h </w:instrText>
+          <w:instrText xml:space="preserve"> PAGEREF _Toc58403759 \h </w:instrText>
         </w:r>
         <w:r>
           <w:rPr>
@@ -664,7 +681,7 @@
             <w:noProof/>
             <w:webHidden/>
           </w:rPr>
-          <w:t>4</w:t>
+          <w:t>5</w:t>
         </w:r>
         <w:r>
           <w:rPr>
@@ -688,7 +705,7 @@
           <w:sz w:val="22"/>
         </w:rPr>
       </w:pPr>
-      <w:hyperlink w:anchor="_Toc51076138" w:history="1">
+      <w:hyperlink w:anchor="_Toc58403760" w:history="1">
         <w:r>
           <w:rPr>
             <w:rStyle w:val="Hyperlink"/>
@@ -730,7 +747,7 @@
             <w:noProof/>
             <w:webHidden/>
           </w:rPr>
-          <w:instrText xml:space="preserve"> PAGEREF _Toc51076138 \h </w:instrText>
+          <w:instrText xml:space="preserve"> PAGEREF _Toc58403760 \h </w:instrText>
         </w:r>
         <w:r>
           <w:rPr>
@@ -750,7 +767,7 @@
             <w:noProof/>
             <w:webHidden/>
           </w:rPr>
-          <w:t>4</w:t>
+          <w:t>5</w:t>
         </w:r>
         <w:r>
           <w:rPr>
@@ -771,7 +788,7 @@
           <w:szCs w:val="22"/>
         </w:rPr>
       </w:pPr>
-      <w:hyperlink w:anchor="_Toc51076139" w:history="1">
+      <w:hyperlink w:anchor="_Toc58403761" w:history="1">
         <w:r>
           <w:rPr>
             <w:rStyle w:val="Hyperlink"/>
@@ -809,7 +826,7 @@
           <w:rPr>
             <w:webHidden/>
           </w:rPr>
-          <w:instrText xml:space="preserve"> PAGEREF _Toc51076139 \h </w:instrText>
+          <w:instrText xml:space="preserve"> PAGEREF _Toc58403761 \h </w:instrText>
         </w:r>
         <w:r>
           <w:rPr>
@@ -826,7 +843,7 @@
           <w:rPr>
             <w:webHidden/>
           </w:rPr>
-          <w:t>5</w:t>
+          <w:t>6</w:t>
         </w:r>
         <w:r>
           <w:rPr>
@@ -849,7 +866,7 @@
           <w:sz w:val="22"/>
         </w:rPr>
       </w:pPr>
-      <w:hyperlink w:anchor="_Toc51076140" w:history="1">
+      <w:hyperlink w:anchor="_Toc58403762" w:history="1">
         <w:r>
           <w:rPr>
             <w:rStyle w:val="Hyperlink"/>
@@ -891,7 +908,7 @@
             <w:noProof/>
             <w:webHidden/>
           </w:rPr>
-          <w:instrText xml:space="preserve"> PAGEREF _Toc51076140 \h </w:instrText>
+          <w:instrText xml:space="preserve"> PAGEREF _Toc58403762 \h </w:instrText>
         </w:r>
         <w:r>
           <w:rPr>
@@ -911,7 +928,7 @@
             <w:noProof/>
             <w:webHidden/>
           </w:rPr>
-          <w:t>5</w:t>
+          <w:t>6</w:t>
         </w:r>
         <w:r>
           <w:rPr>
@@ -930,7 +947,7 @@
           <w:sz w:val="22"/>
         </w:rPr>
       </w:pPr>
-      <w:hyperlink w:anchor="_Toc51076141" w:history="1">
+      <w:hyperlink w:anchor="_Toc58403763" w:history="1">
         <w:r>
           <w:rPr>
             <w:rStyle w:val="Hyperlink"/>
@@ -966,7 +983,7 @@
           <w:rPr>
             <w:webHidden/>
           </w:rPr>
-          <w:instrText xml:space="preserve"> PAGEREF _Toc51076141 \h </w:instrText>
+          <w:instrText xml:space="preserve"> PAGEREF _Toc58403763 \h </w:instrText>
         </w:r>
         <w:r>
           <w:rPr>
@@ -983,7 +1000,7 @@
           <w:rPr>
             <w:webHidden/>
           </w:rPr>
-          <w:t>5</w:t>
+          <w:t>6</w:t>
         </w:r>
         <w:r>
           <w:rPr>
@@ -1001,7 +1018,7 @@
           <w:sz w:val="22"/>
         </w:rPr>
       </w:pPr>
-      <w:hyperlink w:anchor="_Toc51076142" w:history="1">
+      <w:hyperlink w:anchor="_Toc58403764" w:history="1">
         <w:r>
           <w:rPr>
             <w:rStyle w:val="Hyperlink"/>
@@ -1037,7 +1054,7 @@
           <w:rPr>
             <w:webHidden/>
           </w:rPr>
-          <w:instrText xml:space="preserve"> PAGEREF _Toc51076142 \h </w:instrText>
+          <w:instrText xml:space="preserve"> PAGEREF _Toc58403764 \h </w:instrText>
         </w:r>
         <w:r>
           <w:rPr>
@@ -1054,7 +1071,7 @@
           <w:rPr>
             <w:webHidden/>
           </w:rPr>
-          <w:t>5</w:t>
+          <w:t>6</w:t>
         </w:r>
         <w:r>
           <w:rPr>
@@ -1072,7 +1089,7 @@
           <w:sz w:val="22"/>
         </w:rPr>
       </w:pPr>
-      <w:hyperlink w:anchor="_Toc51076143" w:history="1">
+      <w:hyperlink w:anchor="_Toc58403765" w:history="1">
         <w:r>
           <w:rPr>
             <w:rStyle w:val="Hyperlink"/>
@@ -1108,7 +1125,7 @@
           <w:rPr>
             <w:webHidden/>
           </w:rPr>
-          <w:instrText xml:space="preserve"> PAGEREF _Toc51076143 \h </w:instrText>
+          <w:instrText xml:space="preserve"> PAGEREF _Toc58403765 \h </w:instrText>
         </w:r>
         <w:r>
           <w:rPr>
@@ -1125,7 +1142,7 @@
           <w:rPr>
             <w:webHidden/>
           </w:rPr>
-          <w:t>5</w:t>
+          <w:t>7</w:t>
         </w:r>
         <w:r>
           <w:rPr>
@@ -1143,7 +1160,7 @@
           <w:sz w:val="22"/>
         </w:rPr>
       </w:pPr>
-      <w:hyperlink w:anchor="_Toc51076144" w:history="1">
+      <w:hyperlink w:anchor="_Toc58403766" w:history="1">
         <w:r>
           <w:rPr>
             <w:rStyle w:val="Hyperlink"/>
@@ -1179,7 +1196,7 @@
           <w:rPr>
             <w:webHidden/>
           </w:rPr>
-          <w:instrText xml:space="preserve"> PAGEREF _Toc51076144 \h </w:instrText>
+          <w:instrText xml:space="preserve"> PAGEREF _Toc58403766 \h </w:instrText>
         </w:r>
         <w:r>
           <w:rPr>
@@ -1196,7 +1213,7 @@
           <w:rPr>
             <w:webHidden/>
           </w:rPr>
-          <w:t>6</w:t>
+          <w:t>7</w:t>
         </w:r>
         <w:r>
           <w:rPr>
@@ -1216,7 +1233,7 @@
           <w:szCs w:val="22"/>
         </w:rPr>
       </w:pPr>
-      <w:hyperlink w:anchor="_Toc51076145" w:history="1">
+      <w:hyperlink w:anchor="_Toc58403767" w:history="1">
         <w:r>
           <w:rPr>
             <w:rStyle w:val="Hyperlink"/>
@@ -1254,7 +1271,7 @@
           <w:rPr>
             <w:webHidden/>
           </w:rPr>
-          <w:instrText xml:space="preserve"> PAGEREF _Toc51076145 \h </w:instrText>
+          <w:instrText xml:space="preserve"> PAGEREF _Toc58403767 \h </w:instrText>
         </w:r>
         <w:r>
           <w:rPr>
@@ -1271,7 +1288,7 @@
           <w:rPr>
             <w:webHidden/>
           </w:rPr>
-          <w:t>7</w:t>
+          <w:t>8</w:t>
         </w:r>
         <w:r>
           <w:rPr>
@@ -1294,7 +1311,7 @@
           <w:sz w:val="22"/>
         </w:rPr>
       </w:pPr>
-      <w:hyperlink w:anchor="_Toc51076146" w:history="1">
+      <w:hyperlink w:anchor="_Toc58403768" w:history="1">
         <w:r>
           <w:rPr>
             <w:rStyle w:val="Hyperlink"/>
@@ -1336,7 +1353,7 @@
             <w:noProof/>
             <w:webHidden/>
           </w:rPr>
-          <w:instrText xml:space="preserve"> PAGEREF _Toc51076146 \h </w:instrText>
+          <w:instrText xml:space="preserve"> PAGEREF _Toc58403768 \h </w:instrText>
         </w:r>
         <w:r>
           <w:rPr>
@@ -1356,7 +1373,7 @@
             <w:noProof/>
             <w:webHidden/>
           </w:rPr>
-          <w:t>7</w:t>
+          <w:t>8</w:t>
         </w:r>
         <w:r>
           <w:rPr>
@@ -1380,7 +1397,7 @@
           <w:sz w:val="22"/>
         </w:rPr>
       </w:pPr>
-      <w:hyperlink w:anchor="_Toc51076147" w:history="1">
+      <w:hyperlink w:anchor="_Toc58403769" w:history="1">
         <w:r>
           <w:rPr>
             <w:rStyle w:val="Hyperlink"/>
@@ -1422,7 +1439,7 @@
             <w:noProof/>
             <w:webHidden/>
           </w:rPr>
-          <w:instrText xml:space="preserve"> PAGEREF _Toc51076147 \h </w:instrText>
+          <w:instrText xml:space="preserve"> PAGEREF _Toc58403769 \h </w:instrText>
         </w:r>
         <w:r>
           <w:rPr>
@@ -1442,7 +1459,7 @@
             <w:noProof/>
             <w:webHidden/>
           </w:rPr>
-          <w:t>7</w:t>
+          <w:t>8</w:t>
         </w:r>
         <w:r>
           <w:rPr>
@@ -1466,7 +1483,7 @@
           <w:sz w:val="22"/>
         </w:rPr>
       </w:pPr>
-      <w:hyperlink w:anchor="_Toc51076148" w:history="1">
+      <w:hyperlink w:anchor="_Toc58403770" w:history="1">
         <w:r>
           <w:rPr>
             <w:rStyle w:val="Hyperlink"/>
@@ -1508,7 +1525,7 @@
             <w:noProof/>
             <w:webHidden/>
           </w:rPr>
-          <w:instrText xml:space="preserve"> PAGEREF _Toc51076148 \h </w:instrText>
+          <w:instrText xml:space="preserve"> PAGEREF _Toc58403770 \h </w:instrText>
         </w:r>
         <w:r>
           <w:rPr>
@@ -1528,7 +1545,7 @@
             <w:noProof/>
             <w:webHidden/>
           </w:rPr>
-          <w:t>9</w:t>
+          <w:t>10</w:t>
         </w:r>
         <w:r>
           <w:rPr>
@@ -1552,7 +1569,7 @@
           <w:sz w:val="22"/>
         </w:rPr>
       </w:pPr>
-      <w:hyperlink w:anchor="_Toc51076149" w:history="1">
+      <w:hyperlink w:anchor="_Toc58403771" w:history="1">
         <w:r>
           <w:rPr>
             <w:rStyle w:val="Hyperlink"/>
@@ -1594,7 +1611,7 @@
             <w:noProof/>
             <w:webHidden/>
           </w:rPr>
-          <w:instrText xml:space="preserve"> PAGEREF _Toc51076149 \h </w:instrText>
+          <w:instrText xml:space="preserve"> PAGEREF _Toc58403771 \h </w:instrText>
         </w:r>
         <w:r>
           <w:rPr>
@@ -1614,7 +1631,7 @@
             <w:noProof/>
             <w:webHidden/>
           </w:rPr>
-          <w:t>10</w:t>
+          <w:t>11</w:t>
         </w:r>
         <w:r>
           <w:rPr>
@@ -1633,7 +1650,7 @@
           <w:sz w:val="22"/>
         </w:rPr>
       </w:pPr>
-      <w:hyperlink w:anchor="_Toc51076150" w:history="1">
+      <w:hyperlink w:anchor="_Toc58403772" w:history="1">
         <w:r>
           <w:rPr>
             <w:rStyle w:val="Hyperlink"/>
@@ -1669,7 +1686,7 @@
           <w:rPr>
             <w:webHidden/>
           </w:rPr>
-          <w:instrText xml:space="preserve"> PAGEREF _Toc51076150 \h </w:instrText>
+          <w:instrText xml:space="preserve"> PAGEREF _Toc58403772 \h </w:instrText>
         </w:r>
         <w:r>
           <w:rPr>
@@ -1686,7 +1703,7 @@
           <w:rPr>
             <w:webHidden/>
           </w:rPr>
-          <w:t>10</w:t>
+          <w:t>11</w:t>
         </w:r>
         <w:r>
           <w:rPr>
@@ -1706,7 +1723,7 @@
           <w:szCs w:val="22"/>
         </w:rPr>
       </w:pPr>
-      <w:hyperlink w:anchor="_Toc51076151" w:history="1">
+      <w:hyperlink w:anchor="_Toc58403773" w:history="1">
         <w:r>
           <w:rPr>
             <w:rStyle w:val="Hyperlink"/>
@@ -1744,7 +1761,7 @@
           <w:rPr>
             <w:webHidden/>
           </w:rPr>
-          <w:instrText xml:space="preserve"> PAGEREF _Toc51076151 \h </w:instrText>
+          <w:instrText xml:space="preserve"> PAGEREF _Toc58403773 \h </w:instrText>
         </w:r>
         <w:r>
           <w:rPr>
@@ -1761,7 +1778,7 @@
           <w:rPr>
             <w:webHidden/>
           </w:rPr>
-          <w:t>12</w:t>
+          <w:t>13</w:t>
         </w:r>
         <w:r>
           <w:rPr>
@@ -1784,7 +1801,7 @@
           <w:sz w:val="22"/>
         </w:rPr>
       </w:pPr>
-      <w:hyperlink w:anchor="_Toc51076152" w:history="1">
+      <w:hyperlink w:anchor="_Toc58403774" w:history="1">
         <w:r>
           <w:rPr>
             <w:rStyle w:val="Hyperlink"/>
@@ -1826,7 +1843,7 @@
             <w:noProof/>
             <w:webHidden/>
           </w:rPr>
-          <w:instrText xml:space="preserve"> PAGEREF _Toc51076152 \h </w:instrText>
+          <w:instrText xml:space="preserve"> PAGEREF _Toc58403774 \h </w:instrText>
         </w:r>
         <w:r>
           <w:rPr>
@@ -1846,7 +1863,7 @@
             <w:noProof/>
             <w:webHidden/>
           </w:rPr>
-          <w:t>12</w:t>
+          <w:t>13</w:t>
         </w:r>
         <w:r>
           <w:rPr>
@@ -1870,7 +1887,7 @@
           <w:sz w:val="22"/>
         </w:rPr>
       </w:pPr>
-      <w:hyperlink w:anchor="_Toc51076153" w:history="1">
+      <w:hyperlink w:anchor="_Toc58403775" w:history="1">
         <w:r>
           <w:rPr>
             <w:rStyle w:val="Hyperlink"/>
@@ -1912,7 +1929,7 @@
             <w:noProof/>
             <w:webHidden/>
           </w:rPr>
-          <w:instrText xml:space="preserve"> PAGEREF _Toc51076153 \h </w:instrText>
+          <w:instrText xml:space="preserve"> PAGEREF _Toc58403775 \h </w:instrText>
         </w:r>
         <w:r>
           <w:rPr>
@@ -1932,7 +1949,7 @@
             <w:noProof/>
             <w:webHidden/>
           </w:rPr>
-          <w:t>12</w:t>
+          <w:t>14</w:t>
         </w:r>
         <w:r>
           <w:rPr>
@@ -1953,7 +1970,7 @@
           <w:szCs w:val="22"/>
         </w:rPr>
       </w:pPr>
-      <w:hyperlink w:anchor="_Toc51076154" w:history="1">
+      <w:hyperlink w:anchor="_Toc58403776" w:history="1">
         <w:r>
           <w:rPr>
             <w:rStyle w:val="Hyperlink"/>
@@ -1991,7 +2008,7 @@
           <w:rPr>
             <w:webHidden/>
           </w:rPr>
-          <w:instrText xml:space="preserve"> PAGEREF _Toc51076154 \h </w:instrText>
+          <w:instrText xml:space="preserve"> PAGEREF _Toc58403776 \h </w:instrText>
         </w:r>
         <w:r>
           <w:rPr>
@@ -2008,7 +2025,7 @@
           <w:rPr>
             <w:webHidden/>
           </w:rPr>
-          <w:t>14</w:t>
+          <w:t>15</w:t>
         </w:r>
         <w:r>
           <w:rPr>
@@ -2031,7 +2048,7 @@
           <w:sz w:val="22"/>
         </w:rPr>
       </w:pPr>
-      <w:hyperlink w:anchor="_Toc51076155" w:history="1">
+      <w:hyperlink w:anchor="_Toc58403777" w:history="1">
         <w:r>
           <w:rPr>
             <w:rStyle w:val="Hyperlink"/>
@@ -2073,7 +2090,7 @@
             <w:noProof/>
             <w:webHidden/>
           </w:rPr>
-          <w:instrText xml:space="preserve"> PAGEREF _Toc51076155 \h </w:instrText>
+          <w:instrText xml:space="preserve"> PAGEREF _Toc58403777 \h </w:instrText>
         </w:r>
         <w:r>
           <w:rPr>
@@ -2093,7 +2110,7 @@
             <w:noProof/>
             <w:webHidden/>
           </w:rPr>
-          <w:t>14</w:t>
+          <w:t>15</w:t>
         </w:r>
         <w:r>
           <w:rPr>
@@ -2117,7 +2134,7 @@
           <w:sz w:val="22"/>
         </w:rPr>
       </w:pPr>
-      <w:hyperlink w:anchor="_Toc51076156" w:history="1">
+      <w:hyperlink w:anchor="_Toc58403778" w:history="1">
         <w:r>
           <w:rPr>
             <w:rStyle w:val="Hyperlink"/>
@@ -2160,7 +2177,7 @@
             <w:noProof/>
             <w:webHidden/>
           </w:rPr>
-          <w:instrText xml:space="preserve"> PAGEREF _Toc51076156 \h </w:instrText>
+          <w:instrText xml:space="preserve"> PAGEREF _Toc58403778 \h </w:instrText>
         </w:r>
         <w:r>
           <w:rPr>
@@ -2180,86 +2197,11 @@
             <w:noProof/>
             <w:webHidden/>
           </w:rPr>
-          <w:t>14</w:t>
+          <w:t>15</w:t>
         </w:r>
         <w:r>
           <w:rPr>
             <w:noProof/>
-            <w:webHidden/>
-          </w:rPr>
-          <w:fldChar w:fldCharType="end"/>
-        </w:r>
-      </w:hyperlink>
-    </w:p>
-    <w:p>
-      <w:pPr>
-        <w:pStyle w:val="TOC1"/>
-        <w:rPr>
-          <w:rFonts w:asciiTheme="minorHAnsi" w:hAnsiTheme="minorHAnsi" w:cstheme="minorBidi"/>
-          <w:b w:val="0"/>
-          <w:sz w:val="22"/>
-          <w:szCs w:val="22"/>
-        </w:rPr>
-      </w:pPr>
-      <w:hyperlink w:anchor="_Toc51076157" w:history="1">
-        <w:r>
-          <w:rPr>
-            <w:rStyle w:val="Hyperlink"/>
-          </w:rPr>
-          <w:t>7.0</w:t>
-        </w:r>
-        <w:r>
-          <w:rPr>
-            <w:rFonts w:asciiTheme="minorHAnsi" w:hAnsiTheme="minorHAnsi" w:cstheme="minorBidi"/>
-            <w:b w:val="0"/>
-            <w:sz w:val="22"/>
-            <w:szCs w:val="22"/>
-          </w:rPr>
-          <w:tab/>
-        </w:r>
-        <w:r>
-          <w:rPr>
-            <w:rStyle w:val="Hyperlink"/>
-          </w:rPr>
-          <w:t>Business System Integration</w:t>
-        </w:r>
-        <w:r>
-          <w:rPr>
-            <w:webHidden/>
-          </w:rPr>
-          <w:tab/>
-        </w:r>
-        <w:r>
-          <w:rPr>
-            <w:webHidden/>
-          </w:rPr>
-          <w:fldChar w:fldCharType="begin"/>
-        </w:r>
-        <w:r>
-          <w:rPr>
-            <w:webHidden/>
-          </w:rPr>
-          <w:instrText xml:space="preserve"> PAGEREF _Toc51076157 \h </w:instrText>
-        </w:r>
-        <w:r>
-          <w:rPr>
-            <w:webHidden/>
-          </w:rPr>
-        </w:r>
-        <w:r>
-          <w:rPr>
-            <w:webHidden/>
-          </w:rPr>
-          <w:fldChar w:fldCharType="separate"/>
-        </w:r>
-        <w:r>
-          <w:rPr>
-            <w:webHidden/>
-          </w:rPr>
-          <w:t>15</w:t>
-        </w:r>
-        <w:r>
-          <w:rPr>
             <w:webHidden/>
           </w:rPr>
           <w:fldChar w:fldCharType="end"/>
@@ -2279,13 +2221,14 @@
           <w:sz w:val="22"/>
         </w:rPr>
       </w:pPr>
-      <w:hyperlink w:anchor="_Toc51076158" w:history="1">
+      <w:hyperlink w:anchor="_Toc58403779" w:history="1">
         <w:r>
           <w:rPr>
             <w:rStyle w:val="Hyperlink"/>
+            <w:rFonts w:eastAsiaTheme="minorHAnsi"/>
             <w:noProof/>
           </w:rPr>
-          <w:t>7.1</w:t>
+          <w:t>6.3</w:t>
         </w:r>
         <w:r>
           <w:rPr>
@@ -2300,7 +2243,7 @@
             <w:rStyle w:val="Hyperlink"/>
             <w:noProof/>
           </w:rPr>
-          <w:t>Sample BSI Service</w:t>
+          <w:t>Browser Settings</w:t>
         </w:r>
         <w:r>
           <w:rPr>
@@ -2321,7 +2264,7 @@
             <w:noProof/>
             <w:webHidden/>
           </w:rPr>
-          <w:instrText xml:space="preserve"> PAGEREF _Toc51076158 \h </w:instrText>
+          <w:instrText xml:space="preserve"> PAGEREF _Toc58403779 \h </w:instrText>
         </w:r>
         <w:r>
           <w:rPr>
@@ -2362,12 +2305,12 @@
           <w:szCs w:val="22"/>
         </w:rPr>
       </w:pPr>
-      <w:hyperlink w:anchor="_Toc51076159" w:history="1">
+      <w:hyperlink w:anchor="_Toc58403780" w:history="1">
         <w:r>
           <w:rPr>
             <w:rStyle w:val="Hyperlink"/>
           </w:rPr>
-          <w:t>8.0</w:t>
+          <w:t>7.0</w:t>
         </w:r>
         <w:r>
           <w:rPr>
@@ -2382,7 +2325,7 @@
           <w:rPr>
             <w:rStyle w:val="Hyperlink"/>
           </w:rPr>
-          <w:t>Sanity Test</w:t>
+          <w:t>Business System Integration</w:t>
         </w:r>
         <w:r>
           <w:rPr>
@@ -2400,7 +2343,7 @@
           <w:rPr>
             <w:webHidden/>
           </w:rPr>
-          <w:instrText xml:space="preserve"> PAGEREF _Toc51076159 \h </w:instrText>
+          <w:instrText xml:space="preserve"> PAGEREF _Toc58403780 \h </w:instrText>
         </w:r>
         <w:r>
           <w:rPr>
@@ -2421,6 +2364,92 @@
         </w:r>
         <w:r>
           <w:rPr>
+            <w:webHidden/>
+          </w:rPr>
+          <w:fldChar w:fldCharType="end"/>
+        </w:r>
+      </w:hyperlink>
+    </w:p>
+    <w:p>
+      <w:pPr>
+        <w:pStyle w:val="TOC2"/>
+        <w:tabs>
+          <w:tab w:val="left" w:pos="880"/>
+          <w:tab w:val="right" w:leader="dot" w:pos="9350"/>
+        </w:tabs>
+        <w:rPr>
+          <w:rFonts w:asciiTheme="minorHAnsi" w:hAnsiTheme="minorHAnsi"/>
+          <w:noProof/>
+          <w:sz w:val="22"/>
+        </w:rPr>
+      </w:pPr>
+      <w:hyperlink w:anchor="_Toc58403781" w:history="1">
+        <w:r>
+          <w:rPr>
+            <w:rStyle w:val="Hyperlink"/>
+            <w:noProof/>
+          </w:rPr>
+          <w:t>7.1</w:t>
+        </w:r>
+        <w:r>
+          <w:rPr>
+            <w:rFonts w:asciiTheme="minorHAnsi" w:hAnsiTheme="minorHAnsi"/>
+            <w:noProof/>
+            <w:sz w:val="22"/>
+          </w:rPr>
+          <w:tab/>
+        </w:r>
+        <w:r>
+          <w:rPr>
+            <w:rStyle w:val="Hyperlink"/>
+            <w:noProof/>
+          </w:rPr>
+          <w:t>Sample BSI Service</w:t>
+        </w:r>
+        <w:r>
+          <w:rPr>
+            <w:noProof/>
+            <w:webHidden/>
+          </w:rPr>
+          <w:tab/>
+        </w:r>
+        <w:r>
+          <w:rPr>
+            <w:noProof/>
+            <w:webHidden/>
+          </w:rPr>
+          <w:fldChar w:fldCharType="begin"/>
+        </w:r>
+        <w:r>
+          <w:rPr>
+            <w:noProof/>
+            <w:webHidden/>
+          </w:rPr>
+          <w:instrText xml:space="preserve"> PAGEREF _Toc58403781 \h </w:instrText>
+        </w:r>
+        <w:r>
+          <w:rPr>
+            <w:noProof/>
+            <w:webHidden/>
+          </w:rPr>
+        </w:r>
+        <w:r>
+          <w:rPr>
+            <w:noProof/>
+            <w:webHidden/>
+          </w:rPr>
+          <w:fldChar w:fldCharType="separate"/>
+        </w:r>
+        <w:r>
+          <w:rPr>
+            <w:noProof/>
+            <w:webHidden/>
+          </w:rPr>
+          <w:t>16</w:t>
+        </w:r>
+        <w:r>
+          <w:rPr>
+            <w:noProof/>
             <w:webHidden/>
           </w:rPr>
           <w:fldChar w:fldCharType="end"/>
@@ -2437,21 +2466,36 @@
           <w:szCs w:val="22"/>
         </w:rPr>
       </w:pPr>
-      <w:hyperlink w:anchor="_Toc51076160" w:history="1">
+      <w:hyperlink w:anchor="_Toc58403782" w:history="1">
         <w:r>
           <w:rPr>
             <w:rStyle w:val="Hyperlink"/>
           </w:rPr>
-          <w:t>Appendix A Readiness Checklist</w:t>
-        </w:r>
-        <w:r>
-          <w:rPr>
-            <w:webHidden/>
+          <w:t>8.0</w:t>
+        </w:r>
+        <w:r>
+          <w:rPr>
+            <w:rFonts w:asciiTheme="minorHAnsi" w:hAnsiTheme="minorHAnsi" w:cstheme="minorBidi"/>
+            <w:b w:val="0"/>
+            <w:sz w:val="22"/>
+            <w:szCs w:val="22"/>
           </w:rPr>
           <w:tab/>
         </w:r>
         <w:r>
           <w:rPr>
+            <w:rStyle w:val="Hyperlink"/>
+          </w:rPr>
+          <w:t>Sanity Test</w:t>
+        </w:r>
+        <w:r>
+          <w:rPr>
+            <w:webHidden/>
+          </w:rPr>
+          <w:tab/>
+        </w:r>
+        <w:r>
+          <w:rPr>
             <w:webHidden/>
           </w:rPr>
           <w:fldChar w:fldCharType="begin"/>
@@ -2460,7 +2504,7 @@
           <w:rPr>
             <w:webHidden/>
           </w:rPr>
-          <w:instrText xml:space="preserve"> PAGEREF _Toc51076160 \h </w:instrText>
+          <w:instrText xml:space="preserve"> PAGEREF _Toc58403782 \h </w:instrText>
         </w:r>
         <w:r>
           <w:rPr>
@@ -2497,11 +2541,71 @@
           <w:szCs w:val="22"/>
         </w:rPr>
       </w:pPr>
-      <w:hyperlink w:anchor="_Toc51076161" w:history="1">
+      <w:hyperlink w:anchor="_Toc58403783" w:history="1">
         <w:r>
           <w:rPr>
             <w:rStyle w:val="Hyperlink"/>
           </w:rPr>
+          <w:t>Appendix A Readiness Checklist</w:t>
+        </w:r>
+        <w:r>
+          <w:rPr>
+            <w:webHidden/>
+          </w:rPr>
+          <w:tab/>
+        </w:r>
+        <w:r>
+          <w:rPr>
+            <w:webHidden/>
+          </w:rPr>
+          <w:fldChar w:fldCharType="begin"/>
+        </w:r>
+        <w:r>
+          <w:rPr>
+            <w:webHidden/>
+          </w:rPr>
+          <w:instrText xml:space="preserve"> PAGEREF _Toc58403783 \h </w:instrText>
+        </w:r>
+        <w:r>
+          <w:rPr>
+            <w:webHidden/>
+          </w:rPr>
+        </w:r>
+        <w:r>
+          <w:rPr>
+            <w:webHidden/>
+          </w:rPr>
+          <w:fldChar w:fldCharType="separate"/>
+        </w:r>
+        <w:r>
+          <w:rPr>
+            <w:webHidden/>
+          </w:rPr>
+          <w:t>18</w:t>
+        </w:r>
+        <w:r>
+          <w:rPr>
+            <w:webHidden/>
+          </w:rPr>
+          <w:fldChar w:fldCharType="end"/>
+        </w:r>
+      </w:hyperlink>
+    </w:p>
+    <w:p>
+      <w:pPr>
+        <w:pStyle w:val="TOC1"/>
+        <w:rPr>
+          <w:rFonts w:asciiTheme="minorHAnsi" w:hAnsiTheme="minorHAnsi" w:cstheme="minorBidi"/>
+          <w:b w:val="0"/>
+          <w:sz w:val="22"/>
+          <w:szCs w:val="22"/>
+        </w:rPr>
+      </w:pPr>
+      <w:hyperlink w:anchor="_Toc58403784" w:history="1">
+        <w:r>
+          <w:rPr>
+            <w:rStyle w:val="Hyperlink"/>
+          </w:rPr>
           <w:t>Appendix B App Deployment Checklist</w:t>
         </w:r>
         <w:r>
@@ -2520,7 +2624,7 @@
           <w:rPr>
             <w:webHidden/>
           </w:rPr>
-          <w:instrText xml:space="preserve"> PAGEREF _Toc51076161 \h </w:instrText>
+          <w:instrText xml:space="preserve"> PAGEREF _Toc58403784 \h </w:instrText>
         </w:r>
         <w:r>
           <w:rPr>
@@ -2537,7 +2641,7 @@
           <w:rPr>
             <w:webHidden/>
           </w:rPr>
-          <w:t>18</w:t>
+          <w:t>19</w:t>
         </w:r>
         <w:r>
           <w:rPr>
@@ -2592,22 +2696,22 @@
       <w:pPr>
         <w:pStyle w:val="EsriHeading1"/>
       </w:pPr>
-      <w:bookmarkStart w:id="0" w:name="_Toc51076132"/>
+      <w:bookmarkStart w:id="1" w:name="_Toc58403754"/>
       <w:r>
         <w:lastRenderedPageBreak/>
         <w:t>About This Document</w:t>
       </w:r>
-      <w:bookmarkEnd w:id="0"/>
+      <w:bookmarkEnd w:id="1"/>
     </w:p>
     <w:p>
       <w:pPr>
         <w:pStyle w:val="EsriHeading2"/>
       </w:pPr>
-      <w:bookmarkStart w:id="1" w:name="_Toc51076133"/>
+      <w:bookmarkStart w:id="2" w:name="_Toc58403755"/>
       <w:r>
         <w:t>Purpose</w:t>
       </w:r>
-      <w:bookmarkEnd w:id="1"/>
+      <w:bookmarkEnd w:id="2"/>
       <w:r>
         <w:t xml:space="preserve"> </w:t>
       </w:r>
@@ -2674,11 +2778,11 @@
       <w:pPr>
         <w:pStyle w:val="EsriHeading2"/>
       </w:pPr>
-      <w:bookmarkStart w:id="2" w:name="_Toc51076134"/>
+      <w:bookmarkStart w:id="3" w:name="_Toc58403756"/>
       <w:r>
         <w:t>Authors &amp; Contributors</w:t>
       </w:r>
-      <w:bookmarkEnd w:id="2"/>
+      <w:bookmarkEnd w:id="3"/>
     </w:p>
     <w:tbl>
       <w:tblPr>
@@ -3015,16 +3119,16 @@
           <w:szCs w:val="26"/>
         </w:rPr>
       </w:pPr>
-      <w:bookmarkStart w:id="3" w:name="_Toc51076135"/>
     </w:p>
     <w:p>
       <w:pPr>
         <w:pStyle w:val="EsriHeading2"/>
       </w:pPr>
+      <w:bookmarkStart w:id="4" w:name="_Toc58403757"/>
       <w:r>
         <w:t>Revision History</w:t>
       </w:r>
-      <w:bookmarkEnd w:id="3"/>
+      <w:bookmarkEnd w:id="4"/>
     </w:p>
     <w:tbl>
       <w:tblPr>
@@ -3451,12 +3555,21 @@
                 <w:szCs w:val="18"/>
               </w:rPr>
             </w:pPr>
+            <w:proofErr w:type="spellStart"/>
             <w:r>
               <w:rPr>
                 <w:sz w:val="20"/>
                 <w:szCs w:val="18"/>
               </w:rPr>
-              <w:t>Misc updates focused on redeployment</w:t>
+              <w:t>Misc</w:t>
+            </w:r>
+            <w:proofErr w:type="spellEnd"/>
+            <w:r>
+              <w:rPr>
+                <w:sz w:val="20"/>
+                <w:szCs w:val="18"/>
+              </w:rPr>
+              <w:t xml:space="preserve"> updates focused on redeployment</w:t>
             </w:r>
           </w:p>
         </w:tc>
@@ -3629,7 +3742,6 @@
         </w:numPr>
         <w:ind w:left="720" w:hanging="720"/>
       </w:pPr>
-      <w:bookmarkStart w:id="4" w:name="_Toc51076136"/>
     </w:p>
     <w:p>
       <w:pPr>
@@ -3651,6 +3763,7 @@
       <w:pPr>
         <w:pStyle w:val="EsriHeading1"/>
       </w:pPr>
+      <w:bookmarkStart w:id="5" w:name="_Toc58403758"/>
       <w:r>
         <w:lastRenderedPageBreak/>
         <w:t>Application</w:t>
@@ -3658,7 +3771,7 @@
       <w:r>
         <w:t xml:space="preserve"> Overview</w:t>
       </w:r>
-      <w:bookmarkEnd w:id="4"/>
+      <w:bookmarkEnd w:id="5"/>
     </w:p>
     <w:p>
       <w:pPr>
@@ -3723,14 +3836,14 @@
       <w:pPr>
         <w:pStyle w:val="EsriHeading2"/>
       </w:pPr>
-      <w:bookmarkStart w:id="5" w:name="_Toc51076137"/>
+      <w:bookmarkStart w:id="6" w:name="_Toc58403759"/>
       <w:r>
         <w:t>System Prerequi</w:t>
       </w:r>
       <w:r>
         <w:t>sites</w:t>
       </w:r>
-      <w:bookmarkEnd w:id="5"/>
+      <w:bookmarkEnd w:id="6"/>
     </w:p>
     <w:p>
       <w:pPr>
@@ -3862,11 +3975,11 @@
       <w:pPr>
         <w:pStyle w:val="EsriHeading2"/>
       </w:pPr>
-      <w:bookmarkStart w:id="6" w:name="_Toc51076138"/>
+      <w:bookmarkStart w:id="7" w:name="_Toc58403760"/>
       <w:r>
         <w:t>File Prerequisites</w:t>
       </w:r>
-      <w:bookmarkEnd w:id="6"/>
+      <w:bookmarkEnd w:id="7"/>
     </w:p>
     <w:p>
       <w:pPr>
@@ -3988,22 +4101,22 @@
       <w:pPr>
         <w:pStyle w:val="EsriHeading1"/>
       </w:pPr>
-      <w:bookmarkStart w:id="7" w:name="_Toc51076139"/>
+      <w:bookmarkStart w:id="8" w:name="_Toc58403761"/>
       <w:r>
         <w:lastRenderedPageBreak/>
         <w:t>ArcGIS Enterprise</w:t>
       </w:r>
-      <w:bookmarkEnd w:id="7"/>
+      <w:bookmarkEnd w:id="8"/>
     </w:p>
     <w:p>
       <w:pPr>
         <w:pStyle w:val="EsriHeading2"/>
       </w:pPr>
-      <w:bookmarkStart w:id="8" w:name="_Toc51076140"/>
+      <w:bookmarkStart w:id="9" w:name="_Toc58403762"/>
       <w:r>
         <w:t>Portal Items</w:t>
       </w:r>
-      <w:bookmarkEnd w:id="8"/>
+      <w:bookmarkEnd w:id="9"/>
     </w:p>
     <w:p>
       <w:pPr>
@@ -4062,11 +4175,11 @@
       <w:pPr>
         <w:pStyle w:val="EsriHeading3"/>
       </w:pPr>
-      <w:bookmarkStart w:id="9" w:name="_Toc51076141"/>
+      <w:bookmarkStart w:id="10" w:name="_Toc58403763"/>
       <w:r>
         <w:t>Web Map for App</w:t>
       </w:r>
-      <w:bookmarkEnd w:id="9"/>
+      <w:bookmarkEnd w:id="10"/>
     </w:p>
     <w:p>
       <w:pPr>
@@ -4225,18 +4338,26 @@
       <w:pPr>
         <w:pStyle w:val="EsriHeading3"/>
       </w:pPr>
-      <w:bookmarkStart w:id="10" w:name="_Toc51076142"/>
+      <w:bookmarkStart w:id="11" w:name="_Toc58403764"/>
       <w:r>
         <w:t>Application Item</w:t>
       </w:r>
-      <w:bookmarkEnd w:id="10"/>
+      <w:bookmarkEnd w:id="11"/>
     </w:p>
     <w:p>
       <w:pPr>
         <w:pStyle w:val="NoSpacing"/>
       </w:pPr>
       <w:r>
-        <w:t>Create a web application item in Portal for routeplanner.</w:t>
+        <w:t xml:space="preserve">Create a web application item in Portal for </w:t>
+      </w:r>
+      <w:proofErr w:type="spellStart"/>
+      <w:r>
+        <w:t>routeplanner</w:t>
+      </w:r>
+      <w:proofErr w:type="spellEnd"/>
+      <w:r>
+        <w:t>.</w:t>
       </w:r>
     </w:p>
     <w:p>
@@ -4277,7 +4398,15 @@
         </w:numPr>
       </w:pPr>
       <w:r>
-        <w:t>Give name RoutePlanner.</w:t>
+        <w:t xml:space="preserve">Give name </w:t>
+      </w:r>
+      <w:proofErr w:type="spellStart"/>
+      <w:r>
+        <w:t>RoutePlanner</w:t>
+      </w:r>
+      <w:proofErr w:type="spellEnd"/>
+      <w:r>
+        <w:t>.</w:t>
       </w:r>
     </w:p>
     <w:p>
@@ -4343,12 +4472,12 @@
       <w:pPr>
         <w:pStyle w:val="EsriHeading3"/>
       </w:pPr>
-      <w:bookmarkStart w:id="11" w:name="_Toc51076143"/>
+      <w:bookmarkStart w:id="12" w:name="_Toc58403765"/>
       <w:r>
         <w:lastRenderedPageBreak/>
         <w:t>Create Location Groups</w:t>
       </w:r>
-      <w:bookmarkEnd w:id="11"/>
+      <w:bookmarkEnd w:id="12"/>
     </w:p>
     <w:p>
       <w:pPr>
@@ -4521,7 +4650,15 @@
         </w:numPr>
       </w:pPr>
       <w:r>
-        <w:t>Update the group_list variable with list of location names</w:t>
+        <w:t xml:space="preserve">Update the </w:t>
+      </w:r>
+      <w:proofErr w:type="spellStart"/>
+      <w:r>
+        <w:t>group_list</w:t>
+      </w:r>
+      <w:proofErr w:type="spellEnd"/>
+      <w:r>
+        <w:t xml:space="preserve"> variable with list of location names</w:t>
       </w:r>
     </w:p>
     <w:p>
@@ -4545,7 +4682,15 @@
         </w:numPr>
       </w:pPr>
       <w:r>
-        <w:t>Can optionally add tags to tag_list variable</w:t>
+        <w:t xml:space="preserve">Can optionally add tags to </w:t>
+      </w:r>
+      <w:proofErr w:type="spellStart"/>
+      <w:r>
+        <w:t>tag_list</w:t>
+      </w:r>
+      <w:proofErr w:type="spellEnd"/>
+      <w:r>
+        <w:t xml:space="preserve"> variable</w:t>
       </w:r>
     </w:p>
     <w:p>
@@ -4557,11 +4702,11 @@
       <w:pPr>
         <w:pStyle w:val="EsriHeading3"/>
       </w:pPr>
-      <w:bookmarkStart w:id="12" w:name="_Toc51076144"/>
+      <w:bookmarkStart w:id="13" w:name="_Toc58403766"/>
       <w:r>
         <w:t>Users</w:t>
       </w:r>
-      <w:bookmarkEnd w:id="12"/>
+      <w:bookmarkEnd w:id="13"/>
     </w:p>
     <w:p>
       <w:pPr>
@@ -4673,12 +4818,12 @@
       <w:pPr>
         <w:pStyle w:val="EsriHeading1"/>
       </w:pPr>
-      <w:bookmarkStart w:id="13" w:name="_Toc51076145"/>
+      <w:bookmarkStart w:id="14" w:name="_Toc58403767"/>
       <w:r>
         <w:lastRenderedPageBreak/>
         <w:t>ERM Feature Services</w:t>
       </w:r>
-      <w:bookmarkEnd w:id="13"/>
+      <w:bookmarkEnd w:id="14"/>
     </w:p>
     <w:p>
       <w:pPr>
@@ -4724,11 +4869,11 @@
       <w:pPr>
         <w:pStyle w:val="EsriHeading2"/>
       </w:pPr>
-      <w:bookmarkStart w:id="14" w:name="_Toc51076146"/>
+      <w:bookmarkStart w:id="15" w:name="_Toc58403768"/>
       <w:r>
         <w:t>Sample Data</w:t>
       </w:r>
-      <w:bookmarkEnd w:id="14"/>
+      <w:bookmarkEnd w:id="15"/>
     </w:p>
     <w:p>
       <w:pPr>
@@ -4738,7 +4883,15 @@
         <w:t xml:space="preserve">In the Pro project there are maps with “_Sample” suffix. These maps point to </w:t>
       </w:r>
       <w:r>
-        <w:t xml:space="preserve">geodatabases in the fgdbs_Sample folder. The tables and feature classes contain sample </w:t>
+        <w:t xml:space="preserve">geodatabases in the </w:t>
+      </w:r>
+      <w:proofErr w:type="spellStart"/>
+      <w:r>
+        <w:t>fgdbs_Sample</w:t>
+      </w:r>
+      <w:proofErr w:type="spellEnd"/>
+      <w:r>
+        <w:t xml:space="preserve"> folder. The tables and feature classes contain sample </w:t>
       </w:r>
       <w:r>
         <w:t xml:space="preserve">location </w:t>
@@ -4788,11 +4941,11 @@
       <w:pPr>
         <w:pStyle w:val="EsriHeading2"/>
       </w:pPr>
-      <w:bookmarkStart w:id="15" w:name="_Toc51076147"/>
+      <w:bookmarkStart w:id="16" w:name="_Toc58403769"/>
       <w:r>
         <w:t>Load Customer Data</w:t>
       </w:r>
-      <w:bookmarkEnd w:id="15"/>
+      <w:bookmarkEnd w:id="16"/>
     </w:p>
     <w:p>
       <w:pPr>
@@ -4810,8 +4963,13 @@
       <w:r>
         <w:t xml:space="preserve">Loading any new data should be done to the geodatabases in the </w:t>
       </w:r>
-      <w:r>
-        <w:t>fgdbs folder and use the maps without a “_Sample” suffix.</w:t>
+      <w:proofErr w:type="spellStart"/>
+      <w:r>
+        <w:t>fgdbs</w:t>
+      </w:r>
+      <w:proofErr w:type="spellEnd"/>
+      <w:r>
+        <w:t xml:space="preserve"> folder and use the maps without a “_Sample” suffix.</w:t>
       </w:r>
     </w:p>
     <w:p>
@@ -4901,7 +5059,25 @@
           <w:sz w:val="22"/>
           <w:szCs w:val="20"/>
         </w:rPr>
-        <w:t>Open the ERM_services Pro project included with release</w:t>
+        <w:t xml:space="preserve">Open the </w:t>
+      </w:r>
+      <w:proofErr w:type="spellStart"/>
+      <w:r>
+        <w:rPr>
+          <w:rFonts w:asciiTheme="minorHAnsi" w:hAnsiTheme="minorHAnsi" w:cstheme="minorHAnsi"/>
+          <w:sz w:val="22"/>
+          <w:szCs w:val="20"/>
+        </w:rPr>
+        <w:t>ERM_services</w:t>
+      </w:r>
+      <w:proofErr w:type="spellEnd"/>
+      <w:r>
+        <w:rPr>
+          <w:rFonts w:asciiTheme="minorHAnsi" w:hAnsiTheme="minorHAnsi" w:cstheme="minorHAnsi"/>
+          <w:sz w:val="22"/>
+          <w:szCs w:val="20"/>
+        </w:rPr>
+        <w:t xml:space="preserve"> Pro project included with release</w:t>
       </w:r>
       <w:r>
         <w:rPr>
@@ -4981,6 +5157,7 @@
           <w:szCs w:val="20"/>
         </w:rPr>
       </w:pPr>
+      <w:proofErr w:type="spellStart"/>
       <w:r>
         <w:rPr>
           <w:rFonts w:asciiTheme="minorHAnsi" w:hAnsiTheme="minorHAnsi" w:cstheme="minorHAnsi"/>
@@ -4989,6 +5166,7 @@
         </w:rPr>
         <w:t>ERM_Plan_Defaults</w:t>
       </w:r>
+      <w:proofErr w:type="spellEnd"/>
     </w:p>
     <w:p>
       <w:pPr>
@@ -5004,6 +5182,7 @@
           <w:szCs w:val="20"/>
         </w:rPr>
       </w:pPr>
+      <w:proofErr w:type="spellStart"/>
       <w:r>
         <w:rPr>
           <w:rFonts w:asciiTheme="minorHAnsi" w:hAnsiTheme="minorHAnsi" w:cstheme="minorHAnsi"/>
@@ -5012,6 +5191,7 @@
         </w:rPr>
         <w:t>ERM_Plan_Template</w:t>
       </w:r>
+      <w:proofErr w:type="spellEnd"/>
     </w:p>
     <w:p>
       <w:pPr>
@@ -5027,6 +5207,7 @@
           <w:szCs w:val="20"/>
         </w:rPr>
       </w:pPr>
+      <w:proofErr w:type="spellStart"/>
       <w:r>
         <w:rPr>
           <w:rFonts w:asciiTheme="minorHAnsi" w:hAnsiTheme="minorHAnsi" w:cstheme="minorHAnsi"/>
@@ -5035,6 +5216,7 @@
         </w:rPr>
         <w:t>ERM_Registry</w:t>
       </w:r>
+      <w:proofErr w:type="spellEnd"/>
     </w:p>
     <w:p>
       <w:pPr>
@@ -5050,6 +5232,7 @@
           <w:szCs w:val="20"/>
         </w:rPr>
       </w:pPr>
+      <w:proofErr w:type="spellStart"/>
       <w:r>
         <w:rPr>
           <w:rFonts w:asciiTheme="minorHAnsi" w:hAnsiTheme="minorHAnsi" w:cstheme="minorHAnsi"/>
@@ -5058,6 +5241,7 @@
         </w:rPr>
         <w:t>ERM_Solve_Parameters</w:t>
       </w:r>
+      <w:proofErr w:type="spellEnd"/>
     </w:p>
     <w:p>
       <w:pPr>
@@ -5073,6 +5257,7 @@
           <w:szCs w:val="20"/>
         </w:rPr>
       </w:pPr>
+      <w:proofErr w:type="spellStart"/>
       <w:r>
         <w:rPr>
           <w:rFonts w:asciiTheme="minorHAnsi" w:hAnsiTheme="minorHAnsi" w:cstheme="minorHAnsi"/>
@@ -5081,6 +5266,7 @@
         </w:rPr>
         <w:t>MDM_Locations</w:t>
       </w:r>
+      <w:proofErr w:type="spellEnd"/>
     </w:p>
     <w:p>
       <w:pPr>
@@ -5096,6 +5282,7 @@
           <w:szCs w:val="20"/>
         </w:rPr>
       </w:pPr>
+      <w:proofErr w:type="spellStart"/>
       <w:r>
         <w:rPr>
           <w:rFonts w:asciiTheme="minorHAnsi" w:hAnsiTheme="minorHAnsi" w:cstheme="minorHAnsi"/>
@@ -5104,6 +5291,7 @@
         </w:rPr>
         <w:t>GPS_Template</w:t>
       </w:r>
+      <w:proofErr w:type="spellEnd"/>
     </w:p>
     <w:p>
       <w:pPr>
@@ -5127,6 +5315,7 @@
         </w:rPr>
         <w:t xml:space="preserve">Open the </w:t>
       </w:r>
+      <w:proofErr w:type="spellStart"/>
       <w:r>
         <w:rPr>
           <w:rFonts w:asciiTheme="minorHAnsi" w:hAnsiTheme="minorHAnsi" w:cstheme="minorHAnsi"/>
@@ -5135,6 +5324,7 @@
         </w:rPr>
         <w:t>ERM_Plan_Defaults</w:t>
       </w:r>
+      <w:proofErr w:type="spellEnd"/>
       <w:r>
         <w:rPr>
           <w:rFonts w:asciiTheme="minorHAnsi" w:hAnsiTheme="minorHAnsi" w:cstheme="minorHAnsi"/>
@@ -5166,13 +5356,23 @@
           <w:szCs w:val="20"/>
         </w:rPr>
       </w:pPr>
-      <w:r>
-        <w:rPr>
-          <w:rFonts w:asciiTheme="minorHAnsi" w:hAnsiTheme="minorHAnsi" w:cstheme="minorHAnsi"/>
-          <w:sz w:val="22"/>
-          <w:szCs w:val="20"/>
-        </w:rPr>
-        <w:t xml:space="preserve">DepotTemplate </w:t>
+      <w:proofErr w:type="spellStart"/>
+      <w:r>
+        <w:rPr>
+          <w:rFonts w:asciiTheme="minorHAnsi" w:hAnsiTheme="minorHAnsi" w:cstheme="minorHAnsi"/>
+          <w:sz w:val="22"/>
+          <w:szCs w:val="20"/>
+        </w:rPr>
+        <w:t>DepotTemplate</w:t>
+      </w:r>
+      <w:proofErr w:type="spellEnd"/>
+      <w:r>
+        <w:rPr>
+          <w:rFonts w:asciiTheme="minorHAnsi" w:hAnsiTheme="minorHAnsi" w:cstheme="minorHAnsi"/>
+          <w:sz w:val="22"/>
+          <w:szCs w:val="20"/>
+        </w:rPr>
+        <w:t xml:space="preserve"> </w:t>
       </w:r>
       <w:r>
         <w:rPr>
@@ -5256,6 +5456,7 @@
           <w:szCs w:val="20"/>
         </w:rPr>
       </w:pPr>
+      <w:proofErr w:type="spellStart"/>
       <w:r>
         <w:rPr>
           <w:rFonts w:asciiTheme="minorHAnsi" w:hAnsiTheme="minorHAnsi" w:cstheme="minorHAnsi"/>
@@ -5264,6 +5465,7 @@
         </w:rPr>
         <w:t>LineBarrierLibrary</w:t>
       </w:r>
+      <w:proofErr w:type="spellEnd"/>
       <w:r>
         <w:rPr>
           <w:rFonts w:asciiTheme="minorHAnsi" w:hAnsiTheme="minorHAnsi" w:cstheme="minorHAnsi"/>
@@ -5295,6 +5497,7 @@
           <w:szCs w:val="20"/>
         </w:rPr>
       </w:pPr>
+      <w:proofErr w:type="spellStart"/>
       <w:r>
         <w:rPr>
           <w:rFonts w:asciiTheme="minorHAnsi" w:hAnsiTheme="minorHAnsi" w:cstheme="minorHAnsi"/>
@@ -5319,6 +5522,7 @@
         </w:rPr>
         <w:t>BarrierLibrary</w:t>
       </w:r>
+      <w:proofErr w:type="spellEnd"/>
       <w:r>
         <w:rPr>
           <w:rFonts w:asciiTheme="minorHAnsi" w:hAnsiTheme="minorHAnsi" w:cstheme="minorHAnsi"/>
@@ -5350,6 +5554,7 @@
           <w:szCs w:val="20"/>
         </w:rPr>
       </w:pPr>
+      <w:proofErr w:type="spellStart"/>
       <w:r>
         <w:rPr>
           <w:rFonts w:asciiTheme="minorHAnsi" w:hAnsiTheme="minorHAnsi" w:cstheme="minorHAnsi"/>
@@ -5358,6 +5563,7 @@
         </w:rPr>
         <w:t>ZoneTemplate</w:t>
       </w:r>
+      <w:proofErr w:type="spellEnd"/>
       <w:r>
         <w:rPr>
           <w:rFonts w:asciiTheme="minorHAnsi" w:hAnsiTheme="minorHAnsi" w:cstheme="minorHAnsi"/>
@@ -5389,13 +5595,23 @@
           <w:szCs w:val="20"/>
         </w:rPr>
       </w:pPr>
-      <w:r>
-        <w:rPr>
-          <w:rFonts w:asciiTheme="minorHAnsi" w:hAnsiTheme="minorHAnsi" w:cstheme="minorHAnsi"/>
-          <w:sz w:val="22"/>
-          <w:szCs w:val="20"/>
-        </w:rPr>
-        <w:t>BreakTemplate table</w:t>
+      <w:proofErr w:type="spellStart"/>
+      <w:r>
+        <w:rPr>
+          <w:rFonts w:asciiTheme="minorHAnsi" w:hAnsiTheme="minorHAnsi" w:cstheme="minorHAnsi"/>
+          <w:sz w:val="22"/>
+          <w:szCs w:val="20"/>
+        </w:rPr>
+        <w:t>BreakTemplate</w:t>
+      </w:r>
+      <w:proofErr w:type="spellEnd"/>
+      <w:r>
+        <w:rPr>
+          <w:rFonts w:asciiTheme="minorHAnsi" w:hAnsiTheme="minorHAnsi" w:cstheme="minorHAnsi"/>
+          <w:sz w:val="22"/>
+          <w:szCs w:val="20"/>
+        </w:rPr>
+        <w:t xml:space="preserve"> table</w:t>
       </w:r>
       <w:r>
         <w:rPr>
@@ -5428,13 +5644,23 @@
           <w:szCs w:val="20"/>
         </w:rPr>
       </w:pPr>
-      <w:r>
-        <w:rPr>
-          <w:rFonts w:asciiTheme="minorHAnsi" w:hAnsiTheme="minorHAnsi" w:cstheme="minorHAnsi"/>
-          <w:sz w:val="22"/>
-          <w:szCs w:val="20"/>
-        </w:rPr>
-        <w:t>DispatchLocation table</w:t>
+      <w:proofErr w:type="spellStart"/>
+      <w:r>
+        <w:rPr>
+          <w:rFonts w:asciiTheme="minorHAnsi" w:hAnsiTheme="minorHAnsi" w:cstheme="minorHAnsi"/>
+          <w:sz w:val="22"/>
+          <w:szCs w:val="20"/>
+        </w:rPr>
+        <w:t>DispatchLocation</w:t>
+      </w:r>
+      <w:proofErr w:type="spellEnd"/>
+      <w:r>
+        <w:rPr>
+          <w:rFonts w:asciiTheme="minorHAnsi" w:hAnsiTheme="minorHAnsi" w:cstheme="minorHAnsi"/>
+          <w:sz w:val="22"/>
+          <w:szCs w:val="20"/>
+        </w:rPr>
+        <w:t xml:space="preserve"> table</w:t>
       </w:r>
       <w:r>
         <w:rPr>
@@ -5459,13 +5685,23 @@
           <w:szCs w:val="20"/>
         </w:rPr>
       </w:pPr>
-      <w:r>
-        <w:rPr>
-          <w:rFonts w:asciiTheme="minorHAnsi" w:hAnsiTheme="minorHAnsi" w:cstheme="minorHAnsi"/>
-          <w:sz w:val="22"/>
-          <w:szCs w:val="20"/>
-        </w:rPr>
-        <w:t>RouteTemplate table</w:t>
+      <w:proofErr w:type="spellStart"/>
+      <w:r>
+        <w:rPr>
+          <w:rFonts w:asciiTheme="minorHAnsi" w:hAnsiTheme="minorHAnsi" w:cstheme="minorHAnsi"/>
+          <w:sz w:val="22"/>
+          <w:szCs w:val="20"/>
+        </w:rPr>
+        <w:t>RouteTemplate</w:t>
+      </w:r>
+      <w:proofErr w:type="spellEnd"/>
+      <w:r>
+        <w:rPr>
+          <w:rFonts w:asciiTheme="minorHAnsi" w:hAnsiTheme="minorHAnsi" w:cstheme="minorHAnsi"/>
+          <w:sz w:val="22"/>
+          <w:szCs w:val="20"/>
+        </w:rPr>
+        <w:t xml:space="preserve"> table</w:t>
       </w:r>
       <w:r>
         <w:rPr>
@@ -5498,13 +5734,23 @@
           <w:szCs w:val="20"/>
         </w:rPr>
       </w:pPr>
-      <w:r>
-        <w:rPr>
-          <w:rFonts w:asciiTheme="minorHAnsi" w:hAnsiTheme="minorHAnsi" w:cstheme="minorHAnsi"/>
-          <w:sz w:val="22"/>
-          <w:szCs w:val="20"/>
-        </w:rPr>
-        <w:t xml:space="preserve">SpecialtyNameTemplate table </w:t>
+      <w:proofErr w:type="spellStart"/>
+      <w:r>
+        <w:rPr>
+          <w:rFonts w:asciiTheme="minorHAnsi" w:hAnsiTheme="minorHAnsi" w:cstheme="minorHAnsi"/>
+          <w:sz w:val="22"/>
+          <w:szCs w:val="20"/>
+        </w:rPr>
+        <w:t>SpecialtyNameTemplate</w:t>
+      </w:r>
+      <w:proofErr w:type="spellEnd"/>
+      <w:r>
+        <w:rPr>
+          <w:rFonts w:asciiTheme="minorHAnsi" w:hAnsiTheme="minorHAnsi" w:cstheme="minorHAnsi"/>
+          <w:sz w:val="22"/>
+          <w:szCs w:val="20"/>
+        </w:rPr>
+        <w:t xml:space="preserve"> table </w:t>
       </w:r>
       <w:r>
         <w:rPr>
@@ -5561,13 +5807,23 @@
         </w:rPr>
         <w:t xml:space="preserve">Use the </w:t>
       </w:r>
-      <w:r>
-        <w:rPr>
-          <w:rFonts w:asciiTheme="minorHAnsi" w:hAnsiTheme="minorHAnsi" w:cstheme="minorHAnsi"/>
-          <w:sz w:val="22"/>
-          <w:szCs w:val="20"/>
-        </w:rPr>
-        <w:t>ERM_Plan_Template map</w:t>
+      <w:proofErr w:type="spellStart"/>
+      <w:r>
+        <w:rPr>
+          <w:rFonts w:asciiTheme="minorHAnsi" w:hAnsiTheme="minorHAnsi" w:cstheme="minorHAnsi"/>
+          <w:sz w:val="22"/>
+          <w:szCs w:val="20"/>
+        </w:rPr>
+        <w:t>ERM_Plan_Template</w:t>
+      </w:r>
+      <w:proofErr w:type="spellEnd"/>
+      <w:r>
+        <w:rPr>
+          <w:rFonts w:asciiTheme="minorHAnsi" w:hAnsiTheme="minorHAnsi" w:cstheme="minorHAnsi"/>
+          <w:sz w:val="22"/>
+          <w:szCs w:val="20"/>
+        </w:rPr>
+        <w:t xml:space="preserve"> map</w:t>
       </w:r>
       <w:r>
         <w:rPr>
@@ -5727,6 +5983,7 @@
           <w:szCs w:val="20"/>
         </w:rPr>
       </w:pPr>
+      <w:proofErr w:type="spellStart"/>
       <w:r>
         <w:rPr>
           <w:rFonts w:asciiTheme="minorHAnsi" w:hAnsiTheme="minorHAnsi" w:cstheme="minorHAnsi"/>
@@ -5735,6 +5992,7 @@
         </w:rPr>
         <w:t>ERM_Registry</w:t>
       </w:r>
+      <w:proofErr w:type="spellEnd"/>
       <w:r>
         <w:rPr>
           <w:rFonts w:asciiTheme="minorHAnsi" w:hAnsiTheme="minorHAnsi" w:cstheme="minorHAnsi"/>
@@ -5789,6 +6047,7 @@
           <w:szCs w:val="20"/>
         </w:rPr>
       </w:pPr>
+      <w:proofErr w:type="spellStart"/>
       <w:r>
         <w:rPr>
           <w:rFonts w:asciiTheme="minorHAnsi" w:hAnsiTheme="minorHAnsi" w:cstheme="minorHAnsi"/>
@@ -5797,6 +6056,7 @@
         </w:rPr>
         <w:t>ERM_Solve_Parameters</w:t>
       </w:r>
+      <w:proofErr w:type="spellEnd"/>
       <w:r>
         <w:rPr>
           <w:rFonts w:asciiTheme="minorHAnsi" w:hAnsiTheme="minorHAnsi" w:cstheme="minorHAnsi"/>
@@ -5826,7 +6086,25 @@
           <w:sz w:val="22"/>
           <w:szCs w:val="20"/>
         </w:rPr>
-        <w:t>The Solve_Parameters_Restrictions_DefaultValues table contains all the solve parameter values used by the VRP.</w:t>
+        <w:t xml:space="preserve">The </w:t>
+      </w:r>
+      <w:proofErr w:type="spellStart"/>
+      <w:r>
+        <w:rPr>
+          <w:rFonts w:asciiTheme="minorHAnsi" w:hAnsiTheme="minorHAnsi" w:cstheme="minorHAnsi"/>
+          <w:sz w:val="22"/>
+          <w:szCs w:val="20"/>
+        </w:rPr>
+        <w:t>Solve_Parameters_Restrictions_DefaultValues</w:t>
+      </w:r>
+      <w:proofErr w:type="spellEnd"/>
+      <w:r>
+        <w:rPr>
+          <w:rFonts w:asciiTheme="minorHAnsi" w:hAnsiTheme="minorHAnsi" w:cstheme="minorHAnsi"/>
+          <w:sz w:val="22"/>
+          <w:szCs w:val="20"/>
+        </w:rPr>
+        <w:t xml:space="preserve"> table contains all the solve parameter values used by the VRP.</w:t>
       </w:r>
     </w:p>
     <w:p>
@@ -5872,7 +6150,25 @@
           <w:sz w:val="22"/>
           <w:szCs w:val="20"/>
         </w:rPr>
-        <w:t>Update the Solve_Parameter_Restrictions table for each of your locations.</w:t>
+        <w:t xml:space="preserve">Update the </w:t>
+      </w:r>
+      <w:proofErr w:type="spellStart"/>
+      <w:r>
+        <w:rPr>
+          <w:rFonts w:asciiTheme="minorHAnsi" w:hAnsiTheme="minorHAnsi" w:cstheme="minorHAnsi"/>
+          <w:sz w:val="22"/>
+          <w:szCs w:val="20"/>
+        </w:rPr>
+        <w:t>Solve_Parameter_Restrictions</w:t>
+      </w:r>
+      <w:proofErr w:type="spellEnd"/>
+      <w:r>
+        <w:rPr>
+          <w:rFonts w:asciiTheme="minorHAnsi" w:hAnsiTheme="minorHAnsi" w:cstheme="minorHAnsi"/>
+          <w:sz w:val="22"/>
+          <w:szCs w:val="20"/>
+        </w:rPr>
+        <w:t xml:space="preserve"> table for each of your locations.</w:t>
       </w:r>
       <w:r>
         <w:rPr>
@@ -5903,7 +6199,43 @@
           <w:sz w:val="22"/>
           <w:szCs w:val="20"/>
         </w:rPr>
-        <w:t>Use the Append tool to load all rows from Solve_Parameters_Restrictions_DefaultValues table into the Solve_Parameter_Restrictions table.</w:t>
+        <w:t xml:space="preserve">Use the Append tool to load all rows from </w:t>
+      </w:r>
+      <w:proofErr w:type="spellStart"/>
+      <w:r>
+        <w:rPr>
+          <w:rFonts w:asciiTheme="minorHAnsi" w:hAnsiTheme="minorHAnsi" w:cstheme="minorHAnsi"/>
+          <w:sz w:val="22"/>
+          <w:szCs w:val="20"/>
+        </w:rPr>
+        <w:t>Solve_Parameters_Restrictions_DefaultValues</w:t>
+      </w:r>
+      <w:proofErr w:type="spellEnd"/>
+      <w:r>
+        <w:rPr>
+          <w:rFonts w:asciiTheme="minorHAnsi" w:hAnsiTheme="minorHAnsi" w:cstheme="minorHAnsi"/>
+          <w:sz w:val="22"/>
+          <w:szCs w:val="20"/>
+        </w:rPr>
+        <w:t xml:space="preserve"> table into the </w:t>
+      </w:r>
+      <w:proofErr w:type="spellStart"/>
+      <w:r>
+        <w:rPr>
+          <w:rFonts w:asciiTheme="minorHAnsi" w:hAnsiTheme="minorHAnsi" w:cstheme="minorHAnsi"/>
+          <w:sz w:val="22"/>
+          <w:szCs w:val="20"/>
+        </w:rPr>
+        <w:t>Solve_Parameter_Restrictions</w:t>
+      </w:r>
+      <w:proofErr w:type="spellEnd"/>
+      <w:r>
+        <w:rPr>
+          <w:rFonts w:asciiTheme="minorHAnsi" w:hAnsiTheme="minorHAnsi" w:cstheme="minorHAnsi"/>
+          <w:sz w:val="22"/>
+          <w:szCs w:val="20"/>
+        </w:rPr>
+        <w:t xml:space="preserve"> table.</w:t>
       </w:r>
     </w:p>
     <w:p>
@@ -5972,7 +6304,25 @@
           <w:sz w:val="22"/>
           <w:szCs w:val="20"/>
         </w:rPr>
-        <w:t>If an individual or subset of locations need a solve parameter changed, it would be done in the Solve_Parameter_Restrictions table.</w:t>
+        <w:t xml:space="preserve">If an individual or subset of locations need a solve parameter changed, it would be done in the </w:t>
+      </w:r>
+      <w:proofErr w:type="spellStart"/>
+      <w:r>
+        <w:rPr>
+          <w:rFonts w:asciiTheme="minorHAnsi" w:hAnsiTheme="minorHAnsi" w:cstheme="minorHAnsi"/>
+          <w:sz w:val="22"/>
+          <w:szCs w:val="20"/>
+        </w:rPr>
+        <w:t>Solve_Parameter_Restrictions</w:t>
+      </w:r>
+      <w:proofErr w:type="spellEnd"/>
+      <w:r>
+        <w:rPr>
+          <w:rFonts w:asciiTheme="minorHAnsi" w:hAnsiTheme="minorHAnsi" w:cstheme="minorHAnsi"/>
+          <w:sz w:val="22"/>
+          <w:szCs w:val="20"/>
+        </w:rPr>
+        <w:t xml:space="preserve"> table.</w:t>
       </w:r>
     </w:p>
     <w:p>
@@ -6030,7 +6380,25 @@
           <w:sz w:val="22"/>
           <w:szCs w:val="20"/>
         </w:rPr>
-        <w:t xml:space="preserve"> to batch copy parameters for each depot (steps i-iv)</w:t>
+        <w:t xml:space="preserve"> to batch copy parameters for each depot (steps </w:t>
+      </w:r>
+      <w:proofErr w:type="spellStart"/>
+      <w:r>
+        <w:rPr>
+          <w:rFonts w:asciiTheme="minorHAnsi" w:hAnsiTheme="minorHAnsi" w:cstheme="minorHAnsi"/>
+          <w:sz w:val="22"/>
+          <w:szCs w:val="20"/>
+        </w:rPr>
+        <w:t>i</w:t>
+      </w:r>
+      <w:proofErr w:type="spellEnd"/>
+      <w:r>
+        <w:rPr>
+          <w:rFonts w:asciiTheme="minorHAnsi" w:hAnsiTheme="minorHAnsi" w:cstheme="minorHAnsi"/>
+          <w:sz w:val="22"/>
+          <w:szCs w:val="20"/>
+        </w:rPr>
+        <w:t>-iv)</w:t>
       </w:r>
     </w:p>
     <w:p>
@@ -6053,7 +6421,25 @@
           <w:sz w:val="22"/>
           <w:szCs w:val="20"/>
         </w:rPr>
-        <w:t>Update the Solve_Parameter_Uturn_Policy table for each of your locations.</w:t>
+        <w:t xml:space="preserve">Update the </w:t>
+      </w:r>
+      <w:proofErr w:type="spellStart"/>
+      <w:r>
+        <w:rPr>
+          <w:rFonts w:asciiTheme="minorHAnsi" w:hAnsiTheme="minorHAnsi" w:cstheme="minorHAnsi"/>
+          <w:sz w:val="22"/>
+          <w:szCs w:val="20"/>
+        </w:rPr>
+        <w:t>Solve_Parameter_Uturn_Policy</w:t>
+      </w:r>
+      <w:proofErr w:type="spellEnd"/>
+      <w:r>
+        <w:rPr>
+          <w:rFonts w:asciiTheme="minorHAnsi" w:hAnsiTheme="minorHAnsi" w:cstheme="minorHAnsi"/>
+          <w:sz w:val="22"/>
+          <w:szCs w:val="20"/>
+        </w:rPr>
+        <w:t xml:space="preserve"> table for each of your locations.</w:t>
       </w:r>
     </w:p>
     <w:p>
@@ -6115,6 +6501,7 @@
           <w:sz w:val="22"/>
         </w:rPr>
       </w:pPr>
+      <w:proofErr w:type="spellStart"/>
       <w:r>
         <w:rPr>
           <w:rFonts w:asciiTheme="minorHAnsi" w:hAnsiTheme="minorHAnsi"/>
@@ -6122,6 +6509,7 @@
         </w:rPr>
         <w:t>MDM_Locations</w:t>
       </w:r>
+      <w:proofErr w:type="spellEnd"/>
     </w:p>
     <w:p>
       <w:pPr>
@@ -6190,7 +6578,25 @@
           <w:sz w:val="22"/>
           <w:szCs w:val="20"/>
         </w:rPr>
-        <w:t xml:space="preserve">Depot Template layer in ERM_Plan_Defaults. </w:t>
+        <w:t xml:space="preserve">Depot Template layer in </w:t>
+      </w:r>
+      <w:proofErr w:type="spellStart"/>
+      <w:r>
+        <w:rPr>
+          <w:rFonts w:asciiTheme="minorHAnsi" w:hAnsiTheme="minorHAnsi" w:cstheme="minorHAnsi"/>
+          <w:sz w:val="22"/>
+          <w:szCs w:val="20"/>
+        </w:rPr>
+        <w:t>ERM_Plan_Defaults</w:t>
+      </w:r>
+      <w:proofErr w:type="spellEnd"/>
+      <w:r>
+        <w:rPr>
+          <w:rFonts w:asciiTheme="minorHAnsi" w:hAnsiTheme="minorHAnsi" w:cstheme="minorHAnsi"/>
+          <w:sz w:val="22"/>
+          <w:szCs w:val="20"/>
+        </w:rPr>
+        <w:t xml:space="preserve">. </w:t>
       </w:r>
       <w:r>
         <w:rPr>
@@ -6265,6 +6671,7 @@
           <w:szCs w:val="20"/>
         </w:rPr>
       </w:pPr>
+      <w:proofErr w:type="spellStart"/>
       <w:r>
         <w:rPr>
           <w:rFonts w:asciiTheme="minorHAnsi" w:hAnsiTheme="minorHAnsi" w:cstheme="minorHAnsi"/>
@@ -6274,6 +6681,7 @@
         <w:lastRenderedPageBreak/>
         <w:t>GPS_Template</w:t>
       </w:r>
+      <w:proofErr w:type="spellEnd"/>
     </w:p>
     <w:p>
       <w:pPr>
@@ -6348,11 +6756,11 @@
       <w:pPr>
         <w:pStyle w:val="EsriHeading2"/>
       </w:pPr>
-      <w:bookmarkStart w:id="16" w:name="_Toc51076148"/>
+      <w:bookmarkStart w:id="17" w:name="_Toc58403770"/>
       <w:r>
         <w:t>Batch Publish</w:t>
       </w:r>
-      <w:bookmarkEnd w:id="16"/>
+      <w:bookmarkEnd w:id="17"/>
     </w:p>
     <w:p>
       <w:pPr>
@@ -6388,7 +6796,25 @@
           <w:sz w:val="22"/>
           <w:szCs w:val="20"/>
         </w:rPr>
-        <w:t>Open the ERM_services Pro project included with release</w:t>
+        <w:t xml:space="preserve">Open the </w:t>
+      </w:r>
+      <w:proofErr w:type="spellStart"/>
+      <w:r>
+        <w:rPr>
+          <w:rFonts w:asciiTheme="minorHAnsi" w:hAnsiTheme="minorHAnsi" w:cstheme="minorHAnsi"/>
+          <w:sz w:val="22"/>
+          <w:szCs w:val="20"/>
+        </w:rPr>
+        <w:t>ERM_services</w:t>
+      </w:r>
+      <w:proofErr w:type="spellEnd"/>
+      <w:r>
+        <w:rPr>
+          <w:rFonts w:asciiTheme="minorHAnsi" w:hAnsiTheme="minorHAnsi" w:cstheme="minorHAnsi"/>
+          <w:sz w:val="22"/>
+          <w:szCs w:val="20"/>
+        </w:rPr>
+        <w:t xml:space="preserve"> Pro project included with release</w:t>
       </w:r>
       <w:r>
         <w:rPr>
@@ -6431,7 +6857,23 @@
           <w:rFonts w:asciiTheme="minorHAnsi" w:hAnsiTheme="minorHAnsi"/>
           <w:sz w:val="22"/>
         </w:rPr>
-        <w:t>, open the ERM_services toolbox</w:t>
+        <w:t xml:space="preserve">, open the </w:t>
+      </w:r>
+      <w:proofErr w:type="spellStart"/>
+      <w:r>
+        <w:rPr>
+          <w:rFonts w:asciiTheme="minorHAnsi" w:hAnsiTheme="minorHAnsi"/>
+          <w:sz w:val="22"/>
+        </w:rPr>
+        <w:t>ERM_services</w:t>
+      </w:r>
+      <w:proofErr w:type="spellEnd"/>
+      <w:r>
+        <w:rPr>
+          <w:rFonts w:asciiTheme="minorHAnsi" w:hAnsiTheme="minorHAnsi"/>
+          <w:sz w:val="22"/>
+        </w:rPr>
+        <w:t xml:space="preserve"> toolbox</w:t>
       </w:r>
       <w:r>
         <w:rPr>
@@ -6515,7 +6957,25 @@
           <w:sz w:val="22"/>
           <w:szCs w:val="20"/>
         </w:rPr>
-        <w:t>service definition files in the sd_drafts folder.</w:t>
+        <w:t xml:space="preserve">service definition files in the </w:t>
+      </w:r>
+      <w:proofErr w:type="spellStart"/>
+      <w:r>
+        <w:rPr>
+          <w:rFonts w:asciiTheme="minorHAnsi" w:hAnsiTheme="minorHAnsi" w:cstheme="minorHAnsi"/>
+          <w:sz w:val="22"/>
+          <w:szCs w:val="20"/>
+        </w:rPr>
+        <w:t>sd_drafts</w:t>
+      </w:r>
+      <w:proofErr w:type="spellEnd"/>
+      <w:r>
+        <w:rPr>
+          <w:rFonts w:asciiTheme="minorHAnsi" w:hAnsiTheme="minorHAnsi" w:cstheme="minorHAnsi"/>
+          <w:sz w:val="22"/>
+          <w:szCs w:val="20"/>
+        </w:rPr>
+        <w:t xml:space="preserve"> folder.</w:t>
       </w:r>
     </w:p>
     <w:p>
@@ -6538,7 +6998,25 @@
           <w:sz w:val="22"/>
           <w:szCs w:val="20"/>
         </w:rPr>
-        <w:t>If Use Sample is checked, the sample data will be used to create sd files.</w:t>
+        <w:t xml:space="preserve">If Use Sample is checked, the sample data will be used to create </w:t>
+      </w:r>
+      <w:proofErr w:type="spellStart"/>
+      <w:r>
+        <w:rPr>
+          <w:rFonts w:asciiTheme="minorHAnsi" w:hAnsiTheme="minorHAnsi" w:cstheme="minorHAnsi"/>
+          <w:sz w:val="22"/>
+          <w:szCs w:val="20"/>
+        </w:rPr>
+        <w:t>sd</w:t>
+      </w:r>
+      <w:proofErr w:type="spellEnd"/>
+      <w:r>
+        <w:rPr>
+          <w:rFonts w:asciiTheme="minorHAnsi" w:hAnsiTheme="minorHAnsi" w:cstheme="minorHAnsi"/>
+          <w:sz w:val="22"/>
+          <w:szCs w:val="20"/>
+        </w:rPr>
+        <w:t xml:space="preserve"> files.</w:t>
       </w:r>
     </w:p>
     <w:p>
@@ -6695,13 +7173,23 @@
           <w:szCs w:val="20"/>
         </w:rPr>
       </w:pPr>
-      <w:r>
-        <w:rPr>
-          <w:rFonts w:asciiTheme="minorHAnsi" w:hAnsiTheme="minorHAnsi" w:cstheme="minorHAnsi"/>
-          <w:sz w:val="22"/>
-          <w:szCs w:val="20"/>
-        </w:rPr>
-        <w:t>ERM_Plan_Defaults feature layer</w:t>
+      <w:proofErr w:type="spellStart"/>
+      <w:r>
+        <w:rPr>
+          <w:rFonts w:asciiTheme="minorHAnsi" w:hAnsiTheme="minorHAnsi" w:cstheme="minorHAnsi"/>
+          <w:sz w:val="22"/>
+          <w:szCs w:val="20"/>
+        </w:rPr>
+        <w:t>ERM_Plan_Defaults</w:t>
+      </w:r>
+      <w:proofErr w:type="spellEnd"/>
+      <w:r>
+        <w:rPr>
+          <w:rFonts w:asciiTheme="minorHAnsi" w:hAnsiTheme="minorHAnsi" w:cstheme="minorHAnsi"/>
+          <w:sz w:val="22"/>
+          <w:szCs w:val="20"/>
+        </w:rPr>
+        <w:t xml:space="preserve"> feature layer</w:t>
       </w:r>
     </w:p>
     <w:p>
@@ -6718,13 +7206,23 @@
           <w:szCs w:val="20"/>
         </w:rPr>
       </w:pPr>
-      <w:r>
-        <w:rPr>
-          <w:rFonts w:asciiTheme="minorHAnsi" w:hAnsiTheme="minorHAnsi" w:cstheme="minorHAnsi"/>
-          <w:sz w:val="22"/>
-          <w:szCs w:val="20"/>
-        </w:rPr>
-        <w:t>ERM_Plan_Template feature layer</w:t>
+      <w:proofErr w:type="spellStart"/>
+      <w:r>
+        <w:rPr>
+          <w:rFonts w:asciiTheme="minorHAnsi" w:hAnsiTheme="minorHAnsi" w:cstheme="minorHAnsi"/>
+          <w:sz w:val="22"/>
+          <w:szCs w:val="20"/>
+        </w:rPr>
+        <w:t>ERM_Plan_Template</w:t>
+      </w:r>
+      <w:proofErr w:type="spellEnd"/>
+      <w:r>
+        <w:rPr>
+          <w:rFonts w:asciiTheme="minorHAnsi" w:hAnsiTheme="minorHAnsi" w:cstheme="minorHAnsi"/>
+          <w:sz w:val="22"/>
+          <w:szCs w:val="20"/>
+        </w:rPr>
+        <w:t xml:space="preserve"> feature layer</w:t>
       </w:r>
     </w:p>
     <w:p>
@@ -6741,13 +7239,23 @@
           <w:szCs w:val="20"/>
         </w:rPr>
       </w:pPr>
-      <w:r>
-        <w:rPr>
-          <w:rFonts w:asciiTheme="minorHAnsi" w:hAnsiTheme="minorHAnsi" w:cstheme="minorHAnsi"/>
-          <w:sz w:val="22"/>
-          <w:szCs w:val="20"/>
-        </w:rPr>
-        <w:t>ERM_Registry table</w:t>
+      <w:proofErr w:type="spellStart"/>
+      <w:r>
+        <w:rPr>
+          <w:rFonts w:asciiTheme="minorHAnsi" w:hAnsiTheme="minorHAnsi" w:cstheme="minorHAnsi"/>
+          <w:sz w:val="22"/>
+          <w:szCs w:val="20"/>
+        </w:rPr>
+        <w:t>ERM_Registry</w:t>
+      </w:r>
+      <w:proofErr w:type="spellEnd"/>
+      <w:r>
+        <w:rPr>
+          <w:rFonts w:asciiTheme="minorHAnsi" w:hAnsiTheme="minorHAnsi" w:cstheme="minorHAnsi"/>
+          <w:sz w:val="22"/>
+          <w:szCs w:val="20"/>
+        </w:rPr>
+        <w:t xml:space="preserve"> table</w:t>
       </w:r>
     </w:p>
     <w:p>
@@ -6764,13 +7272,23 @@
           <w:szCs w:val="20"/>
         </w:rPr>
       </w:pPr>
-      <w:r>
-        <w:rPr>
-          <w:rFonts w:asciiTheme="minorHAnsi" w:hAnsiTheme="minorHAnsi" w:cstheme="minorHAnsi"/>
-          <w:sz w:val="22"/>
-          <w:szCs w:val="20"/>
-        </w:rPr>
-        <w:t>ERM_Solve_Parameters table</w:t>
+      <w:proofErr w:type="spellStart"/>
+      <w:r>
+        <w:rPr>
+          <w:rFonts w:asciiTheme="minorHAnsi" w:hAnsiTheme="minorHAnsi" w:cstheme="minorHAnsi"/>
+          <w:sz w:val="22"/>
+          <w:szCs w:val="20"/>
+        </w:rPr>
+        <w:t>ERM_Solve_Parameters</w:t>
+      </w:r>
+      <w:proofErr w:type="spellEnd"/>
+      <w:r>
+        <w:rPr>
+          <w:rFonts w:asciiTheme="minorHAnsi" w:hAnsiTheme="minorHAnsi" w:cstheme="minorHAnsi"/>
+          <w:sz w:val="22"/>
+          <w:szCs w:val="20"/>
+        </w:rPr>
+        <w:t xml:space="preserve"> table</w:t>
       </w:r>
     </w:p>
     <w:p>
@@ -6787,13 +7305,41 @@
           <w:szCs w:val="20"/>
         </w:rPr>
       </w:pPr>
-      <w:r>
-        <w:rPr>
-          <w:rFonts w:asciiTheme="minorHAnsi" w:hAnsiTheme="minorHAnsi" w:cstheme="minorHAnsi"/>
-          <w:sz w:val="22"/>
-          <w:szCs w:val="20"/>
-        </w:rPr>
-        <w:t>ERM_Solve_Parameters_View – view created from ERM_Solve_Parameters table</w:t>
+      <w:proofErr w:type="spellStart"/>
+      <w:r>
+        <w:rPr>
+          <w:rFonts w:asciiTheme="minorHAnsi" w:hAnsiTheme="minorHAnsi" w:cstheme="minorHAnsi"/>
+          <w:sz w:val="22"/>
+          <w:szCs w:val="20"/>
+        </w:rPr>
+        <w:t>ERM_Solve_Parameters_View</w:t>
+      </w:r>
+      <w:proofErr w:type="spellEnd"/>
+      <w:r>
+        <w:rPr>
+          <w:rFonts w:asciiTheme="minorHAnsi" w:hAnsiTheme="minorHAnsi" w:cstheme="minorHAnsi"/>
+          <w:sz w:val="22"/>
+          <w:szCs w:val="20"/>
+        </w:rPr>
+        <w:t xml:space="preserve"> – view created from </w:t>
+      </w:r>
+      <w:proofErr w:type="spellStart"/>
+      <w:r>
+        <w:rPr>
+          <w:rFonts w:asciiTheme="minorHAnsi" w:hAnsiTheme="minorHAnsi" w:cstheme="minorHAnsi"/>
+          <w:sz w:val="22"/>
+          <w:szCs w:val="20"/>
+        </w:rPr>
+        <w:t>ERM_Solve_Parameters</w:t>
+      </w:r>
+      <w:proofErr w:type="spellEnd"/>
+      <w:r>
+        <w:rPr>
+          <w:rFonts w:asciiTheme="minorHAnsi" w:hAnsiTheme="minorHAnsi" w:cstheme="minorHAnsi"/>
+          <w:sz w:val="22"/>
+          <w:szCs w:val="20"/>
+        </w:rPr>
+        <w:t xml:space="preserve"> table</w:t>
       </w:r>
     </w:p>
     <w:p>
@@ -6833,13 +7379,23 @@
           <w:szCs w:val="20"/>
         </w:rPr>
       </w:pPr>
-      <w:r>
-        <w:rPr>
-          <w:rFonts w:asciiTheme="minorHAnsi" w:hAnsiTheme="minorHAnsi" w:cstheme="minorHAnsi"/>
-          <w:sz w:val="22"/>
-          <w:szCs w:val="20"/>
-        </w:rPr>
-        <w:t>MDM_Locations feature layer</w:t>
+      <w:proofErr w:type="spellStart"/>
+      <w:r>
+        <w:rPr>
+          <w:rFonts w:asciiTheme="minorHAnsi" w:hAnsiTheme="minorHAnsi" w:cstheme="minorHAnsi"/>
+          <w:sz w:val="22"/>
+          <w:szCs w:val="20"/>
+        </w:rPr>
+        <w:t>MDM_Locations</w:t>
+      </w:r>
+      <w:proofErr w:type="spellEnd"/>
+      <w:r>
+        <w:rPr>
+          <w:rFonts w:asciiTheme="minorHAnsi" w:hAnsiTheme="minorHAnsi" w:cstheme="minorHAnsi"/>
+          <w:sz w:val="22"/>
+          <w:szCs w:val="20"/>
+        </w:rPr>
+        <w:t xml:space="preserve"> feature layer</w:t>
       </w:r>
     </w:p>
     <w:p>
@@ -6856,13 +7412,23 @@
           <w:szCs w:val="20"/>
         </w:rPr>
       </w:pPr>
-      <w:r>
-        <w:rPr>
-          <w:rFonts w:asciiTheme="minorHAnsi" w:hAnsiTheme="minorHAnsi" w:cstheme="minorHAnsi"/>
-          <w:sz w:val="22"/>
-          <w:szCs w:val="20"/>
-        </w:rPr>
-        <w:t>GPS_Template feature layer</w:t>
+      <w:proofErr w:type="spellStart"/>
+      <w:r>
+        <w:rPr>
+          <w:rFonts w:asciiTheme="minorHAnsi" w:hAnsiTheme="minorHAnsi" w:cstheme="minorHAnsi"/>
+          <w:sz w:val="22"/>
+          <w:szCs w:val="20"/>
+        </w:rPr>
+        <w:t>GPS_Template</w:t>
+      </w:r>
+      <w:proofErr w:type="spellEnd"/>
+      <w:r>
+        <w:rPr>
+          <w:rFonts w:asciiTheme="minorHAnsi" w:hAnsiTheme="minorHAnsi" w:cstheme="minorHAnsi"/>
+          <w:sz w:val="22"/>
+          <w:szCs w:val="20"/>
+        </w:rPr>
+        <w:t xml:space="preserve"> feature layer</w:t>
       </w:r>
     </w:p>
     <w:p>
@@ -7029,11 +7595,11 @@
       <w:pPr>
         <w:pStyle w:val="EsriHeading2"/>
       </w:pPr>
-      <w:bookmarkStart w:id="17" w:name="_Toc51076149"/>
+      <w:bookmarkStart w:id="18" w:name="_Toc58403771"/>
       <w:r>
         <w:t>Manual Publish</w:t>
       </w:r>
-      <w:bookmarkEnd w:id="17"/>
+      <w:bookmarkEnd w:id="18"/>
     </w:p>
     <w:p>
       <w:pPr>
@@ -7461,8 +8027,18 @@
           <w:sz w:val="22"/>
           <w:szCs w:val="20"/>
         </w:rPr>
-        <w:t>Open details for ERM_Solve_Parameters</w:t>
-      </w:r>
+        <w:t xml:space="preserve">Open details for </w:t>
+      </w:r>
+      <w:proofErr w:type="spellStart"/>
+      <w:r>
+        <w:rPr>
+          <w:rFonts w:asciiTheme="minorHAnsi" w:hAnsiTheme="minorHAnsi" w:cstheme="minorHAnsi"/>
+          <w:sz w:val="22"/>
+          <w:szCs w:val="20"/>
+        </w:rPr>
+        <w:t>ERM_Solve_Parameters</w:t>
+      </w:r>
+      <w:proofErr w:type="spellEnd"/>
     </w:p>
     <w:p>
       <w:pPr>
@@ -7507,8 +8083,18 @@
           <w:sz w:val="22"/>
           <w:szCs w:val="20"/>
         </w:rPr>
-        <w:t>Name ERM_Solve_Parameters_View</w:t>
-      </w:r>
+        <w:t xml:space="preserve">Name </w:t>
+      </w:r>
+      <w:proofErr w:type="spellStart"/>
+      <w:r>
+        <w:rPr>
+          <w:rFonts w:asciiTheme="minorHAnsi" w:hAnsiTheme="minorHAnsi" w:cstheme="minorHAnsi"/>
+          <w:sz w:val="22"/>
+          <w:szCs w:val="20"/>
+        </w:rPr>
+        <w:t>ERM_Solve_Parameters_View</w:t>
+      </w:r>
+      <w:proofErr w:type="spellEnd"/>
     </w:p>
     <w:p>
       <w:pPr>
@@ -7545,7 +8131,15 @@
         <w:t>NOTE</w:t>
       </w:r>
       <w:r>
-        <w:t>: If the ERM_Registry service is deleted, existing plans will no longer be available in the ERM Route Planner application.</w:t>
+        <w:t xml:space="preserve">: If the </w:t>
+      </w:r>
+      <w:proofErr w:type="spellStart"/>
+      <w:r>
+        <w:t>ERM_Registry</w:t>
+      </w:r>
+      <w:proofErr w:type="spellEnd"/>
+      <w:r>
+        <w:t xml:space="preserve"> service is deleted, existing plans will no longer be available in the ERM Route Planner application.</w:t>
       </w:r>
       <w:r>
         <w:t xml:space="preserve"> </w:t>
@@ -7555,14 +8149,14 @@
       <w:pPr>
         <w:pStyle w:val="EsriHeading3"/>
       </w:pPr>
-      <w:bookmarkStart w:id="18" w:name="_Toc51076150"/>
+      <w:bookmarkStart w:id="19" w:name="_Toc58403772"/>
       <w:r>
         <w:t xml:space="preserve">Updating - </w:t>
       </w:r>
       <w:r>
         <w:t>Overwrite Existing</w:t>
       </w:r>
-      <w:bookmarkEnd w:id="18"/>
+      <w:bookmarkEnd w:id="19"/>
       <w:r>
         <w:t xml:space="preserve"> </w:t>
       </w:r>
@@ -7593,8 +8187,29 @@
       <w:r>
         <w:t xml:space="preserve"> </w:t>
       </w:r>
-      <w:r>
-        <w:t>ERM_Plan_Defaults, ERM_Plan_Template, and MDM_Locations.</w:t>
+      <w:proofErr w:type="spellStart"/>
+      <w:r>
+        <w:t>ERM_Plan_Defaults</w:t>
+      </w:r>
+      <w:proofErr w:type="spellEnd"/>
+      <w:r>
+        <w:t xml:space="preserve">, </w:t>
+      </w:r>
+      <w:proofErr w:type="spellStart"/>
+      <w:r>
+        <w:t>ERM_Plan_Template</w:t>
+      </w:r>
+      <w:proofErr w:type="spellEnd"/>
+      <w:r>
+        <w:t xml:space="preserve">, and </w:t>
+      </w:r>
+      <w:proofErr w:type="spellStart"/>
+      <w:r>
+        <w:t>MDM_Locations</w:t>
+      </w:r>
+      <w:proofErr w:type="spellEnd"/>
+      <w:r>
+        <w:t>.</w:t>
       </w:r>
       <w:r>
         <w:t xml:space="preserve"> For Table layers need to delete the existing service and republish.</w:t>
@@ -7937,7 +8552,7 @@
       <w:pPr>
         <w:pStyle w:val="EsriHeading1"/>
       </w:pPr>
-      <w:bookmarkStart w:id="19" w:name="_Toc51076151"/>
+      <w:bookmarkStart w:id="20" w:name="_Toc58403773"/>
       <w:r>
         <w:lastRenderedPageBreak/>
         <w:t xml:space="preserve">ERM </w:t>
@@ -7945,17 +8560,17 @@
       <w:r>
         <w:t>Middleware</w:t>
       </w:r>
-      <w:bookmarkEnd w:id="19"/>
+      <w:bookmarkEnd w:id="20"/>
     </w:p>
     <w:p>
       <w:pPr>
         <w:pStyle w:val="EsriHeading2"/>
       </w:pPr>
-      <w:bookmarkStart w:id="20" w:name="_Toc51076152"/>
+      <w:bookmarkStart w:id="21" w:name="_Toc58403774"/>
       <w:r>
         <w:t>Initial Install</w:t>
       </w:r>
-      <w:bookmarkEnd w:id="20"/>
+      <w:bookmarkEnd w:id="21"/>
     </w:p>
     <w:p>
       <w:pPr>
@@ -8156,7 +8771,23 @@
           <w:rFonts w:ascii="Calibri" w:hAnsi="Calibri" w:cs="Calibri"/>
           <w:sz w:val="22"/>
         </w:rPr>
-        <w:t xml:space="preserve"> the middleware/src/config/config.js file </w:t>
+        <w:t xml:space="preserve"> the middleware/</w:t>
+      </w:r>
+      <w:proofErr w:type="spellStart"/>
+      <w:r>
+        <w:rPr>
+          <w:rFonts w:ascii="Calibri" w:hAnsi="Calibri" w:cs="Calibri"/>
+          <w:sz w:val="22"/>
+        </w:rPr>
+        <w:t>src</w:t>
+      </w:r>
+      <w:proofErr w:type="spellEnd"/>
+      <w:r>
+        <w:rPr>
+          <w:rFonts w:ascii="Calibri" w:hAnsi="Calibri" w:cs="Calibri"/>
+          <w:sz w:val="22"/>
+        </w:rPr>
+        <w:t xml:space="preserve">/config/config.js file </w:t>
       </w:r>
     </w:p>
     <w:p>
@@ -8353,6 +8984,7 @@
           <w:sz w:val="22"/>
         </w:rPr>
       </w:pPr>
+      <w:proofErr w:type="spellStart"/>
       <w:r>
         <w:rPr>
           <w:rFonts w:ascii="Calibri" w:hAnsi="Calibri" w:cs="Calibri"/>
@@ -8360,7 +8992,17 @@
           <w:iCs/>
           <w:sz w:val="22"/>
         </w:rPr>
-        <w:t>npm install</w:t>
+        <w:t>npm</w:t>
+      </w:r>
+      <w:proofErr w:type="spellEnd"/>
+      <w:r>
+        <w:rPr>
+          <w:rFonts w:ascii="Calibri" w:hAnsi="Calibri" w:cs="Calibri"/>
+          <w:i/>
+          <w:iCs/>
+          <w:sz w:val="22"/>
+        </w:rPr>
+        <w:t xml:space="preserve"> install</w:t>
       </w:r>
       <w:r>
         <w:rPr>
@@ -8391,7 +9033,23 @@
           <w:rFonts w:ascii="Calibri" w:hAnsi="Calibri" w:cs="Calibri"/>
           <w:sz w:val="22"/>
         </w:rPr>
-        <w:t>Do not need to run this if folder already has node_modules folder. This can be provided by Esri if there are permissions issues with node install</w:t>
+        <w:t xml:space="preserve">Do not need to run this if folder already has </w:t>
+      </w:r>
+      <w:proofErr w:type="spellStart"/>
+      <w:r>
+        <w:rPr>
+          <w:rFonts w:ascii="Calibri" w:hAnsi="Calibri" w:cs="Calibri"/>
+          <w:sz w:val="22"/>
+        </w:rPr>
+        <w:t>node_modules</w:t>
+      </w:r>
+      <w:proofErr w:type="spellEnd"/>
+      <w:r>
+        <w:rPr>
+          <w:rFonts w:ascii="Calibri" w:hAnsi="Calibri" w:cs="Calibri"/>
+          <w:sz w:val="22"/>
+        </w:rPr>
+        <w:t xml:space="preserve"> folder. This can be provided by Esri if there are permissions issues with node install</w:t>
       </w:r>
     </w:p>
     <w:p>
@@ -8432,6 +9090,7 @@
           <w:sz w:val="22"/>
         </w:rPr>
       </w:pPr>
+      <w:proofErr w:type="spellStart"/>
       <w:r>
         <w:rPr>
           <w:rFonts w:ascii="Calibri" w:hAnsi="Calibri" w:cs="Calibri"/>
@@ -8439,7 +9098,17 @@
           <w:iCs/>
           <w:sz w:val="22"/>
         </w:rPr>
-        <w:t>npm install</w:t>
+        <w:t>npm</w:t>
+      </w:r>
+      <w:proofErr w:type="spellEnd"/>
+      <w:r>
+        <w:rPr>
+          <w:rFonts w:ascii="Calibri" w:hAnsi="Calibri" w:cs="Calibri"/>
+          <w:i/>
+          <w:iCs/>
+          <w:sz w:val="22"/>
+        </w:rPr>
+        <w:t xml:space="preserve"> install</w:t>
       </w:r>
     </w:p>
     <w:p>
@@ -8461,7 +9130,23 @@
           <w:rFonts w:ascii="Calibri" w:hAnsi="Calibri" w:cs="Calibri"/>
           <w:sz w:val="22"/>
         </w:rPr>
-        <w:t>Do not need to run this if folder already has node_modules folder. This can be provided by Esri if there are permissions issues with node install</w:t>
+        <w:t xml:space="preserve">Do not need to run this if folder already has </w:t>
+      </w:r>
+      <w:proofErr w:type="spellStart"/>
+      <w:r>
+        <w:rPr>
+          <w:rFonts w:ascii="Calibri" w:hAnsi="Calibri" w:cs="Calibri"/>
+          <w:sz w:val="22"/>
+        </w:rPr>
+        <w:t>node_modules</w:t>
+      </w:r>
+      <w:proofErr w:type="spellEnd"/>
+      <w:r>
+        <w:rPr>
+          <w:rFonts w:ascii="Calibri" w:hAnsi="Calibri" w:cs="Calibri"/>
+          <w:sz w:val="22"/>
+        </w:rPr>
+        <w:t xml:space="preserve"> folder. This can be provided by Esri if there are permissions issues with node install</w:t>
       </w:r>
     </w:p>
     <w:p>
@@ -8514,7 +9199,23 @@
           <w:rFonts w:ascii="Calibri" w:hAnsi="Calibri" w:cs="Calibri"/>
           <w:sz w:val="22"/>
         </w:rPr>
-        <w:t>Open the Windows services and make sure that there is a service called 'ERM API'. If it's not started, start it. If the service does not exist, or you can't start it, check the log files located in the middleware\src\daemon directory.</w:t>
+        <w:t>Open the Windows services and make sure that there is a service called 'ERM API'. If it's not started, start it. If the service does not exist, or you can't start it, check the log files located in the middleware\</w:t>
+      </w:r>
+      <w:proofErr w:type="spellStart"/>
+      <w:r>
+        <w:rPr>
+          <w:rFonts w:ascii="Calibri" w:hAnsi="Calibri" w:cs="Calibri"/>
+          <w:sz w:val="22"/>
+        </w:rPr>
+        <w:t>src</w:t>
+      </w:r>
+      <w:proofErr w:type="spellEnd"/>
+      <w:r>
+        <w:rPr>
+          <w:rFonts w:ascii="Calibri" w:hAnsi="Calibri" w:cs="Calibri"/>
+          <w:sz w:val="22"/>
+        </w:rPr>
+        <w:t>\daemon directory.</w:t>
       </w:r>
     </w:p>
     <w:p>
@@ -8691,8 +9392,18 @@
           <w:sz w:val="22"/>
           <w:u w:val="single"/>
         </w:rPr>
-        <w:t>&gt;/ermapi</w:t>
-      </w:r>
+        <w:t>&gt;/</w:t>
+      </w:r>
+      <w:proofErr w:type="spellStart"/>
+      <w:r>
+        <w:rPr>
+          <w:rFonts w:ascii="Calibri" w:hAnsi="Calibri" w:cs="Calibri"/>
+          <w:sz w:val="22"/>
+          <w:u w:val="single"/>
+        </w:rPr>
+        <w:t>ermapi</w:t>
+      </w:r>
+      <w:proofErr w:type="spellEnd"/>
       <w:r>
         <w:rPr>
           <w:rFonts w:ascii="Calibri" w:hAnsi="Calibri" w:cs="Calibri"/>
@@ -8741,7 +9452,7 @@
       <w:pPr>
         <w:pStyle w:val="EsriHeading2"/>
       </w:pPr>
-      <w:bookmarkStart w:id="21" w:name="_Toc51076153"/>
+      <w:bookmarkStart w:id="22" w:name="_Toc58403775"/>
       <w:r>
         <w:lastRenderedPageBreak/>
         <w:t>Updat</w:t>
@@ -8749,14 +9460,22 @@
       <w:r>
         <w:t>ing the Middleware</w:t>
       </w:r>
-      <w:bookmarkEnd w:id="21"/>
+      <w:bookmarkEnd w:id="22"/>
     </w:p>
     <w:p>
       <w:pPr>
         <w:pStyle w:val="EsriProposalBodyText"/>
       </w:pPr>
       <w:r>
-        <w:t>If only making configuration changes, such as updating a service path, the change can be made in the middleware/src/config/config.js file. Then the ERM API service needs to be restarted through the Windows Service console.</w:t>
+        <w:t>If only making configuration changes, such as updating a service path, the change can be made in the middleware/</w:t>
+      </w:r>
+      <w:proofErr w:type="spellStart"/>
+      <w:r>
+        <w:t>src</w:t>
+      </w:r>
+      <w:proofErr w:type="spellEnd"/>
+      <w:r>
+        <w:t>/config/config.js file. Then the ERM API service needs to be restarted through the Windows Service console.</w:t>
       </w:r>
     </w:p>
     <w:p>
@@ -9146,7 +9865,7 @@
       <w:pPr>
         <w:pStyle w:val="EsriHeading1"/>
       </w:pPr>
-      <w:bookmarkStart w:id="22" w:name="_Toc51076154"/>
+      <w:bookmarkStart w:id="23" w:name="_Toc58403776"/>
       <w:r>
         <w:lastRenderedPageBreak/>
         <w:t xml:space="preserve">Web </w:t>
@@ -9154,24 +9873,32 @@
       <w:r>
         <w:t>Application</w:t>
       </w:r>
-      <w:bookmarkEnd w:id="22"/>
+      <w:bookmarkEnd w:id="23"/>
     </w:p>
     <w:p>
       <w:pPr>
         <w:pStyle w:val="EsriHeading2"/>
       </w:pPr>
-      <w:bookmarkStart w:id="23" w:name="_Toc51076155"/>
+      <w:bookmarkStart w:id="24" w:name="_Toc58403777"/>
       <w:r>
         <w:t>Initial Install</w:t>
       </w:r>
-      <w:bookmarkEnd w:id="23"/>
+      <w:bookmarkEnd w:id="24"/>
     </w:p>
     <w:p>
       <w:pPr>
         <w:pStyle w:val="EsriProposalBodyText"/>
       </w:pPr>
       <w:r>
-        <w:t>The ERM web application needs to be deployed to web server. In the instructions below the folder is called “routeplanner”, but it can be changed if a different URL will be used.</w:t>
+        <w:t>The ERM web application needs to be deployed to web server. In the instructions below the folder is called “</w:t>
+      </w:r>
+      <w:proofErr w:type="spellStart"/>
+      <w:r>
+        <w:t>routeplanner</w:t>
+      </w:r>
+      <w:proofErr w:type="spellEnd"/>
+      <w:r>
+        <w:t>”, but it can be changed if a different URL will be used.</w:t>
       </w:r>
     </w:p>
     <w:p>
@@ -9201,7 +9928,23 @@
         <w:t xml:space="preserve">Copy </w:t>
       </w:r>
       <w:r>
-        <w:t>the routeplanner folder into the wwwroot folder of your web server.</w:t>
+        <w:t xml:space="preserve">the </w:t>
+      </w:r>
+      <w:proofErr w:type="spellStart"/>
+      <w:r>
+        <w:t>routeplanner</w:t>
+      </w:r>
+      <w:proofErr w:type="spellEnd"/>
+      <w:r>
+        <w:t xml:space="preserve"> folder into the </w:t>
+      </w:r>
+      <w:proofErr w:type="spellStart"/>
+      <w:r>
+        <w:t>wwwroot</w:t>
+      </w:r>
+      <w:proofErr w:type="spellEnd"/>
+      <w:r>
+        <w:t xml:space="preserve"> folder of your web server.</w:t>
       </w:r>
     </w:p>
     <w:p>
@@ -9213,7 +9956,23 @@
         </w:numPr>
       </w:pPr>
       <w:r>
-        <w:t>Under root routeplanner folder, open the config.json file.</w:t>
+        <w:t xml:space="preserve">Under root </w:t>
+      </w:r>
+      <w:proofErr w:type="spellStart"/>
+      <w:r>
+        <w:t>routeplanner</w:t>
+      </w:r>
+      <w:proofErr w:type="spellEnd"/>
+      <w:r>
+        <w:t xml:space="preserve"> folder, open the </w:t>
+      </w:r>
+      <w:proofErr w:type="spellStart"/>
+      <w:r>
+        <w:t>config.json</w:t>
+      </w:r>
+      <w:proofErr w:type="spellEnd"/>
+      <w:r>
+        <w:t xml:space="preserve"> file.</w:t>
       </w:r>
     </w:p>
     <w:p>
@@ -9242,9 +10001,11 @@
           <w:numId w:val="16"/>
         </w:numPr>
       </w:pPr>
+      <w:proofErr w:type="spellStart"/>
       <w:r>
         <w:t>portalUrl</w:t>
       </w:r>
+      <w:proofErr w:type="spellEnd"/>
     </w:p>
     <w:p>
       <w:pPr>
@@ -9254,9 +10015,11 @@
           <w:numId w:val="16"/>
         </w:numPr>
       </w:pPr>
+      <w:proofErr w:type="spellStart"/>
       <w:r>
         <w:t>apiUrl</w:t>
       </w:r>
+      <w:proofErr w:type="spellEnd"/>
     </w:p>
     <w:p>
       <w:pPr>
@@ -9266,9 +10029,11 @@
           <w:numId w:val="16"/>
         </w:numPr>
       </w:pPr>
+      <w:proofErr w:type="spellStart"/>
       <w:r>
         <w:t>depotLocationLayerUrl</w:t>
       </w:r>
+      <w:proofErr w:type="spellEnd"/>
     </w:p>
     <w:p>
       <w:pPr>
@@ -9278,9 +10043,11 @@
           <w:numId w:val="16"/>
         </w:numPr>
       </w:pPr>
+      <w:proofErr w:type="spellStart"/>
       <w:r>
         <w:t>PlanRegistryUrl</w:t>
       </w:r>
+      <w:proofErr w:type="spellEnd"/>
     </w:p>
     <w:p>
       <w:pPr>
@@ -9290,9 +10057,11 @@
           <w:numId w:val="16"/>
         </w:numPr>
       </w:pPr>
+      <w:proofErr w:type="spellStart"/>
       <w:r>
         <w:t>appId</w:t>
       </w:r>
+      <w:proofErr w:type="spellEnd"/>
     </w:p>
     <w:p>
       <w:pPr>
@@ -9302,9 +10071,11 @@
           <w:numId w:val="16"/>
         </w:numPr>
       </w:pPr>
+      <w:proofErr w:type="spellStart"/>
       <w:r>
         <w:t>appItemId</w:t>
       </w:r>
+      <w:proofErr w:type="spellEnd"/>
     </w:p>
     <w:p>
       <w:pPr>
@@ -9314,9 +10085,11 @@
           <w:numId w:val="16"/>
         </w:numPr>
       </w:pPr>
+      <w:proofErr w:type="spellStart"/>
       <w:r>
         <w:t>webmapId</w:t>
       </w:r>
+      <w:proofErr w:type="spellEnd"/>
     </w:p>
     <w:p>
       <w:pPr>
@@ -9346,14 +10119,14 @@
           <w:sz w:val="22"/>
         </w:rPr>
       </w:pPr>
-      <w:bookmarkStart w:id="24" w:name="_Toc51076156"/>
+      <w:bookmarkStart w:id="25" w:name="_Toc58403778"/>
       <w:r>
         <w:t>Updat</w:t>
       </w:r>
       <w:r>
         <w:t>ing the Web Application</w:t>
       </w:r>
-      <w:bookmarkEnd w:id="24"/>
+      <w:bookmarkEnd w:id="25"/>
     </w:p>
     <w:p>
       <w:pPr>
@@ -9375,7 +10148,15 @@
         <w:t xml:space="preserve"> be made </w:t>
       </w:r>
       <w:r>
-        <w:t xml:space="preserve">in the web app config.json file </w:t>
+        <w:t xml:space="preserve">in the web app </w:t>
+      </w:r>
+      <w:proofErr w:type="spellStart"/>
+      <w:r>
+        <w:t>config.json</w:t>
+      </w:r>
+      <w:proofErr w:type="spellEnd"/>
+      <w:r>
+        <w:t xml:space="preserve"> file </w:t>
       </w:r>
       <w:r>
         <w:t xml:space="preserve">for the deployed application. Users will need to </w:t>
@@ -9392,7 +10173,23 @@
         <w:pStyle w:val="EsriProposalBodyText"/>
       </w:pPr>
       <w:r>
-        <w:t xml:space="preserve">For deploying a new version, simply delete the existing routeplanner folder in the wwwroot folder and follow steps from </w:t>
+        <w:t xml:space="preserve">For deploying a new version, simply delete the existing </w:t>
+      </w:r>
+      <w:proofErr w:type="spellStart"/>
+      <w:r>
+        <w:t>routeplanner</w:t>
+      </w:r>
+      <w:proofErr w:type="spellEnd"/>
+      <w:r>
+        <w:t xml:space="preserve"> folder in the </w:t>
+      </w:r>
+      <w:proofErr w:type="spellStart"/>
+      <w:r>
+        <w:t>wwwroot</w:t>
+      </w:r>
+      <w:proofErr w:type="spellEnd"/>
+      <w:r>
+        <w:t xml:space="preserve"> folder and follow steps from </w:t>
       </w:r>
       <w:r>
         <w:t xml:space="preserve">initial install. Then have </w:t>
@@ -9406,15 +10203,36 @@
     </w:p>
     <w:p>
       <w:pPr>
+        <w:pStyle w:val="EsriProposalBodyText"/>
+      </w:pPr>
+      <w:r>
+        <w:t xml:space="preserve">For more detail on web app configuration, see the </w:t>
+      </w:r>
+      <w:hyperlink r:id="rId21" w:history="1">
+        <w:r>
+          <w:rPr>
+            <w:rStyle w:val="Hyperlink"/>
+          </w:rPr>
+          <w:t>ERM Web Application Configuration</w:t>
+        </w:r>
+      </w:hyperlink>
+      <w:r>
+        <w:t xml:space="preserve"> document in GitHub document repository.</w:t>
+      </w:r>
+    </w:p>
+    <w:p>
+      <w:pPr>
         <w:pStyle w:val="EsriHeading2"/>
         <w:rPr>
           <w:rFonts w:asciiTheme="minorHAnsi" w:eastAsiaTheme="minorHAnsi" w:hAnsiTheme="minorHAnsi"/>
           <w:sz w:val="22"/>
         </w:rPr>
       </w:pPr>
+      <w:bookmarkStart w:id="26" w:name="_Toc58403779"/>
       <w:r>
         <w:t>Browser Settings</w:t>
       </w:r>
+      <w:bookmarkEnd w:id="26"/>
     </w:p>
     <w:p>
       <w:pPr>
@@ -9435,8 +10253,6 @@
       <w:r>
         <w:t>It is designed to use the default font size settings in the browser. Changing these settings can cause user interface and functionality issues.</w:t>
       </w:r>
-      <w:bookmarkStart w:id="25" w:name="_GoBack"/>
-      <w:bookmarkEnd w:id="25"/>
       <w:r>
         <w:br w:type="page"/>
       </w:r>
@@ -9445,12 +10261,12 @@
       <w:pPr>
         <w:pStyle w:val="EsriHeading1"/>
       </w:pPr>
-      <w:bookmarkStart w:id="26" w:name="_Toc51076157"/>
+      <w:bookmarkStart w:id="27" w:name="_Toc58403780"/>
       <w:r>
         <w:lastRenderedPageBreak/>
         <w:t>Business System Integration</w:t>
       </w:r>
-      <w:bookmarkEnd w:id="26"/>
+      <w:bookmarkEnd w:id="27"/>
     </w:p>
     <w:p>
       <w:pPr>
@@ -9508,11 +10324,11 @@
       <w:pPr>
         <w:pStyle w:val="EsriHeading2"/>
       </w:pPr>
-      <w:bookmarkStart w:id="27" w:name="_Toc51076158"/>
+      <w:bookmarkStart w:id="28" w:name="_Toc58403781"/>
       <w:r>
         <w:t>Sample BSI Service</w:t>
       </w:r>
-      <w:bookmarkEnd w:id="27"/>
+      <w:bookmarkEnd w:id="28"/>
     </w:p>
     <w:p>
       <w:pPr>
@@ -9673,7 +10489,16 @@
           <w:sz w:val="22"/>
           <w:szCs w:val="20"/>
         </w:rPr>
-        <w:t>opy the jsonInteg</w:t>
+        <w:t xml:space="preserve">opy the </w:t>
+      </w:r>
+      <w:proofErr w:type="spellStart"/>
+      <w:r>
+        <w:rPr>
+          <w:rFonts w:asciiTheme="minorHAnsi" w:hAnsiTheme="minorHAnsi" w:cstheme="minorHAnsi"/>
+          <w:sz w:val="22"/>
+          <w:szCs w:val="20"/>
+        </w:rPr>
+        <w:t>jsonInteg</w:t>
       </w:r>
       <w:r>
         <w:rPr>
@@ -9689,7 +10514,16 @@
           <w:sz w:val="22"/>
           <w:szCs w:val="20"/>
         </w:rPr>
-        <w:t xml:space="preserve">ation folder (found under </w:t>
+        <w:t>ation</w:t>
+      </w:r>
+      <w:proofErr w:type="spellEnd"/>
+      <w:r>
+        <w:rPr>
+          <w:rFonts w:asciiTheme="minorHAnsi" w:hAnsiTheme="minorHAnsi" w:cstheme="minorHAnsi"/>
+          <w:sz w:val="22"/>
+          <w:szCs w:val="20"/>
+        </w:rPr>
+        <w:t xml:space="preserve"> folder (found under </w:t>
       </w:r>
       <w:r>
         <w:rPr>
@@ -9806,7 +10640,16 @@
           <w:sz w:val="22"/>
           <w:szCs w:val="20"/>
         </w:rPr>
-        <w:t>Update the file path in both the GetPlanObjects.ini and JSONGetPlanObjects.ini to where you copied sample json (C:\arcgis\ERM\BSI\ jsonInteg</w:t>
+        <w:t xml:space="preserve">Update the file path in both the GetPlanObjects.ini and JSONGetPlanObjects.ini to where you copied sample json (C:\arcgis\ERM\BSI\ </w:t>
+      </w:r>
+      <w:proofErr w:type="spellStart"/>
+      <w:r>
+        <w:rPr>
+          <w:rFonts w:asciiTheme="minorHAnsi" w:hAnsiTheme="minorHAnsi" w:cstheme="minorHAnsi"/>
+          <w:sz w:val="22"/>
+          <w:szCs w:val="20"/>
+        </w:rPr>
+        <w:t>jsonInteg</w:t>
       </w:r>
       <w:r>
         <w:rPr>
@@ -9822,7 +10665,16 @@
           <w:sz w:val="22"/>
           <w:szCs w:val="20"/>
         </w:rPr>
-        <w:t>ation)</w:t>
+        <w:t>ation</w:t>
+      </w:r>
+      <w:proofErr w:type="spellEnd"/>
+      <w:r>
+        <w:rPr>
+          <w:rFonts w:asciiTheme="minorHAnsi" w:hAnsiTheme="minorHAnsi" w:cstheme="minorHAnsi"/>
+          <w:sz w:val="22"/>
+          <w:szCs w:val="20"/>
+        </w:rPr>
+        <w:t>)</w:t>
       </w:r>
     </w:p>
     <w:p>
@@ -9853,7 +10705,25 @@
           <w:sz w:val="22"/>
           <w:szCs w:val="20"/>
         </w:rPr>
-        <w:t>C:\arcgis\ERM</w:t>
+        <w:t>C:\</w:t>
+      </w:r>
+      <w:proofErr w:type="spellStart"/>
+      <w:r>
+        <w:rPr>
+          <w:rFonts w:asciiTheme="minorHAnsi" w:hAnsiTheme="minorHAnsi" w:cstheme="minorHAnsi"/>
+          <w:sz w:val="22"/>
+          <w:szCs w:val="20"/>
+        </w:rPr>
+        <w:t>arcgis</w:t>
+      </w:r>
+      <w:proofErr w:type="spellEnd"/>
+      <w:r>
+        <w:rPr>
+          <w:rFonts w:asciiTheme="minorHAnsi" w:hAnsiTheme="minorHAnsi" w:cstheme="minorHAnsi"/>
+          <w:sz w:val="22"/>
+          <w:szCs w:val="20"/>
+        </w:rPr>
+        <w:t>\ERM</w:t>
       </w:r>
       <w:r>
         <w:rPr>
@@ -9962,7 +10832,25 @@
           <w:sz w:val="22"/>
           <w:szCs w:val="20"/>
         </w:rPr>
-        <w:t xml:space="preserve">Can optionally update the bsi_layer value for what the </w:t>
+        <w:t xml:space="preserve">Can optionally update the </w:t>
+      </w:r>
+      <w:proofErr w:type="spellStart"/>
+      <w:r>
+        <w:rPr>
+          <w:rFonts w:asciiTheme="minorHAnsi" w:hAnsiTheme="minorHAnsi" w:cstheme="minorHAnsi"/>
+          <w:sz w:val="22"/>
+          <w:szCs w:val="20"/>
+        </w:rPr>
+        <w:t>bsi_layer</w:t>
+      </w:r>
+      <w:proofErr w:type="spellEnd"/>
+      <w:r>
+        <w:rPr>
+          <w:rFonts w:asciiTheme="minorHAnsi" w:hAnsiTheme="minorHAnsi" w:cstheme="minorHAnsi"/>
+          <w:sz w:val="22"/>
+          <w:szCs w:val="20"/>
+        </w:rPr>
+        <w:t xml:space="preserve"> value for what the </w:t>
       </w:r>
       <w:r>
         <w:rPr>
@@ -10171,12 +11059,12 @@
       <w:pPr>
         <w:pStyle w:val="EsriHeading1"/>
       </w:pPr>
-      <w:bookmarkStart w:id="28" w:name="_Toc51076159"/>
+      <w:bookmarkStart w:id="29" w:name="_Toc58403782"/>
       <w:r>
         <w:lastRenderedPageBreak/>
         <w:t>Sanity Test</w:t>
       </w:r>
-      <w:bookmarkEnd w:id="28"/>
+      <w:bookmarkEnd w:id="29"/>
     </w:p>
     <w:p>
       <w:pPr>
@@ -10501,12 +11389,12 @@
       <w:pPr>
         <w:pStyle w:val="EsriNumberedAppendixHeading"/>
       </w:pPr>
-      <w:bookmarkStart w:id="29" w:name="_Toc51076160"/>
+      <w:bookmarkStart w:id="30" w:name="_Toc58403783"/>
       <w:r>
         <w:lastRenderedPageBreak/>
         <w:t>Readiness Checklist</w:t>
       </w:r>
-      <w:bookmarkEnd w:id="29"/>
+      <w:bookmarkEnd w:id="30"/>
     </w:p>
     <w:p>
       <w:pPr>
@@ -10822,7 +11710,27 @@
                 <w:sz w:val="32"/>
                 <w:szCs w:val="32"/>
               </w:rPr>
-              <w:t>Routing services from StreetMap Premium published</w:t>
+              <w:t xml:space="preserve">Routing services from </w:t>
+            </w:r>
+            <w:proofErr w:type="spellStart"/>
+            <w:r>
+              <w:rPr>
+                <w:rFonts w:ascii="Calibri" w:eastAsia="Times New Roman" w:hAnsi="Calibri" w:cs="Calibri"/>
+                <w:color w:val="000000"/>
+                <w:sz w:val="32"/>
+                <w:szCs w:val="32"/>
+              </w:rPr>
+              <w:t>StreetMap</w:t>
+            </w:r>
+            <w:proofErr w:type="spellEnd"/>
+            <w:r>
+              <w:rPr>
+                <w:rFonts w:ascii="Calibri" w:eastAsia="Times New Roman" w:hAnsi="Calibri" w:cs="Calibri"/>
+                <w:color w:val="000000"/>
+                <w:sz w:val="32"/>
+                <w:szCs w:val="32"/>
+              </w:rPr>
+              <w:t xml:space="preserve"> Premium published</w:t>
             </w:r>
           </w:p>
         </w:tc>
@@ -11630,7 +12538,27 @@
                 <w:sz w:val="32"/>
                 <w:szCs w:val="32"/>
               </w:rPr>
-              <w:t>URL available for routeplanner app</w:t>
+              <w:t xml:space="preserve">URL available for </w:t>
+            </w:r>
+            <w:proofErr w:type="spellStart"/>
+            <w:r>
+              <w:rPr>
+                <w:rFonts w:ascii="Calibri" w:eastAsia="Times New Roman" w:hAnsi="Calibri" w:cs="Calibri"/>
+                <w:color w:val="000000"/>
+                <w:sz w:val="32"/>
+                <w:szCs w:val="32"/>
+              </w:rPr>
+              <w:t>routeplanner</w:t>
+            </w:r>
+            <w:proofErr w:type="spellEnd"/>
+            <w:r>
+              <w:rPr>
+                <w:rFonts w:ascii="Calibri" w:eastAsia="Times New Roman" w:hAnsi="Calibri" w:cs="Calibri"/>
+                <w:color w:val="000000"/>
+                <w:sz w:val="32"/>
+                <w:szCs w:val="32"/>
+              </w:rPr>
+              <w:t xml:space="preserve"> app</w:t>
             </w:r>
           </w:p>
         </w:tc>
@@ -11900,12 +12828,12 @@
       <w:pPr>
         <w:pStyle w:val="EsriNumberedAppendixHeading"/>
       </w:pPr>
-      <w:bookmarkStart w:id="30" w:name="_Toc51076161"/>
+      <w:bookmarkStart w:id="31" w:name="_Toc58403784"/>
       <w:r>
         <w:lastRenderedPageBreak/>
         <w:t>App Deployment Checklist</w:t>
       </w:r>
-      <w:bookmarkEnd w:id="30"/>
+      <w:bookmarkEnd w:id="31"/>
     </w:p>
     <w:p>
       <w:pPr>
@@ -13789,8 +14717,8 @@
       </w:pPr>
     </w:p>
     <w:sectPr>
-      <w:headerReference w:type="default" r:id="rId21"/>
-      <w:footerReference w:type="default" r:id="rId22"/>
+      <w:headerReference w:type="default" r:id="rId22"/>
+      <w:footerReference w:type="default" r:id="rId23"/>
       <w:pgSz w:w="12240" w:h="15840"/>
       <w:pgMar w:top="1440" w:right="1440" w:bottom="1440" w:left="1440" w:header="720" w:footer="936" w:gutter="0"/>
       <w:cols w:space="720"/>
@@ -13922,7 +14850,7 @@
         <w:sz w:val="18"/>
         <w:szCs w:val="18"/>
       </w:rPr>
-      <w:t>Environment Setup Guide</w:t>
+      <w:t>Application Deployment Guide</w:t>
     </w:r>
     <w:r>
       <w:tab/>
@@ -13987,7 +14915,7 @@
         <w:rFonts w:cs="Arial"/>
         <w:szCs w:val="16"/>
       </w:rPr>
-      <w:t>September</w:t>
+      <w:t xml:space="preserve">Last Update: </w:t>
     </w:r>
     <w:r>
       <w:rPr>
@@ -13995,7 +14923,40 @@
         <w:rFonts w:cs="Arial"/>
         <w:szCs w:val="16"/>
       </w:rPr>
-      <w:t xml:space="preserve"> 2020</w:t>
+      <w:fldChar w:fldCharType="begin"/>
+    </w:r>
+    <w:r>
+      <w:rPr>
+        <w:rStyle w:val="PageNumber"/>
+        <w:rFonts w:cs="Arial"/>
+        <w:szCs w:val="16"/>
+      </w:rPr>
+      <w:instrText xml:space="preserve"> SAVEDATE  \@ "MMMM d, yyyy"  \* MERGEFORMAT </w:instrText>
+    </w:r>
+    <w:r>
+      <w:rPr>
+        <w:rStyle w:val="PageNumber"/>
+        <w:rFonts w:cs="Arial"/>
+        <w:szCs w:val="16"/>
+      </w:rPr>
+      <w:fldChar w:fldCharType="separate"/>
+    </w:r>
+    <w:r>
+      <w:rPr>
+        <w:rStyle w:val="PageNumber"/>
+        <w:rFonts w:cs="Arial"/>
+        <w:noProof/>
+        <w:szCs w:val="16"/>
+      </w:rPr>
+      <w:t>November 3, 2020</w:t>
+    </w:r>
+    <w:r>
+      <w:rPr>
+        <w:rStyle w:val="PageNumber"/>
+        <w:rFonts w:cs="Arial"/>
+        <w:szCs w:val="16"/>
+      </w:rPr>
+      <w:fldChar w:fldCharType="end"/>
     </w:r>
   </w:p>
 </w:ftr>
@@ -14095,7 +15056,7 @@
                   </a:ln>
                   <a:extLst>
                     <a:ext uri="{FAA26D3D-D897-4be2-8F04-BA451C77F1D7}">
-                      <ma14:placeholderFlag xmlns:a14="http://schemas.microsoft.com/office/drawing/2010/main" xmlns:arto="http://schemas.microsoft.com/office/word/2006/arto" xmlns="" xmlns:mo="http://schemas.microsoft.com/office/mac/office/2008/main" xmlns:mv="urn:schemas-microsoft-com:mac:vml" xmlns:o="urn:schemas-microsoft-com:office:office" xmlns:v="urn:schemas-microsoft-com:vml" xmlns:w10="urn:schemas-microsoft-com:office:word" xmlns:w="http://schemas.openxmlformats.org/wordprocessingml/2006/main" xmlns:ma14="http://schemas.microsoft.com/office/mac/drawingml/2011/main"/>
+                      <ma14:placeholderFlag xmlns:ma14="http://schemas.microsoft.com/office/mac/drawingml/2011/main" xmlns:w="http://schemas.openxmlformats.org/wordprocessingml/2006/main" xmlns:w10="urn:schemas-microsoft-com:office:word" xmlns:v="urn:schemas-microsoft-com:vml" xmlns:o="urn:schemas-microsoft-com:office:office" xmlns:mv="urn:schemas-microsoft-com:mac:vml" xmlns:mo="http://schemas.microsoft.com/office/mac/office/2008/main" xmlns="" xmlns:arto="http://schemas.microsoft.com/office/word/2006/arto" xmlns:a14="http://schemas.microsoft.com/office/drawing/2010/main"/>
                     </a:ext>
                   </a:extLst>
                 </pic:spPr>
@@ -19745,15 +20706,6 @@
 </file>
 
 <file path=customXml/item1.xml><?xml version="1.0" encoding="utf-8"?>
-<?mso-contentType ?>
-<FormTemplates xmlns="http://schemas.microsoft.com/sharepoint/v3/contenttype/forms">
-  <Display>DocumentLibraryForm</Display>
-  <Edit>DocumentLibraryForm</Edit>
-  <New>DocumentLibraryForm</New>
-</FormTemplates>
-</file>
-
-<file path=customXml/item2.xml><?xml version="1.0" encoding="utf-8"?>
 <ct:contentTypeSchema xmlns:ct="http://schemas.microsoft.com/office/2006/metadata/contentType" xmlns:ma="http://schemas.microsoft.com/office/2006/metadata/properties/metaAttributes" ct:_="" ma:_="" ma:contentTypeName="Document" ma:contentTypeID="0x0101001474C48ACCEBF74AB6B5D245D4F75B4D" ma:contentTypeVersion="6" ma:contentTypeDescription="Create a new document." ma:contentTypeScope="" ma:versionID="cfb2b3cecc4fd86634b0eefd445ad739">
   <xsd:schema xmlns:xsd="http://www.w3.org/2001/XMLSchema" xmlns:xs="http://www.w3.org/2001/XMLSchema" xmlns:p="http://schemas.microsoft.com/office/2006/metadata/properties" xmlns:ns2="3b231bd9-362e-4b4a-b934-a8e14959ce6d" xmlns:ns3="969634b1-bb27-4400-acd6-86276217b3b6" targetNamespace="http://schemas.microsoft.com/office/2006/metadata/properties" ma:root="true" ma:fieldsID="fb887d7d243a748f2847413208ae4df7" ns2:_="" ns3:_="">
     <xsd:import namespace="3b231bd9-362e-4b4a-b934-a8e14959ce6d"/>
@@ -19932,6 +20884,15 @@
 </ct:contentTypeSchema>
 </file>
 
+<file path=customXml/item2.xml><?xml version="1.0" encoding="utf-8"?>
+<?mso-contentType ?>
+<FormTemplates xmlns="http://schemas.microsoft.com/sharepoint/v3/contenttype/forms">
+  <Display>DocumentLibraryForm</Display>
+  <Edit>DocumentLibraryForm</Edit>
+  <New>DocumentLibraryForm</New>
+</FormTemplates>
+</file>
+
 <file path=customXml/item3.xml><?xml version="1.0" encoding="utf-8"?>
 <p:properties xmlns:p="http://schemas.microsoft.com/office/2006/metadata/properties" xmlns:xsi="http://www.w3.org/2001/XMLSchema-instance" xmlns:pc="http://schemas.microsoft.com/office/infopath/2007/PartnerControls">
   <documentManagement/>
@@ -19943,14 +20904,6 @@
 </file>
 
 <file path=customXml/itemProps1.xml><?xml version="1.0" encoding="utf-8"?>
-<ds:datastoreItem xmlns:ds="http://schemas.openxmlformats.org/officeDocument/2006/customXml" ds:itemID="{49B6B7B5-1764-4EA5-B951-584BF8EEB49D}">
-  <ds:schemaRefs>
-    <ds:schemaRef ds:uri="http://schemas.microsoft.com/sharepoint/v3/contenttype/forms"/>
-  </ds:schemaRefs>
-</ds:datastoreItem>
-</file>
-
-<file path=customXml/itemProps2.xml><?xml version="1.0" encoding="utf-8"?>
 <ds:datastoreItem xmlns:ds="http://schemas.openxmlformats.org/officeDocument/2006/customXml" ds:itemID="{64B44297-81AA-4C7A-B320-0F39DD1FC704}">
   <ds:schemaRefs>
     <ds:schemaRef ds:uri="http://schemas.microsoft.com/office/2006/metadata/contentType"/>
@@ -19969,6 +20922,14 @@
 </ds:datastoreItem>
 </file>
 
+<file path=customXml/itemProps2.xml><?xml version="1.0" encoding="utf-8"?>
+<ds:datastoreItem xmlns:ds="http://schemas.openxmlformats.org/officeDocument/2006/customXml" ds:itemID="{49B6B7B5-1764-4EA5-B951-584BF8EEB49D}">
+  <ds:schemaRefs>
+    <ds:schemaRef ds:uri="http://schemas.microsoft.com/sharepoint/v3/contenttype/forms"/>
+  </ds:schemaRefs>
+</ds:datastoreItem>
+</file>
+
 <file path=customXml/itemProps3.xml><?xml version="1.0" encoding="utf-8"?>
 <ds:datastoreItem xmlns:ds="http://schemas.openxmlformats.org/officeDocument/2006/customXml" ds:itemID="{9A6A423B-6D1A-4ACF-BF35-FBE1F9A0D140}">
   <ds:schemaRefs>
@@ -19979,7 +20940,7 @@
 </file>
 
 <file path=customXml/itemProps4.xml><?xml version="1.0" encoding="utf-8"?>
-<ds:datastoreItem xmlns:ds="http://schemas.openxmlformats.org/officeDocument/2006/customXml" ds:itemID="{F32D0D06-D82F-40C5-A477-C2CC920A6692}">
+<ds:datastoreItem xmlns:ds="http://schemas.openxmlformats.org/officeDocument/2006/customXml" ds:itemID="{A450FC0C-E7CC-4EEF-8C6A-069851D359E3}">
   <ds:schemaRefs>
     <ds:schemaRef ds:uri="http://schemas.openxmlformats.org/officeDocument/2006/bibliography"/>
   </ds:schemaRefs>

</xml_diff>